<commit_message>
create exDocx_handler.py to experience the clean code -still error
</commit_message>
<xml_diff>
--- a/sample/ex1.docx
+++ b/sample/ex1.docx
@@ -200,7 +200,43 @@
           <w:i/>
           <w:u w:val="single"/>
         </w:rPr>
-        <w:t>trang</w:t>
+        <w:t>Tran</w:t>
+      </w:r>
+      <w:proofErr w:type="spellEnd"/>
+      <w:r>
+        <w:rPr>
+          <w:b/>
+          <w:i/>
+          <w:u w:val="single"/>
+        </w:rPr>
+        <w:t xml:space="preserve"> </w:t>
+      </w:r>
+      <w:proofErr w:type="spellStart"/>
+      <w:r>
+        <w:rPr>
+          <w:b/>
+          <w:i/>
+          <w:u w:val="single"/>
+        </w:rPr>
+        <w:t>Thi</w:t>
+      </w:r>
+      <w:proofErr w:type="spellEnd"/>
+      <w:r>
+        <w:rPr>
+          <w:b/>
+          <w:i/>
+          <w:u w:val="single"/>
+        </w:rPr>
+        <w:t xml:space="preserve"> </w:t>
+      </w:r>
+      <w:proofErr w:type="spellStart"/>
+      <w:r>
+        <w:rPr>
+          <w:b/>
+          <w:i/>
+          <w:u w:val="single"/>
+        </w:rPr>
+        <w:t>Ut</w:t>
       </w:r>
       <w:bookmarkStart w:id="0" w:name="_GoBack"/>
       <w:bookmarkEnd w:id="0"/>

</xml_diff>

<commit_message>
done replace paragraph done table header - footer not yet
</commit_message>
<xml_diff>
--- a/sample/ex1.docx
+++ b/sample/ex1.docx
@@ -60,7 +60,18 @@
           <w:sz w:val="27"/>
           <w:szCs w:val="27"/>
         </w:rPr>
-        <w:t>Soon Lara spotted other landmarks—an outcropping of limestone beside the path that had a silhouette like a man’s face, a marshy spot beside the river where the waterfowl were easily startled, a tall tree that looked like a man with his arms upraised. They were drawing near to the place where there was an island in the river. The island was a good spot to make camp. They would sleep on the island tonight.</w:t>
+        <w:t>Soon Lara spotted other landmarks—an outcropping of limestone beside the path that had a silhouette like a man’s face, a marshy spot beside the river where the waterfowl were easily startled, a tall tree that looked like a man with his arms upraised. They were drawing near to the place where there was a</w:t>
+      </w:r>
+      <w:bookmarkStart w:id="0" w:name="_GoBack"/>
+      <w:bookmarkEnd w:id="0"/>
+      <w:r>
+        <w:rPr>
+          <w:rFonts w:eastAsia="Times New Roman" w:cs="Times New Roman"/>
+          <w:color w:val="000000"/>
+          <w:sz w:val="27"/>
+          <w:szCs w:val="27"/>
+        </w:rPr>
+        <w:t>n island in the river. The island was a good spot to make camp. They would sleep on the island tonight.</w:t>
       </w:r>
     </w:p>
     <w:p>
@@ -83,6 +94,7 @@
         </w:rPr>
         <w:t xml:space="preserve">Lara had been back and forth along the river path many times in her short life. Her people had not created the path—it had always been there, like the river—but their deerskin-shod feet and the wooden wheels of their handcarts kept the path well worn. </w:t>
       </w:r>
+      <w:proofErr w:type="spellStart"/>
       <w:r>
         <w:rPr>
           <w:rFonts w:eastAsia="Times New Roman" w:cs="Times New Roman"/>
@@ -99,7 +111,17 @@
           <w:sz w:val="27"/>
           <w:szCs w:val="27"/>
         </w:rPr>
-        <w:t>Lara’s people were salt traders, and their livelihood took them on a continual journey.</w:t>
+        <w:t>Lara’s</w:t>
+      </w:r>
+      <w:proofErr w:type="spellEnd"/>
+      <w:r>
+        <w:rPr>
+          <w:rFonts w:eastAsia="Times New Roman" w:cs="Times New Roman"/>
+          <w:color w:val="000000"/>
+          <w:sz w:val="27"/>
+          <w:szCs w:val="27"/>
+        </w:rPr>
+        <w:t xml:space="preserve"> people were salt traders, and their livelihood took them on a continual journey.</w:t>
       </w:r>
     </w:p>
     <w:p>
@@ -296,20 +318,35 @@
               <w:ind w:left="0"/>
               <w:rPr>
                 <w:rFonts w:eastAsia="Times New Roman" w:cs="Times New Roman"/>
+                <w:strike/>
                 <w:color w:val="000000"/>
                 <w:sz w:val="27"/>
                 <w:szCs w:val="27"/>
               </w:rPr>
             </w:pPr>
+            <w:proofErr w:type="spellStart"/>
             <w:r>
               <w:rPr>
                 <w:rFonts w:eastAsia="Times New Roman" w:cs="Times New Roman"/>
+                <w:strike/>
                 <w:color w:val="000000"/>
                 <w:sz w:val="27"/>
                 <w:szCs w:val="27"/>
               </w:rPr>
-              <w:t>LaraLetrananhvu</w:t>
+              <w:t>Lara</w:t>
             </w:r>
+            <w:r>
+              <w:rPr>
+                <w:rFonts w:eastAsia="Times New Roman" w:cs="Times New Roman"/>
+                <w:strike/>
+                <w:color w:val="000000"/>
+                <w:sz w:val="27"/>
+                <w:szCs w:val="27"/>
+                <w:highlight w:val="yellow"/>
+              </w:rPr>
+              <w:t>Letrananhvu</w:t>
+            </w:r>
+            <w:proofErr w:type="spellEnd"/>
           </w:p>
         </w:tc>
         <w:tc>
@@ -342,6 +379,7 @@
                 <w:szCs w:val="27"/>
               </w:rPr>
             </w:pPr>
+            <w:proofErr w:type="spellStart"/>
             <w:r>
               <w:rPr>
                 <w:rFonts w:eastAsia="Times New Roman" w:cs="Times New Roman"/>
@@ -349,10 +387,27 @@
                 <w:sz w:val="27"/>
                 <w:szCs w:val="27"/>
               </w:rPr>
-              <w:t>tentenLaratenten</w:t>
+              <w:t>tenten</w:t>
             </w:r>
-            <w:bookmarkStart w:id="0" w:name="_GoBack"/>
-            <w:bookmarkEnd w:id="0"/>
+            <w:r>
+              <w:rPr>
+                <w:rFonts w:eastAsia="Times New Roman" w:cs="Times New Roman"/>
+                <w:color w:val="4472C4" w:themeColor="accent5"/>
+                <w:sz w:val="27"/>
+                <w:szCs w:val="27"/>
+              </w:rPr>
+              <w:t>Larate</w:t>
+            </w:r>
+            <w:r>
+              <w:rPr>
+                <w:rFonts w:eastAsia="Times New Roman" w:cs="Times New Roman"/>
+                <w:color w:val="000000"/>
+                <w:sz w:val="27"/>
+                <w:szCs w:val="27"/>
+              </w:rPr>
+              <w:t>nten</w:t>
+            </w:r>
+            <w:proofErr w:type="spellEnd"/>
           </w:p>
         </w:tc>
       </w:tr>
@@ -382,20 +437,24 @@
               <w:ind w:left="0"/>
               <w:rPr>
                 <w:rFonts w:eastAsia="Times New Roman" w:cs="Times New Roman"/>
+                <w:b/>
                 <w:color w:val="000000"/>
                 <w:sz w:val="27"/>
                 <w:szCs w:val="27"/>
               </w:rPr>
             </w:pPr>
+            <w:proofErr w:type="spellStart"/>
             <w:r>
               <w:rPr>
                 <w:rFonts w:eastAsia="Times New Roman" w:cs="Times New Roman"/>
+                <w:b/>
                 <w:color w:val="000000"/>
                 <w:sz w:val="27"/>
                 <w:szCs w:val="27"/>
               </w:rPr>
               <w:t>trangLara</w:t>
             </w:r>
+            <w:proofErr w:type="spellEnd"/>
           </w:p>
         </w:tc>
         <w:tc>
@@ -461,14 +520,45 @@
           <w:szCs w:val="27"/>
         </w:rPr>
       </w:pPr>
-      <w:r>
-        <w:rPr>
-          <w:rFonts w:eastAsia="Times New Roman" w:cs="Times New Roman"/>
-          <w:color w:val="000000"/>
-          <w:sz w:val="27"/>
-          <w:szCs w:val="27"/>
-        </w:rPr>
-        <w:t>Larth spoke like that all the time, conjuring images of giants and monsters in the landscape. He could perceive the spirits, called numina, that dwelled in rocks and trees. Sometimes he could speak to them and hear what they had to say. The river was his oldest friend and told him where the fishing would be best. From whispers in the wind he could foretell the next day’s weather. Because of such skills, Larth was the leader of the group.</w:t>
+      <w:proofErr w:type="spellStart"/>
+      <w:r>
+        <w:rPr>
+          <w:rFonts w:eastAsia="Times New Roman" w:cs="Times New Roman"/>
+          <w:color w:val="000000"/>
+          <w:sz w:val="27"/>
+          <w:szCs w:val="27"/>
+        </w:rPr>
+        <w:t>Larth</w:t>
+      </w:r>
+      <w:proofErr w:type="spellEnd"/>
+      <w:r>
+        <w:rPr>
+          <w:rFonts w:eastAsia="Times New Roman" w:cs="Times New Roman"/>
+          <w:color w:val="000000"/>
+          <w:sz w:val="27"/>
+          <w:szCs w:val="27"/>
+        </w:rPr>
+        <w:t xml:space="preserve"> spoke like that all the time, conjuring images of giants and monsters in the landscape. He could perceive the spirits, called numina, that dwelled in rocks and trees. Sometimes he could speak to them and hear what they had to say. The river was his oldest friend and told him where the fishing would be best. From whispers in the wind he could foretell the next day’s weather. Because of such skills, </w:t>
+      </w:r>
+      <w:proofErr w:type="spellStart"/>
+      <w:r>
+        <w:rPr>
+          <w:rFonts w:eastAsia="Times New Roman" w:cs="Times New Roman"/>
+          <w:color w:val="000000"/>
+          <w:sz w:val="27"/>
+          <w:szCs w:val="27"/>
+        </w:rPr>
+        <w:t>Larth</w:t>
+      </w:r>
+      <w:proofErr w:type="spellEnd"/>
+      <w:r>
+        <w:rPr>
+          <w:rFonts w:eastAsia="Times New Roman" w:cs="Times New Roman"/>
+          <w:color w:val="000000"/>
+          <w:sz w:val="27"/>
+          <w:szCs w:val="27"/>
+        </w:rPr>
+        <w:t xml:space="preserve"> was the leader of the group.</w:t>
       </w:r>
     </w:p>
     <w:p>
@@ -552,28 +642,108 @@
           <w:sz w:val="27"/>
           <w:szCs w:val="27"/>
         </w:rPr>
-        <w:t>“Good girl!” said Larth, proud of his daughter’s memory and powers of observation. He was a strong, handsome man with flecks of gray in his black beard. His wife had borne several children, but all had died very young except Lara, the last, whom his wife had died bearing. Lara was very precious to him. Like her mother, she had golden hair. Now that she had reached the age of childbearing, Lara was beginning to display the fullness of a woman’s hips and breasts. It was Larth’s greatest wish that he might live to see his own grandchildren. Not every man lived that long, but Larth was hopeful. He had been healthy all his life, partly, he believed, because he had always been careful to show respect to the numina he encountered on his journeys.</w:t>
-      </w:r>
-    </w:p>
-    <w:p>
-      <w:pPr>
-        <w:spacing w:after="0" w:line="240" w:lineRule="auto"/>
-        <w:ind w:left="0"/>
-        <w:rPr>
-          <w:rFonts w:eastAsia="Times New Roman" w:cs="Times New Roman"/>
-          <w:color w:val="000000"/>
-          <w:sz w:val="27"/>
-          <w:szCs w:val="27"/>
-        </w:rPr>
-      </w:pPr>
-      <w:r>
-        <w:rPr>
-          <w:rFonts w:eastAsia="Times New Roman" w:cs="Times New Roman"/>
-          <w:color w:val="000000"/>
-          <w:sz w:val="27"/>
-          <w:szCs w:val="27"/>
-        </w:rPr>
-        <w:t>Respecting the numina was important. The numen of the river could suck a man under and drown him. The numen of a tree could trip a man with its roots, or drop a rotten branch on his head. Rocks could give way underfoot, chuckling with amusement at their own treachery. Even the sky, with a roar of fury, sometimes sent down fingers of fire that could roast a man like a rabbit on a spit, or worse, leave him alive but robbed of his senses. Larth had heard that the earth itself could open and swallow a man; though he had never actually seen such a thing, he nevertheless performed a ritual each morning, asking the earth’s permission before he went striding across it.</w:t>
+        <w:t xml:space="preserve">“Good girl!” said </w:t>
+      </w:r>
+      <w:proofErr w:type="spellStart"/>
+      <w:r>
+        <w:rPr>
+          <w:rFonts w:eastAsia="Times New Roman" w:cs="Times New Roman"/>
+          <w:color w:val="000000"/>
+          <w:sz w:val="27"/>
+          <w:szCs w:val="27"/>
+        </w:rPr>
+        <w:t>Larth</w:t>
+      </w:r>
+      <w:proofErr w:type="spellEnd"/>
+      <w:r>
+        <w:rPr>
+          <w:rFonts w:eastAsia="Times New Roman" w:cs="Times New Roman"/>
+          <w:color w:val="000000"/>
+          <w:sz w:val="27"/>
+          <w:szCs w:val="27"/>
+        </w:rPr>
+        <w:t xml:space="preserve">, proud of his daughter’s memory and powers of observation. He was a strong, handsome man with flecks of gray in his black beard. His wife had borne several children, but all had died very young except Lara, the last, whom his wife had died bearing. Lara was very precious to him. Like her mother, she had golden hair. Now that she had reached the age of childbearing, Lara was beginning to display the fullness of a woman’s hips and breasts. It was </w:t>
+      </w:r>
+      <w:proofErr w:type="spellStart"/>
+      <w:r>
+        <w:rPr>
+          <w:rFonts w:eastAsia="Times New Roman" w:cs="Times New Roman"/>
+          <w:color w:val="000000"/>
+          <w:sz w:val="27"/>
+          <w:szCs w:val="27"/>
+        </w:rPr>
+        <w:t>Larth’s</w:t>
+      </w:r>
+      <w:proofErr w:type="spellEnd"/>
+      <w:r>
+        <w:rPr>
+          <w:rFonts w:eastAsia="Times New Roman" w:cs="Times New Roman"/>
+          <w:color w:val="000000"/>
+          <w:sz w:val="27"/>
+          <w:szCs w:val="27"/>
+        </w:rPr>
+        <w:t xml:space="preserve"> greatest wish that he might live to see his own grandchildren. Not every man lived that long, but </w:t>
+      </w:r>
+      <w:proofErr w:type="spellStart"/>
+      <w:r>
+        <w:rPr>
+          <w:rFonts w:eastAsia="Times New Roman" w:cs="Times New Roman"/>
+          <w:color w:val="000000"/>
+          <w:sz w:val="27"/>
+          <w:szCs w:val="27"/>
+        </w:rPr>
+        <w:t>Larth</w:t>
+      </w:r>
+      <w:proofErr w:type="spellEnd"/>
+      <w:r>
+        <w:rPr>
+          <w:rFonts w:eastAsia="Times New Roman" w:cs="Times New Roman"/>
+          <w:color w:val="000000"/>
+          <w:sz w:val="27"/>
+          <w:szCs w:val="27"/>
+        </w:rPr>
+        <w:t xml:space="preserve"> was hopeful. He had been healthy all his life, partly, he believed, because he had always been careful to show respect to the numina he encountered on his journeys.</w:t>
+      </w:r>
+    </w:p>
+    <w:p>
+      <w:pPr>
+        <w:spacing w:after="0" w:line="240" w:lineRule="auto"/>
+        <w:ind w:left="0"/>
+        <w:rPr>
+          <w:rFonts w:eastAsia="Times New Roman" w:cs="Times New Roman"/>
+          <w:color w:val="000000"/>
+          <w:sz w:val="27"/>
+          <w:szCs w:val="27"/>
+        </w:rPr>
+      </w:pPr>
+      <w:r>
+        <w:rPr>
+          <w:rFonts w:eastAsia="Times New Roman" w:cs="Times New Roman"/>
+          <w:color w:val="000000"/>
+          <w:sz w:val="27"/>
+          <w:szCs w:val="27"/>
+        </w:rPr>
+        <w:t xml:space="preserve">Respecting the numina was important. The numen of the river could suck a man under and drown him. The numen of a tree could trip a man with its roots, or drop a rotten branch on his head. Rocks could give way underfoot, chuckling with amusement at their own treachery. Even the sky, with a roar of fury, sometimes sent down fingers of fire that could roast a man like a rabbit on a spit, or worse, leave him alive but robbed of his senses. </w:t>
+      </w:r>
+      <w:proofErr w:type="spellStart"/>
+      <w:r>
+        <w:rPr>
+          <w:rFonts w:eastAsia="Times New Roman" w:cs="Times New Roman"/>
+          <w:color w:val="000000"/>
+          <w:sz w:val="27"/>
+          <w:szCs w:val="27"/>
+        </w:rPr>
+        <w:t>Larth</w:t>
+      </w:r>
+      <w:proofErr w:type="spellEnd"/>
+      <w:r>
+        <w:rPr>
+          <w:rFonts w:eastAsia="Times New Roman" w:cs="Times New Roman"/>
+          <w:color w:val="000000"/>
+          <w:sz w:val="27"/>
+          <w:szCs w:val="27"/>
+        </w:rPr>
+        <w:t xml:space="preserve"> had heard that the earth itself could open and swallow a man; though he had never actually seen such a thing, he nevertheless performed a ritual each morning, asking the earth’s permission before he went striding across it.</w:t>
       </w:r>
     </w:p>
     <w:p>
@@ -608,6 +778,7 @@
           <w:szCs w:val="27"/>
         </w:rPr>
       </w:pPr>
+      <w:proofErr w:type="spellStart"/>
       <w:r>
         <w:rPr>
           <w:rFonts w:eastAsia="Times New Roman" w:cs="Times New Roman"/>
@@ -616,28 +787,58 @@
           <w:szCs w:val="27"/>
         </w:rPr>
         <w:lastRenderedPageBreak/>
-        <w:t>Larth frowned. The question made no sense to him. A place was never made, it simply was. Small features might change over time. Uprooted by a storm, a tree might fall into the river. A boulder might decide to tumble down the hillside. The numina that animated all things went about reshaping the landscape from day to day, but the essential things never changed, and had always existed: the river, the hills, the sky, the sun, the sea, the salt beds at the mouth of the river.</w:t>
-      </w:r>
-    </w:p>
-    <w:p>
-      <w:pPr>
-        <w:spacing w:after="0" w:line="240" w:lineRule="auto"/>
-        <w:ind w:left="0"/>
-        <w:rPr>
-          <w:rFonts w:eastAsia="Times New Roman" w:cs="Times New Roman"/>
-          <w:color w:val="000000"/>
-          <w:sz w:val="27"/>
-          <w:szCs w:val="27"/>
-        </w:rPr>
-      </w:pPr>
-      <w:r>
-        <w:rPr>
-          <w:rFonts w:eastAsia="Times New Roman" w:cs="Times New Roman"/>
-          <w:color w:val="000000"/>
-          <w:sz w:val="27"/>
-          <w:szCs w:val="27"/>
-        </w:rPr>
-        <w:t>He was trying to think of some way to express these thoughts to Lara, when a deer, drinking at the river, was startled by their approach. The deer bolted up the brushy bank and onto the path. Instead of running to safety, the creature stood and stared at them. As clearly as if the animal had whispered aloud, Larth heard the words “Eat me.” The deer was offering herself.</w:t>
+        <w:t>Larth</w:t>
+      </w:r>
+      <w:proofErr w:type="spellEnd"/>
+      <w:r>
+        <w:rPr>
+          <w:rFonts w:eastAsia="Times New Roman" w:cs="Times New Roman"/>
+          <w:color w:val="000000"/>
+          <w:sz w:val="27"/>
+          <w:szCs w:val="27"/>
+        </w:rPr>
+        <w:t xml:space="preserve"> frowned. The question made no sense to him. A place was never made, it simply was. Small features might change over time. Uprooted by a storm, a tree might fall into the river. A boulder might decide to tumble down the hillside. The numina that animated all things went about reshaping the landscape from day to day, but the essential things never changed, and had always existed: the river, the hills, the sky, the sun, the sea, the salt beds at the mouth of the river.</w:t>
+      </w:r>
+    </w:p>
+    <w:p>
+      <w:pPr>
+        <w:spacing w:after="0" w:line="240" w:lineRule="auto"/>
+        <w:ind w:left="0"/>
+        <w:rPr>
+          <w:rFonts w:eastAsia="Times New Roman" w:cs="Times New Roman"/>
+          <w:color w:val="000000"/>
+          <w:sz w:val="27"/>
+          <w:szCs w:val="27"/>
+        </w:rPr>
+      </w:pPr>
+      <w:r>
+        <w:rPr>
+          <w:rFonts w:eastAsia="Times New Roman" w:cs="Times New Roman"/>
+          <w:color w:val="000000"/>
+          <w:sz w:val="27"/>
+          <w:szCs w:val="27"/>
+        </w:rPr>
+        <w:t xml:space="preserve">He was trying to think of some way to express these thoughts to Lara, when a deer, drinking at the river, was startled by their approach. The deer bolted up the brushy bank and onto the path. Instead of running to safety, the creature stood and stared at them. As clearly as if the animal had whispered aloud, </w:t>
+      </w:r>
+      <w:proofErr w:type="spellStart"/>
+      <w:r>
+        <w:rPr>
+          <w:rFonts w:eastAsia="Times New Roman" w:cs="Times New Roman"/>
+          <w:color w:val="000000"/>
+          <w:sz w:val="27"/>
+          <w:szCs w:val="27"/>
+        </w:rPr>
+        <w:t>Larth</w:t>
+      </w:r>
+      <w:proofErr w:type="spellEnd"/>
+      <w:r>
+        <w:rPr>
+          <w:rFonts w:eastAsia="Times New Roman" w:cs="Times New Roman"/>
+          <w:color w:val="000000"/>
+          <w:sz w:val="27"/>
+          <w:szCs w:val="27"/>
+        </w:rPr>
+        <w:t xml:space="preserve"> heard the words “Eat me.” The deer was offering herself.</w:t>
       </w:r>
     </w:p>
     <w:p>
@@ -726,6 +927,7 @@
         </w:rPr>
         <w:t xml:space="preserve">Lara had been back and forth along the river path many times in her short life. Her people had not created the path—it had always been there, like the river—but their deerskin-shod feet and the wooden wheels of their handcarts kept the path well worn. </w:t>
       </w:r>
+      <w:proofErr w:type="spellStart"/>
       <w:r>
         <w:rPr>
           <w:rFonts w:eastAsia="Times New Roman" w:cs="Times New Roman"/>
@@ -742,7 +944,17 @@
           <w:sz w:val="27"/>
           <w:szCs w:val="27"/>
         </w:rPr>
-        <w:t>Lara’s people were salt traders, and their livelihood took them on a continual journey.</w:t>
+        <w:t>Lara’s</w:t>
+      </w:r>
+      <w:proofErr w:type="spellEnd"/>
+      <w:r>
+        <w:rPr>
+          <w:rFonts w:eastAsia="Times New Roman" w:cs="Times New Roman"/>
+          <w:color w:val="000000"/>
+          <w:sz w:val="27"/>
+          <w:szCs w:val="27"/>
+        </w:rPr>
+        <w:t xml:space="preserve"> people were salt traders, and their livelihood took them on a continual journey.</w:t>
       </w:r>
     </w:p>
     <w:p>
@@ -910,14 +1122,45 @@
           <w:szCs w:val="27"/>
         </w:rPr>
       </w:pPr>
-      <w:r>
-        <w:rPr>
-          <w:rFonts w:eastAsia="Times New Roman" w:cs="Times New Roman"/>
-          <w:color w:val="000000"/>
-          <w:sz w:val="27"/>
-          <w:szCs w:val="27"/>
-        </w:rPr>
-        <w:t>Larth spoke like that all the time, conjuring images of giants and monsters in the landscape. He could perceive the spirits, called numina, that dwelled in rocks and trees. Sometimes he could speak to them and hear what they had to say. The river was his oldest friend and told him where the fishing would be best. From whispers in the wind he could foretell the next day’s weather. Because of such skills, Larth was the leader of the group.</w:t>
+      <w:proofErr w:type="spellStart"/>
+      <w:r>
+        <w:rPr>
+          <w:rFonts w:eastAsia="Times New Roman" w:cs="Times New Roman"/>
+          <w:color w:val="000000"/>
+          <w:sz w:val="27"/>
+          <w:szCs w:val="27"/>
+        </w:rPr>
+        <w:t>Larth</w:t>
+      </w:r>
+      <w:proofErr w:type="spellEnd"/>
+      <w:r>
+        <w:rPr>
+          <w:rFonts w:eastAsia="Times New Roman" w:cs="Times New Roman"/>
+          <w:color w:val="000000"/>
+          <w:sz w:val="27"/>
+          <w:szCs w:val="27"/>
+        </w:rPr>
+        <w:t xml:space="preserve"> spoke like that all the time, conjuring images of giants and monsters in the landscape. He could perceive the spirits, called numina, that dwelled in rocks and trees. Sometimes he could speak to them and hear what they had to say. The river was his oldest friend and told him where the fishing would be best. From whispers in the wind he could foretell the next day’s weather. Because of such skills, </w:t>
+      </w:r>
+      <w:proofErr w:type="spellStart"/>
+      <w:r>
+        <w:rPr>
+          <w:rFonts w:eastAsia="Times New Roman" w:cs="Times New Roman"/>
+          <w:color w:val="000000"/>
+          <w:sz w:val="27"/>
+          <w:szCs w:val="27"/>
+        </w:rPr>
+        <w:t>Larth</w:t>
+      </w:r>
+      <w:proofErr w:type="spellEnd"/>
+      <w:r>
+        <w:rPr>
+          <w:rFonts w:eastAsia="Times New Roman" w:cs="Times New Roman"/>
+          <w:color w:val="000000"/>
+          <w:sz w:val="27"/>
+          <w:szCs w:val="27"/>
+        </w:rPr>
+        <w:t xml:space="preserve"> was the leader of the group.</w:t>
       </w:r>
     </w:p>
     <w:p>
@@ -1001,7 +1244,67 @@
           <w:sz w:val="27"/>
           <w:szCs w:val="27"/>
         </w:rPr>
-        <w:t>“Good girl!” said Larth, proud of his daughter’s memory and powers of observation. He was a strong, handsome man with flecks of gray in his black beard. His wife had borne several children, but all had died very young except Lara, the last, whom his wife had died bearing. Lara was very precious to him. Like her mother, she had golden hair. Now that she had reached the age of childbearing, Lara was beginning to display the fullness of a woman’s hips and breasts. It was Larth’s greatest wish that he might live to see his own grandchildren. Not every man lived that long, but Larth was hopeful. He had been healthy all his life, partly, he believed, because he had always been careful to show respect to the numina he encountered on his journeys.</w:t>
+        <w:t xml:space="preserve">“Good girl!” said </w:t>
+      </w:r>
+      <w:proofErr w:type="spellStart"/>
+      <w:r>
+        <w:rPr>
+          <w:rFonts w:eastAsia="Times New Roman" w:cs="Times New Roman"/>
+          <w:color w:val="000000"/>
+          <w:sz w:val="27"/>
+          <w:szCs w:val="27"/>
+        </w:rPr>
+        <w:t>Larth</w:t>
+      </w:r>
+      <w:proofErr w:type="spellEnd"/>
+      <w:r>
+        <w:rPr>
+          <w:rFonts w:eastAsia="Times New Roman" w:cs="Times New Roman"/>
+          <w:color w:val="000000"/>
+          <w:sz w:val="27"/>
+          <w:szCs w:val="27"/>
+        </w:rPr>
+        <w:t xml:space="preserve">, proud of his daughter’s memory and powers of observation. He was a strong, handsome man with flecks of gray in his black beard. His wife had borne several children, but all had died very young except Lara, the last, whom his wife had died bearing. Lara was very precious to him. Like her mother, she had golden hair. Now that she had reached the age of childbearing, Lara was beginning to display the fullness of a woman’s hips and breasts. It was </w:t>
+      </w:r>
+      <w:proofErr w:type="spellStart"/>
+      <w:r>
+        <w:rPr>
+          <w:rFonts w:eastAsia="Times New Roman" w:cs="Times New Roman"/>
+          <w:color w:val="000000"/>
+          <w:sz w:val="27"/>
+          <w:szCs w:val="27"/>
+        </w:rPr>
+        <w:t>Larth’s</w:t>
+      </w:r>
+      <w:proofErr w:type="spellEnd"/>
+      <w:r>
+        <w:rPr>
+          <w:rFonts w:eastAsia="Times New Roman" w:cs="Times New Roman"/>
+          <w:color w:val="000000"/>
+          <w:sz w:val="27"/>
+          <w:szCs w:val="27"/>
+        </w:rPr>
+        <w:t xml:space="preserve"> greatest wish that he might live to see his own grandchildren. Not every man lived that long, but </w:t>
+      </w:r>
+      <w:proofErr w:type="spellStart"/>
+      <w:r>
+        <w:rPr>
+          <w:rFonts w:eastAsia="Times New Roman" w:cs="Times New Roman"/>
+          <w:color w:val="000000"/>
+          <w:sz w:val="27"/>
+          <w:szCs w:val="27"/>
+        </w:rPr>
+        <w:t>Larth</w:t>
+      </w:r>
+      <w:proofErr w:type="spellEnd"/>
+      <w:r>
+        <w:rPr>
+          <w:rFonts w:eastAsia="Times New Roman" w:cs="Times New Roman"/>
+          <w:color w:val="000000"/>
+          <w:sz w:val="27"/>
+          <w:szCs w:val="27"/>
+        </w:rPr>
+        <w:t xml:space="preserve"> was hopeful. He had been healthy all his life, partly, he believed, because he had always been careful to show respect to the numina he encountered on his journeys.</w:t>
       </w:r>
     </w:p>
     <w:p>
@@ -1032,7 +1335,27 @@
           <w:szCs w:val="27"/>
         </w:rPr>
         <w:lastRenderedPageBreak/>
-        <w:t>fire that could roast a man like a rabbit on a spit, or worse, leave him alive but robbed of his senses. Larth had heard that the earth itself could open and swallow a man; though he had never actually seen such a thing, he nevertheless performed a ritual each morning, asking the earth’s permission before he went striding across it.</w:t>
+        <w:t xml:space="preserve">fire that could roast a man like a rabbit on a spit, or worse, leave him alive but robbed of his senses. </w:t>
+      </w:r>
+      <w:proofErr w:type="spellStart"/>
+      <w:r>
+        <w:rPr>
+          <w:rFonts w:eastAsia="Times New Roman" w:cs="Times New Roman"/>
+          <w:color w:val="000000"/>
+          <w:sz w:val="27"/>
+          <w:szCs w:val="27"/>
+        </w:rPr>
+        <w:t>Larth</w:t>
+      </w:r>
+      <w:proofErr w:type="spellEnd"/>
+      <w:r>
+        <w:rPr>
+          <w:rFonts w:eastAsia="Times New Roman" w:cs="Times New Roman"/>
+          <w:color w:val="000000"/>
+          <w:sz w:val="27"/>
+          <w:szCs w:val="27"/>
+        </w:rPr>
+        <w:t xml:space="preserve"> had heard that the earth itself could open and swallow a man; though he had never actually seen such a thing, he nevertheless performed a ritual each morning, asking the earth’s permission before he went striding across it.</w:t>
       </w:r>
     </w:p>
     <w:p>
@@ -1067,35 +1390,66 @@
           <w:szCs w:val="27"/>
         </w:rPr>
       </w:pPr>
-      <w:r>
-        <w:rPr>
-          <w:rFonts w:eastAsia="Times New Roman" w:cs="Times New Roman"/>
-          <w:color w:val="000000"/>
-          <w:sz w:val="27"/>
-          <w:szCs w:val="27"/>
-        </w:rPr>
-        <w:t>Larth frowned. The question made no sense to him. A place was never made, it simply was. Small features might change over time. Uprooted by a storm, a tree might fall into the river. A boulder might decide to tumble down the hillside. The numina that animated all things went about reshaping the landscape from day to day, but the essential things never changed, and had always existed: the river, the hills, the sky, the sun, the sea, the salt beds at the mouth of the river.</w:t>
-      </w:r>
-    </w:p>
-    <w:p>
-      <w:pPr>
-        <w:spacing w:after="0" w:line="240" w:lineRule="auto"/>
-        <w:ind w:left="0"/>
-        <w:rPr>
-          <w:rFonts w:eastAsia="Times New Roman" w:cs="Times New Roman"/>
-          <w:color w:val="000000"/>
-          <w:sz w:val="27"/>
-          <w:szCs w:val="27"/>
-        </w:rPr>
-      </w:pPr>
-      <w:r>
-        <w:rPr>
-          <w:rFonts w:eastAsia="Times New Roman" w:cs="Times New Roman"/>
-          <w:color w:val="000000"/>
-          <w:sz w:val="27"/>
-          <w:szCs w:val="27"/>
-        </w:rPr>
-        <w:t>He was trying to think of some way to express these thoughts to Lara, when a deer, drinking at the river, was startled by their approach. The deer bolted up the brushy bank and onto the path. Instead of running to safety, the creature stood and stared at them. As clearly as if the animal had whispered aloud, Larth heard the words “Eat me.” The deer was offering herself.</w:t>
+      <w:proofErr w:type="spellStart"/>
+      <w:r>
+        <w:rPr>
+          <w:rFonts w:eastAsia="Times New Roman" w:cs="Times New Roman"/>
+          <w:color w:val="000000"/>
+          <w:sz w:val="27"/>
+          <w:szCs w:val="27"/>
+        </w:rPr>
+        <w:t>Larth</w:t>
+      </w:r>
+      <w:proofErr w:type="spellEnd"/>
+      <w:r>
+        <w:rPr>
+          <w:rFonts w:eastAsia="Times New Roman" w:cs="Times New Roman"/>
+          <w:color w:val="000000"/>
+          <w:sz w:val="27"/>
+          <w:szCs w:val="27"/>
+        </w:rPr>
+        <w:t xml:space="preserve"> frowned. The question made no sense to him. A place was never made, it simply was. Small features might change over time. Uprooted by a storm, a tree might fall into the river. A boulder might decide to tumble down the hillside. The numina that animated all things went about reshaping the landscape from day to day, but the essential things never changed, and had always existed: the river, the hills, the sky, the sun, the sea, the salt beds at the mouth of the river.</w:t>
+      </w:r>
+    </w:p>
+    <w:p>
+      <w:pPr>
+        <w:spacing w:after="0" w:line="240" w:lineRule="auto"/>
+        <w:ind w:left="0"/>
+        <w:rPr>
+          <w:rFonts w:eastAsia="Times New Roman" w:cs="Times New Roman"/>
+          <w:color w:val="000000"/>
+          <w:sz w:val="27"/>
+          <w:szCs w:val="27"/>
+        </w:rPr>
+      </w:pPr>
+      <w:r>
+        <w:rPr>
+          <w:rFonts w:eastAsia="Times New Roman" w:cs="Times New Roman"/>
+          <w:color w:val="000000"/>
+          <w:sz w:val="27"/>
+          <w:szCs w:val="27"/>
+        </w:rPr>
+        <w:t xml:space="preserve">He was trying to think of some way to express these thoughts to Lara, when a deer, drinking at the river, was startled by their approach. The deer bolted up the brushy bank and onto the path. Instead of running to safety, the creature stood and stared at them. As clearly as if the animal had whispered aloud, </w:t>
+      </w:r>
+      <w:proofErr w:type="spellStart"/>
+      <w:r>
+        <w:rPr>
+          <w:rFonts w:eastAsia="Times New Roman" w:cs="Times New Roman"/>
+          <w:color w:val="000000"/>
+          <w:sz w:val="27"/>
+          <w:szCs w:val="27"/>
+        </w:rPr>
+        <w:t>Larth</w:t>
+      </w:r>
+      <w:proofErr w:type="spellEnd"/>
+      <w:r>
+        <w:rPr>
+          <w:rFonts w:eastAsia="Times New Roman" w:cs="Times New Roman"/>
+          <w:color w:val="000000"/>
+          <w:sz w:val="27"/>
+          <w:szCs w:val="27"/>
+        </w:rPr>
+        <w:t xml:space="preserve"> heard the words “Eat me.” The deer was offering herself.</w:t>
       </w:r>
     </w:p>
     <w:p>
@@ -1184,6 +1538,7 @@
         </w:rPr>
         <w:t xml:space="preserve">Lara had been back and forth along the river path many times in her short life. Her people had not created the path—it had always been there, like the river—but their deerskin-shod feet and the wooden wheels of their handcarts kept the path well worn. </w:t>
       </w:r>
+      <w:proofErr w:type="spellStart"/>
       <w:r>
         <w:rPr>
           <w:rFonts w:eastAsia="Times New Roman" w:cs="Times New Roman"/>
@@ -1200,7 +1555,17 @@
           <w:sz w:val="27"/>
           <w:szCs w:val="27"/>
         </w:rPr>
-        <w:t>Lara’s people were salt traders, and their livelihood took them on a continual journey.</w:t>
+        <w:t>Lara’s</w:t>
+      </w:r>
+      <w:proofErr w:type="spellEnd"/>
+      <w:r>
+        <w:rPr>
+          <w:rFonts w:eastAsia="Times New Roman" w:cs="Times New Roman"/>
+          <w:color w:val="000000"/>
+          <w:sz w:val="27"/>
+          <w:szCs w:val="27"/>
+        </w:rPr>
+        <w:t xml:space="preserve"> people were salt traders, and their livelihood took them on a continual journey.</w:t>
       </w:r>
     </w:p>
     <w:p>
@@ -1368,14 +1733,45 @@
           <w:szCs w:val="27"/>
         </w:rPr>
       </w:pPr>
-      <w:r>
-        <w:rPr>
-          <w:rFonts w:eastAsia="Times New Roman" w:cs="Times New Roman"/>
-          <w:color w:val="000000"/>
-          <w:sz w:val="27"/>
-          <w:szCs w:val="27"/>
-        </w:rPr>
-        <w:t>Larth spoke like that all the time, conjuring images of giants and monsters in the landscape. He could perceive the spirits, called numina, that dwelled in rocks and trees. Sometimes he could speak to them and hear what they had to say. The river was his oldest friend and told him where the fishing would be best. From whispers in the wind he could foretell the next day’s weather. Because of such skills, Larth was the leader of the group.</w:t>
+      <w:proofErr w:type="spellStart"/>
+      <w:r>
+        <w:rPr>
+          <w:rFonts w:eastAsia="Times New Roman" w:cs="Times New Roman"/>
+          <w:color w:val="000000"/>
+          <w:sz w:val="27"/>
+          <w:szCs w:val="27"/>
+        </w:rPr>
+        <w:t>Larth</w:t>
+      </w:r>
+      <w:proofErr w:type="spellEnd"/>
+      <w:r>
+        <w:rPr>
+          <w:rFonts w:eastAsia="Times New Roman" w:cs="Times New Roman"/>
+          <w:color w:val="000000"/>
+          <w:sz w:val="27"/>
+          <w:szCs w:val="27"/>
+        </w:rPr>
+        <w:t xml:space="preserve"> spoke like that all the time, conjuring images of giants and monsters in the landscape. He could perceive the spirits, called numina, that dwelled in rocks and trees. Sometimes he could speak to them and hear what they had to say. The river was his oldest friend and told him where the fishing would be best. From whispers in the wind he could foretell the next day’s weather. Because of such skills, </w:t>
+      </w:r>
+      <w:proofErr w:type="spellStart"/>
+      <w:r>
+        <w:rPr>
+          <w:rFonts w:eastAsia="Times New Roman" w:cs="Times New Roman"/>
+          <w:color w:val="000000"/>
+          <w:sz w:val="27"/>
+          <w:szCs w:val="27"/>
+        </w:rPr>
+        <w:t>Larth</w:t>
+      </w:r>
+      <w:proofErr w:type="spellEnd"/>
+      <w:r>
+        <w:rPr>
+          <w:rFonts w:eastAsia="Times New Roman" w:cs="Times New Roman"/>
+          <w:color w:val="000000"/>
+          <w:sz w:val="27"/>
+          <w:szCs w:val="27"/>
+        </w:rPr>
+        <w:t xml:space="preserve"> was the leader of the group.</w:t>
       </w:r>
     </w:p>
     <w:p>
@@ -1459,7 +1855,27 @@
           <w:sz w:val="27"/>
           <w:szCs w:val="27"/>
         </w:rPr>
-        <w:t xml:space="preserve">“Good girl!” said Larth, proud of his daughter’s memory and powers of observation. He was a strong, handsome man with flecks of gray in his black beard. His wife had borne several children, but all had died very young except Lara, the last, whom his wife had died bearing. Lara was very precious to him. Like her mother, she had golden hair. Now that she had reached the age of childbearing, Lara was beginning to </w:t>
+        <w:t xml:space="preserve">“Good girl!” said </w:t>
+      </w:r>
+      <w:proofErr w:type="spellStart"/>
+      <w:r>
+        <w:rPr>
+          <w:rFonts w:eastAsia="Times New Roman" w:cs="Times New Roman"/>
+          <w:color w:val="000000"/>
+          <w:sz w:val="27"/>
+          <w:szCs w:val="27"/>
+        </w:rPr>
+        <w:t>Larth</w:t>
+      </w:r>
+      <w:proofErr w:type="spellEnd"/>
+      <w:r>
+        <w:rPr>
+          <w:rFonts w:eastAsia="Times New Roman" w:cs="Times New Roman"/>
+          <w:color w:val="000000"/>
+          <w:sz w:val="27"/>
+          <w:szCs w:val="27"/>
+        </w:rPr>
+        <w:t xml:space="preserve">, proud of his daughter’s memory and powers of observation. He was a strong, handsome man with flecks of gray in his black beard. His wife had borne several children, but all had died very young except Lara, the last, whom his wife had died bearing. Lara was very precious to him. Like her mother, she had golden hair. Now that she had reached the age of childbearing, Lara was beginning to </w:t>
       </w:r>
       <w:r>
         <w:rPr>
@@ -1469,28 +1885,88 @@
           <w:szCs w:val="27"/>
         </w:rPr>
         <w:lastRenderedPageBreak/>
-        <w:t>display the fullness of a woman’s hips and breasts. It was Larth’s greatest wish that he might live to see his own grandchildren. Not every man lived that long, but Larth was hopeful. He had been healthy all his life, partly, he believed, because he had always been careful to show respect to the numina he encountered on his journeys.</w:t>
-      </w:r>
-    </w:p>
-    <w:p>
-      <w:pPr>
-        <w:spacing w:after="0" w:line="240" w:lineRule="auto"/>
-        <w:ind w:left="0"/>
-        <w:rPr>
-          <w:rFonts w:eastAsia="Times New Roman" w:cs="Times New Roman"/>
-          <w:color w:val="000000"/>
-          <w:sz w:val="27"/>
-          <w:szCs w:val="27"/>
-        </w:rPr>
-      </w:pPr>
-      <w:r>
-        <w:rPr>
-          <w:rFonts w:eastAsia="Times New Roman" w:cs="Times New Roman"/>
-          <w:color w:val="000000"/>
-          <w:sz w:val="27"/>
-          <w:szCs w:val="27"/>
-        </w:rPr>
-        <w:t>Respecting the numina was important. The numen of the river could suck a man under and drown him. The numen of a tree could trip a man with its roots, or drop a rotten branch on his head. Rocks could give way underfoot, chuckling with amusement at their own treachery. Even the sky, with a roar of fury, sometimes sent down fingers of fire that could roast a man like a rabbit on a spit, or worse, leave him alive but robbed of his senses. Larth had heard that the earth itself could open and swallow a man; though he had never actually seen such a thing, he nevertheless performed a ritual each morning, asking the earth’s permission before he went striding across it.</w:t>
+        <w:t xml:space="preserve">display the fullness of a woman’s hips and breasts. It was </w:t>
+      </w:r>
+      <w:proofErr w:type="spellStart"/>
+      <w:r>
+        <w:rPr>
+          <w:rFonts w:eastAsia="Times New Roman" w:cs="Times New Roman"/>
+          <w:color w:val="000000"/>
+          <w:sz w:val="27"/>
+          <w:szCs w:val="27"/>
+        </w:rPr>
+        <w:t>Larth’s</w:t>
+      </w:r>
+      <w:proofErr w:type="spellEnd"/>
+      <w:r>
+        <w:rPr>
+          <w:rFonts w:eastAsia="Times New Roman" w:cs="Times New Roman"/>
+          <w:color w:val="000000"/>
+          <w:sz w:val="27"/>
+          <w:szCs w:val="27"/>
+        </w:rPr>
+        <w:t xml:space="preserve"> greatest wish that he might live to see his own grandchildren. Not every man lived that long, but </w:t>
+      </w:r>
+      <w:proofErr w:type="spellStart"/>
+      <w:r>
+        <w:rPr>
+          <w:rFonts w:eastAsia="Times New Roman" w:cs="Times New Roman"/>
+          <w:color w:val="000000"/>
+          <w:sz w:val="27"/>
+          <w:szCs w:val="27"/>
+        </w:rPr>
+        <w:t>Larth</w:t>
+      </w:r>
+      <w:proofErr w:type="spellEnd"/>
+      <w:r>
+        <w:rPr>
+          <w:rFonts w:eastAsia="Times New Roman" w:cs="Times New Roman"/>
+          <w:color w:val="000000"/>
+          <w:sz w:val="27"/>
+          <w:szCs w:val="27"/>
+        </w:rPr>
+        <w:t xml:space="preserve"> was hopeful. He had been healthy all his life, partly, he believed, because he had always been careful to show respect to the numina he encountered on his journeys.</w:t>
+      </w:r>
+    </w:p>
+    <w:p>
+      <w:pPr>
+        <w:spacing w:after="0" w:line="240" w:lineRule="auto"/>
+        <w:ind w:left="0"/>
+        <w:rPr>
+          <w:rFonts w:eastAsia="Times New Roman" w:cs="Times New Roman"/>
+          <w:color w:val="000000"/>
+          <w:sz w:val="27"/>
+          <w:szCs w:val="27"/>
+        </w:rPr>
+      </w:pPr>
+      <w:r>
+        <w:rPr>
+          <w:rFonts w:eastAsia="Times New Roman" w:cs="Times New Roman"/>
+          <w:color w:val="000000"/>
+          <w:sz w:val="27"/>
+          <w:szCs w:val="27"/>
+        </w:rPr>
+        <w:t xml:space="preserve">Respecting the numina was important. The numen of the river could suck a man under and drown him. The numen of a tree could trip a man with its roots, or drop a rotten branch on his head. Rocks could give way underfoot, chuckling with amusement at their own treachery. Even the sky, with a roar of fury, sometimes sent down fingers of fire that could roast a man like a rabbit on a spit, or worse, leave him alive but robbed of his senses. </w:t>
+      </w:r>
+      <w:proofErr w:type="spellStart"/>
+      <w:r>
+        <w:rPr>
+          <w:rFonts w:eastAsia="Times New Roman" w:cs="Times New Roman"/>
+          <w:color w:val="000000"/>
+          <w:sz w:val="27"/>
+          <w:szCs w:val="27"/>
+        </w:rPr>
+        <w:t>Larth</w:t>
+      </w:r>
+      <w:proofErr w:type="spellEnd"/>
+      <w:r>
+        <w:rPr>
+          <w:rFonts w:eastAsia="Times New Roman" w:cs="Times New Roman"/>
+          <w:color w:val="000000"/>
+          <w:sz w:val="27"/>
+          <w:szCs w:val="27"/>
+        </w:rPr>
+        <w:t xml:space="preserve"> had heard that the earth itself could open and swallow a man; though he had never actually seen such a thing, he nevertheless performed a ritual each morning, asking the earth’s permission before he went striding across it.</w:t>
       </w:r>
     </w:p>
     <w:p>
@@ -1525,35 +2001,66 @@
           <w:szCs w:val="27"/>
         </w:rPr>
       </w:pPr>
-      <w:r>
-        <w:rPr>
-          <w:rFonts w:eastAsia="Times New Roman" w:cs="Times New Roman"/>
-          <w:color w:val="000000"/>
-          <w:sz w:val="27"/>
-          <w:szCs w:val="27"/>
-        </w:rPr>
-        <w:t>Larth frowned. The question made no sense to him. A place was never made, it simply was. Small features might change over time. Uprooted by a storm, a tree might fall into the river. A boulder might decide to tumble down the hillside. The numina that animated all things went about reshaping the landscape from day to day, but the essential things never changed, and had always existed: the river, the hills, the sky, the sun, the sea, the salt beds at the mouth of the river.</w:t>
-      </w:r>
-    </w:p>
-    <w:p>
-      <w:pPr>
-        <w:spacing w:after="0" w:line="240" w:lineRule="auto"/>
-        <w:ind w:left="0"/>
-        <w:rPr>
-          <w:rFonts w:eastAsia="Times New Roman" w:cs="Times New Roman"/>
-          <w:color w:val="000000"/>
-          <w:sz w:val="27"/>
-          <w:szCs w:val="27"/>
-        </w:rPr>
-      </w:pPr>
-      <w:r>
-        <w:rPr>
-          <w:rFonts w:eastAsia="Times New Roman" w:cs="Times New Roman"/>
-          <w:color w:val="000000"/>
-          <w:sz w:val="27"/>
-          <w:szCs w:val="27"/>
-        </w:rPr>
-        <w:t>He was trying to think of some way to express these thoughts to Lara, when a deer, drinking at the river, was startled by their approach. The deer bolted up the brushy bank and onto the path. Instead of running to safety, the creature stood and stared at them. As clearly as if the animal had whispered aloud, Larth heard the words “Eat me.” The deer was offering herself.</w:t>
+      <w:proofErr w:type="spellStart"/>
+      <w:r>
+        <w:rPr>
+          <w:rFonts w:eastAsia="Times New Roman" w:cs="Times New Roman"/>
+          <w:color w:val="000000"/>
+          <w:sz w:val="27"/>
+          <w:szCs w:val="27"/>
+        </w:rPr>
+        <w:t>Larth</w:t>
+      </w:r>
+      <w:proofErr w:type="spellEnd"/>
+      <w:r>
+        <w:rPr>
+          <w:rFonts w:eastAsia="Times New Roman" w:cs="Times New Roman"/>
+          <w:color w:val="000000"/>
+          <w:sz w:val="27"/>
+          <w:szCs w:val="27"/>
+        </w:rPr>
+        <w:t xml:space="preserve"> frowned. The question made no sense to him. A place was never made, it simply was. Small features might change over time. Uprooted by a storm, a tree might fall into the river. A boulder might decide to tumble down the hillside. The numina that animated all things went about reshaping the landscape from day to day, but the essential things never changed, and had always existed: the river, the hills, the sky, the sun, the sea, the salt beds at the mouth of the river.</w:t>
+      </w:r>
+    </w:p>
+    <w:p>
+      <w:pPr>
+        <w:spacing w:after="0" w:line="240" w:lineRule="auto"/>
+        <w:ind w:left="0"/>
+        <w:rPr>
+          <w:rFonts w:eastAsia="Times New Roman" w:cs="Times New Roman"/>
+          <w:color w:val="000000"/>
+          <w:sz w:val="27"/>
+          <w:szCs w:val="27"/>
+        </w:rPr>
+      </w:pPr>
+      <w:r>
+        <w:rPr>
+          <w:rFonts w:eastAsia="Times New Roman" w:cs="Times New Roman"/>
+          <w:color w:val="000000"/>
+          <w:sz w:val="27"/>
+          <w:szCs w:val="27"/>
+        </w:rPr>
+        <w:t xml:space="preserve">He was trying to think of some way to express these thoughts to Lara, when a deer, drinking at the river, was startled by their approach. The deer bolted up the brushy bank and onto the path. Instead of running to safety, the creature stood and stared at them. As clearly as if the animal had whispered aloud, </w:t>
+      </w:r>
+      <w:proofErr w:type="spellStart"/>
+      <w:r>
+        <w:rPr>
+          <w:rFonts w:eastAsia="Times New Roman" w:cs="Times New Roman"/>
+          <w:color w:val="000000"/>
+          <w:sz w:val="27"/>
+          <w:szCs w:val="27"/>
+        </w:rPr>
+        <w:t>Larth</w:t>
+      </w:r>
+      <w:proofErr w:type="spellEnd"/>
+      <w:r>
+        <w:rPr>
+          <w:rFonts w:eastAsia="Times New Roman" w:cs="Times New Roman"/>
+          <w:color w:val="000000"/>
+          <w:sz w:val="27"/>
+          <w:szCs w:val="27"/>
+        </w:rPr>
+        <w:t xml:space="preserve"> heard the words “Eat me.” The deer was offering herself.</w:t>
       </w:r>
     </w:p>
     <w:p>
@@ -1642,6 +2149,7 @@
         </w:rPr>
         <w:t xml:space="preserve">Lara had been back and forth along the river path many times in her short life. Her people had not created the path—it had always been there, like the river—but their deerskin-shod feet and the wooden wheels of their handcarts kept the path well worn. </w:t>
       </w:r>
+      <w:proofErr w:type="spellStart"/>
       <w:r>
         <w:rPr>
           <w:rFonts w:eastAsia="Times New Roman" w:cs="Times New Roman"/>
@@ -1658,7 +2166,17 @@
           <w:sz w:val="27"/>
           <w:szCs w:val="27"/>
         </w:rPr>
-        <w:t>Lara’s people were salt traders, and their livelihood took them on a continual journey.</w:t>
+        <w:t>Lara’s</w:t>
+      </w:r>
+      <w:proofErr w:type="spellEnd"/>
+      <w:r>
+        <w:rPr>
+          <w:rFonts w:eastAsia="Times New Roman" w:cs="Times New Roman"/>
+          <w:color w:val="000000"/>
+          <w:sz w:val="27"/>
+          <w:szCs w:val="27"/>
+        </w:rPr>
+        <w:t xml:space="preserve"> people were salt traders, and their livelihood took them on a continual journey.</w:t>
       </w:r>
     </w:p>
     <w:p>
@@ -1826,14 +2344,45 @@
           <w:szCs w:val="27"/>
         </w:rPr>
       </w:pPr>
-      <w:r>
-        <w:rPr>
-          <w:rFonts w:eastAsia="Times New Roman" w:cs="Times New Roman"/>
-          <w:color w:val="000000"/>
-          <w:sz w:val="27"/>
-          <w:szCs w:val="27"/>
-        </w:rPr>
-        <w:t>Larth spoke like that all the time, conjuring images of giants and monsters in the landscape. He could perceive the spirits, called numina, that dwelled in rocks and trees. Sometimes he could speak to them and hear what they had to say. The river was his oldest friend and told him where the fishing would be best. From whispers in the wind he could foretell the next day’s weather. Because of such skills, Larth was the leader of the group.</w:t>
+      <w:proofErr w:type="spellStart"/>
+      <w:r>
+        <w:rPr>
+          <w:rFonts w:eastAsia="Times New Roman" w:cs="Times New Roman"/>
+          <w:color w:val="000000"/>
+          <w:sz w:val="27"/>
+          <w:szCs w:val="27"/>
+        </w:rPr>
+        <w:t>Larth</w:t>
+      </w:r>
+      <w:proofErr w:type="spellEnd"/>
+      <w:r>
+        <w:rPr>
+          <w:rFonts w:eastAsia="Times New Roman" w:cs="Times New Roman"/>
+          <w:color w:val="000000"/>
+          <w:sz w:val="27"/>
+          <w:szCs w:val="27"/>
+        </w:rPr>
+        <w:t xml:space="preserve"> spoke like that all the time, conjuring images of giants and monsters in the landscape. He could perceive the spirits, called numina, that dwelled in rocks and trees. Sometimes he could speak to them and hear what they had to say. The river was his oldest friend and told him where the fishing would be best. From whispers in the wind he could foretell the next day’s weather. Because of such skills, </w:t>
+      </w:r>
+      <w:proofErr w:type="spellStart"/>
+      <w:r>
+        <w:rPr>
+          <w:rFonts w:eastAsia="Times New Roman" w:cs="Times New Roman"/>
+          <w:color w:val="000000"/>
+          <w:sz w:val="27"/>
+          <w:szCs w:val="27"/>
+        </w:rPr>
+        <w:t>Larth</w:t>
+      </w:r>
+      <w:proofErr w:type="spellEnd"/>
+      <w:r>
+        <w:rPr>
+          <w:rFonts w:eastAsia="Times New Roman" w:cs="Times New Roman"/>
+          <w:color w:val="000000"/>
+          <w:sz w:val="27"/>
+          <w:szCs w:val="27"/>
+        </w:rPr>
+        <w:t xml:space="preserve"> was the leader of the group.</w:t>
       </w:r>
     </w:p>
     <w:p>
@@ -1918,28 +2467,108 @@
           <w:sz w:val="27"/>
           <w:szCs w:val="27"/>
         </w:rPr>
-        <w:t>“Good girl!” said Larth, proud of his daughter’s memory and powers of observation. He was a strong, handsome man with flecks of gray in his black beard. His wife had borne several children, but all had died very young except Lara, the last, whom his wife had died bearing. Lara was very precious to him. Like her mother, she had golden hair. Now that she had reached the age of childbearing, Lara was beginning to display the fullness of a woman’s hips and breasts. It was Larth’s greatest wish that he might live to see his own grandchildren. Not every man lived that long, but Larth was hopeful. He had been healthy all his life, partly, he believed, because he had always been careful to show respect to the numina he encountered on his journeys.</w:t>
-      </w:r>
-    </w:p>
-    <w:p>
-      <w:pPr>
-        <w:spacing w:after="0" w:line="240" w:lineRule="auto"/>
-        <w:ind w:left="0"/>
-        <w:rPr>
-          <w:rFonts w:eastAsia="Times New Roman" w:cs="Times New Roman"/>
-          <w:color w:val="000000"/>
-          <w:sz w:val="27"/>
-          <w:szCs w:val="27"/>
-        </w:rPr>
-      </w:pPr>
-      <w:r>
-        <w:rPr>
-          <w:rFonts w:eastAsia="Times New Roman" w:cs="Times New Roman"/>
-          <w:color w:val="000000"/>
-          <w:sz w:val="27"/>
-          <w:szCs w:val="27"/>
-        </w:rPr>
-        <w:t>Respecting the numina was important. The numen of the river could suck a man under and drown him. The numen of a tree could trip a man with its roots, or drop a rotten branch on his head. Rocks could give way underfoot, chuckling with amusement at their own treachery. Even the sky, with a roar of fury, sometimes sent down fingers of fire that could roast a man like a rabbit on a spit, or worse, leave him alive but robbed of his senses. Larth had heard that the earth itself could open and swallow a man; though he had never actually seen such a thing, he nevertheless performed a ritual each morning, asking the earth’s permission before he went striding across it.</w:t>
+        <w:t xml:space="preserve">“Good girl!” said </w:t>
+      </w:r>
+      <w:proofErr w:type="spellStart"/>
+      <w:r>
+        <w:rPr>
+          <w:rFonts w:eastAsia="Times New Roman" w:cs="Times New Roman"/>
+          <w:color w:val="000000"/>
+          <w:sz w:val="27"/>
+          <w:szCs w:val="27"/>
+        </w:rPr>
+        <w:t>Larth</w:t>
+      </w:r>
+      <w:proofErr w:type="spellEnd"/>
+      <w:r>
+        <w:rPr>
+          <w:rFonts w:eastAsia="Times New Roman" w:cs="Times New Roman"/>
+          <w:color w:val="000000"/>
+          <w:sz w:val="27"/>
+          <w:szCs w:val="27"/>
+        </w:rPr>
+        <w:t xml:space="preserve">, proud of his daughter’s memory and powers of observation. He was a strong, handsome man with flecks of gray in his black beard. His wife had borne several children, but all had died very young except Lara, the last, whom his wife had died bearing. Lara was very precious to him. Like her mother, she had golden hair. Now that she had reached the age of childbearing, Lara was beginning to display the fullness of a woman’s hips and breasts. It was </w:t>
+      </w:r>
+      <w:proofErr w:type="spellStart"/>
+      <w:r>
+        <w:rPr>
+          <w:rFonts w:eastAsia="Times New Roman" w:cs="Times New Roman"/>
+          <w:color w:val="000000"/>
+          <w:sz w:val="27"/>
+          <w:szCs w:val="27"/>
+        </w:rPr>
+        <w:t>Larth’s</w:t>
+      </w:r>
+      <w:proofErr w:type="spellEnd"/>
+      <w:r>
+        <w:rPr>
+          <w:rFonts w:eastAsia="Times New Roman" w:cs="Times New Roman"/>
+          <w:color w:val="000000"/>
+          <w:sz w:val="27"/>
+          <w:szCs w:val="27"/>
+        </w:rPr>
+        <w:t xml:space="preserve"> greatest wish that he might live to see his own grandchildren. Not every man lived that long, but </w:t>
+      </w:r>
+      <w:proofErr w:type="spellStart"/>
+      <w:r>
+        <w:rPr>
+          <w:rFonts w:eastAsia="Times New Roman" w:cs="Times New Roman"/>
+          <w:color w:val="000000"/>
+          <w:sz w:val="27"/>
+          <w:szCs w:val="27"/>
+        </w:rPr>
+        <w:t>Larth</w:t>
+      </w:r>
+      <w:proofErr w:type="spellEnd"/>
+      <w:r>
+        <w:rPr>
+          <w:rFonts w:eastAsia="Times New Roman" w:cs="Times New Roman"/>
+          <w:color w:val="000000"/>
+          <w:sz w:val="27"/>
+          <w:szCs w:val="27"/>
+        </w:rPr>
+        <w:t xml:space="preserve"> was hopeful. He had been healthy all his life, partly, he believed, because he had always been careful to show respect to the numina he encountered on his journeys.</w:t>
+      </w:r>
+    </w:p>
+    <w:p>
+      <w:pPr>
+        <w:spacing w:after="0" w:line="240" w:lineRule="auto"/>
+        <w:ind w:left="0"/>
+        <w:rPr>
+          <w:rFonts w:eastAsia="Times New Roman" w:cs="Times New Roman"/>
+          <w:color w:val="000000"/>
+          <w:sz w:val="27"/>
+          <w:szCs w:val="27"/>
+        </w:rPr>
+      </w:pPr>
+      <w:r>
+        <w:rPr>
+          <w:rFonts w:eastAsia="Times New Roman" w:cs="Times New Roman"/>
+          <w:color w:val="000000"/>
+          <w:sz w:val="27"/>
+          <w:szCs w:val="27"/>
+        </w:rPr>
+        <w:t xml:space="preserve">Respecting the numina was important. The numen of the river could suck a man under and drown him. The numen of a tree could trip a man with its roots, or drop a rotten branch on his head. Rocks could give way underfoot, chuckling with amusement at their own treachery. Even the sky, with a roar of fury, sometimes sent down fingers of fire that could roast a man like a rabbit on a spit, or worse, leave him alive but robbed of his senses. </w:t>
+      </w:r>
+      <w:proofErr w:type="spellStart"/>
+      <w:r>
+        <w:rPr>
+          <w:rFonts w:eastAsia="Times New Roman" w:cs="Times New Roman"/>
+          <w:color w:val="000000"/>
+          <w:sz w:val="27"/>
+          <w:szCs w:val="27"/>
+        </w:rPr>
+        <w:t>Larth</w:t>
+      </w:r>
+      <w:proofErr w:type="spellEnd"/>
+      <w:r>
+        <w:rPr>
+          <w:rFonts w:eastAsia="Times New Roman" w:cs="Times New Roman"/>
+          <w:color w:val="000000"/>
+          <w:sz w:val="27"/>
+          <w:szCs w:val="27"/>
+        </w:rPr>
+        <w:t xml:space="preserve"> had heard that the earth itself could open and swallow a man; though he had never actually seen such a thing, he nevertheless performed a ritual each morning, asking the earth’s permission before he went striding across it.</w:t>
       </w:r>
     </w:p>
     <w:p>
@@ -1974,35 +2603,66 @@
           <w:szCs w:val="27"/>
         </w:rPr>
       </w:pPr>
-      <w:r>
-        <w:rPr>
-          <w:rFonts w:eastAsia="Times New Roman" w:cs="Times New Roman"/>
-          <w:color w:val="000000"/>
-          <w:sz w:val="27"/>
-          <w:szCs w:val="27"/>
-        </w:rPr>
-        <w:t>Larth frowned. The question made no sense to him. A place was never made, it simply was. Small features might change over time. Uprooted by a storm, a tree might fall into the river. A boulder might decide to tumble down the hillside. The numina that animated all things went about reshaping the landscape from day to day, but the essential things never changed, and had always existed: the river, the hills, the sky, the sun, the sea, the salt beds at the mouth of the river.</w:t>
-      </w:r>
-    </w:p>
-    <w:p>
-      <w:pPr>
-        <w:spacing w:after="0" w:line="240" w:lineRule="auto"/>
-        <w:ind w:left="0"/>
-        <w:rPr>
-          <w:rFonts w:eastAsia="Times New Roman" w:cs="Times New Roman"/>
-          <w:color w:val="000000"/>
-          <w:sz w:val="27"/>
-          <w:szCs w:val="27"/>
-        </w:rPr>
-      </w:pPr>
-      <w:r>
-        <w:rPr>
-          <w:rFonts w:eastAsia="Times New Roman" w:cs="Times New Roman"/>
-          <w:color w:val="000000"/>
-          <w:sz w:val="27"/>
-          <w:szCs w:val="27"/>
-        </w:rPr>
-        <w:t>He was trying to think of some way to express these thoughts to Lara, when a deer, drinking at the river, was startled by their approach. The deer bolted up the brushy bank and onto the path. Instead of running to safety, the creature stood and stared at them. As clearly as if the animal had whispered aloud, Larth heard the words “Eat me.” The deer was offering herself.</w:t>
+      <w:proofErr w:type="spellStart"/>
+      <w:r>
+        <w:rPr>
+          <w:rFonts w:eastAsia="Times New Roman" w:cs="Times New Roman"/>
+          <w:color w:val="000000"/>
+          <w:sz w:val="27"/>
+          <w:szCs w:val="27"/>
+        </w:rPr>
+        <w:t>Larth</w:t>
+      </w:r>
+      <w:proofErr w:type="spellEnd"/>
+      <w:r>
+        <w:rPr>
+          <w:rFonts w:eastAsia="Times New Roman" w:cs="Times New Roman"/>
+          <w:color w:val="000000"/>
+          <w:sz w:val="27"/>
+          <w:szCs w:val="27"/>
+        </w:rPr>
+        <w:t xml:space="preserve"> frowned. The question made no sense to him. A place was never made, it simply was. Small features might change over time. Uprooted by a storm, a tree might fall into the river. A boulder might decide to tumble down the hillside. The numina that animated all things went about reshaping the landscape from day to day, but the essential things never changed, and had always existed: the river, the hills, the sky, the sun, the sea, the salt beds at the mouth of the river.</w:t>
+      </w:r>
+    </w:p>
+    <w:p>
+      <w:pPr>
+        <w:spacing w:after="0" w:line="240" w:lineRule="auto"/>
+        <w:ind w:left="0"/>
+        <w:rPr>
+          <w:rFonts w:eastAsia="Times New Roman" w:cs="Times New Roman"/>
+          <w:color w:val="000000"/>
+          <w:sz w:val="27"/>
+          <w:szCs w:val="27"/>
+        </w:rPr>
+      </w:pPr>
+      <w:r>
+        <w:rPr>
+          <w:rFonts w:eastAsia="Times New Roman" w:cs="Times New Roman"/>
+          <w:color w:val="000000"/>
+          <w:sz w:val="27"/>
+          <w:szCs w:val="27"/>
+        </w:rPr>
+        <w:t xml:space="preserve">He was trying to think of some way to express these thoughts to Lara, when a deer, drinking at the river, was startled by their approach. The deer bolted up the brushy bank and onto the path. Instead of running to safety, the creature stood and stared at them. As clearly as if the animal had whispered aloud, </w:t>
+      </w:r>
+      <w:proofErr w:type="spellStart"/>
+      <w:r>
+        <w:rPr>
+          <w:rFonts w:eastAsia="Times New Roman" w:cs="Times New Roman"/>
+          <w:color w:val="000000"/>
+          <w:sz w:val="27"/>
+          <w:szCs w:val="27"/>
+        </w:rPr>
+        <w:t>Larth</w:t>
+      </w:r>
+      <w:proofErr w:type="spellEnd"/>
+      <w:r>
+        <w:rPr>
+          <w:rFonts w:eastAsia="Times New Roman" w:cs="Times New Roman"/>
+          <w:color w:val="000000"/>
+          <w:sz w:val="27"/>
+          <w:szCs w:val="27"/>
+        </w:rPr>
+        <w:t xml:space="preserve"> heard the words “Eat me.” The deer was offering herself.</w:t>
       </w:r>
     </w:p>
     <w:p>
@@ -2101,6 +2761,7 @@
         </w:rPr>
         <w:t xml:space="preserve">Lara had been back and forth along the river path many times in her short life. Her people had not created the path—it had always been there, like the river—but their deerskin-shod feet and the wooden wheels of their handcarts kept the path well worn. </w:t>
       </w:r>
+      <w:proofErr w:type="spellStart"/>
       <w:r>
         <w:rPr>
           <w:rFonts w:eastAsia="Times New Roman" w:cs="Times New Roman"/>
@@ -2117,7 +2778,17 @@
           <w:sz w:val="27"/>
           <w:szCs w:val="27"/>
         </w:rPr>
-        <w:t>Lara’s people were salt traders, and their livelihood took them on a continual journey.</w:t>
+        <w:t>Lara’s</w:t>
+      </w:r>
+      <w:proofErr w:type="spellEnd"/>
+      <w:r>
+        <w:rPr>
+          <w:rFonts w:eastAsia="Times New Roman" w:cs="Times New Roman"/>
+          <w:color w:val="000000"/>
+          <w:sz w:val="27"/>
+          <w:szCs w:val="27"/>
+        </w:rPr>
+        <w:t xml:space="preserve"> people were salt traders, and their livelihood took them on a continual journey.</w:t>
       </w:r>
     </w:p>
     <w:p>
@@ -2275,6 +2946,7 @@
           <w:szCs w:val="27"/>
         </w:rPr>
       </w:pPr>
+      <w:proofErr w:type="spellStart"/>
       <w:r>
         <w:rPr>
           <w:rFonts w:eastAsia="Times New Roman" w:cs="Times New Roman"/>
@@ -2283,7 +2955,37 @@
           <w:szCs w:val="27"/>
         </w:rPr>
         <w:lastRenderedPageBreak/>
-        <w:t>Larth spoke like that all the time, conjuring images of giants and monsters in the landscape. He could perceive the spirits, called numina, that dwelled in rocks and trees. Sometimes he could speak to them and hear what they had to say. The river was his oldest friend and told him where the fishing would be best. From whispers in the wind he could foretell the next day’s weather. Because of such skills, Larth was the leader of the group.</w:t>
+        <w:t>Larth</w:t>
+      </w:r>
+      <w:proofErr w:type="spellEnd"/>
+      <w:r>
+        <w:rPr>
+          <w:rFonts w:eastAsia="Times New Roman" w:cs="Times New Roman"/>
+          <w:color w:val="000000"/>
+          <w:sz w:val="27"/>
+          <w:szCs w:val="27"/>
+        </w:rPr>
+        <w:t xml:space="preserve"> spoke like that all the time, conjuring images of giants and monsters in the landscape. He could perceive the spirits, called numina, that dwelled in rocks and trees. Sometimes he could speak to them and hear what they had to say. The river was his oldest friend and told him where the fishing would be best. From whispers in the wind he could foretell the next day’s weather. Because of such skills, </w:t>
+      </w:r>
+      <w:proofErr w:type="spellStart"/>
+      <w:r>
+        <w:rPr>
+          <w:rFonts w:eastAsia="Times New Roman" w:cs="Times New Roman"/>
+          <w:color w:val="000000"/>
+          <w:sz w:val="27"/>
+          <w:szCs w:val="27"/>
+        </w:rPr>
+        <w:t>Larth</w:t>
+      </w:r>
+      <w:proofErr w:type="spellEnd"/>
+      <w:r>
+        <w:rPr>
+          <w:rFonts w:eastAsia="Times New Roman" w:cs="Times New Roman"/>
+          <w:color w:val="000000"/>
+          <w:sz w:val="27"/>
+          <w:szCs w:val="27"/>
+        </w:rPr>
+        <w:t xml:space="preserve"> was the leader of the group.</w:t>
       </w:r>
     </w:p>
     <w:p>
@@ -2367,28 +3069,108 @@
           <w:sz w:val="27"/>
           <w:szCs w:val="27"/>
         </w:rPr>
-        <w:t>“Good girl!” said Larth, proud of his daughter’s memory and powers of observation. He was a strong, handsome man with flecks of gray in his black beard. His wife had borne several children, but all had died very young except Lara, the last, whom his wife had died bearing. Lara was very precious to him. Like her mother, she had golden hair. Now that she had reached the age of childbearing, Lara was beginning to display the fullness of a woman’s hips and breasts. It was Larth’s greatest wish that he might live to see his own grandchildren. Not every man lived that long, but Larth was hopeful. He had been healthy all his life, partly, he believed, because he had always been careful to show respect to the numina he encountered on his journeys.</w:t>
-      </w:r>
-    </w:p>
-    <w:p>
-      <w:pPr>
-        <w:spacing w:after="0" w:line="240" w:lineRule="auto"/>
-        <w:ind w:left="0"/>
-        <w:rPr>
-          <w:rFonts w:eastAsia="Times New Roman" w:cs="Times New Roman"/>
-          <w:color w:val="000000"/>
-          <w:sz w:val="27"/>
-          <w:szCs w:val="27"/>
-        </w:rPr>
-      </w:pPr>
-      <w:r>
-        <w:rPr>
-          <w:rFonts w:eastAsia="Times New Roman" w:cs="Times New Roman"/>
-          <w:color w:val="000000"/>
-          <w:sz w:val="27"/>
-          <w:szCs w:val="27"/>
-        </w:rPr>
-        <w:t>Respecting the numina was important. The numen of the river could suck a man under and drown him. The numen of a tree could trip a man with its roots, or drop a rotten branch on his head. Rocks could give way underfoot, chuckling with amusement at their own treachery. Even the sky, with a roar of fury, sometimes sent down fingers of fire that could roast a man like a rabbit on a spit, or worse, leave him alive but robbed of his senses. Larth had heard that the earth itself could open and swallow a man; though he had never actually seen such a thing, he nevertheless performed a ritual each morning, asking the earth’s permission before he went striding across it.</w:t>
+        <w:t xml:space="preserve">“Good girl!” said </w:t>
+      </w:r>
+      <w:proofErr w:type="spellStart"/>
+      <w:r>
+        <w:rPr>
+          <w:rFonts w:eastAsia="Times New Roman" w:cs="Times New Roman"/>
+          <w:color w:val="000000"/>
+          <w:sz w:val="27"/>
+          <w:szCs w:val="27"/>
+        </w:rPr>
+        <w:t>Larth</w:t>
+      </w:r>
+      <w:proofErr w:type="spellEnd"/>
+      <w:r>
+        <w:rPr>
+          <w:rFonts w:eastAsia="Times New Roman" w:cs="Times New Roman"/>
+          <w:color w:val="000000"/>
+          <w:sz w:val="27"/>
+          <w:szCs w:val="27"/>
+        </w:rPr>
+        <w:t xml:space="preserve">, proud of his daughter’s memory and powers of observation. He was a strong, handsome man with flecks of gray in his black beard. His wife had borne several children, but all had died very young except Lara, the last, whom his wife had died bearing. Lara was very precious to him. Like her mother, she had golden hair. Now that she had reached the age of childbearing, Lara was beginning to display the fullness of a woman’s hips and breasts. It was </w:t>
+      </w:r>
+      <w:proofErr w:type="spellStart"/>
+      <w:r>
+        <w:rPr>
+          <w:rFonts w:eastAsia="Times New Roman" w:cs="Times New Roman"/>
+          <w:color w:val="000000"/>
+          <w:sz w:val="27"/>
+          <w:szCs w:val="27"/>
+        </w:rPr>
+        <w:t>Larth’s</w:t>
+      </w:r>
+      <w:proofErr w:type="spellEnd"/>
+      <w:r>
+        <w:rPr>
+          <w:rFonts w:eastAsia="Times New Roman" w:cs="Times New Roman"/>
+          <w:color w:val="000000"/>
+          <w:sz w:val="27"/>
+          <w:szCs w:val="27"/>
+        </w:rPr>
+        <w:t xml:space="preserve"> greatest wish that he might live to see his own grandchildren. Not every man lived that long, but </w:t>
+      </w:r>
+      <w:proofErr w:type="spellStart"/>
+      <w:r>
+        <w:rPr>
+          <w:rFonts w:eastAsia="Times New Roman" w:cs="Times New Roman"/>
+          <w:color w:val="000000"/>
+          <w:sz w:val="27"/>
+          <w:szCs w:val="27"/>
+        </w:rPr>
+        <w:t>Larth</w:t>
+      </w:r>
+      <w:proofErr w:type="spellEnd"/>
+      <w:r>
+        <w:rPr>
+          <w:rFonts w:eastAsia="Times New Roman" w:cs="Times New Roman"/>
+          <w:color w:val="000000"/>
+          <w:sz w:val="27"/>
+          <w:szCs w:val="27"/>
+        </w:rPr>
+        <w:t xml:space="preserve"> was hopeful. He had been healthy all his life, partly, he believed, because he had always been careful to show respect to the numina he encountered on his journeys.</w:t>
+      </w:r>
+    </w:p>
+    <w:p>
+      <w:pPr>
+        <w:spacing w:after="0" w:line="240" w:lineRule="auto"/>
+        <w:ind w:left="0"/>
+        <w:rPr>
+          <w:rFonts w:eastAsia="Times New Roman" w:cs="Times New Roman"/>
+          <w:color w:val="000000"/>
+          <w:sz w:val="27"/>
+          <w:szCs w:val="27"/>
+        </w:rPr>
+      </w:pPr>
+      <w:r>
+        <w:rPr>
+          <w:rFonts w:eastAsia="Times New Roman" w:cs="Times New Roman"/>
+          <w:color w:val="000000"/>
+          <w:sz w:val="27"/>
+          <w:szCs w:val="27"/>
+        </w:rPr>
+        <w:t xml:space="preserve">Respecting the numina was important. The numen of the river could suck a man under and drown him. The numen of a tree could trip a man with its roots, or drop a rotten branch on his head. Rocks could give way underfoot, chuckling with amusement at their own treachery. Even the sky, with a roar of fury, sometimes sent down fingers of fire that could roast a man like a rabbit on a spit, or worse, leave him alive but robbed of his senses. </w:t>
+      </w:r>
+      <w:proofErr w:type="spellStart"/>
+      <w:r>
+        <w:rPr>
+          <w:rFonts w:eastAsia="Times New Roman" w:cs="Times New Roman"/>
+          <w:color w:val="000000"/>
+          <w:sz w:val="27"/>
+          <w:szCs w:val="27"/>
+        </w:rPr>
+        <w:t>Larth</w:t>
+      </w:r>
+      <w:proofErr w:type="spellEnd"/>
+      <w:r>
+        <w:rPr>
+          <w:rFonts w:eastAsia="Times New Roman" w:cs="Times New Roman"/>
+          <w:color w:val="000000"/>
+          <w:sz w:val="27"/>
+          <w:szCs w:val="27"/>
+        </w:rPr>
+        <w:t xml:space="preserve"> had heard that the earth itself could open and swallow a man; though he had never actually seen such a thing, he nevertheless performed a ritual each morning, asking the earth’s permission before he went striding across it.</w:t>
       </w:r>
     </w:p>
     <w:p>
@@ -2423,14 +3205,25 @@
           <w:szCs w:val="27"/>
         </w:rPr>
       </w:pPr>
-      <w:r>
-        <w:rPr>
-          <w:rFonts w:eastAsia="Times New Roman" w:cs="Times New Roman"/>
-          <w:color w:val="000000"/>
-          <w:sz w:val="27"/>
-          <w:szCs w:val="27"/>
-        </w:rPr>
-        <w:t>Larth frowned. The question made no sense to him. A place was never made, it simply was. Small features might change over time. Uprooted by a storm, a tree might fall into the river. A boulder might decide to tumble down the hillside. The numina that animated all things went about reshaping the landscape from day to day, but the essential things never changed, and had always existed: the river, the hills, the sky, the sun, the sea, the salt beds at the mouth of the river.</w:t>
+      <w:proofErr w:type="spellStart"/>
+      <w:r>
+        <w:rPr>
+          <w:rFonts w:eastAsia="Times New Roman" w:cs="Times New Roman"/>
+          <w:color w:val="000000"/>
+          <w:sz w:val="27"/>
+          <w:szCs w:val="27"/>
+        </w:rPr>
+        <w:t>Larth</w:t>
+      </w:r>
+      <w:proofErr w:type="spellEnd"/>
+      <w:r>
+        <w:rPr>
+          <w:rFonts w:eastAsia="Times New Roman" w:cs="Times New Roman"/>
+          <w:color w:val="000000"/>
+          <w:sz w:val="27"/>
+          <w:szCs w:val="27"/>
+        </w:rPr>
+        <w:t xml:space="preserve"> frowned. The question made no sense to him. A place was never made, it simply was. Small features might change over time. Uprooted by a storm, a tree might fall into the river. A boulder might decide to tumble down the hillside. The numina that animated all things went about reshaping the landscape from day to day, but the essential things never changed, and had always existed: the river, the hills, the sky, the sun, the sea, the salt beds at the mouth of the river.</w:t>
       </w:r>
     </w:p>
     <w:p>
@@ -2461,7 +3254,27 @@
           <w:szCs w:val="27"/>
         </w:rPr>
         <w:lastRenderedPageBreak/>
-        <w:t>them. As clearly as if the animal had whispered aloud, Larth heard the words “Eat me.” The deer was offering herself.</w:t>
+        <w:t xml:space="preserve">them. As clearly as if the animal had whispered aloud, </w:t>
+      </w:r>
+      <w:proofErr w:type="spellStart"/>
+      <w:r>
+        <w:rPr>
+          <w:rFonts w:eastAsia="Times New Roman" w:cs="Times New Roman"/>
+          <w:color w:val="000000"/>
+          <w:sz w:val="27"/>
+          <w:szCs w:val="27"/>
+        </w:rPr>
+        <w:t>Larth</w:t>
+      </w:r>
+      <w:proofErr w:type="spellEnd"/>
+      <w:r>
+        <w:rPr>
+          <w:rFonts w:eastAsia="Times New Roman" w:cs="Times New Roman"/>
+          <w:color w:val="000000"/>
+          <w:sz w:val="27"/>
+          <w:szCs w:val="27"/>
+        </w:rPr>
+        <w:t xml:space="preserve"> heard the words “Eat me.” The deer was offering herself.</w:t>
       </w:r>
     </w:p>
     <w:p>
@@ -2550,6 +3363,7 @@
         </w:rPr>
         <w:t xml:space="preserve">Lara had been back and forth along the river path many times in her short life. Her people had not created the path—it had always been there, like the river—but their deerskin-shod feet and the wooden wheels of their handcarts kept the path well worn. </w:t>
       </w:r>
+      <w:proofErr w:type="spellStart"/>
       <w:r>
         <w:rPr>
           <w:rFonts w:eastAsia="Times New Roman" w:cs="Times New Roman"/>
@@ -2566,7 +3380,17 @@
           <w:sz w:val="27"/>
           <w:szCs w:val="27"/>
         </w:rPr>
-        <w:t>Lara’s people were salt traders, and their livelihood took them on a continual journey.</w:t>
+        <w:t>Lara’s</w:t>
+      </w:r>
+      <w:proofErr w:type="spellEnd"/>
+      <w:r>
+        <w:rPr>
+          <w:rFonts w:eastAsia="Times New Roman" w:cs="Times New Roman"/>
+          <w:color w:val="000000"/>
+          <w:sz w:val="27"/>
+          <w:szCs w:val="27"/>
+        </w:rPr>
+        <w:t xml:space="preserve"> people were salt traders, and their livelihood took them on a continual journey.</w:t>
       </w:r>
     </w:p>
     <w:p>
@@ -2725,14 +3549,45 @@
           <w:szCs w:val="27"/>
         </w:rPr>
       </w:pPr>
-      <w:r>
-        <w:rPr>
-          <w:rFonts w:eastAsia="Times New Roman" w:cs="Times New Roman"/>
-          <w:color w:val="000000"/>
-          <w:sz w:val="27"/>
-          <w:szCs w:val="27"/>
-        </w:rPr>
-        <w:t>Larth spoke like that all the time, conjuring images of giants and monsters in the landscape. He could perceive the spirits, called numina, that dwelled in rocks and trees. Sometimes he could speak to them and hear what they had to say. The river was his oldest friend and told him where the fishing would be best. From whispers in the wind he could foretell the next day’s weather. Because of such skills, Larth was the leader of the group.</w:t>
+      <w:proofErr w:type="spellStart"/>
+      <w:r>
+        <w:rPr>
+          <w:rFonts w:eastAsia="Times New Roman" w:cs="Times New Roman"/>
+          <w:color w:val="000000"/>
+          <w:sz w:val="27"/>
+          <w:szCs w:val="27"/>
+        </w:rPr>
+        <w:t>Larth</w:t>
+      </w:r>
+      <w:proofErr w:type="spellEnd"/>
+      <w:r>
+        <w:rPr>
+          <w:rFonts w:eastAsia="Times New Roman" w:cs="Times New Roman"/>
+          <w:color w:val="000000"/>
+          <w:sz w:val="27"/>
+          <w:szCs w:val="27"/>
+        </w:rPr>
+        <w:t xml:space="preserve"> spoke like that all the time, conjuring images of giants and monsters in the landscape. He could perceive the spirits, called numina, that dwelled in rocks and trees. Sometimes he could speak to them and hear what they had to say. The river was his oldest friend and told him where the fishing would be best. From whispers in the wind he could foretell the next day’s weather. Because of such skills, </w:t>
+      </w:r>
+      <w:proofErr w:type="spellStart"/>
+      <w:r>
+        <w:rPr>
+          <w:rFonts w:eastAsia="Times New Roman" w:cs="Times New Roman"/>
+          <w:color w:val="000000"/>
+          <w:sz w:val="27"/>
+          <w:szCs w:val="27"/>
+        </w:rPr>
+        <w:t>Larth</w:t>
+      </w:r>
+      <w:proofErr w:type="spellEnd"/>
+      <w:r>
+        <w:rPr>
+          <w:rFonts w:eastAsia="Times New Roman" w:cs="Times New Roman"/>
+          <w:color w:val="000000"/>
+          <w:sz w:val="27"/>
+          <w:szCs w:val="27"/>
+        </w:rPr>
+        <w:t xml:space="preserve"> was the leader of the group.</w:t>
       </w:r>
     </w:p>
     <w:p>
@@ -2816,28 +3671,108 @@
           <w:sz w:val="27"/>
           <w:szCs w:val="27"/>
         </w:rPr>
-        <w:t>“Good girl!” said Larth, proud of his daughter’s memory and powers of observation. He was a strong, handsome man with flecks of gray in his black beard. His wife had borne several children, but all had died very young except Lara, the last, whom his wife had died bearing. Lara was very precious to him. Like her mother, she had golden hair. Now that she had reached the age of childbearing, Lara was beginning to display the fullness of a woman’s hips and breasts. It was Larth’s greatest wish that he might live to see his own grandchildren. Not every man lived that long, but Larth was hopeful. He had been healthy all his life, partly, he believed, because he had always been careful to show respect to the numina he encountered on his journeys.</w:t>
-      </w:r>
-    </w:p>
-    <w:p>
-      <w:pPr>
-        <w:spacing w:after="0" w:line="240" w:lineRule="auto"/>
-        <w:ind w:left="0"/>
-        <w:rPr>
-          <w:rFonts w:eastAsia="Times New Roman" w:cs="Times New Roman"/>
-          <w:color w:val="000000"/>
-          <w:sz w:val="27"/>
-          <w:szCs w:val="27"/>
-        </w:rPr>
-      </w:pPr>
-      <w:r>
-        <w:rPr>
-          <w:rFonts w:eastAsia="Times New Roman" w:cs="Times New Roman"/>
-          <w:color w:val="000000"/>
-          <w:sz w:val="27"/>
-          <w:szCs w:val="27"/>
-        </w:rPr>
-        <w:t>Respecting the numina was important. The numen of the river could suck a man under and drown him. The numen of a tree could trip a man with its roots, or drop a rotten branch on his head. Rocks could give way underfoot, chuckling with amusement at their own treachery. Even the sky, with a roar of fury, sometimes sent down fingers of fire that could roast a man like a rabbit on a spit, or worse, leave him alive but robbed of his senses. Larth had heard that the earth itself could open and swallow a man; though he had never actually seen such a thing, he nevertheless performed a ritual each morning, asking the earth’s permission before he went striding across it.</w:t>
+        <w:t xml:space="preserve">“Good girl!” said </w:t>
+      </w:r>
+      <w:proofErr w:type="spellStart"/>
+      <w:r>
+        <w:rPr>
+          <w:rFonts w:eastAsia="Times New Roman" w:cs="Times New Roman"/>
+          <w:color w:val="000000"/>
+          <w:sz w:val="27"/>
+          <w:szCs w:val="27"/>
+        </w:rPr>
+        <w:t>Larth</w:t>
+      </w:r>
+      <w:proofErr w:type="spellEnd"/>
+      <w:r>
+        <w:rPr>
+          <w:rFonts w:eastAsia="Times New Roman" w:cs="Times New Roman"/>
+          <w:color w:val="000000"/>
+          <w:sz w:val="27"/>
+          <w:szCs w:val="27"/>
+        </w:rPr>
+        <w:t xml:space="preserve">, proud of his daughter’s memory and powers of observation. He was a strong, handsome man with flecks of gray in his black beard. His wife had borne several children, but all had died very young except Lara, the last, whom his wife had died bearing. Lara was very precious to him. Like her mother, she had golden hair. Now that she had reached the age of childbearing, Lara was beginning to display the fullness of a woman’s hips and breasts. It was </w:t>
+      </w:r>
+      <w:proofErr w:type="spellStart"/>
+      <w:r>
+        <w:rPr>
+          <w:rFonts w:eastAsia="Times New Roman" w:cs="Times New Roman"/>
+          <w:color w:val="000000"/>
+          <w:sz w:val="27"/>
+          <w:szCs w:val="27"/>
+        </w:rPr>
+        <w:t>Larth’s</w:t>
+      </w:r>
+      <w:proofErr w:type="spellEnd"/>
+      <w:r>
+        <w:rPr>
+          <w:rFonts w:eastAsia="Times New Roman" w:cs="Times New Roman"/>
+          <w:color w:val="000000"/>
+          <w:sz w:val="27"/>
+          <w:szCs w:val="27"/>
+        </w:rPr>
+        <w:t xml:space="preserve"> greatest wish that he might live to see his own grandchildren. Not every man lived that long, but </w:t>
+      </w:r>
+      <w:proofErr w:type="spellStart"/>
+      <w:r>
+        <w:rPr>
+          <w:rFonts w:eastAsia="Times New Roman" w:cs="Times New Roman"/>
+          <w:color w:val="000000"/>
+          <w:sz w:val="27"/>
+          <w:szCs w:val="27"/>
+        </w:rPr>
+        <w:t>Larth</w:t>
+      </w:r>
+      <w:proofErr w:type="spellEnd"/>
+      <w:r>
+        <w:rPr>
+          <w:rFonts w:eastAsia="Times New Roman" w:cs="Times New Roman"/>
+          <w:color w:val="000000"/>
+          <w:sz w:val="27"/>
+          <w:szCs w:val="27"/>
+        </w:rPr>
+        <w:t xml:space="preserve"> was hopeful. He had been healthy all his life, partly, he believed, because he had always been careful to show respect to the numina he encountered on his journeys.</w:t>
+      </w:r>
+    </w:p>
+    <w:p>
+      <w:pPr>
+        <w:spacing w:after="0" w:line="240" w:lineRule="auto"/>
+        <w:ind w:left="0"/>
+        <w:rPr>
+          <w:rFonts w:eastAsia="Times New Roman" w:cs="Times New Roman"/>
+          <w:color w:val="000000"/>
+          <w:sz w:val="27"/>
+          <w:szCs w:val="27"/>
+        </w:rPr>
+      </w:pPr>
+      <w:r>
+        <w:rPr>
+          <w:rFonts w:eastAsia="Times New Roman" w:cs="Times New Roman"/>
+          <w:color w:val="000000"/>
+          <w:sz w:val="27"/>
+          <w:szCs w:val="27"/>
+        </w:rPr>
+        <w:t xml:space="preserve">Respecting the numina was important. The numen of the river could suck a man under and drown him. The numen of a tree could trip a man with its roots, or drop a rotten branch on his head. Rocks could give way underfoot, chuckling with amusement at their own treachery. Even the sky, with a roar of fury, sometimes sent down fingers of fire that could roast a man like a rabbit on a spit, or worse, leave him alive but robbed of his senses. </w:t>
+      </w:r>
+      <w:proofErr w:type="spellStart"/>
+      <w:r>
+        <w:rPr>
+          <w:rFonts w:eastAsia="Times New Roman" w:cs="Times New Roman"/>
+          <w:color w:val="000000"/>
+          <w:sz w:val="27"/>
+          <w:szCs w:val="27"/>
+        </w:rPr>
+        <w:t>Larth</w:t>
+      </w:r>
+      <w:proofErr w:type="spellEnd"/>
+      <w:r>
+        <w:rPr>
+          <w:rFonts w:eastAsia="Times New Roman" w:cs="Times New Roman"/>
+          <w:color w:val="000000"/>
+          <w:sz w:val="27"/>
+          <w:szCs w:val="27"/>
+        </w:rPr>
+        <w:t xml:space="preserve"> had heard that the earth itself could open and swallow a man; though he had never actually seen such a thing, he nevertheless performed a ritual each morning, asking the earth’s permission before he went striding across it.</w:t>
       </w:r>
     </w:p>
     <w:p>
@@ -2872,6 +3807,7 @@
           <w:szCs w:val="27"/>
         </w:rPr>
       </w:pPr>
+      <w:proofErr w:type="spellStart"/>
       <w:r>
         <w:rPr>
           <w:rFonts w:eastAsia="Times New Roman" w:cs="Times New Roman"/>
@@ -2880,28 +3816,58 @@
           <w:szCs w:val="27"/>
         </w:rPr>
         <w:lastRenderedPageBreak/>
-        <w:t>Larth frowned. The question made no sense to him. A place was never made, it simply was. Small features might change over time. Uprooted by a storm, a tree might fall into the river. A boulder might decide to tumble down the hillside. The numina that animated all things went about reshaping the landscape from day to day, but the essential things never changed, and had always existed: the river, the hills, the sky, the sun, the sea, the salt beds at the mouth of the river.</w:t>
-      </w:r>
-    </w:p>
-    <w:p>
-      <w:pPr>
-        <w:spacing w:after="0" w:line="240" w:lineRule="auto"/>
-        <w:ind w:left="0"/>
-        <w:rPr>
-          <w:rFonts w:eastAsia="Times New Roman" w:cs="Times New Roman"/>
-          <w:color w:val="000000"/>
-          <w:sz w:val="27"/>
-          <w:szCs w:val="27"/>
-        </w:rPr>
-      </w:pPr>
-      <w:r>
-        <w:rPr>
-          <w:rFonts w:eastAsia="Times New Roman" w:cs="Times New Roman"/>
-          <w:color w:val="000000"/>
-          <w:sz w:val="27"/>
-          <w:szCs w:val="27"/>
-        </w:rPr>
-        <w:t>He was trying to think of some way to express these thoughts to Lara, when a deer, drinking at the river, was startled by their approach. The deer bolted up the brushy bank and onto the path. Instead of running to safety, the creature stood and stared at them. As clearly as if the animal had whispered aloud, Larth heard the words “Eat me.” The deer was offering herself.</w:t>
+        <w:t>Larth</w:t>
+      </w:r>
+      <w:proofErr w:type="spellEnd"/>
+      <w:r>
+        <w:rPr>
+          <w:rFonts w:eastAsia="Times New Roman" w:cs="Times New Roman"/>
+          <w:color w:val="000000"/>
+          <w:sz w:val="27"/>
+          <w:szCs w:val="27"/>
+        </w:rPr>
+        <w:t xml:space="preserve"> frowned. The question made no sense to him. A place was never made, it simply was. Small features might change over time. Uprooted by a storm, a tree might fall into the river. A boulder might decide to tumble down the hillside. The numina that animated all things went about reshaping the landscape from day to day, but the essential things never changed, and had always existed: the river, the hills, the sky, the sun, the sea, the salt beds at the mouth of the river.</w:t>
+      </w:r>
+    </w:p>
+    <w:p>
+      <w:pPr>
+        <w:spacing w:after="0" w:line="240" w:lineRule="auto"/>
+        <w:ind w:left="0"/>
+        <w:rPr>
+          <w:rFonts w:eastAsia="Times New Roman" w:cs="Times New Roman"/>
+          <w:color w:val="000000"/>
+          <w:sz w:val="27"/>
+          <w:szCs w:val="27"/>
+        </w:rPr>
+      </w:pPr>
+      <w:r>
+        <w:rPr>
+          <w:rFonts w:eastAsia="Times New Roman" w:cs="Times New Roman"/>
+          <w:color w:val="000000"/>
+          <w:sz w:val="27"/>
+          <w:szCs w:val="27"/>
+        </w:rPr>
+        <w:t xml:space="preserve">He was trying to think of some way to express these thoughts to Lara, when a deer, drinking at the river, was startled by their approach. The deer bolted up the brushy bank and onto the path. Instead of running to safety, the creature stood and stared at them. As clearly as if the animal had whispered aloud, </w:t>
+      </w:r>
+      <w:proofErr w:type="spellStart"/>
+      <w:r>
+        <w:rPr>
+          <w:rFonts w:eastAsia="Times New Roman" w:cs="Times New Roman"/>
+          <w:color w:val="000000"/>
+          <w:sz w:val="27"/>
+          <w:szCs w:val="27"/>
+        </w:rPr>
+        <w:t>Larth</w:t>
+      </w:r>
+      <w:proofErr w:type="spellEnd"/>
+      <w:r>
+        <w:rPr>
+          <w:rFonts w:eastAsia="Times New Roman" w:cs="Times New Roman"/>
+          <w:color w:val="000000"/>
+          <w:sz w:val="27"/>
+          <w:szCs w:val="27"/>
+        </w:rPr>
+        <w:t xml:space="preserve"> heard the words “Eat me.” The deer was offering herself.</w:t>
       </w:r>
     </w:p>
     <w:p>
@@ -2990,6 +3956,7 @@
         </w:rPr>
         <w:t xml:space="preserve">Lara had been back and forth along the river path many times in her short life. Her people had not created the path—it had always been there, like the river—but their deerskin-shod feet and the wooden wheels of their handcarts kept the path well worn. </w:t>
       </w:r>
+      <w:proofErr w:type="spellStart"/>
       <w:r>
         <w:rPr>
           <w:rFonts w:eastAsia="Times New Roman" w:cs="Times New Roman"/>
@@ -3006,7 +3973,17 @@
           <w:sz w:val="27"/>
           <w:szCs w:val="27"/>
         </w:rPr>
-        <w:t>Lara’s people were salt traders, and their livelihood took them on a continual journey.</w:t>
+        <w:t>Lara’s</w:t>
+      </w:r>
+      <w:proofErr w:type="spellEnd"/>
+      <w:r>
+        <w:rPr>
+          <w:rFonts w:eastAsia="Times New Roman" w:cs="Times New Roman"/>
+          <w:color w:val="000000"/>
+          <w:sz w:val="27"/>
+          <w:szCs w:val="27"/>
+        </w:rPr>
+        <w:t xml:space="preserve"> people were salt traders, and their livelihood took them on a continual journey.</w:t>
       </w:r>
     </w:p>
     <w:p>
@@ -3174,14 +4151,45 @@
           <w:szCs w:val="27"/>
         </w:rPr>
       </w:pPr>
-      <w:r>
-        <w:rPr>
-          <w:rFonts w:eastAsia="Times New Roman" w:cs="Times New Roman"/>
-          <w:color w:val="000000"/>
-          <w:sz w:val="27"/>
-          <w:szCs w:val="27"/>
-        </w:rPr>
-        <w:t>Larth spoke like that all the time, conjuring images of giants and monsters in the landscape. He could perceive the spirits, called numina, that dwelled in rocks and trees. Sometimes he could speak to them and hear what they had to say. The river was his oldest friend and told him where the fishing would be best. From whispers in the wind he could foretell the next day’s weather. Because of such skills, Larth was the leader of the group.</w:t>
+      <w:proofErr w:type="spellStart"/>
+      <w:r>
+        <w:rPr>
+          <w:rFonts w:eastAsia="Times New Roman" w:cs="Times New Roman"/>
+          <w:color w:val="000000"/>
+          <w:sz w:val="27"/>
+          <w:szCs w:val="27"/>
+        </w:rPr>
+        <w:t>Larth</w:t>
+      </w:r>
+      <w:proofErr w:type="spellEnd"/>
+      <w:r>
+        <w:rPr>
+          <w:rFonts w:eastAsia="Times New Roman" w:cs="Times New Roman"/>
+          <w:color w:val="000000"/>
+          <w:sz w:val="27"/>
+          <w:szCs w:val="27"/>
+        </w:rPr>
+        <w:t xml:space="preserve"> spoke like that all the time, conjuring images of giants and monsters in the landscape. He could perceive the spirits, called numina, that dwelled in rocks and trees. Sometimes he could speak to them and hear what they had to say. The river was his oldest friend and told him where the fishing would be best. From whispers in the wind he could foretell the next day’s weather. Because of such skills, </w:t>
+      </w:r>
+      <w:proofErr w:type="spellStart"/>
+      <w:r>
+        <w:rPr>
+          <w:rFonts w:eastAsia="Times New Roman" w:cs="Times New Roman"/>
+          <w:color w:val="000000"/>
+          <w:sz w:val="27"/>
+          <w:szCs w:val="27"/>
+        </w:rPr>
+        <w:t>Larth</w:t>
+      </w:r>
+      <w:proofErr w:type="spellEnd"/>
+      <w:r>
+        <w:rPr>
+          <w:rFonts w:eastAsia="Times New Roman" w:cs="Times New Roman"/>
+          <w:color w:val="000000"/>
+          <w:sz w:val="27"/>
+          <w:szCs w:val="27"/>
+        </w:rPr>
+        <w:t xml:space="preserve"> was the leader of the group.</w:t>
       </w:r>
     </w:p>
     <w:p>
@@ -3265,7 +4273,67 @@
           <w:sz w:val="27"/>
           <w:szCs w:val="27"/>
         </w:rPr>
-        <w:t>“Good girl!” said Larth, proud of his daughter’s memory and powers of observation. He was a strong, handsome man with flecks of gray in his black beard. His wife had borne several children, but all had died very young except Lara, the last, whom his wife had died bearing. Lara was very precious to him. Like her mother, she had golden hair. Now that she had reached the age of childbearing, Lara was beginning to display the fullness of a woman’s hips and breasts. It was Larth’s greatest wish that he might live to see his own grandchildren. Not every man lived that long, but Larth was hopeful. He had been healthy all his life, partly, he believed, because he had always been careful to show respect to the numina he encountered on his journeys.</w:t>
+        <w:t xml:space="preserve">“Good girl!” said </w:t>
+      </w:r>
+      <w:proofErr w:type="spellStart"/>
+      <w:r>
+        <w:rPr>
+          <w:rFonts w:eastAsia="Times New Roman" w:cs="Times New Roman"/>
+          <w:color w:val="000000"/>
+          <w:sz w:val="27"/>
+          <w:szCs w:val="27"/>
+        </w:rPr>
+        <w:t>Larth</w:t>
+      </w:r>
+      <w:proofErr w:type="spellEnd"/>
+      <w:r>
+        <w:rPr>
+          <w:rFonts w:eastAsia="Times New Roman" w:cs="Times New Roman"/>
+          <w:color w:val="000000"/>
+          <w:sz w:val="27"/>
+          <w:szCs w:val="27"/>
+        </w:rPr>
+        <w:t xml:space="preserve">, proud of his daughter’s memory and powers of observation. He was a strong, handsome man with flecks of gray in his black beard. His wife had borne several children, but all had died very young except Lara, the last, whom his wife had died bearing. Lara was very precious to him. Like her mother, she had golden hair. Now that she had reached the age of childbearing, Lara was beginning to display the fullness of a woman’s hips and breasts. It was </w:t>
+      </w:r>
+      <w:proofErr w:type="spellStart"/>
+      <w:r>
+        <w:rPr>
+          <w:rFonts w:eastAsia="Times New Roman" w:cs="Times New Roman"/>
+          <w:color w:val="000000"/>
+          <w:sz w:val="27"/>
+          <w:szCs w:val="27"/>
+        </w:rPr>
+        <w:t>Larth’s</w:t>
+      </w:r>
+      <w:proofErr w:type="spellEnd"/>
+      <w:r>
+        <w:rPr>
+          <w:rFonts w:eastAsia="Times New Roman" w:cs="Times New Roman"/>
+          <w:color w:val="000000"/>
+          <w:sz w:val="27"/>
+          <w:szCs w:val="27"/>
+        </w:rPr>
+        <w:t xml:space="preserve"> greatest wish that he might live to see his own grandchildren. Not every man lived that long, but </w:t>
+      </w:r>
+      <w:proofErr w:type="spellStart"/>
+      <w:r>
+        <w:rPr>
+          <w:rFonts w:eastAsia="Times New Roman" w:cs="Times New Roman"/>
+          <w:color w:val="000000"/>
+          <w:sz w:val="27"/>
+          <w:szCs w:val="27"/>
+        </w:rPr>
+        <w:t>Larth</w:t>
+      </w:r>
+      <w:proofErr w:type="spellEnd"/>
+      <w:r>
+        <w:rPr>
+          <w:rFonts w:eastAsia="Times New Roman" w:cs="Times New Roman"/>
+          <w:color w:val="000000"/>
+          <w:sz w:val="27"/>
+          <w:szCs w:val="27"/>
+        </w:rPr>
+        <w:t xml:space="preserve"> was hopeful. He had been healthy all his life, partly, he believed, because he had always been careful to show respect to the numina he encountered on his journeys.</w:t>
       </w:r>
     </w:p>
     <w:p>
@@ -3296,7 +4364,27 @@
           <w:szCs w:val="27"/>
         </w:rPr>
         <w:lastRenderedPageBreak/>
-        <w:t>fire that could roast a man like a rabbit on a spit, or worse, leave him alive but robbed of his senses. Larth had heard that the earth itself could open and swallow a man; though he had never actually seen such a thing, he nevertheless performed a ritual each morning, asking the earth’s permission before he went striding across it.</w:t>
+        <w:t xml:space="preserve">fire that could roast a man like a rabbit on a spit, or worse, leave him alive but robbed of his senses. </w:t>
+      </w:r>
+      <w:proofErr w:type="spellStart"/>
+      <w:r>
+        <w:rPr>
+          <w:rFonts w:eastAsia="Times New Roman" w:cs="Times New Roman"/>
+          <w:color w:val="000000"/>
+          <w:sz w:val="27"/>
+          <w:szCs w:val="27"/>
+        </w:rPr>
+        <w:t>Larth</w:t>
+      </w:r>
+      <w:proofErr w:type="spellEnd"/>
+      <w:r>
+        <w:rPr>
+          <w:rFonts w:eastAsia="Times New Roman" w:cs="Times New Roman"/>
+          <w:color w:val="000000"/>
+          <w:sz w:val="27"/>
+          <w:szCs w:val="27"/>
+        </w:rPr>
+        <w:t xml:space="preserve"> had heard that the earth itself could open and swallow a man; though he had never actually seen such a thing, he nevertheless performed a ritual each morning, asking the earth’s permission before he went striding across it.</w:t>
       </w:r>
     </w:p>
     <w:p>
@@ -3331,35 +4419,66 @@
           <w:szCs w:val="27"/>
         </w:rPr>
       </w:pPr>
-      <w:r>
-        <w:rPr>
-          <w:rFonts w:eastAsia="Times New Roman" w:cs="Times New Roman"/>
-          <w:color w:val="000000"/>
-          <w:sz w:val="27"/>
-          <w:szCs w:val="27"/>
-        </w:rPr>
-        <w:t>Larth frowned. The question made no sense to him. A place was never made, it simply was. Small features might change over time. Uprooted by a storm, a tree might fall into the river. A boulder might decide to tumble down the hillside. The numina that animated all things went about reshaping the landscape from day to day, but the essential things never changed, and had always existed: the river, the hills, the sky, the sun, the sea, the salt beds at the mouth of the river.</w:t>
-      </w:r>
-    </w:p>
-    <w:p>
-      <w:pPr>
-        <w:spacing w:after="0" w:line="240" w:lineRule="auto"/>
-        <w:ind w:left="0"/>
-        <w:rPr>
-          <w:rFonts w:eastAsia="Times New Roman" w:cs="Times New Roman"/>
-          <w:color w:val="000000"/>
-          <w:sz w:val="27"/>
-          <w:szCs w:val="27"/>
-        </w:rPr>
-      </w:pPr>
-      <w:r>
-        <w:rPr>
-          <w:rFonts w:eastAsia="Times New Roman" w:cs="Times New Roman"/>
-          <w:color w:val="000000"/>
-          <w:sz w:val="27"/>
-          <w:szCs w:val="27"/>
-        </w:rPr>
-        <w:t>He was trying to think of some way to express these thoughts to Lara, when a deer, drinking at the river, was startled by their approach. The deer bolted up the brushy bank and onto the path. Instead of running to safety, the creature stood and stared at them. As clearly as if the animal had whispered aloud, Larth heard the words “Eat me.” The deer was offering herself.</w:t>
+      <w:proofErr w:type="spellStart"/>
+      <w:r>
+        <w:rPr>
+          <w:rFonts w:eastAsia="Times New Roman" w:cs="Times New Roman"/>
+          <w:color w:val="000000"/>
+          <w:sz w:val="27"/>
+          <w:szCs w:val="27"/>
+        </w:rPr>
+        <w:t>Larth</w:t>
+      </w:r>
+      <w:proofErr w:type="spellEnd"/>
+      <w:r>
+        <w:rPr>
+          <w:rFonts w:eastAsia="Times New Roman" w:cs="Times New Roman"/>
+          <w:color w:val="000000"/>
+          <w:sz w:val="27"/>
+          <w:szCs w:val="27"/>
+        </w:rPr>
+        <w:t xml:space="preserve"> frowned. The question made no sense to him. A place was never made, it simply was. Small features might change over time. Uprooted by a storm, a tree might fall into the river. A boulder might decide to tumble down the hillside. The numina that animated all things went about reshaping the landscape from day to day, but the essential things never changed, and had always existed: the river, the hills, the sky, the sun, the sea, the salt beds at the mouth of the river.</w:t>
+      </w:r>
+    </w:p>
+    <w:p>
+      <w:pPr>
+        <w:spacing w:after="0" w:line="240" w:lineRule="auto"/>
+        <w:ind w:left="0"/>
+        <w:rPr>
+          <w:rFonts w:eastAsia="Times New Roman" w:cs="Times New Roman"/>
+          <w:color w:val="000000"/>
+          <w:sz w:val="27"/>
+          <w:szCs w:val="27"/>
+        </w:rPr>
+      </w:pPr>
+      <w:r>
+        <w:rPr>
+          <w:rFonts w:eastAsia="Times New Roman" w:cs="Times New Roman"/>
+          <w:color w:val="000000"/>
+          <w:sz w:val="27"/>
+          <w:szCs w:val="27"/>
+        </w:rPr>
+        <w:t xml:space="preserve">He was trying to think of some way to express these thoughts to Lara, when a deer, drinking at the river, was startled by their approach. The deer bolted up the brushy bank and onto the path. Instead of running to safety, the creature stood and stared at them. As clearly as if the animal had whispered aloud, </w:t>
+      </w:r>
+      <w:proofErr w:type="spellStart"/>
+      <w:r>
+        <w:rPr>
+          <w:rFonts w:eastAsia="Times New Roman" w:cs="Times New Roman"/>
+          <w:color w:val="000000"/>
+          <w:sz w:val="27"/>
+          <w:szCs w:val="27"/>
+        </w:rPr>
+        <w:t>Larth</w:t>
+      </w:r>
+      <w:proofErr w:type="spellEnd"/>
+      <w:r>
+        <w:rPr>
+          <w:rFonts w:eastAsia="Times New Roman" w:cs="Times New Roman"/>
+          <w:color w:val="000000"/>
+          <w:sz w:val="27"/>
+          <w:szCs w:val="27"/>
+        </w:rPr>
+        <w:t xml:space="preserve"> heard the words “Eat me.” The deer was offering herself.</w:t>
       </w:r>
     </w:p>
     <w:p>
@@ -3448,6 +4567,7 @@
         </w:rPr>
         <w:t xml:space="preserve">Lara had been back and forth along the river path many times in her short life. Her people had not created the path—it had always been there, like the river—but their deerskin-shod feet and the wooden wheels of their handcarts kept the path well worn. </w:t>
       </w:r>
+      <w:proofErr w:type="spellStart"/>
       <w:r>
         <w:rPr>
           <w:rFonts w:eastAsia="Times New Roman" w:cs="Times New Roman"/>
@@ -3464,7 +4584,17 @@
           <w:sz w:val="27"/>
           <w:szCs w:val="27"/>
         </w:rPr>
-        <w:t>Lara’s people were salt traders, and their livelihood took them on a continual journey.</w:t>
+        <w:t>Lara’s</w:t>
+      </w:r>
+      <w:proofErr w:type="spellEnd"/>
+      <w:r>
+        <w:rPr>
+          <w:rFonts w:eastAsia="Times New Roman" w:cs="Times New Roman"/>
+          <w:color w:val="000000"/>
+          <w:sz w:val="27"/>
+          <w:szCs w:val="27"/>
+        </w:rPr>
+        <w:t xml:space="preserve"> people were salt traders, and their livelihood took them on a continual journey.</w:t>
       </w:r>
     </w:p>
     <w:p>
@@ -3632,14 +4762,45 @@
           <w:szCs w:val="27"/>
         </w:rPr>
       </w:pPr>
-      <w:r>
-        <w:rPr>
-          <w:rFonts w:eastAsia="Times New Roman" w:cs="Times New Roman"/>
-          <w:color w:val="000000"/>
-          <w:sz w:val="27"/>
-          <w:szCs w:val="27"/>
-        </w:rPr>
-        <w:t>Larth spoke like that all the time, conjuring images of giants and monsters in the landscape. He could perceive the spirits, called numina, that dwelled in rocks and trees. Sometimes he could speak to them and hear what they had to say. The river was his oldest friend and told him where the fishing would be best. From whispers in the wind he could foretell the next day’s weather. Because of such skills, Larth was the leader of the group.</w:t>
+      <w:proofErr w:type="spellStart"/>
+      <w:r>
+        <w:rPr>
+          <w:rFonts w:eastAsia="Times New Roman" w:cs="Times New Roman"/>
+          <w:color w:val="000000"/>
+          <w:sz w:val="27"/>
+          <w:szCs w:val="27"/>
+        </w:rPr>
+        <w:t>Larth</w:t>
+      </w:r>
+      <w:proofErr w:type="spellEnd"/>
+      <w:r>
+        <w:rPr>
+          <w:rFonts w:eastAsia="Times New Roman" w:cs="Times New Roman"/>
+          <w:color w:val="000000"/>
+          <w:sz w:val="27"/>
+          <w:szCs w:val="27"/>
+        </w:rPr>
+        <w:t xml:space="preserve"> spoke like that all the time, conjuring images of giants and monsters in the landscape. He could perceive the spirits, called numina, that dwelled in rocks and trees. Sometimes he could speak to them and hear what they had to say. The river was his oldest friend and told him where the fishing would be best. From whispers in the wind he could foretell the next day’s weather. Because of such skills, </w:t>
+      </w:r>
+      <w:proofErr w:type="spellStart"/>
+      <w:r>
+        <w:rPr>
+          <w:rFonts w:eastAsia="Times New Roman" w:cs="Times New Roman"/>
+          <w:color w:val="000000"/>
+          <w:sz w:val="27"/>
+          <w:szCs w:val="27"/>
+        </w:rPr>
+        <w:t>Larth</w:t>
+      </w:r>
+      <w:proofErr w:type="spellEnd"/>
+      <w:r>
+        <w:rPr>
+          <w:rFonts w:eastAsia="Times New Roman" w:cs="Times New Roman"/>
+          <w:color w:val="000000"/>
+          <w:sz w:val="27"/>
+          <w:szCs w:val="27"/>
+        </w:rPr>
+        <w:t xml:space="preserve"> was the leader of the group.</w:t>
       </w:r>
     </w:p>
     <w:p>
@@ -3723,7 +4884,27 @@
           <w:sz w:val="27"/>
           <w:szCs w:val="27"/>
         </w:rPr>
-        <w:t xml:space="preserve">“Good girl!” said Larth, proud of his daughter’s memory and powers of observation. He was a strong, handsome man with flecks of gray in his black beard. His wife had borne several children, but all had died very young except Lara, the last, whom his wife had died bearing. Lara was very precious to him. Like her mother, she had golden hair. Now that she had reached the age of childbearing, Lara was beginning to </w:t>
+        <w:t xml:space="preserve">“Good girl!” said </w:t>
+      </w:r>
+      <w:proofErr w:type="spellStart"/>
+      <w:r>
+        <w:rPr>
+          <w:rFonts w:eastAsia="Times New Roman" w:cs="Times New Roman"/>
+          <w:color w:val="000000"/>
+          <w:sz w:val="27"/>
+          <w:szCs w:val="27"/>
+        </w:rPr>
+        <w:t>Larth</w:t>
+      </w:r>
+      <w:proofErr w:type="spellEnd"/>
+      <w:r>
+        <w:rPr>
+          <w:rFonts w:eastAsia="Times New Roman" w:cs="Times New Roman"/>
+          <w:color w:val="000000"/>
+          <w:sz w:val="27"/>
+          <w:szCs w:val="27"/>
+        </w:rPr>
+        <w:t xml:space="preserve">, proud of his daughter’s memory and powers of observation. He was a strong, handsome man with flecks of gray in his black beard. His wife had borne several children, but all had died very young except Lara, the last, whom his wife had died bearing. Lara was very precious to him. Like her mother, she had golden hair. Now that she had reached the age of childbearing, Lara was beginning to </w:t>
       </w:r>
       <w:r>
         <w:rPr>
@@ -3733,28 +4914,88 @@
           <w:szCs w:val="27"/>
         </w:rPr>
         <w:lastRenderedPageBreak/>
-        <w:t>display the fullness of a woman’s hips and breasts. It was Larth’s greatest wish that he might live to see his own grandchildren. Not every man lived that long, but Larth was hopeful. He had been healthy all his life, partly, he believed, because he had always been careful to show respect to the numina he encountered on his journeys.</w:t>
-      </w:r>
-    </w:p>
-    <w:p>
-      <w:pPr>
-        <w:spacing w:after="0" w:line="240" w:lineRule="auto"/>
-        <w:ind w:left="0"/>
-        <w:rPr>
-          <w:rFonts w:eastAsia="Times New Roman" w:cs="Times New Roman"/>
-          <w:color w:val="000000"/>
-          <w:sz w:val="27"/>
-          <w:szCs w:val="27"/>
-        </w:rPr>
-      </w:pPr>
-      <w:r>
-        <w:rPr>
-          <w:rFonts w:eastAsia="Times New Roman" w:cs="Times New Roman"/>
-          <w:color w:val="000000"/>
-          <w:sz w:val="27"/>
-          <w:szCs w:val="27"/>
-        </w:rPr>
-        <w:t>Respecting the numina was important. The numen of the river could suck a man under and drown him. The numen of a tree could trip a man with its roots, or drop a rotten branch on his head. Rocks could give way underfoot, chuckling with amusement at their own treachery. Even the sky, with a roar of fury, sometimes sent down fingers of fire that could roast a man like a rabbit on a spit, or worse, leave him alive but robbed of his senses. Larth had heard that the earth itself could open and swallow a man; though he had never actually seen such a thing, he nevertheless performed a ritual each morning, asking the earth’s permission before he went striding across it.</w:t>
+        <w:t xml:space="preserve">display the fullness of a woman’s hips and breasts. It was </w:t>
+      </w:r>
+      <w:proofErr w:type="spellStart"/>
+      <w:r>
+        <w:rPr>
+          <w:rFonts w:eastAsia="Times New Roman" w:cs="Times New Roman"/>
+          <w:color w:val="000000"/>
+          <w:sz w:val="27"/>
+          <w:szCs w:val="27"/>
+        </w:rPr>
+        <w:t>Larth’s</w:t>
+      </w:r>
+      <w:proofErr w:type="spellEnd"/>
+      <w:r>
+        <w:rPr>
+          <w:rFonts w:eastAsia="Times New Roman" w:cs="Times New Roman"/>
+          <w:color w:val="000000"/>
+          <w:sz w:val="27"/>
+          <w:szCs w:val="27"/>
+        </w:rPr>
+        <w:t xml:space="preserve"> greatest wish that he might live to see his own grandchildren. Not every man lived that long, but </w:t>
+      </w:r>
+      <w:proofErr w:type="spellStart"/>
+      <w:r>
+        <w:rPr>
+          <w:rFonts w:eastAsia="Times New Roman" w:cs="Times New Roman"/>
+          <w:color w:val="000000"/>
+          <w:sz w:val="27"/>
+          <w:szCs w:val="27"/>
+        </w:rPr>
+        <w:t>Larth</w:t>
+      </w:r>
+      <w:proofErr w:type="spellEnd"/>
+      <w:r>
+        <w:rPr>
+          <w:rFonts w:eastAsia="Times New Roman" w:cs="Times New Roman"/>
+          <w:color w:val="000000"/>
+          <w:sz w:val="27"/>
+          <w:szCs w:val="27"/>
+        </w:rPr>
+        <w:t xml:space="preserve"> was hopeful. He had been healthy all his life, partly, he believed, because he had always been careful to show respect to the numina he encountered on his journeys.</w:t>
+      </w:r>
+    </w:p>
+    <w:p>
+      <w:pPr>
+        <w:spacing w:after="0" w:line="240" w:lineRule="auto"/>
+        <w:ind w:left="0"/>
+        <w:rPr>
+          <w:rFonts w:eastAsia="Times New Roman" w:cs="Times New Roman"/>
+          <w:color w:val="000000"/>
+          <w:sz w:val="27"/>
+          <w:szCs w:val="27"/>
+        </w:rPr>
+      </w:pPr>
+      <w:r>
+        <w:rPr>
+          <w:rFonts w:eastAsia="Times New Roman" w:cs="Times New Roman"/>
+          <w:color w:val="000000"/>
+          <w:sz w:val="27"/>
+          <w:szCs w:val="27"/>
+        </w:rPr>
+        <w:t xml:space="preserve">Respecting the numina was important. The numen of the river could suck a man under and drown him. The numen of a tree could trip a man with its roots, or drop a rotten branch on his head. Rocks could give way underfoot, chuckling with amusement at their own treachery. Even the sky, with a roar of fury, sometimes sent down fingers of fire that could roast a man like a rabbit on a spit, or worse, leave him alive but robbed of his senses. </w:t>
+      </w:r>
+      <w:proofErr w:type="spellStart"/>
+      <w:r>
+        <w:rPr>
+          <w:rFonts w:eastAsia="Times New Roman" w:cs="Times New Roman"/>
+          <w:color w:val="000000"/>
+          <w:sz w:val="27"/>
+          <w:szCs w:val="27"/>
+        </w:rPr>
+        <w:t>Larth</w:t>
+      </w:r>
+      <w:proofErr w:type="spellEnd"/>
+      <w:r>
+        <w:rPr>
+          <w:rFonts w:eastAsia="Times New Roman" w:cs="Times New Roman"/>
+          <w:color w:val="000000"/>
+          <w:sz w:val="27"/>
+          <w:szCs w:val="27"/>
+        </w:rPr>
+        <w:t xml:space="preserve"> had heard that the earth itself could open and swallow a man; though he had never actually seen such a thing, he nevertheless performed a ritual each morning, asking the earth’s permission before he went striding across it.</w:t>
       </w:r>
     </w:p>
     <w:p>
@@ -3789,35 +5030,66 @@
           <w:szCs w:val="27"/>
         </w:rPr>
       </w:pPr>
-      <w:r>
-        <w:rPr>
-          <w:rFonts w:eastAsia="Times New Roman" w:cs="Times New Roman"/>
-          <w:color w:val="000000"/>
-          <w:sz w:val="27"/>
-          <w:szCs w:val="27"/>
-        </w:rPr>
-        <w:t>Larth frowned. The question made no sense to him. A place was never made, it simply was. Small features might change over time. Uprooted by a storm, a tree might fall into the river. A boulder might decide to tumble down the hillside. The numina that animated all things went about reshaping the landscape from day to day, but the essential things never changed, and had always existed: the river, the hills, the sky, the sun, the sea, the salt beds at the mouth of the river.</w:t>
-      </w:r>
-    </w:p>
-    <w:p>
-      <w:pPr>
-        <w:spacing w:after="0" w:line="240" w:lineRule="auto"/>
-        <w:ind w:left="0"/>
-        <w:rPr>
-          <w:rFonts w:eastAsia="Times New Roman" w:cs="Times New Roman"/>
-          <w:color w:val="000000"/>
-          <w:sz w:val="27"/>
-          <w:szCs w:val="27"/>
-        </w:rPr>
-      </w:pPr>
-      <w:r>
-        <w:rPr>
-          <w:rFonts w:eastAsia="Times New Roman" w:cs="Times New Roman"/>
-          <w:color w:val="000000"/>
-          <w:sz w:val="27"/>
-          <w:szCs w:val="27"/>
-        </w:rPr>
-        <w:t>He was trying to think of some way to express these thoughts to Lara, when a deer, drinking at the river, was startled by their approach. The deer bolted up the brushy bank and onto the path. Instead of running to safety, the creature stood and stared at them. As clearly as if the animal had whispered aloud, Larth heard the words “Eat me.” The deer was offering herself.</w:t>
+      <w:proofErr w:type="spellStart"/>
+      <w:r>
+        <w:rPr>
+          <w:rFonts w:eastAsia="Times New Roman" w:cs="Times New Roman"/>
+          <w:color w:val="000000"/>
+          <w:sz w:val="27"/>
+          <w:szCs w:val="27"/>
+        </w:rPr>
+        <w:t>Larth</w:t>
+      </w:r>
+      <w:proofErr w:type="spellEnd"/>
+      <w:r>
+        <w:rPr>
+          <w:rFonts w:eastAsia="Times New Roman" w:cs="Times New Roman"/>
+          <w:color w:val="000000"/>
+          <w:sz w:val="27"/>
+          <w:szCs w:val="27"/>
+        </w:rPr>
+        <w:t xml:space="preserve"> frowned. The question made no sense to him. A place was never made, it simply was. Small features might change over time. Uprooted by a storm, a tree might fall into the river. A boulder might decide to tumble down the hillside. The numina that animated all things went about reshaping the landscape from day to day, but the essential things never changed, and had always existed: the river, the hills, the sky, the sun, the sea, the salt beds at the mouth of the river.</w:t>
+      </w:r>
+    </w:p>
+    <w:p>
+      <w:pPr>
+        <w:spacing w:after="0" w:line="240" w:lineRule="auto"/>
+        <w:ind w:left="0"/>
+        <w:rPr>
+          <w:rFonts w:eastAsia="Times New Roman" w:cs="Times New Roman"/>
+          <w:color w:val="000000"/>
+          <w:sz w:val="27"/>
+          <w:szCs w:val="27"/>
+        </w:rPr>
+      </w:pPr>
+      <w:r>
+        <w:rPr>
+          <w:rFonts w:eastAsia="Times New Roman" w:cs="Times New Roman"/>
+          <w:color w:val="000000"/>
+          <w:sz w:val="27"/>
+          <w:szCs w:val="27"/>
+        </w:rPr>
+        <w:t xml:space="preserve">He was trying to think of some way to express these thoughts to Lara, when a deer, drinking at the river, was startled by their approach. The deer bolted up the brushy bank and onto the path. Instead of running to safety, the creature stood and stared at them. As clearly as if the animal had whispered aloud, </w:t>
+      </w:r>
+      <w:proofErr w:type="spellStart"/>
+      <w:r>
+        <w:rPr>
+          <w:rFonts w:eastAsia="Times New Roman" w:cs="Times New Roman"/>
+          <w:color w:val="000000"/>
+          <w:sz w:val="27"/>
+          <w:szCs w:val="27"/>
+        </w:rPr>
+        <w:t>Larth</w:t>
+      </w:r>
+      <w:proofErr w:type="spellEnd"/>
+      <w:r>
+        <w:rPr>
+          <w:rFonts w:eastAsia="Times New Roman" w:cs="Times New Roman"/>
+          <w:color w:val="000000"/>
+          <w:sz w:val="27"/>
+          <w:szCs w:val="27"/>
+        </w:rPr>
+        <w:t xml:space="preserve"> heard the words “Eat me.” The deer was offering herself.</w:t>
       </w:r>
     </w:p>
     <w:p>
@@ -3906,6 +5178,7 @@
         </w:rPr>
         <w:t xml:space="preserve">Lara had been back and forth along the river path many times in her short life. Her people had not created the path—it had always been there, like the river—but their deerskin-shod feet and the wooden wheels of their handcarts kept the path well worn. </w:t>
       </w:r>
+      <w:proofErr w:type="spellStart"/>
       <w:r>
         <w:rPr>
           <w:rFonts w:eastAsia="Times New Roman" w:cs="Times New Roman"/>
@@ -3922,7 +5195,17 @@
           <w:sz w:val="27"/>
           <w:szCs w:val="27"/>
         </w:rPr>
-        <w:t>Lara’s people were salt traders, and their livelihood took them on a continual journey.</w:t>
+        <w:t>Lara’s</w:t>
+      </w:r>
+      <w:proofErr w:type="spellEnd"/>
+      <w:r>
+        <w:rPr>
+          <w:rFonts w:eastAsia="Times New Roman" w:cs="Times New Roman"/>
+          <w:color w:val="000000"/>
+          <w:sz w:val="27"/>
+          <w:szCs w:val="27"/>
+        </w:rPr>
+        <w:t xml:space="preserve"> people were salt traders, and their livelihood took them on a continual journey.</w:t>
       </w:r>
     </w:p>
     <w:p>
@@ -4090,14 +5373,45 @@
           <w:szCs w:val="27"/>
         </w:rPr>
       </w:pPr>
-      <w:r>
-        <w:rPr>
-          <w:rFonts w:eastAsia="Times New Roman" w:cs="Times New Roman"/>
-          <w:color w:val="000000"/>
-          <w:sz w:val="27"/>
-          <w:szCs w:val="27"/>
-        </w:rPr>
-        <w:t>Larth spoke like that all the time, conjuring images of giants and monsters in the landscape. He could perceive the spirits, called numina, that dwelled in rocks and trees. Sometimes he could speak to them and hear what they had to say. The river was his oldest friend and told him where the fishing would be best. From whispers in the wind he could foretell the next day’s weather. Because of such skills, Larth was the leader of the group.</w:t>
+      <w:proofErr w:type="spellStart"/>
+      <w:r>
+        <w:rPr>
+          <w:rFonts w:eastAsia="Times New Roman" w:cs="Times New Roman"/>
+          <w:color w:val="000000"/>
+          <w:sz w:val="27"/>
+          <w:szCs w:val="27"/>
+        </w:rPr>
+        <w:t>Larth</w:t>
+      </w:r>
+      <w:proofErr w:type="spellEnd"/>
+      <w:r>
+        <w:rPr>
+          <w:rFonts w:eastAsia="Times New Roman" w:cs="Times New Roman"/>
+          <w:color w:val="000000"/>
+          <w:sz w:val="27"/>
+          <w:szCs w:val="27"/>
+        </w:rPr>
+        <w:t xml:space="preserve"> spoke like that all the time, conjuring images of giants and monsters in the landscape. He could perceive the spirits, called numina, that dwelled in rocks and trees. Sometimes he could speak to them and hear what they had to say. The river was his oldest friend and told him where the fishing would be best. From whispers in the wind he could foretell the next day’s weather. Because of such skills, </w:t>
+      </w:r>
+      <w:proofErr w:type="spellStart"/>
+      <w:r>
+        <w:rPr>
+          <w:rFonts w:eastAsia="Times New Roman" w:cs="Times New Roman"/>
+          <w:color w:val="000000"/>
+          <w:sz w:val="27"/>
+          <w:szCs w:val="27"/>
+        </w:rPr>
+        <w:t>Larth</w:t>
+      </w:r>
+      <w:proofErr w:type="spellEnd"/>
+      <w:r>
+        <w:rPr>
+          <w:rFonts w:eastAsia="Times New Roman" w:cs="Times New Roman"/>
+          <w:color w:val="000000"/>
+          <w:sz w:val="27"/>
+          <w:szCs w:val="27"/>
+        </w:rPr>
+        <w:t xml:space="preserve"> was the leader of the group.</w:t>
       </w:r>
     </w:p>
     <w:p>
@@ -4182,28 +5496,108 @@
           <w:sz w:val="27"/>
           <w:szCs w:val="27"/>
         </w:rPr>
-        <w:t>“Good girl!” said Larth, proud of his daughter’s memory and powers of observation. He was a strong, handsome man with flecks of gray in his black beard. His wife had borne several children, but all had died very young except Lara, the last, whom his wife had died bearing. Lara was very precious to him. Like her mother, she had golden hair. Now that she had reached the age of childbearing, Lara was beginning to display the fullness of a woman’s hips and breasts. It was Larth’s greatest wish that he might live to see his own grandchildren. Not every man lived that long, but Larth was hopeful. He had been healthy all his life, partly, he believed, because he had always been careful to show respect to the numina he encountered on his journeys.</w:t>
-      </w:r>
-    </w:p>
-    <w:p>
-      <w:pPr>
-        <w:spacing w:after="0" w:line="240" w:lineRule="auto"/>
-        <w:ind w:left="0"/>
-        <w:rPr>
-          <w:rFonts w:eastAsia="Times New Roman" w:cs="Times New Roman"/>
-          <w:color w:val="000000"/>
-          <w:sz w:val="27"/>
-          <w:szCs w:val="27"/>
-        </w:rPr>
-      </w:pPr>
-      <w:r>
-        <w:rPr>
-          <w:rFonts w:eastAsia="Times New Roman" w:cs="Times New Roman"/>
-          <w:color w:val="000000"/>
-          <w:sz w:val="27"/>
-          <w:szCs w:val="27"/>
-        </w:rPr>
-        <w:t>Respecting the numina was important. The numen of the river could suck a man under and drown him. The numen of a tree could trip a man with its roots, or drop a rotten branch on his head. Rocks could give way underfoot, chuckling with amusement at their own treachery. Even the sky, with a roar of fury, sometimes sent down fingers of fire that could roast a man like a rabbit on a spit, or worse, leave him alive but robbed of his senses. Larth had heard that the earth itself could open and swallow a man; though he had never actually seen such a thing, he nevertheless performed a ritual each morning, asking the earth’s permission before he went striding across it.</w:t>
+        <w:t xml:space="preserve">“Good girl!” said </w:t>
+      </w:r>
+      <w:proofErr w:type="spellStart"/>
+      <w:r>
+        <w:rPr>
+          <w:rFonts w:eastAsia="Times New Roman" w:cs="Times New Roman"/>
+          <w:color w:val="000000"/>
+          <w:sz w:val="27"/>
+          <w:szCs w:val="27"/>
+        </w:rPr>
+        <w:t>Larth</w:t>
+      </w:r>
+      <w:proofErr w:type="spellEnd"/>
+      <w:r>
+        <w:rPr>
+          <w:rFonts w:eastAsia="Times New Roman" w:cs="Times New Roman"/>
+          <w:color w:val="000000"/>
+          <w:sz w:val="27"/>
+          <w:szCs w:val="27"/>
+        </w:rPr>
+        <w:t xml:space="preserve">, proud of his daughter’s memory and powers of observation. He was a strong, handsome man with flecks of gray in his black beard. His wife had borne several children, but all had died very young except Lara, the last, whom his wife had died bearing. Lara was very precious to him. Like her mother, she had golden hair. Now that she had reached the age of childbearing, Lara was beginning to display the fullness of a woman’s hips and breasts. It was </w:t>
+      </w:r>
+      <w:proofErr w:type="spellStart"/>
+      <w:r>
+        <w:rPr>
+          <w:rFonts w:eastAsia="Times New Roman" w:cs="Times New Roman"/>
+          <w:color w:val="000000"/>
+          <w:sz w:val="27"/>
+          <w:szCs w:val="27"/>
+        </w:rPr>
+        <w:t>Larth’s</w:t>
+      </w:r>
+      <w:proofErr w:type="spellEnd"/>
+      <w:r>
+        <w:rPr>
+          <w:rFonts w:eastAsia="Times New Roman" w:cs="Times New Roman"/>
+          <w:color w:val="000000"/>
+          <w:sz w:val="27"/>
+          <w:szCs w:val="27"/>
+        </w:rPr>
+        <w:t xml:space="preserve"> greatest wish that he might live to see his own grandchildren. Not every man lived that long, but </w:t>
+      </w:r>
+      <w:proofErr w:type="spellStart"/>
+      <w:r>
+        <w:rPr>
+          <w:rFonts w:eastAsia="Times New Roman" w:cs="Times New Roman"/>
+          <w:color w:val="000000"/>
+          <w:sz w:val="27"/>
+          <w:szCs w:val="27"/>
+        </w:rPr>
+        <w:t>Larth</w:t>
+      </w:r>
+      <w:proofErr w:type="spellEnd"/>
+      <w:r>
+        <w:rPr>
+          <w:rFonts w:eastAsia="Times New Roman" w:cs="Times New Roman"/>
+          <w:color w:val="000000"/>
+          <w:sz w:val="27"/>
+          <w:szCs w:val="27"/>
+        </w:rPr>
+        <w:t xml:space="preserve"> was hopeful. He had been healthy all his life, partly, he believed, because he had always been careful to show respect to the numina he encountered on his journeys.</w:t>
+      </w:r>
+    </w:p>
+    <w:p>
+      <w:pPr>
+        <w:spacing w:after="0" w:line="240" w:lineRule="auto"/>
+        <w:ind w:left="0"/>
+        <w:rPr>
+          <w:rFonts w:eastAsia="Times New Roman" w:cs="Times New Roman"/>
+          <w:color w:val="000000"/>
+          <w:sz w:val="27"/>
+          <w:szCs w:val="27"/>
+        </w:rPr>
+      </w:pPr>
+      <w:r>
+        <w:rPr>
+          <w:rFonts w:eastAsia="Times New Roman" w:cs="Times New Roman"/>
+          <w:color w:val="000000"/>
+          <w:sz w:val="27"/>
+          <w:szCs w:val="27"/>
+        </w:rPr>
+        <w:t xml:space="preserve">Respecting the numina was important. The numen of the river could suck a man under and drown him. The numen of a tree could trip a man with its roots, or drop a rotten branch on his head. Rocks could give way underfoot, chuckling with amusement at their own treachery. Even the sky, with a roar of fury, sometimes sent down fingers of fire that could roast a man like a rabbit on a spit, or worse, leave him alive but robbed of his senses. </w:t>
+      </w:r>
+      <w:proofErr w:type="spellStart"/>
+      <w:r>
+        <w:rPr>
+          <w:rFonts w:eastAsia="Times New Roman" w:cs="Times New Roman"/>
+          <w:color w:val="000000"/>
+          <w:sz w:val="27"/>
+          <w:szCs w:val="27"/>
+        </w:rPr>
+        <w:t>Larth</w:t>
+      </w:r>
+      <w:proofErr w:type="spellEnd"/>
+      <w:r>
+        <w:rPr>
+          <w:rFonts w:eastAsia="Times New Roman" w:cs="Times New Roman"/>
+          <w:color w:val="000000"/>
+          <w:sz w:val="27"/>
+          <w:szCs w:val="27"/>
+        </w:rPr>
+        <w:t xml:space="preserve"> had heard that the earth itself could open and swallow a man; though he had never actually seen such a thing, he nevertheless performed a ritual each morning, asking the earth’s permission before he went striding across it.</w:t>
       </w:r>
     </w:p>
     <w:p>
@@ -4238,35 +5632,66 @@
           <w:szCs w:val="27"/>
         </w:rPr>
       </w:pPr>
-      <w:r>
-        <w:rPr>
-          <w:rFonts w:eastAsia="Times New Roman" w:cs="Times New Roman"/>
-          <w:color w:val="000000"/>
-          <w:sz w:val="27"/>
-          <w:szCs w:val="27"/>
-        </w:rPr>
-        <w:t>Larth frowned. The question made no sense to him. A place was never made, it simply was. Small features might change over time. Uprooted by a storm, a tree might fall into the river. A boulder might decide to tumble down the hillside. The numina that animated all things went about reshaping the landscape from day to day, but the essential things never changed, and had always existed: the river, the hills, the sky, the sun, the sea, the salt beds at the mouth of the river.</w:t>
-      </w:r>
-    </w:p>
-    <w:p>
-      <w:pPr>
-        <w:spacing w:after="0" w:line="240" w:lineRule="auto"/>
-        <w:ind w:left="0"/>
-        <w:rPr>
-          <w:rFonts w:eastAsia="Times New Roman" w:cs="Times New Roman"/>
-          <w:color w:val="000000"/>
-          <w:sz w:val="27"/>
-          <w:szCs w:val="27"/>
-        </w:rPr>
-      </w:pPr>
-      <w:r>
-        <w:rPr>
-          <w:rFonts w:eastAsia="Times New Roman" w:cs="Times New Roman"/>
-          <w:color w:val="000000"/>
-          <w:sz w:val="27"/>
-          <w:szCs w:val="27"/>
-        </w:rPr>
-        <w:t>He was trying to think of some way to express these thoughts to Lara, when a deer, drinking at the river, was startled by their approach. The deer bolted up the brushy bank and onto the path. Instead of running to safety, the creature stood and stared at them. As clearly as if the animal had whispered aloud, Larth heard the words “Eat me.” The deer was offering herself.</w:t>
+      <w:proofErr w:type="spellStart"/>
+      <w:r>
+        <w:rPr>
+          <w:rFonts w:eastAsia="Times New Roman" w:cs="Times New Roman"/>
+          <w:color w:val="000000"/>
+          <w:sz w:val="27"/>
+          <w:szCs w:val="27"/>
+        </w:rPr>
+        <w:t>Larth</w:t>
+      </w:r>
+      <w:proofErr w:type="spellEnd"/>
+      <w:r>
+        <w:rPr>
+          <w:rFonts w:eastAsia="Times New Roman" w:cs="Times New Roman"/>
+          <w:color w:val="000000"/>
+          <w:sz w:val="27"/>
+          <w:szCs w:val="27"/>
+        </w:rPr>
+        <w:t xml:space="preserve"> frowned. The question made no sense to him. A place was never made, it simply was. Small features might change over time. Uprooted by a storm, a tree might fall into the river. A boulder might decide to tumble down the hillside. The numina that animated all things went about reshaping the landscape from day to day, but the essential things never changed, and had always existed: the river, the hills, the sky, the sun, the sea, the salt beds at the mouth of the river.</w:t>
+      </w:r>
+    </w:p>
+    <w:p>
+      <w:pPr>
+        <w:spacing w:after="0" w:line="240" w:lineRule="auto"/>
+        <w:ind w:left="0"/>
+        <w:rPr>
+          <w:rFonts w:eastAsia="Times New Roman" w:cs="Times New Roman"/>
+          <w:color w:val="000000"/>
+          <w:sz w:val="27"/>
+          <w:szCs w:val="27"/>
+        </w:rPr>
+      </w:pPr>
+      <w:r>
+        <w:rPr>
+          <w:rFonts w:eastAsia="Times New Roman" w:cs="Times New Roman"/>
+          <w:color w:val="000000"/>
+          <w:sz w:val="27"/>
+          <w:szCs w:val="27"/>
+        </w:rPr>
+        <w:t xml:space="preserve">He was trying to think of some way to express these thoughts to Lara, when a deer, drinking at the river, was startled by their approach. The deer bolted up the brushy bank and onto the path. Instead of running to safety, the creature stood and stared at them. As clearly as if the animal had whispered aloud, </w:t>
+      </w:r>
+      <w:proofErr w:type="spellStart"/>
+      <w:r>
+        <w:rPr>
+          <w:rFonts w:eastAsia="Times New Roman" w:cs="Times New Roman"/>
+          <w:color w:val="000000"/>
+          <w:sz w:val="27"/>
+          <w:szCs w:val="27"/>
+        </w:rPr>
+        <w:t>Larth</w:t>
+      </w:r>
+      <w:proofErr w:type="spellEnd"/>
+      <w:r>
+        <w:rPr>
+          <w:rFonts w:eastAsia="Times New Roman" w:cs="Times New Roman"/>
+          <w:color w:val="000000"/>
+          <w:sz w:val="27"/>
+          <w:szCs w:val="27"/>
+        </w:rPr>
+        <w:t xml:space="preserve"> heard the words “Eat me.” The deer was offering herself.</w:t>
       </w:r>
     </w:p>
     <w:p>
@@ -4365,6 +5790,7 @@
         </w:rPr>
         <w:t xml:space="preserve">Lara had been back and forth along the river path many times in her short life. Her people had not created the path—it had always been there, like the river—but their deerskin-shod feet and the wooden wheels of their handcarts kept the path well worn. </w:t>
       </w:r>
+      <w:proofErr w:type="spellStart"/>
       <w:r>
         <w:rPr>
           <w:rFonts w:eastAsia="Times New Roman" w:cs="Times New Roman"/>
@@ -4381,7 +5807,17 @@
           <w:sz w:val="27"/>
           <w:szCs w:val="27"/>
         </w:rPr>
-        <w:t>Lara’s people were salt traders, and their livelihood took them on a continual journey.</w:t>
+        <w:t>Lara’s</w:t>
+      </w:r>
+      <w:proofErr w:type="spellEnd"/>
+      <w:r>
+        <w:rPr>
+          <w:rFonts w:eastAsia="Times New Roman" w:cs="Times New Roman"/>
+          <w:color w:val="000000"/>
+          <w:sz w:val="27"/>
+          <w:szCs w:val="27"/>
+        </w:rPr>
+        <w:t xml:space="preserve"> people were salt traders, and their livelihood took them on a continual journey.</w:t>
       </w:r>
     </w:p>
     <w:p>
@@ -4539,6 +5975,7 @@
           <w:szCs w:val="27"/>
         </w:rPr>
       </w:pPr>
+      <w:proofErr w:type="spellStart"/>
       <w:r>
         <w:rPr>
           <w:rFonts w:eastAsia="Times New Roman" w:cs="Times New Roman"/>
@@ -4547,7 +5984,37 @@
           <w:szCs w:val="27"/>
         </w:rPr>
         <w:lastRenderedPageBreak/>
-        <w:t>Larth spoke like that all the time, conjuring images of giants and monsters in the landscape. He could perceive the spirits, called numina, that dwelled in rocks and trees. Sometimes he could speak to them and hear what they had to say. The river was his oldest friend and told him where the fishing would be best. From whispers in the wind he could foretell the next day’s weather. Because of such skills, Larth was the leader of the group.</w:t>
+        <w:t>Larth</w:t>
+      </w:r>
+      <w:proofErr w:type="spellEnd"/>
+      <w:r>
+        <w:rPr>
+          <w:rFonts w:eastAsia="Times New Roman" w:cs="Times New Roman"/>
+          <w:color w:val="000000"/>
+          <w:sz w:val="27"/>
+          <w:szCs w:val="27"/>
+        </w:rPr>
+        <w:t xml:space="preserve"> spoke like that all the time, conjuring images of giants and monsters in the landscape. He could perceive the spirits, called numina, that dwelled in rocks and trees. Sometimes he could speak to them and hear what they had to say. The river was his oldest friend and told him where the fishing would be best. From whispers in the wind he could foretell the next day’s weather. Because of such skills, </w:t>
+      </w:r>
+      <w:proofErr w:type="spellStart"/>
+      <w:r>
+        <w:rPr>
+          <w:rFonts w:eastAsia="Times New Roman" w:cs="Times New Roman"/>
+          <w:color w:val="000000"/>
+          <w:sz w:val="27"/>
+          <w:szCs w:val="27"/>
+        </w:rPr>
+        <w:t>Larth</w:t>
+      </w:r>
+      <w:proofErr w:type="spellEnd"/>
+      <w:r>
+        <w:rPr>
+          <w:rFonts w:eastAsia="Times New Roman" w:cs="Times New Roman"/>
+          <w:color w:val="000000"/>
+          <w:sz w:val="27"/>
+          <w:szCs w:val="27"/>
+        </w:rPr>
+        <w:t xml:space="preserve"> was the leader of the group.</w:t>
       </w:r>
     </w:p>
     <w:p>
@@ -4631,28 +6098,108 @@
           <w:sz w:val="27"/>
           <w:szCs w:val="27"/>
         </w:rPr>
-        <w:t>“Good girl!” said Larth, proud of his daughter’s memory and powers of observation. He was a strong, handsome man with flecks of gray in his black beard. His wife had borne several children, but all had died very young except Lara, the last, whom his wife had died bearing. Lara was very precious to him. Like her mother, she had golden hair. Now that she had reached the age of childbearing, Lara was beginning to display the fullness of a woman’s hips and breasts. It was Larth’s greatest wish that he might live to see his own grandchildren. Not every man lived that long, but Larth was hopeful. He had been healthy all his life, partly, he believed, because he had always been careful to show respect to the numina he encountered on his journeys.</w:t>
-      </w:r>
-    </w:p>
-    <w:p>
-      <w:pPr>
-        <w:spacing w:after="0" w:line="240" w:lineRule="auto"/>
-        <w:ind w:left="0"/>
-        <w:rPr>
-          <w:rFonts w:eastAsia="Times New Roman" w:cs="Times New Roman"/>
-          <w:color w:val="000000"/>
-          <w:sz w:val="27"/>
-          <w:szCs w:val="27"/>
-        </w:rPr>
-      </w:pPr>
-      <w:r>
-        <w:rPr>
-          <w:rFonts w:eastAsia="Times New Roman" w:cs="Times New Roman"/>
-          <w:color w:val="000000"/>
-          <w:sz w:val="27"/>
-          <w:szCs w:val="27"/>
-        </w:rPr>
-        <w:t>Respecting the numina was important. The numen of the river could suck a man under and drown him. The numen of a tree could trip a man with its roots, or drop a rotten branch on his head. Rocks could give way underfoot, chuckling with amusement at their own treachery. Even the sky, with a roar of fury, sometimes sent down fingers of fire that could roast a man like a rabbit on a spit, or worse, leave him alive but robbed of his senses. Larth had heard that the earth itself could open and swallow a man; though he had never actually seen such a thing, he nevertheless performed a ritual each morning, asking the earth’s permission before he went striding across it.</w:t>
+        <w:t xml:space="preserve">“Good girl!” said </w:t>
+      </w:r>
+      <w:proofErr w:type="spellStart"/>
+      <w:r>
+        <w:rPr>
+          <w:rFonts w:eastAsia="Times New Roman" w:cs="Times New Roman"/>
+          <w:color w:val="000000"/>
+          <w:sz w:val="27"/>
+          <w:szCs w:val="27"/>
+        </w:rPr>
+        <w:t>Larth</w:t>
+      </w:r>
+      <w:proofErr w:type="spellEnd"/>
+      <w:r>
+        <w:rPr>
+          <w:rFonts w:eastAsia="Times New Roman" w:cs="Times New Roman"/>
+          <w:color w:val="000000"/>
+          <w:sz w:val="27"/>
+          <w:szCs w:val="27"/>
+        </w:rPr>
+        <w:t xml:space="preserve">, proud of his daughter’s memory and powers of observation. He was a strong, handsome man with flecks of gray in his black beard. His wife had borne several children, but all had died very young except Lara, the last, whom his wife had died bearing. Lara was very precious to him. Like her mother, she had golden hair. Now that she had reached the age of childbearing, Lara was beginning to display the fullness of a woman’s hips and breasts. It was </w:t>
+      </w:r>
+      <w:proofErr w:type="spellStart"/>
+      <w:r>
+        <w:rPr>
+          <w:rFonts w:eastAsia="Times New Roman" w:cs="Times New Roman"/>
+          <w:color w:val="000000"/>
+          <w:sz w:val="27"/>
+          <w:szCs w:val="27"/>
+        </w:rPr>
+        <w:t>Larth’s</w:t>
+      </w:r>
+      <w:proofErr w:type="spellEnd"/>
+      <w:r>
+        <w:rPr>
+          <w:rFonts w:eastAsia="Times New Roman" w:cs="Times New Roman"/>
+          <w:color w:val="000000"/>
+          <w:sz w:val="27"/>
+          <w:szCs w:val="27"/>
+        </w:rPr>
+        <w:t xml:space="preserve"> greatest wish that he might live to see his own grandchildren. Not every man lived that long, but </w:t>
+      </w:r>
+      <w:proofErr w:type="spellStart"/>
+      <w:r>
+        <w:rPr>
+          <w:rFonts w:eastAsia="Times New Roman" w:cs="Times New Roman"/>
+          <w:color w:val="000000"/>
+          <w:sz w:val="27"/>
+          <w:szCs w:val="27"/>
+        </w:rPr>
+        <w:t>Larth</w:t>
+      </w:r>
+      <w:proofErr w:type="spellEnd"/>
+      <w:r>
+        <w:rPr>
+          <w:rFonts w:eastAsia="Times New Roman" w:cs="Times New Roman"/>
+          <w:color w:val="000000"/>
+          <w:sz w:val="27"/>
+          <w:szCs w:val="27"/>
+        </w:rPr>
+        <w:t xml:space="preserve"> was hopeful. He had been healthy all his life, partly, he believed, because he had always been careful to show respect to the numina he encountered on his journeys.</w:t>
+      </w:r>
+    </w:p>
+    <w:p>
+      <w:pPr>
+        <w:spacing w:after="0" w:line="240" w:lineRule="auto"/>
+        <w:ind w:left="0"/>
+        <w:rPr>
+          <w:rFonts w:eastAsia="Times New Roman" w:cs="Times New Roman"/>
+          <w:color w:val="000000"/>
+          <w:sz w:val="27"/>
+          <w:szCs w:val="27"/>
+        </w:rPr>
+      </w:pPr>
+      <w:r>
+        <w:rPr>
+          <w:rFonts w:eastAsia="Times New Roman" w:cs="Times New Roman"/>
+          <w:color w:val="000000"/>
+          <w:sz w:val="27"/>
+          <w:szCs w:val="27"/>
+        </w:rPr>
+        <w:t xml:space="preserve">Respecting the numina was important. The numen of the river could suck a man under and drown him. The numen of a tree could trip a man with its roots, or drop a rotten branch on his head. Rocks could give way underfoot, chuckling with amusement at their own treachery. Even the sky, with a roar of fury, sometimes sent down fingers of fire that could roast a man like a rabbit on a spit, or worse, leave him alive but robbed of his senses. </w:t>
+      </w:r>
+      <w:proofErr w:type="spellStart"/>
+      <w:r>
+        <w:rPr>
+          <w:rFonts w:eastAsia="Times New Roman" w:cs="Times New Roman"/>
+          <w:color w:val="000000"/>
+          <w:sz w:val="27"/>
+          <w:szCs w:val="27"/>
+        </w:rPr>
+        <w:t>Larth</w:t>
+      </w:r>
+      <w:proofErr w:type="spellEnd"/>
+      <w:r>
+        <w:rPr>
+          <w:rFonts w:eastAsia="Times New Roman" w:cs="Times New Roman"/>
+          <w:color w:val="000000"/>
+          <w:sz w:val="27"/>
+          <w:szCs w:val="27"/>
+        </w:rPr>
+        <w:t xml:space="preserve"> had heard that the earth itself could open and swallow a man; though he had never actually seen such a thing, he nevertheless performed a ritual each morning, asking the earth’s permission before he went striding across it.</w:t>
       </w:r>
     </w:p>
     <w:p>
@@ -4687,14 +6234,25 @@
           <w:szCs w:val="27"/>
         </w:rPr>
       </w:pPr>
-      <w:r>
-        <w:rPr>
-          <w:rFonts w:eastAsia="Times New Roman" w:cs="Times New Roman"/>
-          <w:color w:val="000000"/>
-          <w:sz w:val="27"/>
-          <w:szCs w:val="27"/>
-        </w:rPr>
-        <w:t>Larth frowned. The question made no sense to him. A place was never made, it simply was. Small features might change over time. Uprooted by a storm, a tree might fall into the river. A boulder might decide to tumble down the hillside. The numina that animated all things went about reshaping the landscape from day to day, but the essential things never changed, and had always existed: the river, the hills, the sky, the sun, the sea, the salt beds at the mouth of the river.</w:t>
+      <w:proofErr w:type="spellStart"/>
+      <w:r>
+        <w:rPr>
+          <w:rFonts w:eastAsia="Times New Roman" w:cs="Times New Roman"/>
+          <w:color w:val="000000"/>
+          <w:sz w:val="27"/>
+          <w:szCs w:val="27"/>
+        </w:rPr>
+        <w:t>Larth</w:t>
+      </w:r>
+      <w:proofErr w:type="spellEnd"/>
+      <w:r>
+        <w:rPr>
+          <w:rFonts w:eastAsia="Times New Roman" w:cs="Times New Roman"/>
+          <w:color w:val="000000"/>
+          <w:sz w:val="27"/>
+          <w:szCs w:val="27"/>
+        </w:rPr>
+        <w:t xml:space="preserve"> frowned. The question made no sense to him. A place was never made, it simply was. Small features might change over time. Uprooted by a storm, a tree might fall into the river. A boulder might decide to tumble down the hillside. The numina that animated all things went about reshaping the landscape from day to day, but the essential things never changed, and had always existed: the river, the hills, the sky, the sun, the sea, the salt beds at the mouth of the river.</w:t>
       </w:r>
     </w:p>
     <w:p>
@@ -4725,7 +6283,27 @@
           <w:szCs w:val="27"/>
         </w:rPr>
         <w:lastRenderedPageBreak/>
-        <w:t>them. As clearly as if the animal had whispered aloud, Larth heard the words “Eat me.” The deer was offering herself.</w:t>
+        <w:t xml:space="preserve">them. As clearly as if the animal had whispered aloud, </w:t>
+      </w:r>
+      <w:proofErr w:type="spellStart"/>
+      <w:r>
+        <w:rPr>
+          <w:rFonts w:eastAsia="Times New Roman" w:cs="Times New Roman"/>
+          <w:color w:val="000000"/>
+          <w:sz w:val="27"/>
+          <w:szCs w:val="27"/>
+        </w:rPr>
+        <w:t>Larth</w:t>
+      </w:r>
+      <w:proofErr w:type="spellEnd"/>
+      <w:r>
+        <w:rPr>
+          <w:rFonts w:eastAsia="Times New Roman" w:cs="Times New Roman"/>
+          <w:color w:val="000000"/>
+          <w:sz w:val="27"/>
+          <w:szCs w:val="27"/>
+        </w:rPr>
+        <w:t xml:space="preserve"> heard the words “Eat me.” The deer was offering herself.</w:t>
       </w:r>
     </w:p>
     <w:p>
@@ -4814,6 +6392,7 @@
         </w:rPr>
         <w:t xml:space="preserve">Lara had been back and forth along the river path many times in her short life. Her people had not created the path—it had always been there, like the river—but their deerskin-shod feet and the wooden wheels of their handcarts kept the path well worn. </w:t>
       </w:r>
+      <w:proofErr w:type="spellStart"/>
       <w:r>
         <w:rPr>
           <w:rFonts w:eastAsia="Times New Roman" w:cs="Times New Roman"/>
@@ -4830,7 +6409,17 @@
           <w:sz w:val="27"/>
           <w:szCs w:val="27"/>
         </w:rPr>
-        <w:t>Lara’s people were salt traders, and their livelihood took them on a continual journey.</w:t>
+        <w:t>Lara’s</w:t>
+      </w:r>
+      <w:proofErr w:type="spellEnd"/>
+      <w:r>
+        <w:rPr>
+          <w:rFonts w:eastAsia="Times New Roman" w:cs="Times New Roman"/>
+          <w:color w:val="000000"/>
+          <w:sz w:val="27"/>
+          <w:szCs w:val="27"/>
+        </w:rPr>
+        <w:t xml:space="preserve"> people were salt traders, and their livelihood took them on a continual journey.</w:t>
       </w:r>
     </w:p>
     <w:p>
@@ -4989,14 +6578,45 @@
           <w:szCs w:val="27"/>
         </w:rPr>
       </w:pPr>
-      <w:r>
-        <w:rPr>
-          <w:rFonts w:eastAsia="Times New Roman" w:cs="Times New Roman"/>
-          <w:color w:val="000000"/>
-          <w:sz w:val="27"/>
-          <w:szCs w:val="27"/>
-        </w:rPr>
-        <w:t>Larth spoke like that all the time, conjuring images of giants and monsters in the landscape. He could perceive the spirits, called numina, that dwelled in rocks and trees. Sometimes he could speak to them and hear what they had to say. The river was his oldest friend and told him where the fishing would be best. From whispers in the wind he could foretell the next day’s weather. Because of such skills, Larth was the leader of the group.</w:t>
+      <w:proofErr w:type="spellStart"/>
+      <w:r>
+        <w:rPr>
+          <w:rFonts w:eastAsia="Times New Roman" w:cs="Times New Roman"/>
+          <w:color w:val="000000"/>
+          <w:sz w:val="27"/>
+          <w:szCs w:val="27"/>
+        </w:rPr>
+        <w:t>Larth</w:t>
+      </w:r>
+      <w:proofErr w:type="spellEnd"/>
+      <w:r>
+        <w:rPr>
+          <w:rFonts w:eastAsia="Times New Roman" w:cs="Times New Roman"/>
+          <w:color w:val="000000"/>
+          <w:sz w:val="27"/>
+          <w:szCs w:val="27"/>
+        </w:rPr>
+        <w:t xml:space="preserve"> spoke like that all the time, conjuring images of giants and monsters in the landscape. He could perceive the spirits, called numina, that dwelled in rocks and trees. Sometimes he could speak to them and hear what they had to say. The river was his oldest friend and told him where the fishing would be best. From whispers in the wind he could foretell the next day’s weather. Because of such skills, </w:t>
+      </w:r>
+      <w:proofErr w:type="spellStart"/>
+      <w:r>
+        <w:rPr>
+          <w:rFonts w:eastAsia="Times New Roman" w:cs="Times New Roman"/>
+          <w:color w:val="000000"/>
+          <w:sz w:val="27"/>
+          <w:szCs w:val="27"/>
+        </w:rPr>
+        <w:t>Larth</w:t>
+      </w:r>
+      <w:proofErr w:type="spellEnd"/>
+      <w:r>
+        <w:rPr>
+          <w:rFonts w:eastAsia="Times New Roman" w:cs="Times New Roman"/>
+          <w:color w:val="000000"/>
+          <w:sz w:val="27"/>
+          <w:szCs w:val="27"/>
+        </w:rPr>
+        <w:t xml:space="preserve"> was the leader of the group.</w:t>
       </w:r>
     </w:p>
     <w:p>
@@ -5080,28 +6700,108 @@
           <w:sz w:val="27"/>
           <w:szCs w:val="27"/>
         </w:rPr>
-        <w:t>“Good girl!” said Larth, proud of his daughter’s memory and powers of observation. He was a strong, handsome man with flecks of gray in his black beard. His wife had borne several children, but all had died very young except Lara, the last, whom his wife had died bearing. Lara was very precious to him. Like her mother, she had golden hair. Now that she had reached the age of childbearing, Lara was beginning to display the fullness of a woman’s hips and breasts. It was Larth’s greatest wish that he might live to see his own grandchildren. Not every man lived that long, but Larth was hopeful. He had been healthy all his life, partly, he believed, because he had always been careful to show respect to the numina he encountered on his journeys.</w:t>
-      </w:r>
-    </w:p>
-    <w:p>
-      <w:pPr>
-        <w:spacing w:after="0" w:line="240" w:lineRule="auto"/>
-        <w:ind w:left="0"/>
-        <w:rPr>
-          <w:rFonts w:eastAsia="Times New Roman" w:cs="Times New Roman"/>
-          <w:color w:val="000000"/>
-          <w:sz w:val="27"/>
-          <w:szCs w:val="27"/>
-        </w:rPr>
-      </w:pPr>
-      <w:r>
-        <w:rPr>
-          <w:rFonts w:eastAsia="Times New Roman" w:cs="Times New Roman"/>
-          <w:color w:val="000000"/>
-          <w:sz w:val="27"/>
-          <w:szCs w:val="27"/>
-        </w:rPr>
-        <w:t>Respecting the numina was important. The numen of the river could suck a man under and drown him. The numen of a tree could trip a man with its roots, or drop a rotten branch on his head. Rocks could give way underfoot, chuckling with amusement at their own treachery. Even the sky, with a roar of fury, sometimes sent down fingers of fire that could roast a man like a rabbit on a spit, or worse, leave him alive but robbed of his senses. Larth had heard that the earth itself could open and swallow a man; though he had never actually seen such a thing, he nevertheless performed a ritual each morning, asking the earth’s permission before he went striding across it.</w:t>
+        <w:t xml:space="preserve">“Good girl!” said </w:t>
+      </w:r>
+      <w:proofErr w:type="spellStart"/>
+      <w:r>
+        <w:rPr>
+          <w:rFonts w:eastAsia="Times New Roman" w:cs="Times New Roman"/>
+          <w:color w:val="000000"/>
+          <w:sz w:val="27"/>
+          <w:szCs w:val="27"/>
+        </w:rPr>
+        <w:t>Larth</w:t>
+      </w:r>
+      <w:proofErr w:type="spellEnd"/>
+      <w:r>
+        <w:rPr>
+          <w:rFonts w:eastAsia="Times New Roman" w:cs="Times New Roman"/>
+          <w:color w:val="000000"/>
+          <w:sz w:val="27"/>
+          <w:szCs w:val="27"/>
+        </w:rPr>
+        <w:t xml:space="preserve">, proud of his daughter’s memory and powers of observation. He was a strong, handsome man with flecks of gray in his black beard. His wife had borne several children, but all had died very young except Lara, the last, whom his wife had died bearing. Lara was very precious to him. Like her mother, she had golden hair. Now that she had reached the age of childbearing, Lara was beginning to display the fullness of a woman’s hips and breasts. It was </w:t>
+      </w:r>
+      <w:proofErr w:type="spellStart"/>
+      <w:r>
+        <w:rPr>
+          <w:rFonts w:eastAsia="Times New Roman" w:cs="Times New Roman"/>
+          <w:color w:val="000000"/>
+          <w:sz w:val="27"/>
+          <w:szCs w:val="27"/>
+        </w:rPr>
+        <w:t>Larth’s</w:t>
+      </w:r>
+      <w:proofErr w:type="spellEnd"/>
+      <w:r>
+        <w:rPr>
+          <w:rFonts w:eastAsia="Times New Roman" w:cs="Times New Roman"/>
+          <w:color w:val="000000"/>
+          <w:sz w:val="27"/>
+          <w:szCs w:val="27"/>
+        </w:rPr>
+        <w:t xml:space="preserve"> greatest wish that he might live to see his own grandchildren. Not every man lived that long, but </w:t>
+      </w:r>
+      <w:proofErr w:type="spellStart"/>
+      <w:r>
+        <w:rPr>
+          <w:rFonts w:eastAsia="Times New Roman" w:cs="Times New Roman"/>
+          <w:color w:val="000000"/>
+          <w:sz w:val="27"/>
+          <w:szCs w:val="27"/>
+        </w:rPr>
+        <w:t>Larth</w:t>
+      </w:r>
+      <w:proofErr w:type="spellEnd"/>
+      <w:r>
+        <w:rPr>
+          <w:rFonts w:eastAsia="Times New Roman" w:cs="Times New Roman"/>
+          <w:color w:val="000000"/>
+          <w:sz w:val="27"/>
+          <w:szCs w:val="27"/>
+        </w:rPr>
+        <w:t xml:space="preserve"> was hopeful. He had been healthy all his life, partly, he believed, because he had always been careful to show respect to the numina he encountered on his journeys.</w:t>
+      </w:r>
+    </w:p>
+    <w:p>
+      <w:pPr>
+        <w:spacing w:after="0" w:line="240" w:lineRule="auto"/>
+        <w:ind w:left="0"/>
+        <w:rPr>
+          <w:rFonts w:eastAsia="Times New Roman" w:cs="Times New Roman"/>
+          <w:color w:val="000000"/>
+          <w:sz w:val="27"/>
+          <w:szCs w:val="27"/>
+        </w:rPr>
+      </w:pPr>
+      <w:r>
+        <w:rPr>
+          <w:rFonts w:eastAsia="Times New Roman" w:cs="Times New Roman"/>
+          <w:color w:val="000000"/>
+          <w:sz w:val="27"/>
+          <w:szCs w:val="27"/>
+        </w:rPr>
+        <w:t xml:space="preserve">Respecting the numina was important. The numen of the river could suck a man under and drown him. The numen of a tree could trip a man with its roots, or drop a rotten branch on his head. Rocks could give way underfoot, chuckling with amusement at their own treachery. Even the sky, with a roar of fury, sometimes sent down fingers of fire that could roast a man like a rabbit on a spit, or worse, leave him alive but robbed of his senses. </w:t>
+      </w:r>
+      <w:proofErr w:type="spellStart"/>
+      <w:r>
+        <w:rPr>
+          <w:rFonts w:eastAsia="Times New Roman" w:cs="Times New Roman"/>
+          <w:color w:val="000000"/>
+          <w:sz w:val="27"/>
+          <w:szCs w:val="27"/>
+        </w:rPr>
+        <w:t>Larth</w:t>
+      </w:r>
+      <w:proofErr w:type="spellEnd"/>
+      <w:r>
+        <w:rPr>
+          <w:rFonts w:eastAsia="Times New Roman" w:cs="Times New Roman"/>
+          <w:color w:val="000000"/>
+          <w:sz w:val="27"/>
+          <w:szCs w:val="27"/>
+        </w:rPr>
+        <w:t xml:space="preserve"> had heard that the earth itself could open and swallow a man; though he had never actually seen such a thing, he nevertheless performed a ritual each morning, asking the earth’s permission before he went striding across it.</w:t>
       </w:r>
     </w:p>
     <w:p>
@@ -5136,6 +6836,7 @@
           <w:szCs w:val="27"/>
         </w:rPr>
       </w:pPr>
+      <w:proofErr w:type="spellStart"/>
       <w:r>
         <w:rPr>
           <w:rFonts w:eastAsia="Times New Roman" w:cs="Times New Roman"/>
@@ -5144,28 +6845,58 @@
           <w:szCs w:val="27"/>
         </w:rPr>
         <w:lastRenderedPageBreak/>
-        <w:t>Larth frowned. The question made no sense to him. A place was never made, it simply was. Small features might change over time. Uprooted by a storm, a tree might fall into the river. A boulder might decide to tumble down the hillside. The numina that animated all things went about reshaping the landscape from day to day, but the essential things never changed, and had always existed: the river, the hills, the sky, the sun, the sea, the salt beds at the mouth of the river.</w:t>
-      </w:r>
-    </w:p>
-    <w:p>
-      <w:pPr>
-        <w:spacing w:after="0" w:line="240" w:lineRule="auto"/>
-        <w:ind w:left="0"/>
-        <w:rPr>
-          <w:rFonts w:eastAsia="Times New Roman" w:cs="Times New Roman"/>
-          <w:color w:val="000000"/>
-          <w:sz w:val="27"/>
-          <w:szCs w:val="27"/>
-        </w:rPr>
-      </w:pPr>
-      <w:r>
-        <w:rPr>
-          <w:rFonts w:eastAsia="Times New Roman" w:cs="Times New Roman"/>
-          <w:color w:val="000000"/>
-          <w:sz w:val="27"/>
-          <w:szCs w:val="27"/>
-        </w:rPr>
-        <w:t>He was trying to think of some way to express these thoughts to Lara, when a deer, drinking at the river, was startled by their approach. The deer bolted up the brushy bank and onto the path. Instead of running to safety, the creature stood and stared at them. As clearly as if the animal had whispered aloud, Larth heard the words “Eat me.” The deer was offering herself.</w:t>
+        <w:t>Larth</w:t>
+      </w:r>
+      <w:proofErr w:type="spellEnd"/>
+      <w:r>
+        <w:rPr>
+          <w:rFonts w:eastAsia="Times New Roman" w:cs="Times New Roman"/>
+          <w:color w:val="000000"/>
+          <w:sz w:val="27"/>
+          <w:szCs w:val="27"/>
+        </w:rPr>
+        <w:t xml:space="preserve"> frowned. The question made no sense to him. A place was never made, it simply was. Small features might change over time. Uprooted by a storm, a tree might fall into the river. A boulder might decide to tumble down the hillside. The numina that animated all things went about reshaping the landscape from day to day, but the essential things never changed, and had always existed: the river, the hills, the sky, the sun, the sea, the salt beds at the mouth of the river.</w:t>
+      </w:r>
+    </w:p>
+    <w:p>
+      <w:pPr>
+        <w:spacing w:after="0" w:line="240" w:lineRule="auto"/>
+        <w:ind w:left="0"/>
+        <w:rPr>
+          <w:rFonts w:eastAsia="Times New Roman" w:cs="Times New Roman"/>
+          <w:color w:val="000000"/>
+          <w:sz w:val="27"/>
+          <w:szCs w:val="27"/>
+        </w:rPr>
+      </w:pPr>
+      <w:r>
+        <w:rPr>
+          <w:rFonts w:eastAsia="Times New Roman" w:cs="Times New Roman"/>
+          <w:color w:val="000000"/>
+          <w:sz w:val="27"/>
+          <w:szCs w:val="27"/>
+        </w:rPr>
+        <w:t xml:space="preserve">He was trying to think of some way to express these thoughts to Lara, when a deer, drinking at the river, was startled by their approach. The deer bolted up the brushy bank and onto the path. Instead of running to safety, the creature stood and stared at them. As clearly as if the animal had whispered aloud, </w:t>
+      </w:r>
+      <w:proofErr w:type="spellStart"/>
+      <w:r>
+        <w:rPr>
+          <w:rFonts w:eastAsia="Times New Roman" w:cs="Times New Roman"/>
+          <w:color w:val="000000"/>
+          <w:sz w:val="27"/>
+          <w:szCs w:val="27"/>
+        </w:rPr>
+        <w:t>Larth</w:t>
+      </w:r>
+      <w:proofErr w:type="spellEnd"/>
+      <w:r>
+        <w:rPr>
+          <w:rFonts w:eastAsia="Times New Roman" w:cs="Times New Roman"/>
+          <w:color w:val="000000"/>
+          <w:sz w:val="27"/>
+          <w:szCs w:val="27"/>
+        </w:rPr>
+        <w:t xml:space="preserve"> heard the words “Eat me.” The deer was offering herself.</w:t>
       </w:r>
     </w:p>
     <w:p>
@@ -5254,6 +6985,7 @@
         </w:rPr>
         <w:t xml:space="preserve">Lara had been back and forth along the river path many times in her short life. Her people had not created the path—it had always been there, like the river—but their deerskin-shod feet and the wooden wheels of their handcarts kept the path well worn. </w:t>
       </w:r>
+      <w:proofErr w:type="spellStart"/>
       <w:r>
         <w:rPr>
           <w:rFonts w:eastAsia="Times New Roman" w:cs="Times New Roman"/>
@@ -5270,7 +7002,17 @@
           <w:sz w:val="27"/>
           <w:szCs w:val="27"/>
         </w:rPr>
-        <w:t>Lara’s people were salt traders, and their livelihood took them on a continual journey.</w:t>
+        <w:t>Lara’s</w:t>
+      </w:r>
+      <w:proofErr w:type="spellEnd"/>
+      <w:r>
+        <w:rPr>
+          <w:rFonts w:eastAsia="Times New Roman" w:cs="Times New Roman"/>
+          <w:color w:val="000000"/>
+          <w:sz w:val="27"/>
+          <w:szCs w:val="27"/>
+        </w:rPr>
+        <w:t xml:space="preserve"> people were salt traders, and their livelihood took them on a continual journey.</w:t>
       </w:r>
     </w:p>
     <w:p>
@@ -5438,14 +7180,45 @@
           <w:szCs w:val="27"/>
         </w:rPr>
       </w:pPr>
-      <w:r>
-        <w:rPr>
-          <w:rFonts w:eastAsia="Times New Roman" w:cs="Times New Roman"/>
-          <w:color w:val="000000"/>
-          <w:sz w:val="27"/>
-          <w:szCs w:val="27"/>
-        </w:rPr>
-        <w:t>Larth spoke like that all the time, conjuring images of giants and monsters in the landscape. He could perceive the spirits, called numina, that dwelled in rocks and trees. Sometimes he could speak to them and hear what they had to say. The river was his oldest friend and told him where the fishing would be best. From whispers in the wind he could foretell the next day’s weather. Because of such skills, Larth was the leader of the group.</w:t>
+      <w:proofErr w:type="spellStart"/>
+      <w:r>
+        <w:rPr>
+          <w:rFonts w:eastAsia="Times New Roman" w:cs="Times New Roman"/>
+          <w:color w:val="000000"/>
+          <w:sz w:val="27"/>
+          <w:szCs w:val="27"/>
+        </w:rPr>
+        <w:t>Larth</w:t>
+      </w:r>
+      <w:proofErr w:type="spellEnd"/>
+      <w:r>
+        <w:rPr>
+          <w:rFonts w:eastAsia="Times New Roman" w:cs="Times New Roman"/>
+          <w:color w:val="000000"/>
+          <w:sz w:val="27"/>
+          <w:szCs w:val="27"/>
+        </w:rPr>
+        <w:t xml:space="preserve"> spoke like that all the time, conjuring images of giants and monsters in the landscape. He could perceive the spirits, called numina, that dwelled in rocks and trees. Sometimes he could speak to them and hear what they had to say. The river was his oldest friend and told him where the fishing would be best. From whispers in the wind he could foretell the next day’s weather. Because of such skills, </w:t>
+      </w:r>
+      <w:proofErr w:type="spellStart"/>
+      <w:r>
+        <w:rPr>
+          <w:rFonts w:eastAsia="Times New Roman" w:cs="Times New Roman"/>
+          <w:color w:val="000000"/>
+          <w:sz w:val="27"/>
+          <w:szCs w:val="27"/>
+        </w:rPr>
+        <w:t>Larth</w:t>
+      </w:r>
+      <w:proofErr w:type="spellEnd"/>
+      <w:r>
+        <w:rPr>
+          <w:rFonts w:eastAsia="Times New Roman" w:cs="Times New Roman"/>
+          <w:color w:val="000000"/>
+          <w:sz w:val="27"/>
+          <w:szCs w:val="27"/>
+        </w:rPr>
+        <w:t xml:space="preserve"> was the leader of the group.</w:t>
       </w:r>
     </w:p>
     <w:p>
@@ -5529,7 +7302,67 @@
           <w:sz w:val="27"/>
           <w:szCs w:val="27"/>
         </w:rPr>
-        <w:t>“Good girl!” said Larth, proud of his daughter’s memory and powers of observation. He was a strong, handsome man with flecks of gray in his black beard. His wife had borne several children, but all had died very young except Lara, the last, whom his wife had died bearing. Lara was very precious to him. Like her mother, she had golden hair. Now that she had reached the age of childbearing, Lara was beginning to display the fullness of a woman’s hips and breasts. It was Larth’s greatest wish that he might live to see his own grandchildren. Not every man lived that long, but Larth was hopeful. He had been healthy all his life, partly, he believed, because he had always been careful to show respect to the numina he encountered on his journeys.</w:t>
+        <w:t xml:space="preserve">“Good girl!” said </w:t>
+      </w:r>
+      <w:proofErr w:type="spellStart"/>
+      <w:r>
+        <w:rPr>
+          <w:rFonts w:eastAsia="Times New Roman" w:cs="Times New Roman"/>
+          <w:color w:val="000000"/>
+          <w:sz w:val="27"/>
+          <w:szCs w:val="27"/>
+        </w:rPr>
+        <w:t>Larth</w:t>
+      </w:r>
+      <w:proofErr w:type="spellEnd"/>
+      <w:r>
+        <w:rPr>
+          <w:rFonts w:eastAsia="Times New Roman" w:cs="Times New Roman"/>
+          <w:color w:val="000000"/>
+          <w:sz w:val="27"/>
+          <w:szCs w:val="27"/>
+        </w:rPr>
+        <w:t xml:space="preserve">, proud of his daughter’s memory and powers of observation. He was a strong, handsome man with flecks of gray in his black beard. His wife had borne several children, but all had died very young except Lara, the last, whom his wife had died bearing. Lara was very precious to him. Like her mother, she had golden hair. Now that she had reached the age of childbearing, Lara was beginning to display the fullness of a woman’s hips and breasts. It was </w:t>
+      </w:r>
+      <w:proofErr w:type="spellStart"/>
+      <w:r>
+        <w:rPr>
+          <w:rFonts w:eastAsia="Times New Roman" w:cs="Times New Roman"/>
+          <w:color w:val="000000"/>
+          <w:sz w:val="27"/>
+          <w:szCs w:val="27"/>
+        </w:rPr>
+        <w:t>Larth’s</w:t>
+      </w:r>
+      <w:proofErr w:type="spellEnd"/>
+      <w:r>
+        <w:rPr>
+          <w:rFonts w:eastAsia="Times New Roman" w:cs="Times New Roman"/>
+          <w:color w:val="000000"/>
+          <w:sz w:val="27"/>
+          <w:szCs w:val="27"/>
+        </w:rPr>
+        <w:t xml:space="preserve"> greatest wish that he might live to see his own grandchildren. Not every man lived that long, but </w:t>
+      </w:r>
+      <w:proofErr w:type="spellStart"/>
+      <w:r>
+        <w:rPr>
+          <w:rFonts w:eastAsia="Times New Roman" w:cs="Times New Roman"/>
+          <w:color w:val="000000"/>
+          <w:sz w:val="27"/>
+          <w:szCs w:val="27"/>
+        </w:rPr>
+        <w:t>Larth</w:t>
+      </w:r>
+      <w:proofErr w:type="spellEnd"/>
+      <w:r>
+        <w:rPr>
+          <w:rFonts w:eastAsia="Times New Roman" w:cs="Times New Roman"/>
+          <w:color w:val="000000"/>
+          <w:sz w:val="27"/>
+          <w:szCs w:val="27"/>
+        </w:rPr>
+        <w:t xml:space="preserve"> was hopeful. He had been healthy all his life, partly, he believed, because he had always been careful to show respect to the numina he encountered on his journeys.</w:t>
       </w:r>
     </w:p>
     <w:p>
@@ -5560,7 +7393,27 @@
           <w:szCs w:val="27"/>
         </w:rPr>
         <w:lastRenderedPageBreak/>
-        <w:t>fire that could roast a man like a rabbit on a spit, or worse, leave him alive but robbed of his senses. Larth had heard that the earth itself could open and swallow a man; though he had never actually seen such a thing, he nevertheless performed a ritual each morning, asking the earth’s permission before he went striding across it.</w:t>
+        <w:t xml:space="preserve">fire that could roast a man like a rabbit on a spit, or worse, leave him alive but robbed of his senses. </w:t>
+      </w:r>
+      <w:proofErr w:type="spellStart"/>
+      <w:r>
+        <w:rPr>
+          <w:rFonts w:eastAsia="Times New Roman" w:cs="Times New Roman"/>
+          <w:color w:val="000000"/>
+          <w:sz w:val="27"/>
+          <w:szCs w:val="27"/>
+        </w:rPr>
+        <w:t>Larth</w:t>
+      </w:r>
+      <w:proofErr w:type="spellEnd"/>
+      <w:r>
+        <w:rPr>
+          <w:rFonts w:eastAsia="Times New Roman" w:cs="Times New Roman"/>
+          <w:color w:val="000000"/>
+          <w:sz w:val="27"/>
+          <w:szCs w:val="27"/>
+        </w:rPr>
+        <w:t xml:space="preserve"> had heard that the earth itself could open and swallow a man; though he had never actually seen such a thing, he nevertheless performed a ritual each morning, asking the earth’s permission before he went striding across it.</w:t>
       </w:r>
     </w:p>
     <w:p>
@@ -5595,35 +7448,66 @@
           <w:szCs w:val="27"/>
         </w:rPr>
       </w:pPr>
-      <w:r>
-        <w:rPr>
-          <w:rFonts w:eastAsia="Times New Roman" w:cs="Times New Roman"/>
-          <w:color w:val="000000"/>
-          <w:sz w:val="27"/>
-          <w:szCs w:val="27"/>
-        </w:rPr>
-        <w:t>Larth frowned. The question made no sense to him. A place was never made, it simply was. Small features might change over time. Uprooted by a storm, a tree might fall into the river. A boulder might decide to tumble down the hillside. The numina that animated all things went about reshaping the landscape from day to day, but the essential things never changed, and had always existed: the river, the hills, the sky, the sun, the sea, the salt beds at the mouth of the river.</w:t>
-      </w:r>
-    </w:p>
-    <w:p>
-      <w:pPr>
-        <w:spacing w:after="0" w:line="240" w:lineRule="auto"/>
-        <w:ind w:left="0"/>
-        <w:rPr>
-          <w:rFonts w:eastAsia="Times New Roman" w:cs="Times New Roman"/>
-          <w:color w:val="000000"/>
-          <w:sz w:val="27"/>
-          <w:szCs w:val="27"/>
-        </w:rPr>
-      </w:pPr>
-      <w:r>
-        <w:rPr>
-          <w:rFonts w:eastAsia="Times New Roman" w:cs="Times New Roman"/>
-          <w:color w:val="000000"/>
-          <w:sz w:val="27"/>
-          <w:szCs w:val="27"/>
-        </w:rPr>
-        <w:t>He was trying to think of some way to express these thoughts to Lara, when a deer, drinking at the river, was startled by their approach. The deer bolted up the brushy bank and onto the path. Instead of running to safety, the creature stood and stared at them. As clearly as if the animal had whispered aloud, Larth heard the words “Eat me.” The deer was offering herself.</w:t>
+      <w:proofErr w:type="spellStart"/>
+      <w:r>
+        <w:rPr>
+          <w:rFonts w:eastAsia="Times New Roman" w:cs="Times New Roman"/>
+          <w:color w:val="000000"/>
+          <w:sz w:val="27"/>
+          <w:szCs w:val="27"/>
+        </w:rPr>
+        <w:t>Larth</w:t>
+      </w:r>
+      <w:proofErr w:type="spellEnd"/>
+      <w:r>
+        <w:rPr>
+          <w:rFonts w:eastAsia="Times New Roman" w:cs="Times New Roman"/>
+          <w:color w:val="000000"/>
+          <w:sz w:val="27"/>
+          <w:szCs w:val="27"/>
+        </w:rPr>
+        <w:t xml:space="preserve"> frowned. The question made no sense to him. A place was never made, it simply was. Small features might change over time. Uprooted by a storm, a tree might fall into the river. A boulder might decide to tumble down the hillside. The numina that animated all things went about reshaping the landscape from day to day, but the essential things never changed, and had always existed: the river, the hills, the sky, the sun, the sea, the salt beds at the mouth of the river.</w:t>
+      </w:r>
+    </w:p>
+    <w:p>
+      <w:pPr>
+        <w:spacing w:after="0" w:line="240" w:lineRule="auto"/>
+        <w:ind w:left="0"/>
+        <w:rPr>
+          <w:rFonts w:eastAsia="Times New Roman" w:cs="Times New Roman"/>
+          <w:color w:val="000000"/>
+          <w:sz w:val="27"/>
+          <w:szCs w:val="27"/>
+        </w:rPr>
+      </w:pPr>
+      <w:r>
+        <w:rPr>
+          <w:rFonts w:eastAsia="Times New Roman" w:cs="Times New Roman"/>
+          <w:color w:val="000000"/>
+          <w:sz w:val="27"/>
+          <w:szCs w:val="27"/>
+        </w:rPr>
+        <w:t xml:space="preserve">He was trying to think of some way to express these thoughts to Lara, when a deer, drinking at the river, was startled by their approach. The deer bolted up the brushy bank and onto the path. Instead of running to safety, the creature stood and stared at them. As clearly as if the animal had whispered aloud, </w:t>
+      </w:r>
+      <w:proofErr w:type="spellStart"/>
+      <w:r>
+        <w:rPr>
+          <w:rFonts w:eastAsia="Times New Roman" w:cs="Times New Roman"/>
+          <w:color w:val="000000"/>
+          <w:sz w:val="27"/>
+          <w:szCs w:val="27"/>
+        </w:rPr>
+        <w:t>Larth</w:t>
+      </w:r>
+      <w:proofErr w:type="spellEnd"/>
+      <w:r>
+        <w:rPr>
+          <w:rFonts w:eastAsia="Times New Roman" w:cs="Times New Roman"/>
+          <w:color w:val="000000"/>
+          <w:sz w:val="27"/>
+          <w:szCs w:val="27"/>
+        </w:rPr>
+        <w:t xml:space="preserve"> heard the words “Eat me.” The deer was offering herself.</w:t>
       </w:r>
     </w:p>
     <w:p>
@@ -5712,6 +7596,7 @@
         </w:rPr>
         <w:t xml:space="preserve">Lara had been back and forth along the river path many times in her short life. Her people had not created the path—it had always been there, like the river—but their deerskin-shod feet and the wooden wheels of their handcarts kept the path well worn. </w:t>
       </w:r>
+      <w:proofErr w:type="spellStart"/>
       <w:r>
         <w:rPr>
           <w:rFonts w:eastAsia="Times New Roman" w:cs="Times New Roman"/>
@@ -5728,7 +7613,17 @@
           <w:sz w:val="27"/>
           <w:szCs w:val="27"/>
         </w:rPr>
-        <w:t>Lara’s people were salt traders, and their livelihood took them on a continual journey.</w:t>
+        <w:t>Lara’s</w:t>
+      </w:r>
+      <w:proofErr w:type="spellEnd"/>
+      <w:r>
+        <w:rPr>
+          <w:rFonts w:eastAsia="Times New Roman" w:cs="Times New Roman"/>
+          <w:color w:val="000000"/>
+          <w:sz w:val="27"/>
+          <w:szCs w:val="27"/>
+        </w:rPr>
+        <w:t xml:space="preserve"> people were salt traders, and their livelihood took them on a continual journey.</w:t>
       </w:r>
     </w:p>
     <w:p>
@@ -5896,14 +7791,45 @@
           <w:szCs w:val="27"/>
         </w:rPr>
       </w:pPr>
-      <w:r>
-        <w:rPr>
-          <w:rFonts w:eastAsia="Times New Roman" w:cs="Times New Roman"/>
-          <w:color w:val="000000"/>
-          <w:sz w:val="27"/>
-          <w:szCs w:val="27"/>
-        </w:rPr>
-        <w:t>Larth spoke like that all the time, conjuring images of giants and monsters in the landscape. He could perceive the spirits, called numina, that dwelled in rocks and trees. Sometimes he could speak to them and hear what they had to say. The river was his oldest friend and told him where the fishing would be best. From whispers in the wind he could foretell the next day’s weather. Because of such skills, Larth was the leader of the group.</w:t>
+      <w:proofErr w:type="spellStart"/>
+      <w:r>
+        <w:rPr>
+          <w:rFonts w:eastAsia="Times New Roman" w:cs="Times New Roman"/>
+          <w:color w:val="000000"/>
+          <w:sz w:val="27"/>
+          <w:szCs w:val="27"/>
+        </w:rPr>
+        <w:t>Larth</w:t>
+      </w:r>
+      <w:proofErr w:type="spellEnd"/>
+      <w:r>
+        <w:rPr>
+          <w:rFonts w:eastAsia="Times New Roman" w:cs="Times New Roman"/>
+          <w:color w:val="000000"/>
+          <w:sz w:val="27"/>
+          <w:szCs w:val="27"/>
+        </w:rPr>
+        <w:t xml:space="preserve"> spoke like that all the time, conjuring images of giants and monsters in the landscape. He could perceive the spirits, called numina, that dwelled in rocks and trees. Sometimes he could speak to them and hear what they had to say. The river was his oldest friend and told him where the fishing would be best. From whispers in the wind he could foretell the next day’s weather. Because of such skills, </w:t>
+      </w:r>
+      <w:proofErr w:type="spellStart"/>
+      <w:r>
+        <w:rPr>
+          <w:rFonts w:eastAsia="Times New Roman" w:cs="Times New Roman"/>
+          <w:color w:val="000000"/>
+          <w:sz w:val="27"/>
+          <w:szCs w:val="27"/>
+        </w:rPr>
+        <w:t>Larth</w:t>
+      </w:r>
+      <w:proofErr w:type="spellEnd"/>
+      <w:r>
+        <w:rPr>
+          <w:rFonts w:eastAsia="Times New Roman" w:cs="Times New Roman"/>
+          <w:color w:val="000000"/>
+          <w:sz w:val="27"/>
+          <w:szCs w:val="27"/>
+        </w:rPr>
+        <w:t xml:space="preserve"> was the leader of the group.</w:t>
       </w:r>
     </w:p>
     <w:p>
@@ -5987,7 +7913,27 @@
           <w:sz w:val="27"/>
           <w:szCs w:val="27"/>
         </w:rPr>
-        <w:t xml:space="preserve">“Good girl!” said Larth, proud of his daughter’s memory and powers of observation. He was a strong, handsome man with flecks of gray in his black beard. His wife had borne several children, but all had died very young except Lara, the last, whom his wife had died bearing. Lara was very precious to him. Like her mother, she had golden hair. Now that she had reached the age of childbearing, Lara was beginning to </w:t>
+        <w:t xml:space="preserve">“Good girl!” said </w:t>
+      </w:r>
+      <w:proofErr w:type="spellStart"/>
+      <w:r>
+        <w:rPr>
+          <w:rFonts w:eastAsia="Times New Roman" w:cs="Times New Roman"/>
+          <w:color w:val="000000"/>
+          <w:sz w:val="27"/>
+          <w:szCs w:val="27"/>
+        </w:rPr>
+        <w:t>Larth</w:t>
+      </w:r>
+      <w:proofErr w:type="spellEnd"/>
+      <w:r>
+        <w:rPr>
+          <w:rFonts w:eastAsia="Times New Roman" w:cs="Times New Roman"/>
+          <w:color w:val="000000"/>
+          <w:sz w:val="27"/>
+          <w:szCs w:val="27"/>
+        </w:rPr>
+        <w:t xml:space="preserve">, proud of his daughter’s memory and powers of observation. He was a strong, handsome man with flecks of gray in his black beard. His wife had borne several children, but all had died very young except Lara, the last, whom his wife had died bearing. Lara was very precious to him. Like her mother, she had golden hair. Now that she had reached the age of childbearing, Lara was beginning to </w:t>
       </w:r>
       <w:r>
         <w:rPr>
@@ -5997,28 +7943,88 @@
           <w:szCs w:val="27"/>
         </w:rPr>
         <w:lastRenderedPageBreak/>
-        <w:t>display the fullness of a woman’s hips and breasts. It was Larth’s greatest wish that he might live to see his own grandchildren. Not every man lived that long, but Larth was hopeful. He had been healthy all his life, partly, he believed, because he had always been careful to show respect to the numina he encountered on his journeys.</w:t>
-      </w:r>
-    </w:p>
-    <w:p>
-      <w:pPr>
-        <w:spacing w:after="0" w:line="240" w:lineRule="auto"/>
-        <w:ind w:left="0"/>
-        <w:rPr>
-          <w:rFonts w:eastAsia="Times New Roman" w:cs="Times New Roman"/>
-          <w:color w:val="000000"/>
-          <w:sz w:val="27"/>
-          <w:szCs w:val="27"/>
-        </w:rPr>
-      </w:pPr>
-      <w:r>
-        <w:rPr>
-          <w:rFonts w:eastAsia="Times New Roman" w:cs="Times New Roman"/>
-          <w:color w:val="000000"/>
-          <w:sz w:val="27"/>
-          <w:szCs w:val="27"/>
-        </w:rPr>
-        <w:t>Respecting the numina was important. The numen of the river could suck a man under and drown him. The numen of a tree could trip a man with its roots, or drop a rotten branch on his head. Rocks could give way underfoot, chuckling with amusement at their own treachery. Even the sky, with a roar of fury, sometimes sent down fingers of fire that could roast a man like a rabbit on a spit, or worse, leave him alive but robbed of his senses. Larth had heard that the earth itself could open and swallow a man; though he had never actually seen such a thing, he nevertheless performed a ritual each morning, asking the earth’s permission before he went striding across it.</w:t>
+        <w:t xml:space="preserve">display the fullness of a woman’s hips and breasts. It was </w:t>
+      </w:r>
+      <w:proofErr w:type="spellStart"/>
+      <w:r>
+        <w:rPr>
+          <w:rFonts w:eastAsia="Times New Roman" w:cs="Times New Roman"/>
+          <w:color w:val="000000"/>
+          <w:sz w:val="27"/>
+          <w:szCs w:val="27"/>
+        </w:rPr>
+        <w:t>Larth’s</w:t>
+      </w:r>
+      <w:proofErr w:type="spellEnd"/>
+      <w:r>
+        <w:rPr>
+          <w:rFonts w:eastAsia="Times New Roman" w:cs="Times New Roman"/>
+          <w:color w:val="000000"/>
+          <w:sz w:val="27"/>
+          <w:szCs w:val="27"/>
+        </w:rPr>
+        <w:t xml:space="preserve"> greatest wish that he might live to see his own grandchildren. Not every man lived that long, but </w:t>
+      </w:r>
+      <w:proofErr w:type="spellStart"/>
+      <w:r>
+        <w:rPr>
+          <w:rFonts w:eastAsia="Times New Roman" w:cs="Times New Roman"/>
+          <w:color w:val="000000"/>
+          <w:sz w:val="27"/>
+          <w:szCs w:val="27"/>
+        </w:rPr>
+        <w:t>Larth</w:t>
+      </w:r>
+      <w:proofErr w:type="spellEnd"/>
+      <w:r>
+        <w:rPr>
+          <w:rFonts w:eastAsia="Times New Roman" w:cs="Times New Roman"/>
+          <w:color w:val="000000"/>
+          <w:sz w:val="27"/>
+          <w:szCs w:val="27"/>
+        </w:rPr>
+        <w:t xml:space="preserve"> was hopeful. He had been healthy all his life, partly, he believed, because he had always been careful to show respect to the numina he encountered on his journeys.</w:t>
+      </w:r>
+    </w:p>
+    <w:p>
+      <w:pPr>
+        <w:spacing w:after="0" w:line="240" w:lineRule="auto"/>
+        <w:ind w:left="0"/>
+        <w:rPr>
+          <w:rFonts w:eastAsia="Times New Roman" w:cs="Times New Roman"/>
+          <w:color w:val="000000"/>
+          <w:sz w:val="27"/>
+          <w:szCs w:val="27"/>
+        </w:rPr>
+      </w:pPr>
+      <w:r>
+        <w:rPr>
+          <w:rFonts w:eastAsia="Times New Roman" w:cs="Times New Roman"/>
+          <w:color w:val="000000"/>
+          <w:sz w:val="27"/>
+          <w:szCs w:val="27"/>
+        </w:rPr>
+        <w:t xml:space="preserve">Respecting the numina was important. The numen of the river could suck a man under and drown him. The numen of a tree could trip a man with its roots, or drop a rotten branch on his head. Rocks could give way underfoot, chuckling with amusement at their own treachery. Even the sky, with a roar of fury, sometimes sent down fingers of fire that could roast a man like a rabbit on a spit, or worse, leave him alive but robbed of his senses. </w:t>
+      </w:r>
+      <w:proofErr w:type="spellStart"/>
+      <w:r>
+        <w:rPr>
+          <w:rFonts w:eastAsia="Times New Roman" w:cs="Times New Roman"/>
+          <w:color w:val="000000"/>
+          <w:sz w:val="27"/>
+          <w:szCs w:val="27"/>
+        </w:rPr>
+        <w:t>Larth</w:t>
+      </w:r>
+      <w:proofErr w:type="spellEnd"/>
+      <w:r>
+        <w:rPr>
+          <w:rFonts w:eastAsia="Times New Roman" w:cs="Times New Roman"/>
+          <w:color w:val="000000"/>
+          <w:sz w:val="27"/>
+          <w:szCs w:val="27"/>
+        </w:rPr>
+        <w:t xml:space="preserve"> had heard that the earth itself could open and swallow a man; though he had never actually seen such a thing, he nevertheless performed a ritual each morning, asking the earth’s permission before he went striding across it.</w:t>
       </w:r>
     </w:p>
     <w:p>
@@ -6053,35 +8059,66 @@
           <w:szCs w:val="27"/>
         </w:rPr>
       </w:pPr>
-      <w:r>
-        <w:rPr>
-          <w:rFonts w:eastAsia="Times New Roman" w:cs="Times New Roman"/>
-          <w:color w:val="000000"/>
-          <w:sz w:val="27"/>
-          <w:szCs w:val="27"/>
-        </w:rPr>
-        <w:t>Larth frowned. The question made no sense to him. A place was never made, it simply was. Small features might change over time. Uprooted by a storm, a tree might fall into the river. A boulder might decide to tumble down the hillside. The numina that animated all things went about reshaping the landscape from day to day, but the essential things never changed, and had always existed: the river, the hills, the sky, the sun, the sea, the salt beds at the mouth of the river.</w:t>
-      </w:r>
-    </w:p>
-    <w:p>
-      <w:pPr>
-        <w:spacing w:after="0" w:line="240" w:lineRule="auto"/>
-        <w:ind w:left="0"/>
-        <w:rPr>
-          <w:rFonts w:eastAsia="Times New Roman" w:cs="Times New Roman"/>
-          <w:color w:val="000000"/>
-          <w:sz w:val="27"/>
-          <w:szCs w:val="27"/>
-        </w:rPr>
-      </w:pPr>
-      <w:r>
-        <w:rPr>
-          <w:rFonts w:eastAsia="Times New Roman" w:cs="Times New Roman"/>
-          <w:color w:val="000000"/>
-          <w:sz w:val="27"/>
-          <w:szCs w:val="27"/>
-        </w:rPr>
-        <w:t>He was trying to think of some way to express these thoughts to Lara, when a deer, drinking at the river, was startled by their approach. The deer bolted up the brushy bank and onto the path. Instead of running to safety, the creature stood and stared at them. As clearly as if the animal had whispered aloud, Larth heard the words “Eat me.” The deer was offering herself.</w:t>
+      <w:proofErr w:type="spellStart"/>
+      <w:r>
+        <w:rPr>
+          <w:rFonts w:eastAsia="Times New Roman" w:cs="Times New Roman"/>
+          <w:color w:val="000000"/>
+          <w:sz w:val="27"/>
+          <w:szCs w:val="27"/>
+        </w:rPr>
+        <w:t>Larth</w:t>
+      </w:r>
+      <w:proofErr w:type="spellEnd"/>
+      <w:r>
+        <w:rPr>
+          <w:rFonts w:eastAsia="Times New Roman" w:cs="Times New Roman"/>
+          <w:color w:val="000000"/>
+          <w:sz w:val="27"/>
+          <w:szCs w:val="27"/>
+        </w:rPr>
+        <w:t xml:space="preserve"> frowned. The question made no sense to him. A place was never made, it simply was. Small features might change over time. Uprooted by a storm, a tree might fall into the river. A boulder might decide to tumble down the hillside. The numina that animated all things went about reshaping the landscape from day to day, but the essential things never changed, and had always existed: the river, the hills, the sky, the sun, the sea, the salt beds at the mouth of the river.</w:t>
+      </w:r>
+    </w:p>
+    <w:p>
+      <w:pPr>
+        <w:spacing w:after="0" w:line="240" w:lineRule="auto"/>
+        <w:ind w:left="0"/>
+        <w:rPr>
+          <w:rFonts w:eastAsia="Times New Roman" w:cs="Times New Roman"/>
+          <w:color w:val="000000"/>
+          <w:sz w:val="27"/>
+          <w:szCs w:val="27"/>
+        </w:rPr>
+      </w:pPr>
+      <w:r>
+        <w:rPr>
+          <w:rFonts w:eastAsia="Times New Roman" w:cs="Times New Roman"/>
+          <w:color w:val="000000"/>
+          <w:sz w:val="27"/>
+          <w:szCs w:val="27"/>
+        </w:rPr>
+        <w:t xml:space="preserve">He was trying to think of some way to express these thoughts to Lara, when a deer, drinking at the river, was startled by their approach. The deer bolted up the brushy bank and onto the path. Instead of running to safety, the creature stood and stared at them. As clearly as if the animal had whispered aloud, </w:t>
+      </w:r>
+      <w:proofErr w:type="spellStart"/>
+      <w:r>
+        <w:rPr>
+          <w:rFonts w:eastAsia="Times New Roman" w:cs="Times New Roman"/>
+          <w:color w:val="000000"/>
+          <w:sz w:val="27"/>
+          <w:szCs w:val="27"/>
+        </w:rPr>
+        <w:t>Larth</w:t>
+      </w:r>
+      <w:proofErr w:type="spellEnd"/>
+      <w:r>
+        <w:rPr>
+          <w:rFonts w:eastAsia="Times New Roman" w:cs="Times New Roman"/>
+          <w:color w:val="000000"/>
+          <w:sz w:val="27"/>
+          <w:szCs w:val="27"/>
+        </w:rPr>
+        <w:t xml:space="preserve"> heard the words “Eat me.” The deer was offering herself.</w:t>
       </w:r>
     </w:p>
     <w:p>
@@ -6170,6 +8207,7 @@
         </w:rPr>
         <w:t xml:space="preserve">Lara had been back and forth along the river path many times in her short life. Her people had not created the path—it had always been there, like the river—but their deerskin-shod feet and the wooden wheels of their handcarts kept the path well worn. </w:t>
       </w:r>
+      <w:proofErr w:type="spellStart"/>
       <w:r>
         <w:rPr>
           <w:rFonts w:eastAsia="Times New Roman" w:cs="Times New Roman"/>
@@ -6186,7 +8224,17 @@
           <w:sz w:val="27"/>
           <w:szCs w:val="27"/>
         </w:rPr>
-        <w:t>Lara’s people were salt traders, and their livelihood took them on a continual journey.</w:t>
+        <w:t>Lara’s</w:t>
+      </w:r>
+      <w:proofErr w:type="spellEnd"/>
+      <w:r>
+        <w:rPr>
+          <w:rFonts w:eastAsia="Times New Roman" w:cs="Times New Roman"/>
+          <w:color w:val="000000"/>
+          <w:sz w:val="27"/>
+          <w:szCs w:val="27"/>
+        </w:rPr>
+        <w:t xml:space="preserve"> people were salt traders, and their livelihood took them on a continual journey.</w:t>
       </w:r>
     </w:p>
     <w:p>
@@ -6354,14 +8402,45 @@
           <w:szCs w:val="27"/>
         </w:rPr>
       </w:pPr>
-      <w:r>
-        <w:rPr>
-          <w:rFonts w:eastAsia="Times New Roman" w:cs="Times New Roman"/>
-          <w:color w:val="000000"/>
-          <w:sz w:val="27"/>
-          <w:szCs w:val="27"/>
-        </w:rPr>
-        <w:t>Larth spoke like that all the time, conjuring images of giants and monsters in the landscape. He could perceive the spirits, called numina, that dwelled in rocks and trees. Sometimes he could speak to them and hear what they had to say. The river was his oldest friend and told him where the fishing would be best. From whispers in the wind he could foretell the next day’s weather. Because of such skills, Larth was the leader of the group.</w:t>
+      <w:proofErr w:type="spellStart"/>
+      <w:r>
+        <w:rPr>
+          <w:rFonts w:eastAsia="Times New Roman" w:cs="Times New Roman"/>
+          <w:color w:val="000000"/>
+          <w:sz w:val="27"/>
+          <w:szCs w:val="27"/>
+        </w:rPr>
+        <w:t>Larth</w:t>
+      </w:r>
+      <w:proofErr w:type="spellEnd"/>
+      <w:r>
+        <w:rPr>
+          <w:rFonts w:eastAsia="Times New Roman" w:cs="Times New Roman"/>
+          <w:color w:val="000000"/>
+          <w:sz w:val="27"/>
+          <w:szCs w:val="27"/>
+        </w:rPr>
+        <w:t xml:space="preserve"> spoke like that all the time, conjuring images of giants and monsters in the landscape. He could perceive the spirits, called numina, that dwelled in rocks and trees. Sometimes he could speak to them and hear what they had to say. The river was his oldest friend and told him where the fishing would be best. From whispers in the wind he could foretell the next day’s weather. Because of such skills, </w:t>
+      </w:r>
+      <w:proofErr w:type="spellStart"/>
+      <w:r>
+        <w:rPr>
+          <w:rFonts w:eastAsia="Times New Roman" w:cs="Times New Roman"/>
+          <w:color w:val="000000"/>
+          <w:sz w:val="27"/>
+          <w:szCs w:val="27"/>
+        </w:rPr>
+        <w:t>Larth</w:t>
+      </w:r>
+      <w:proofErr w:type="spellEnd"/>
+      <w:r>
+        <w:rPr>
+          <w:rFonts w:eastAsia="Times New Roman" w:cs="Times New Roman"/>
+          <w:color w:val="000000"/>
+          <w:sz w:val="27"/>
+          <w:szCs w:val="27"/>
+        </w:rPr>
+        <w:t xml:space="preserve"> was the leader of the group.</w:t>
       </w:r>
     </w:p>
     <w:p>
@@ -6446,28 +8525,108 @@
           <w:sz w:val="27"/>
           <w:szCs w:val="27"/>
         </w:rPr>
-        <w:t>“Good girl!” said Larth, proud of his daughter’s memory and powers of observation. He was a strong, handsome man with flecks of gray in his black beard. His wife had borne several children, but all had died very young except Lara, the last, whom his wife had died bearing. Lara was very precious to him. Like her mother, she had golden hair. Now that she had reached the age of childbearing, Lara was beginning to display the fullness of a woman’s hips and breasts. It was Larth’s greatest wish that he might live to see his own grandchildren. Not every man lived that long, but Larth was hopeful. He had been healthy all his life, partly, he believed, because he had always been careful to show respect to the numina he encountered on his journeys.</w:t>
-      </w:r>
-    </w:p>
-    <w:p>
-      <w:pPr>
-        <w:spacing w:after="0" w:line="240" w:lineRule="auto"/>
-        <w:ind w:left="0"/>
-        <w:rPr>
-          <w:rFonts w:eastAsia="Times New Roman" w:cs="Times New Roman"/>
-          <w:color w:val="000000"/>
-          <w:sz w:val="27"/>
-          <w:szCs w:val="27"/>
-        </w:rPr>
-      </w:pPr>
-      <w:r>
-        <w:rPr>
-          <w:rFonts w:eastAsia="Times New Roman" w:cs="Times New Roman"/>
-          <w:color w:val="000000"/>
-          <w:sz w:val="27"/>
-          <w:szCs w:val="27"/>
-        </w:rPr>
-        <w:t>Respecting the numina was important. The numen of the river could suck a man under and drown him. The numen of a tree could trip a man with its roots, or drop a rotten branch on his head. Rocks could give way underfoot, chuckling with amusement at their own treachery. Even the sky, with a roar of fury, sometimes sent down fingers of fire that could roast a man like a rabbit on a spit, or worse, leave him alive but robbed of his senses. Larth had heard that the earth itself could open and swallow a man; though he had never actually seen such a thing, he nevertheless performed a ritual each morning, asking the earth’s permission before he went striding across it.</w:t>
+        <w:t xml:space="preserve">“Good girl!” said </w:t>
+      </w:r>
+      <w:proofErr w:type="spellStart"/>
+      <w:r>
+        <w:rPr>
+          <w:rFonts w:eastAsia="Times New Roman" w:cs="Times New Roman"/>
+          <w:color w:val="000000"/>
+          <w:sz w:val="27"/>
+          <w:szCs w:val="27"/>
+        </w:rPr>
+        <w:t>Larth</w:t>
+      </w:r>
+      <w:proofErr w:type="spellEnd"/>
+      <w:r>
+        <w:rPr>
+          <w:rFonts w:eastAsia="Times New Roman" w:cs="Times New Roman"/>
+          <w:color w:val="000000"/>
+          <w:sz w:val="27"/>
+          <w:szCs w:val="27"/>
+        </w:rPr>
+        <w:t xml:space="preserve">, proud of his daughter’s memory and powers of observation. He was a strong, handsome man with flecks of gray in his black beard. His wife had borne several children, but all had died very young except Lara, the last, whom his wife had died bearing. Lara was very precious to him. Like her mother, she had golden hair. Now that she had reached the age of childbearing, Lara was beginning to display the fullness of a woman’s hips and breasts. It was </w:t>
+      </w:r>
+      <w:proofErr w:type="spellStart"/>
+      <w:r>
+        <w:rPr>
+          <w:rFonts w:eastAsia="Times New Roman" w:cs="Times New Roman"/>
+          <w:color w:val="000000"/>
+          <w:sz w:val="27"/>
+          <w:szCs w:val="27"/>
+        </w:rPr>
+        <w:t>Larth’s</w:t>
+      </w:r>
+      <w:proofErr w:type="spellEnd"/>
+      <w:r>
+        <w:rPr>
+          <w:rFonts w:eastAsia="Times New Roman" w:cs="Times New Roman"/>
+          <w:color w:val="000000"/>
+          <w:sz w:val="27"/>
+          <w:szCs w:val="27"/>
+        </w:rPr>
+        <w:t xml:space="preserve"> greatest wish that he might live to see his own grandchildren. Not every man lived that long, but </w:t>
+      </w:r>
+      <w:proofErr w:type="spellStart"/>
+      <w:r>
+        <w:rPr>
+          <w:rFonts w:eastAsia="Times New Roman" w:cs="Times New Roman"/>
+          <w:color w:val="000000"/>
+          <w:sz w:val="27"/>
+          <w:szCs w:val="27"/>
+        </w:rPr>
+        <w:t>Larth</w:t>
+      </w:r>
+      <w:proofErr w:type="spellEnd"/>
+      <w:r>
+        <w:rPr>
+          <w:rFonts w:eastAsia="Times New Roman" w:cs="Times New Roman"/>
+          <w:color w:val="000000"/>
+          <w:sz w:val="27"/>
+          <w:szCs w:val="27"/>
+        </w:rPr>
+        <w:t xml:space="preserve"> was hopeful. He had been healthy all his life, partly, he believed, because he had always been careful to show respect to the numina he encountered on his journeys.</w:t>
+      </w:r>
+    </w:p>
+    <w:p>
+      <w:pPr>
+        <w:spacing w:after="0" w:line="240" w:lineRule="auto"/>
+        <w:ind w:left="0"/>
+        <w:rPr>
+          <w:rFonts w:eastAsia="Times New Roman" w:cs="Times New Roman"/>
+          <w:color w:val="000000"/>
+          <w:sz w:val="27"/>
+          <w:szCs w:val="27"/>
+        </w:rPr>
+      </w:pPr>
+      <w:r>
+        <w:rPr>
+          <w:rFonts w:eastAsia="Times New Roman" w:cs="Times New Roman"/>
+          <w:color w:val="000000"/>
+          <w:sz w:val="27"/>
+          <w:szCs w:val="27"/>
+        </w:rPr>
+        <w:t xml:space="preserve">Respecting the numina was important. The numen of the river could suck a man under and drown him. The numen of a tree could trip a man with its roots, or drop a rotten branch on his head. Rocks could give way underfoot, chuckling with amusement at their own treachery. Even the sky, with a roar of fury, sometimes sent down fingers of fire that could roast a man like a rabbit on a spit, or worse, leave him alive but robbed of his senses. </w:t>
+      </w:r>
+      <w:proofErr w:type="spellStart"/>
+      <w:r>
+        <w:rPr>
+          <w:rFonts w:eastAsia="Times New Roman" w:cs="Times New Roman"/>
+          <w:color w:val="000000"/>
+          <w:sz w:val="27"/>
+          <w:szCs w:val="27"/>
+        </w:rPr>
+        <w:t>Larth</w:t>
+      </w:r>
+      <w:proofErr w:type="spellEnd"/>
+      <w:r>
+        <w:rPr>
+          <w:rFonts w:eastAsia="Times New Roman" w:cs="Times New Roman"/>
+          <w:color w:val="000000"/>
+          <w:sz w:val="27"/>
+          <w:szCs w:val="27"/>
+        </w:rPr>
+        <w:t xml:space="preserve"> had heard that the earth itself could open and swallow a man; though he had never actually seen such a thing, he nevertheless performed a ritual each morning, asking the earth’s permission before he went striding across it.</w:t>
       </w:r>
     </w:p>
     <w:p>
@@ -6502,35 +8661,66 @@
           <w:szCs w:val="27"/>
         </w:rPr>
       </w:pPr>
-      <w:r>
-        <w:rPr>
-          <w:rFonts w:eastAsia="Times New Roman" w:cs="Times New Roman"/>
-          <w:color w:val="000000"/>
-          <w:sz w:val="27"/>
-          <w:szCs w:val="27"/>
-        </w:rPr>
-        <w:t>Larth frowned. The question made no sense to him. A place was never made, it simply was. Small features might change over time. Uprooted by a storm, a tree might fall into the river. A boulder might decide to tumble down the hillside. The numina that animated all things went about reshaping the landscape from day to day, but the essential things never changed, and had always existed: the river, the hills, the sky, the sun, the sea, the salt beds at the mouth of the river.</w:t>
-      </w:r>
-    </w:p>
-    <w:p>
-      <w:pPr>
-        <w:spacing w:after="0" w:line="240" w:lineRule="auto"/>
-        <w:ind w:left="0"/>
-        <w:rPr>
-          <w:rFonts w:eastAsia="Times New Roman" w:cs="Times New Roman"/>
-          <w:color w:val="000000"/>
-          <w:sz w:val="27"/>
-          <w:szCs w:val="27"/>
-        </w:rPr>
-      </w:pPr>
-      <w:r>
-        <w:rPr>
-          <w:rFonts w:eastAsia="Times New Roman" w:cs="Times New Roman"/>
-          <w:color w:val="000000"/>
-          <w:sz w:val="27"/>
-          <w:szCs w:val="27"/>
-        </w:rPr>
-        <w:t>He was trying to think of some way to express these thoughts to Lara, when a deer, drinking at the river, was startled by their approach. The deer bolted up the brushy bank and onto the path. Instead of running to safety, the creature stood and stared at them. As clearly as if the animal had whispered aloud, Larth heard the words “Eat me.” The deer was offering herself.</w:t>
+      <w:proofErr w:type="spellStart"/>
+      <w:r>
+        <w:rPr>
+          <w:rFonts w:eastAsia="Times New Roman" w:cs="Times New Roman"/>
+          <w:color w:val="000000"/>
+          <w:sz w:val="27"/>
+          <w:szCs w:val="27"/>
+        </w:rPr>
+        <w:t>Larth</w:t>
+      </w:r>
+      <w:proofErr w:type="spellEnd"/>
+      <w:r>
+        <w:rPr>
+          <w:rFonts w:eastAsia="Times New Roman" w:cs="Times New Roman"/>
+          <w:color w:val="000000"/>
+          <w:sz w:val="27"/>
+          <w:szCs w:val="27"/>
+        </w:rPr>
+        <w:t xml:space="preserve"> frowned. The question made no sense to him. A place was never made, it simply was. Small features might change over time. Uprooted by a storm, a tree might fall into the river. A boulder might decide to tumble down the hillside. The numina that animated all things went about reshaping the landscape from day to day, but the essential things never changed, and had always existed: the river, the hills, the sky, the sun, the sea, the salt beds at the mouth of the river.</w:t>
+      </w:r>
+    </w:p>
+    <w:p>
+      <w:pPr>
+        <w:spacing w:after="0" w:line="240" w:lineRule="auto"/>
+        <w:ind w:left="0"/>
+        <w:rPr>
+          <w:rFonts w:eastAsia="Times New Roman" w:cs="Times New Roman"/>
+          <w:color w:val="000000"/>
+          <w:sz w:val="27"/>
+          <w:szCs w:val="27"/>
+        </w:rPr>
+      </w:pPr>
+      <w:r>
+        <w:rPr>
+          <w:rFonts w:eastAsia="Times New Roman" w:cs="Times New Roman"/>
+          <w:color w:val="000000"/>
+          <w:sz w:val="27"/>
+          <w:szCs w:val="27"/>
+        </w:rPr>
+        <w:t xml:space="preserve">He was trying to think of some way to express these thoughts to Lara, when a deer, drinking at the river, was startled by their approach. The deer bolted up the brushy bank and onto the path. Instead of running to safety, the creature stood and stared at them. As clearly as if the animal had whispered aloud, </w:t>
+      </w:r>
+      <w:proofErr w:type="spellStart"/>
+      <w:r>
+        <w:rPr>
+          <w:rFonts w:eastAsia="Times New Roman" w:cs="Times New Roman"/>
+          <w:color w:val="000000"/>
+          <w:sz w:val="27"/>
+          <w:szCs w:val="27"/>
+        </w:rPr>
+        <w:t>Larth</w:t>
+      </w:r>
+      <w:proofErr w:type="spellEnd"/>
+      <w:r>
+        <w:rPr>
+          <w:rFonts w:eastAsia="Times New Roman" w:cs="Times New Roman"/>
+          <w:color w:val="000000"/>
+          <w:sz w:val="27"/>
+          <w:szCs w:val="27"/>
+        </w:rPr>
+        <w:t xml:space="preserve"> heard the words “Eat me.” The deer was offering herself.</w:t>
       </w:r>
     </w:p>
     <w:p>
@@ -6629,6 +8819,7 @@
         </w:rPr>
         <w:t xml:space="preserve">Lara had been back and forth along the river path many times in her short life. Her people had not created the path—it had always been there, like the river—but their deerskin-shod feet and the wooden wheels of their handcarts kept the path well worn. </w:t>
       </w:r>
+      <w:proofErr w:type="spellStart"/>
       <w:r>
         <w:rPr>
           <w:rFonts w:eastAsia="Times New Roman" w:cs="Times New Roman"/>
@@ -6645,7 +8836,17 @@
           <w:sz w:val="27"/>
           <w:szCs w:val="27"/>
         </w:rPr>
-        <w:t>Lara’s people were salt traders, and their livelihood took them on a continual journey.</w:t>
+        <w:t>Lara’s</w:t>
+      </w:r>
+      <w:proofErr w:type="spellEnd"/>
+      <w:r>
+        <w:rPr>
+          <w:rFonts w:eastAsia="Times New Roman" w:cs="Times New Roman"/>
+          <w:color w:val="000000"/>
+          <w:sz w:val="27"/>
+          <w:szCs w:val="27"/>
+        </w:rPr>
+        <w:t xml:space="preserve"> people were salt traders, and their livelihood took them on a continual journey.</w:t>
       </w:r>
     </w:p>
     <w:p>
@@ -6803,6 +9004,7 @@
           <w:szCs w:val="27"/>
         </w:rPr>
       </w:pPr>
+      <w:proofErr w:type="spellStart"/>
       <w:r>
         <w:rPr>
           <w:rFonts w:eastAsia="Times New Roman" w:cs="Times New Roman"/>
@@ -6811,7 +9013,37 @@
           <w:szCs w:val="27"/>
         </w:rPr>
         <w:lastRenderedPageBreak/>
-        <w:t>Larth spoke like that all the time, conjuring images of giants and monsters in the landscape. He could perceive the spirits, called numina, that dwelled in rocks and trees. Sometimes he could speak to them and hear what they had to say. The river was his oldest friend and told him where the fishing would be best. From whispers in the wind he could foretell the next day’s weather. Because of such skills, Larth was the leader of the group.</w:t>
+        <w:t>Larth</w:t>
+      </w:r>
+      <w:proofErr w:type="spellEnd"/>
+      <w:r>
+        <w:rPr>
+          <w:rFonts w:eastAsia="Times New Roman" w:cs="Times New Roman"/>
+          <w:color w:val="000000"/>
+          <w:sz w:val="27"/>
+          <w:szCs w:val="27"/>
+        </w:rPr>
+        <w:t xml:space="preserve"> spoke like that all the time, conjuring images of giants and monsters in the landscape. He could perceive the spirits, called numina, that dwelled in rocks and trees. Sometimes he could speak to them and hear what they had to say. The river was his oldest friend and told him where the fishing would be best. From whispers in the wind he could foretell the next day’s weather. Because of such skills, </w:t>
+      </w:r>
+      <w:proofErr w:type="spellStart"/>
+      <w:r>
+        <w:rPr>
+          <w:rFonts w:eastAsia="Times New Roman" w:cs="Times New Roman"/>
+          <w:color w:val="000000"/>
+          <w:sz w:val="27"/>
+          <w:szCs w:val="27"/>
+        </w:rPr>
+        <w:t>Larth</w:t>
+      </w:r>
+      <w:proofErr w:type="spellEnd"/>
+      <w:r>
+        <w:rPr>
+          <w:rFonts w:eastAsia="Times New Roman" w:cs="Times New Roman"/>
+          <w:color w:val="000000"/>
+          <w:sz w:val="27"/>
+          <w:szCs w:val="27"/>
+        </w:rPr>
+        <w:t xml:space="preserve"> was the leader of the group.</w:t>
       </w:r>
     </w:p>
     <w:p>
@@ -6895,28 +9127,108 @@
           <w:sz w:val="27"/>
           <w:szCs w:val="27"/>
         </w:rPr>
-        <w:t>“Good girl!” said Larth, proud of his daughter’s memory and powers of observation. He was a strong, handsome man with flecks of gray in his black beard. His wife had borne several children, but all had died very young except Lara, the last, whom his wife had died bearing. Lara was very precious to him. Like her mother, she had golden hair. Now that she had reached the age of childbearing, Lara was beginning to display the fullness of a woman’s hips and breasts. It was Larth’s greatest wish that he might live to see his own grandchildren. Not every man lived that long, but Larth was hopeful. He had been healthy all his life, partly, he believed, because he had always been careful to show respect to the numina he encountered on his journeys.</w:t>
-      </w:r>
-    </w:p>
-    <w:p>
-      <w:pPr>
-        <w:spacing w:after="0" w:line="240" w:lineRule="auto"/>
-        <w:ind w:left="0"/>
-        <w:rPr>
-          <w:rFonts w:eastAsia="Times New Roman" w:cs="Times New Roman"/>
-          <w:color w:val="000000"/>
-          <w:sz w:val="27"/>
-          <w:szCs w:val="27"/>
-        </w:rPr>
-      </w:pPr>
-      <w:r>
-        <w:rPr>
-          <w:rFonts w:eastAsia="Times New Roman" w:cs="Times New Roman"/>
-          <w:color w:val="000000"/>
-          <w:sz w:val="27"/>
-          <w:szCs w:val="27"/>
-        </w:rPr>
-        <w:t>Respecting the numina was important. The numen of the river could suck a man under and drown him. The numen of a tree could trip a man with its roots, or drop a rotten branch on his head. Rocks could give way underfoot, chuckling with amusement at their own treachery. Even the sky, with a roar of fury, sometimes sent down fingers of fire that could roast a man like a rabbit on a spit, or worse, leave him alive but robbed of his senses. Larth had heard that the earth itself could open and swallow a man; though he had never actually seen such a thing, he nevertheless performed a ritual each morning, asking the earth’s permission before he went striding across it.</w:t>
+        <w:t xml:space="preserve">“Good girl!” said </w:t>
+      </w:r>
+      <w:proofErr w:type="spellStart"/>
+      <w:r>
+        <w:rPr>
+          <w:rFonts w:eastAsia="Times New Roman" w:cs="Times New Roman"/>
+          <w:color w:val="000000"/>
+          <w:sz w:val="27"/>
+          <w:szCs w:val="27"/>
+        </w:rPr>
+        <w:t>Larth</w:t>
+      </w:r>
+      <w:proofErr w:type="spellEnd"/>
+      <w:r>
+        <w:rPr>
+          <w:rFonts w:eastAsia="Times New Roman" w:cs="Times New Roman"/>
+          <w:color w:val="000000"/>
+          <w:sz w:val="27"/>
+          <w:szCs w:val="27"/>
+        </w:rPr>
+        <w:t xml:space="preserve">, proud of his daughter’s memory and powers of observation. He was a strong, handsome man with flecks of gray in his black beard. His wife had borne several children, but all had died very young except Lara, the last, whom his wife had died bearing. Lara was very precious to him. Like her mother, she had golden hair. Now that she had reached the age of childbearing, Lara was beginning to display the fullness of a woman’s hips and breasts. It was </w:t>
+      </w:r>
+      <w:proofErr w:type="spellStart"/>
+      <w:r>
+        <w:rPr>
+          <w:rFonts w:eastAsia="Times New Roman" w:cs="Times New Roman"/>
+          <w:color w:val="000000"/>
+          <w:sz w:val="27"/>
+          <w:szCs w:val="27"/>
+        </w:rPr>
+        <w:t>Larth’s</w:t>
+      </w:r>
+      <w:proofErr w:type="spellEnd"/>
+      <w:r>
+        <w:rPr>
+          <w:rFonts w:eastAsia="Times New Roman" w:cs="Times New Roman"/>
+          <w:color w:val="000000"/>
+          <w:sz w:val="27"/>
+          <w:szCs w:val="27"/>
+        </w:rPr>
+        <w:t xml:space="preserve"> greatest wish that he might live to see his own grandchildren. Not every man lived that long, but </w:t>
+      </w:r>
+      <w:proofErr w:type="spellStart"/>
+      <w:r>
+        <w:rPr>
+          <w:rFonts w:eastAsia="Times New Roman" w:cs="Times New Roman"/>
+          <w:color w:val="000000"/>
+          <w:sz w:val="27"/>
+          <w:szCs w:val="27"/>
+        </w:rPr>
+        <w:t>Larth</w:t>
+      </w:r>
+      <w:proofErr w:type="spellEnd"/>
+      <w:r>
+        <w:rPr>
+          <w:rFonts w:eastAsia="Times New Roman" w:cs="Times New Roman"/>
+          <w:color w:val="000000"/>
+          <w:sz w:val="27"/>
+          <w:szCs w:val="27"/>
+        </w:rPr>
+        <w:t xml:space="preserve"> was hopeful. He had been healthy all his life, partly, he believed, because he had always been careful to show respect to the numina he encountered on his journeys.</w:t>
+      </w:r>
+    </w:p>
+    <w:p>
+      <w:pPr>
+        <w:spacing w:after="0" w:line="240" w:lineRule="auto"/>
+        <w:ind w:left="0"/>
+        <w:rPr>
+          <w:rFonts w:eastAsia="Times New Roman" w:cs="Times New Roman"/>
+          <w:color w:val="000000"/>
+          <w:sz w:val="27"/>
+          <w:szCs w:val="27"/>
+        </w:rPr>
+      </w:pPr>
+      <w:r>
+        <w:rPr>
+          <w:rFonts w:eastAsia="Times New Roman" w:cs="Times New Roman"/>
+          <w:color w:val="000000"/>
+          <w:sz w:val="27"/>
+          <w:szCs w:val="27"/>
+        </w:rPr>
+        <w:t xml:space="preserve">Respecting the numina was important. The numen of the river could suck a man under and drown him. The numen of a tree could trip a man with its roots, or drop a rotten branch on his head. Rocks could give way underfoot, chuckling with amusement at their own treachery. Even the sky, with a roar of fury, sometimes sent down fingers of fire that could roast a man like a rabbit on a spit, or worse, leave him alive but robbed of his senses. </w:t>
+      </w:r>
+      <w:proofErr w:type="spellStart"/>
+      <w:r>
+        <w:rPr>
+          <w:rFonts w:eastAsia="Times New Roman" w:cs="Times New Roman"/>
+          <w:color w:val="000000"/>
+          <w:sz w:val="27"/>
+          <w:szCs w:val="27"/>
+        </w:rPr>
+        <w:t>Larth</w:t>
+      </w:r>
+      <w:proofErr w:type="spellEnd"/>
+      <w:r>
+        <w:rPr>
+          <w:rFonts w:eastAsia="Times New Roman" w:cs="Times New Roman"/>
+          <w:color w:val="000000"/>
+          <w:sz w:val="27"/>
+          <w:szCs w:val="27"/>
+        </w:rPr>
+        <w:t xml:space="preserve"> had heard that the earth itself could open and swallow a man; though he had never actually seen such a thing, he nevertheless performed a ritual each morning, asking the earth’s permission before he went striding across it.</w:t>
       </w:r>
     </w:p>
     <w:p>
@@ -6951,14 +9263,25 @@
           <w:szCs w:val="27"/>
         </w:rPr>
       </w:pPr>
-      <w:r>
-        <w:rPr>
-          <w:rFonts w:eastAsia="Times New Roman" w:cs="Times New Roman"/>
-          <w:color w:val="000000"/>
-          <w:sz w:val="27"/>
-          <w:szCs w:val="27"/>
-        </w:rPr>
-        <w:t>Larth frowned. The question made no sense to him. A place was never made, it simply was. Small features might change over time. Uprooted by a storm, a tree might fall into the river. A boulder might decide to tumble down the hillside. The numina that animated all things went about reshaping the landscape from day to day, but the essential things never changed, and had always existed: the river, the hills, the sky, the sun, the sea, the salt beds at the mouth of the river.</w:t>
+      <w:proofErr w:type="spellStart"/>
+      <w:r>
+        <w:rPr>
+          <w:rFonts w:eastAsia="Times New Roman" w:cs="Times New Roman"/>
+          <w:color w:val="000000"/>
+          <w:sz w:val="27"/>
+          <w:szCs w:val="27"/>
+        </w:rPr>
+        <w:t>Larth</w:t>
+      </w:r>
+      <w:proofErr w:type="spellEnd"/>
+      <w:r>
+        <w:rPr>
+          <w:rFonts w:eastAsia="Times New Roman" w:cs="Times New Roman"/>
+          <w:color w:val="000000"/>
+          <w:sz w:val="27"/>
+          <w:szCs w:val="27"/>
+        </w:rPr>
+        <w:t xml:space="preserve"> frowned. The question made no sense to him. A place was never made, it simply was. Small features might change over time. Uprooted by a storm, a tree might fall into the river. A boulder might decide to tumble down the hillside. The numina that animated all things went about reshaping the landscape from day to day, but the essential things never changed, and had always existed: the river, the hills, the sky, the sun, the sea, the salt beds at the mouth of the river.</w:t>
       </w:r>
     </w:p>
     <w:p>
@@ -6989,7 +9312,27 @@
           <w:szCs w:val="27"/>
         </w:rPr>
         <w:lastRenderedPageBreak/>
-        <w:t>them. As clearly as if the animal had whispered aloud, Larth heard the words “Eat me.” The deer was offering herself.</w:t>
+        <w:t xml:space="preserve">them. As clearly as if the animal had whispered aloud, </w:t>
+      </w:r>
+      <w:proofErr w:type="spellStart"/>
+      <w:r>
+        <w:rPr>
+          <w:rFonts w:eastAsia="Times New Roman" w:cs="Times New Roman"/>
+          <w:color w:val="000000"/>
+          <w:sz w:val="27"/>
+          <w:szCs w:val="27"/>
+        </w:rPr>
+        <w:t>Larth</w:t>
+      </w:r>
+      <w:proofErr w:type="spellEnd"/>
+      <w:r>
+        <w:rPr>
+          <w:rFonts w:eastAsia="Times New Roman" w:cs="Times New Roman"/>
+          <w:color w:val="000000"/>
+          <w:sz w:val="27"/>
+          <w:szCs w:val="27"/>
+        </w:rPr>
+        <w:t xml:space="preserve"> heard the words “Eat me.” The deer was offering herself.</w:t>
       </w:r>
     </w:p>
     <w:p>
@@ -6998,6 +9341,7 @@
       </w:pPr>
     </w:p>
     <w:sectPr>
+      <w:headerReference w:type="default" r:id="rId7"/>
       <w:pgSz w:w="12240" w:h="15840"/>
       <w:pgMar w:top="1440" w:right="1440" w:bottom="1440" w:left="1440" w:header="720" w:footer="720" w:gutter="0"/>
       <w:cols w:space="720"/>
@@ -7005,6 +9349,69 @@
     </w:sectPr>
   </w:body>
 </w:document>
+</file>
+
+<file path=word/endnotes.xml><?xml version="1.0" encoding="utf-8"?>
+<w:endnotes xmlns:wpc="http://schemas.microsoft.com/office/word/2010/wordprocessingCanvas" xmlns:cx="http://schemas.microsoft.com/office/drawing/2014/chartex" xmlns:mc="http://schemas.openxmlformats.org/markup-compatibility/2006" xmlns:o="urn:schemas-microsoft-com:office:office" xmlns:r="http://schemas.openxmlformats.org/officeDocument/2006/relationships" xmlns:m="http://schemas.openxmlformats.org/officeDocument/2006/math" xmlns:v="urn:schemas-microsoft-com:vml" xmlns:wp14="http://schemas.microsoft.com/office/word/2010/wordprocessingDrawing" xmlns:wp="http://schemas.openxmlformats.org/drawingml/2006/wordprocessingDrawing" xmlns:w10="urn:schemas-microsoft-com:office:word" xmlns:w="http://schemas.openxmlformats.org/wordprocessingml/2006/main" xmlns:w14="http://schemas.microsoft.com/office/word/2010/wordml" xmlns:w15="http://schemas.microsoft.com/office/word/2012/wordml" xmlns:w16se="http://schemas.microsoft.com/office/word/2015/wordml/symex" xmlns:wpg="http://schemas.microsoft.com/office/word/2010/wordprocessingGroup" xmlns:wpi="http://schemas.microsoft.com/office/word/2010/wordprocessingInk" xmlns:wne="http://schemas.microsoft.com/office/word/2006/wordml" xmlns:wps="http://schemas.microsoft.com/office/word/2010/wordprocessingShape" mc:Ignorable="w14 w15 w16se wp14">
+  <w:endnote w:type="separator" w:id="-1">
+    <w:p>
+      <w:pPr>
+        <w:spacing w:after="0" w:line="240" w:lineRule="auto"/>
+      </w:pPr>
+      <w:r>
+        <w:separator/>
+      </w:r>
+    </w:p>
+  </w:endnote>
+  <w:endnote w:type="continuationSeparator" w:id="0">
+    <w:p>
+      <w:pPr>
+        <w:spacing w:after="0" w:line="240" w:lineRule="auto"/>
+      </w:pPr>
+      <w:r>
+        <w:continuationSeparator/>
+      </w:r>
+    </w:p>
+  </w:endnote>
+</w:endnotes>
+</file>
+
+<file path=word/footnotes.xml><?xml version="1.0" encoding="utf-8"?>
+<w:footnotes xmlns:wpc="http://schemas.microsoft.com/office/word/2010/wordprocessingCanvas" xmlns:cx="http://schemas.microsoft.com/office/drawing/2014/chartex" xmlns:mc="http://schemas.openxmlformats.org/markup-compatibility/2006" xmlns:o="urn:schemas-microsoft-com:office:office" xmlns:r="http://schemas.openxmlformats.org/officeDocument/2006/relationships" xmlns:m="http://schemas.openxmlformats.org/officeDocument/2006/math" xmlns:v="urn:schemas-microsoft-com:vml" xmlns:wp14="http://schemas.microsoft.com/office/word/2010/wordprocessingDrawing" xmlns:wp="http://schemas.openxmlformats.org/drawingml/2006/wordprocessingDrawing" xmlns:w10="urn:schemas-microsoft-com:office:word" xmlns:w="http://schemas.openxmlformats.org/wordprocessingml/2006/main" xmlns:w14="http://schemas.microsoft.com/office/word/2010/wordml" xmlns:w15="http://schemas.microsoft.com/office/word/2012/wordml" xmlns:w16se="http://schemas.microsoft.com/office/word/2015/wordml/symex" xmlns:wpg="http://schemas.microsoft.com/office/word/2010/wordprocessingGroup" xmlns:wpi="http://schemas.microsoft.com/office/word/2010/wordprocessingInk" xmlns:wne="http://schemas.microsoft.com/office/word/2006/wordml" xmlns:wps="http://schemas.microsoft.com/office/word/2010/wordprocessingShape" mc:Ignorable="w14 w15 w16se wp14">
+  <w:footnote w:type="separator" w:id="-1">
+    <w:p>
+      <w:pPr>
+        <w:spacing w:after="0" w:line="240" w:lineRule="auto"/>
+      </w:pPr>
+      <w:r>
+        <w:separator/>
+      </w:r>
+    </w:p>
+  </w:footnote>
+  <w:footnote w:type="continuationSeparator" w:id="0">
+    <w:p>
+      <w:pPr>
+        <w:spacing w:after="0" w:line="240" w:lineRule="auto"/>
+      </w:pPr>
+      <w:r>
+        <w:continuationSeparator/>
+      </w:r>
+    </w:p>
+  </w:footnote>
+</w:footnotes>
+</file>
+
+<file path=word/header1.xml><?xml version="1.0" encoding="utf-8"?>
+<w:hdr xmlns:wpc="http://schemas.microsoft.com/office/word/2010/wordprocessingCanvas" xmlns:cx="http://schemas.microsoft.com/office/drawing/2014/chartex" xmlns:mc="http://schemas.openxmlformats.org/markup-compatibility/2006" xmlns:o="urn:schemas-microsoft-com:office:office" xmlns:r="http://schemas.openxmlformats.org/officeDocument/2006/relationships" xmlns:m="http://schemas.openxmlformats.org/officeDocument/2006/math" xmlns:v="urn:schemas-microsoft-com:vml" xmlns:wp14="http://schemas.microsoft.com/office/word/2010/wordprocessingDrawing" xmlns:wp="http://schemas.openxmlformats.org/drawingml/2006/wordprocessingDrawing" xmlns:w10="urn:schemas-microsoft-com:office:word" xmlns:w="http://schemas.openxmlformats.org/wordprocessingml/2006/main" xmlns:w14="http://schemas.microsoft.com/office/word/2010/wordml" xmlns:w15="http://schemas.microsoft.com/office/word/2012/wordml" xmlns:w16se="http://schemas.microsoft.com/office/word/2015/wordml/symex" xmlns:wpg="http://schemas.microsoft.com/office/word/2010/wordprocessingGroup" xmlns:wpi="http://schemas.microsoft.com/office/word/2010/wordprocessingInk" xmlns:wne="http://schemas.microsoft.com/office/word/2006/wordml" xmlns:wps="http://schemas.microsoft.com/office/word/2010/wordprocessingShape" mc:Ignorable="w14 w15 w16se wp14">
+  <w:p>
+    <w:pPr>
+      <w:pStyle w:val="Header"/>
+    </w:pPr>
+    <w:r>
+      <w:t>Lara</w:t>
+    </w:r>
+  </w:p>
+</w:hdr>
 </file>
 
 <file path=word/numbering.xml><?xml version="1.0" encoding="utf-8"?>
@@ -8113,6 +10520,58 @@
       </w:tblBorders>
     </w:tblPr>
   </w:style>
+  <w:style w:type="paragraph" w:styleId="Header">
+    <w:name w:val="header"/>
+    <w:basedOn w:val="Normal"/>
+    <w:link w:val="HeaderChar"/>
+    <w:uiPriority w:val="99"/>
+    <w:unhideWhenUsed/>
+    <w:rsid w:val="00790A97"/>
+    <w:pPr>
+      <w:tabs>
+        <w:tab w:val="center" w:pos="4680"/>
+        <w:tab w:val="right" w:pos="9360"/>
+      </w:tabs>
+      <w:spacing w:after="0" w:line="240" w:lineRule="auto"/>
+    </w:pPr>
+  </w:style>
+  <w:style w:type="character" w:customStyle="1" w:styleId="HeaderChar">
+    <w:name w:val="Header Char"/>
+    <w:basedOn w:val="DefaultParagraphFont"/>
+    <w:link w:val="Header"/>
+    <w:uiPriority w:val="99"/>
+    <w:rsid w:val="00790A97"/>
+    <w:rPr>
+      <w:rFonts w:ascii="Times New Roman" w:hAnsi="Times New Roman"/>
+      <w:sz w:val="26"/>
+    </w:rPr>
+  </w:style>
+  <w:style w:type="paragraph" w:styleId="Footer">
+    <w:name w:val="footer"/>
+    <w:basedOn w:val="Normal"/>
+    <w:link w:val="FooterChar"/>
+    <w:uiPriority w:val="99"/>
+    <w:unhideWhenUsed/>
+    <w:rsid w:val="00790A97"/>
+    <w:pPr>
+      <w:tabs>
+        <w:tab w:val="center" w:pos="4680"/>
+        <w:tab w:val="right" w:pos="9360"/>
+      </w:tabs>
+      <w:spacing w:after="0" w:line="240" w:lineRule="auto"/>
+    </w:pPr>
+  </w:style>
+  <w:style w:type="character" w:customStyle="1" w:styleId="FooterChar">
+    <w:name w:val="Footer Char"/>
+    <w:basedOn w:val="DefaultParagraphFont"/>
+    <w:link w:val="Footer"/>
+    <w:uiPriority w:val="99"/>
+    <w:rsid w:val="00790A97"/>
+    <w:rPr>
+      <w:rFonts w:ascii="Times New Roman" w:hAnsi="Times New Roman"/>
+      <w:sz w:val="26"/>
+    </w:rPr>
+  </w:style>
 </w:styles>
 </file>
 

</xml_diff>

<commit_message>
done replace paragraph done table header - footer doing
</commit_message>
<xml_diff>
--- a/sample/ex1.docx
+++ b/sample/ex1.docx
@@ -60,18 +60,7 @@
           <w:sz w:val="27"/>
           <w:szCs w:val="27"/>
         </w:rPr>
-        <w:t>Soon Lara spotted other landmarks—an outcropping of limestone beside the path that had a silhouette like a man’s face, a marshy spot beside the river where the waterfowl were easily startled, a tall tree that looked like a man with his arms upraised. They were drawing near to the place where there was a</w:t>
-      </w:r>
-      <w:bookmarkStart w:id="0" w:name="_GoBack"/>
-      <w:bookmarkEnd w:id="0"/>
-      <w:r>
-        <w:rPr>
-          <w:rFonts w:eastAsia="Times New Roman" w:cs="Times New Roman"/>
-          <w:color w:val="000000"/>
-          <w:sz w:val="27"/>
-          <w:szCs w:val="27"/>
-        </w:rPr>
-        <w:t>n island in the river. The island was a good spot to make camp. They would sleep on the island tonight.</w:t>
+        <w:t>Soon Lara spotted other landmarks—an outcropping of limestone beside the path that had a silhouette like a man’s face, a marshy spot beside the river where the waterfowl were easily startled, a tall tree that looked like a man with his arms upraised. They were drawing near to the place where there was an island in the river. The island was a good spot to make camp. They would sleep on the island tonight.</w:t>
       </w:r>
     </w:p>
     <w:p>
@@ -94,7 +83,6 @@
         </w:rPr>
         <w:t xml:space="preserve">Lara had been back and forth along the river path many times in her short life. Her people had not created the path—it had always been there, like the river—but their deerskin-shod feet and the wooden wheels of their handcarts kept the path well worn. </w:t>
       </w:r>
-      <w:proofErr w:type="spellStart"/>
       <w:r>
         <w:rPr>
           <w:rFonts w:eastAsia="Times New Roman" w:cs="Times New Roman"/>
@@ -111,17 +99,7 @@
           <w:sz w:val="27"/>
           <w:szCs w:val="27"/>
         </w:rPr>
-        <w:t>Lara’s</w:t>
-      </w:r>
-      <w:proofErr w:type="spellEnd"/>
-      <w:r>
-        <w:rPr>
-          <w:rFonts w:eastAsia="Times New Roman" w:cs="Times New Roman"/>
-          <w:color w:val="000000"/>
-          <w:sz w:val="27"/>
-          <w:szCs w:val="27"/>
-        </w:rPr>
-        <w:t xml:space="preserve"> people were salt traders, and their livelihood took them on a continual journey.</w:t>
+        <w:t>Lara’s people were salt traders, and their livelihood took them on a continual journey.</w:t>
       </w:r>
     </w:p>
     <w:p>
@@ -324,7 +302,6 @@
                 <w:szCs w:val="27"/>
               </w:rPr>
             </w:pPr>
-            <w:proofErr w:type="spellStart"/>
             <w:r>
               <w:rPr>
                 <w:rFonts w:eastAsia="Times New Roman" w:cs="Times New Roman"/>
@@ -346,7 +323,6 @@
               </w:rPr>
               <w:t>Letrananhvu</w:t>
             </w:r>
-            <w:proofErr w:type="spellEnd"/>
           </w:p>
         </w:tc>
         <w:tc>
@@ -379,7 +355,6 @@
                 <w:szCs w:val="27"/>
               </w:rPr>
             </w:pPr>
-            <w:proofErr w:type="spellStart"/>
             <w:r>
               <w:rPr>
                 <w:rFonts w:eastAsia="Times New Roman" w:cs="Times New Roman"/>
@@ -407,7 +382,6 @@
               </w:rPr>
               <w:t>nten</w:t>
             </w:r>
-            <w:proofErr w:type="spellEnd"/>
           </w:p>
         </w:tc>
       </w:tr>
@@ -443,7 +417,6 @@
                 <w:szCs w:val="27"/>
               </w:rPr>
             </w:pPr>
-            <w:proofErr w:type="spellStart"/>
             <w:r>
               <w:rPr>
                 <w:rFonts w:eastAsia="Times New Roman" w:cs="Times New Roman"/>
@@ -454,7 +427,6 @@
               </w:rPr>
               <w:t>trangLara</w:t>
             </w:r>
-            <w:proofErr w:type="spellEnd"/>
           </w:p>
         </w:tc>
         <w:tc>
@@ -520,45 +492,14 @@
           <w:szCs w:val="27"/>
         </w:rPr>
       </w:pPr>
-      <w:proofErr w:type="spellStart"/>
-      <w:r>
-        <w:rPr>
-          <w:rFonts w:eastAsia="Times New Roman" w:cs="Times New Roman"/>
-          <w:color w:val="000000"/>
-          <w:sz w:val="27"/>
-          <w:szCs w:val="27"/>
-        </w:rPr>
-        <w:t>Larth</w:t>
-      </w:r>
-      <w:proofErr w:type="spellEnd"/>
-      <w:r>
-        <w:rPr>
-          <w:rFonts w:eastAsia="Times New Roman" w:cs="Times New Roman"/>
-          <w:color w:val="000000"/>
-          <w:sz w:val="27"/>
-          <w:szCs w:val="27"/>
-        </w:rPr>
-        <w:t xml:space="preserve"> spoke like that all the time, conjuring images of giants and monsters in the landscape. He could perceive the spirits, called numina, that dwelled in rocks and trees. Sometimes he could speak to them and hear what they had to say. The river was his oldest friend and told him where the fishing would be best. From whispers in the wind he could foretell the next day’s weather. Because of such skills, </w:t>
-      </w:r>
-      <w:proofErr w:type="spellStart"/>
-      <w:r>
-        <w:rPr>
-          <w:rFonts w:eastAsia="Times New Roman" w:cs="Times New Roman"/>
-          <w:color w:val="000000"/>
-          <w:sz w:val="27"/>
-          <w:szCs w:val="27"/>
-        </w:rPr>
-        <w:t>Larth</w:t>
-      </w:r>
-      <w:proofErr w:type="spellEnd"/>
-      <w:r>
-        <w:rPr>
-          <w:rFonts w:eastAsia="Times New Roman" w:cs="Times New Roman"/>
-          <w:color w:val="000000"/>
-          <w:sz w:val="27"/>
-          <w:szCs w:val="27"/>
-        </w:rPr>
-        <w:t xml:space="preserve"> was the leader of the group.</w:t>
+      <w:r>
+        <w:rPr>
+          <w:rFonts w:eastAsia="Times New Roman" w:cs="Times New Roman"/>
+          <w:color w:val="000000"/>
+          <w:sz w:val="27"/>
+          <w:szCs w:val="27"/>
+        </w:rPr>
+        <w:t>Larth spoke like that all the time, conjuring images of giants and monsters in the landscape. He could perceive the spirits, called numina, that dwelled in rocks and trees. Sometimes he could speak to them and hear what they had to say. The river was his oldest friend and told him where the fishing would be best. From whispers in the wind he could foretell the next day’s weather. Because of such skills, Larth was the leader of the group.</w:t>
       </w:r>
     </w:p>
     <w:p>
@@ -642,108 +583,28 @@
           <w:sz w:val="27"/>
           <w:szCs w:val="27"/>
         </w:rPr>
-        <w:t xml:space="preserve">“Good girl!” said </w:t>
-      </w:r>
-      <w:proofErr w:type="spellStart"/>
-      <w:r>
-        <w:rPr>
-          <w:rFonts w:eastAsia="Times New Roman" w:cs="Times New Roman"/>
-          <w:color w:val="000000"/>
-          <w:sz w:val="27"/>
-          <w:szCs w:val="27"/>
-        </w:rPr>
-        <w:t>Larth</w:t>
-      </w:r>
-      <w:proofErr w:type="spellEnd"/>
-      <w:r>
-        <w:rPr>
-          <w:rFonts w:eastAsia="Times New Roman" w:cs="Times New Roman"/>
-          <w:color w:val="000000"/>
-          <w:sz w:val="27"/>
-          <w:szCs w:val="27"/>
-        </w:rPr>
-        <w:t xml:space="preserve">, proud of his daughter’s memory and powers of observation. He was a strong, handsome man with flecks of gray in his black beard. His wife had borne several children, but all had died very young except Lara, the last, whom his wife had died bearing. Lara was very precious to him. Like her mother, she had golden hair. Now that she had reached the age of childbearing, Lara was beginning to display the fullness of a woman’s hips and breasts. It was </w:t>
-      </w:r>
-      <w:proofErr w:type="spellStart"/>
-      <w:r>
-        <w:rPr>
-          <w:rFonts w:eastAsia="Times New Roman" w:cs="Times New Roman"/>
-          <w:color w:val="000000"/>
-          <w:sz w:val="27"/>
-          <w:szCs w:val="27"/>
-        </w:rPr>
-        <w:t>Larth’s</w:t>
-      </w:r>
-      <w:proofErr w:type="spellEnd"/>
-      <w:r>
-        <w:rPr>
-          <w:rFonts w:eastAsia="Times New Roman" w:cs="Times New Roman"/>
-          <w:color w:val="000000"/>
-          <w:sz w:val="27"/>
-          <w:szCs w:val="27"/>
-        </w:rPr>
-        <w:t xml:space="preserve"> greatest wish that he might live to see his own grandchildren. Not every man lived that long, but </w:t>
-      </w:r>
-      <w:proofErr w:type="spellStart"/>
-      <w:r>
-        <w:rPr>
-          <w:rFonts w:eastAsia="Times New Roman" w:cs="Times New Roman"/>
-          <w:color w:val="000000"/>
-          <w:sz w:val="27"/>
-          <w:szCs w:val="27"/>
-        </w:rPr>
-        <w:t>Larth</w:t>
-      </w:r>
-      <w:proofErr w:type="spellEnd"/>
-      <w:r>
-        <w:rPr>
-          <w:rFonts w:eastAsia="Times New Roman" w:cs="Times New Roman"/>
-          <w:color w:val="000000"/>
-          <w:sz w:val="27"/>
-          <w:szCs w:val="27"/>
-        </w:rPr>
-        <w:t xml:space="preserve"> was hopeful. He had been healthy all his life, partly, he believed, because he had always been careful to show respect to the numina he encountered on his journeys.</w:t>
-      </w:r>
-    </w:p>
-    <w:p>
-      <w:pPr>
-        <w:spacing w:after="0" w:line="240" w:lineRule="auto"/>
-        <w:ind w:left="0"/>
-        <w:rPr>
-          <w:rFonts w:eastAsia="Times New Roman" w:cs="Times New Roman"/>
-          <w:color w:val="000000"/>
-          <w:sz w:val="27"/>
-          <w:szCs w:val="27"/>
-        </w:rPr>
-      </w:pPr>
-      <w:r>
-        <w:rPr>
-          <w:rFonts w:eastAsia="Times New Roman" w:cs="Times New Roman"/>
-          <w:color w:val="000000"/>
-          <w:sz w:val="27"/>
-          <w:szCs w:val="27"/>
-        </w:rPr>
-        <w:t xml:space="preserve">Respecting the numina was important. The numen of the river could suck a man under and drown him. The numen of a tree could trip a man with its roots, or drop a rotten branch on his head. Rocks could give way underfoot, chuckling with amusement at their own treachery. Even the sky, with a roar of fury, sometimes sent down fingers of fire that could roast a man like a rabbit on a spit, or worse, leave him alive but robbed of his senses. </w:t>
-      </w:r>
-      <w:proofErr w:type="spellStart"/>
-      <w:r>
-        <w:rPr>
-          <w:rFonts w:eastAsia="Times New Roman" w:cs="Times New Roman"/>
-          <w:color w:val="000000"/>
-          <w:sz w:val="27"/>
-          <w:szCs w:val="27"/>
-        </w:rPr>
-        <w:t>Larth</w:t>
-      </w:r>
-      <w:proofErr w:type="spellEnd"/>
-      <w:r>
-        <w:rPr>
-          <w:rFonts w:eastAsia="Times New Roman" w:cs="Times New Roman"/>
-          <w:color w:val="000000"/>
-          <w:sz w:val="27"/>
-          <w:szCs w:val="27"/>
-        </w:rPr>
-        <w:t xml:space="preserve"> had heard that the earth itself could open and swallow a man; though he had never actually seen such a thing, he nevertheless performed a ritual each morning, asking the earth’s permission before he went striding across it.</w:t>
+        <w:t>“Good girl!” said Larth, proud of his daughter’s memory and powers of observation. He was a strong, handsome man with flecks of gray in his black beard. His wife had borne several children, but all had died very young except Lara, the last, whom his wife had died bearing. Lara was very precious to him. Like her mother, she had golden hair. Now that she had reached the age of childbearing, Lara was beginning to display the fullness of a woman’s hips and breasts. It was Larth’s greatest wish that he might live to see his own grandchildren. Not every man lived that long, but Larth was hopeful. He had been healthy all his life, partly, he believed, because he had always been careful to show respect to the numina he encountered on his journeys.</w:t>
+      </w:r>
+    </w:p>
+    <w:p>
+      <w:pPr>
+        <w:spacing w:after="0" w:line="240" w:lineRule="auto"/>
+        <w:ind w:left="0"/>
+        <w:rPr>
+          <w:rFonts w:eastAsia="Times New Roman" w:cs="Times New Roman"/>
+          <w:color w:val="000000"/>
+          <w:sz w:val="27"/>
+          <w:szCs w:val="27"/>
+        </w:rPr>
+      </w:pPr>
+      <w:r>
+        <w:rPr>
+          <w:rFonts w:eastAsia="Times New Roman" w:cs="Times New Roman"/>
+          <w:color w:val="000000"/>
+          <w:sz w:val="27"/>
+          <w:szCs w:val="27"/>
+        </w:rPr>
+        <w:t>Respecting the numina was important. The numen of the river could suck a man under and drown him. The numen of a tree could trip a man with its roots, or drop a rotten branch on his head. Rocks could give way underfoot, chuckling with amusement at their own treachery. Even the sky, with a roar of fury, sometimes sent down fingers of fire that could roast a man like a rabbit on a spit, or worse, leave him alive but robbed of his senses. Larth had heard that the earth itself could open and swallow a man; though he had never actually seen such a thing, he nevertheless performed a ritual each morning, asking the earth’s permission before he went striding across it.</w:t>
       </w:r>
     </w:p>
     <w:p>
@@ -778,7 +639,6 @@
           <w:szCs w:val="27"/>
         </w:rPr>
       </w:pPr>
-      <w:proofErr w:type="spellStart"/>
       <w:r>
         <w:rPr>
           <w:rFonts w:eastAsia="Times New Roman" w:cs="Times New Roman"/>
@@ -787,58 +647,28 @@
           <w:szCs w:val="27"/>
         </w:rPr>
         <w:lastRenderedPageBreak/>
-        <w:t>Larth</w:t>
-      </w:r>
-      <w:proofErr w:type="spellEnd"/>
-      <w:r>
-        <w:rPr>
-          <w:rFonts w:eastAsia="Times New Roman" w:cs="Times New Roman"/>
-          <w:color w:val="000000"/>
-          <w:sz w:val="27"/>
-          <w:szCs w:val="27"/>
-        </w:rPr>
-        <w:t xml:space="preserve"> frowned. The question made no sense to him. A place was never made, it simply was. Small features might change over time. Uprooted by a storm, a tree might fall into the river. A boulder might decide to tumble down the hillside. The numina that animated all things went about reshaping the landscape from day to day, but the essential things never changed, and had always existed: the river, the hills, the sky, the sun, the sea, the salt beds at the mouth of the river.</w:t>
-      </w:r>
-    </w:p>
-    <w:p>
-      <w:pPr>
-        <w:spacing w:after="0" w:line="240" w:lineRule="auto"/>
-        <w:ind w:left="0"/>
-        <w:rPr>
-          <w:rFonts w:eastAsia="Times New Roman" w:cs="Times New Roman"/>
-          <w:color w:val="000000"/>
-          <w:sz w:val="27"/>
-          <w:szCs w:val="27"/>
-        </w:rPr>
-      </w:pPr>
-      <w:r>
-        <w:rPr>
-          <w:rFonts w:eastAsia="Times New Roman" w:cs="Times New Roman"/>
-          <w:color w:val="000000"/>
-          <w:sz w:val="27"/>
-          <w:szCs w:val="27"/>
-        </w:rPr>
-        <w:t xml:space="preserve">He was trying to think of some way to express these thoughts to Lara, when a deer, drinking at the river, was startled by their approach. The deer bolted up the brushy bank and onto the path. Instead of running to safety, the creature stood and stared at them. As clearly as if the animal had whispered aloud, </w:t>
-      </w:r>
-      <w:proofErr w:type="spellStart"/>
-      <w:r>
-        <w:rPr>
-          <w:rFonts w:eastAsia="Times New Roman" w:cs="Times New Roman"/>
-          <w:color w:val="000000"/>
-          <w:sz w:val="27"/>
-          <w:szCs w:val="27"/>
-        </w:rPr>
-        <w:t>Larth</w:t>
-      </w:r>
-      <w:proofErr w:type="spellEnd"/>
-      <w:r>
-        <w:rPr>
-          <w:rFonts w:eastAsia="Times New Roman" w:cs="Times New Roman"/>
-          <w:color w:val="000000"/>
-          <w:sz w:val="27"/>
-          <w:szCs w:val="27"/>
-        </w:rPr>
-        <w:t xml:space="preserve"> heard the words “Eat me.” The deer was offering herself.</w:t>
+        <w:t>Larth frowned. The question made no sense to him. A place was never made, it simply was. Small features might change over time. Uprooted by a storm, a tree might fall into the river. A boulder might decide to tumble down the hillside. The numina that animated all things went about reshaping the landscape from day to day, but the essential things never changed, and had always existed: the river, the hills, the sky, the sun, the sea, the salt beds at the mouth of the river.</w:t>
+      </w:r>
+    </w:p>
+    <w:p>
+      <w:pPr>
+        <w:spacing w:after="0" w:line="240" w:lineRule="auto"/>
+        <w:ind w:left="0"/>
+        <w:rPr>
+          <w:rFonts w:eastAsia="Times New Roman" w:cs="Times New Roman"/>
+          <w:color w:val="000000"/>
+          <w:sz w:val="27"/>
+          <w:szCs w:val="27"/>
+        </w:rPr>
+      </w:pPr>
+      <w:r>
+        <w:rPr>
+          <w:rFonts w:eastAsia="Times New Roman" w:cs="Times New Roman"/>
+          <w:color w:val="000000"/>
+          <w:sz w:val="27"/>
+          <w:szCs w:val="27"/>
+        </w:rPr>
+        <w:t>He was trying to think of some way to express these thoughts to Lara, when a deer, drinking at the river, was startled by their approach. The deer bolted up the brushy bank and onto the path. Instead of running to safety, the creature stood and stared at them. As clearly as if the animal had whispered aloud, Larth heard the words “Eat me.” The deer was offering herself.</w:t>
       </w:r>
     </w:p>
     <w:p>
@@ -927,7 +757,6 @@
         </w:rPr>
         <w:t xml:space="preserve">Lara had been back and forth along the river path many times in her short life. Her people had not created the path—it had always been there, like the river—but their deerskin-shod feet and the wooden wheels of their handcarts kept the path well worn. </w:t>
       </w:r>
-      <w:proofErr w:type="spellStart"/>
       <w:r>
         <w:rPr>
           <w:rFonts w:eastAsia="Times New Roman" w:cs="Times New Roman"/>
@@ -944,17 +773,7 @@
           <w:sz w:val="27"/>
           <w:szCs w:val="27"/>
         </w:rPr>
-        <w:t>Lara’s</w:t>
-      </w:r>
-      <w:proofErr w:type="spellEnd"/>
-      <w:r>
-        <w:rPr>
-          <w:rFonts w:eastAsia="Times New Roman" w:cs="Times New Roman"/>
-          <w:color w:val="000000"/>
-          <w:sz w:val="27"/>
-          <w:szCs w:val="27"/>
-        </w:rPr>
-        <w:t xml:space="preserve"> people were salt traders, and their livelihood took them on a continual journey.</w:t>
+        <w:t>Lara’s people were salt traders, and their livelihood took them on a continual journey.</w:t>
       </w:r>
     </w:p>
     <w:p>
@@ -1122,45 +941,14 @@
           <w:szCs w:val="27"/>
         </w:rPr>
       </w:pPr>
-      <w:proofErr w:type="spellStart"/>
-      <w:r>
-        <w:rPr>
-          <w:rFonts w:eastAsia="Times New Roman" w:cs="Times New Roman"/>
-          <w:color w:val="000000"/>
-          <w:sz w:val="27"/>
-          <w:szCs w:val="27"/>
-        </w:rPr>
-        <w:t>Larth</w:t>
-      </w:r>
-      <w:proofErr w:type="spellEnd"/>
-      <w:r>
-        <w:rPr>
-          <w:rFonts w:eastAsia="Times New Roman" w:cs="Times New Roman"/>
-          <w:color w:val="000000"/>
-          <w:sz w:val="27"/>
-          <w:szCs w:val="27"/>
-        </w:rPr>
-        <w:t xml:space="preserve"> spoke like that all the time, conjuring images of giants and monsters in the landscape. He could perceive the spirits, called numina, that dwelled in rocks and trees. Sometimes he could speak to them and hear what they had to say. The river was his oldest friend and told him where the fishing would be best. From whispers in the wind he could foretell the next day’s weather. Because of such skills, </w:t>
-      </w:r>
-      <w:proofErr w:type="spellStart"/>
-      <w:r>
-        <w:rPr>
-          <w:rFonts w:eastAsia="Times New Roman" w:cs="Times New Roman"/>
-          <w:color w:val="000000"/>
-          <w:sz w:val="27"/>
-          <w:szCs w:val="27"/>
-        </w:rPr>
-        <w:t>Larth</w:t>
-      </w:r>
-      <w:proofErr w:type="spellEnd"/>
-      <w:r>
-        <w:rPr>
-          <w:rFonts w:eastAsia="Times New Roman" w:cs="Times New Roman"/>
-          <w:color w:val="000000"/>
-          <w:sz w:val="27"/>
-          <w:szCs w:val="27"/>
-        </w:rPr>
-        <w:t xml:space="preserve"> was the leader of the group.</w:t>
+      <w:r>
+        <w:rPr>
+          <w:rFonts w:eastAsia="Times New Roman" w:cs="Times New Roman"/>
+          <w:color w:val="000000"/>
+          <w:sz w:val="27"/>
+          <w:szCs w:val="27"/>
+        </w:rPr>
+        <w:t>Larth spoke like that all the time, conjuring images of giants and monsters in the landscape. He could perceive the spirits, called numina, that dwelled in rocks and trees. Sometimes he could speak to them and hear what they had to say. The river was his oldest friend and told him where the fishing would be best. From whispers in the wind he could foretell the next day’s weather. Because of such skills, Larth was the leader of the group.</w:t>
       </w:r>
     </w:p>
     <w:p>
@@ -1244,67 +1032,7 @@
           <w:sz w:val="27"/>
           <w:szCs w:val="27"/>
         </w:rPr>
-        <w:t xml:space="preserve">“Good girl!” said </w:t>
-      </w:r>
-      <w:proofErr w:type="spellStart"/>
-      <w:r>
-        <w:rPr>
-          <w:rFonts w:eastAsia="Times New Roman" w:cs="Times New Roman"/>
-          <w:color w:val="000000"/>
-          <w:sz w:val="27"/>
-          <w:szCs w:val="27"/>
-        </w:rPr>
-        <w:t>Larth</w:t>
-      </w:r>
-      <w:proofErr w:type="spellEnd"/>
-      <w:r>
-        <w:rPr>
-          <w:rFonts w:eastAsia="Times New Roman" w:cs="Times New Roman"/>
-          <w:color w:val="000000"/>
-          <w:sz w:val="27"/>
-          <w:szCs w:val="27"/>
-        </w:rPr>
-        <w:t xml:space="preserve">, proud of his daughter’s memory and powers of observation. He was a strong, handsome man with flecks of gray in his black beard. His wife had borne several children, but all had died very young except Lara, the last, whom his wife had died bearing. Lara was very precious to him. Like her mother, she had golden hair. Now that she had reached the age of childbearing, Lara was beginning to display the fullness of a woman’s hips and breasts. It was </w:t>
-      </w:r>
-      <w:proofErr w:type="spellStart"/>
-      <w:r>
-        <w:rPr>
-          <w:rFonts w:eastAsia="Times New Roman" w:cs="Times New Roman"/>
-          <w:color w:val="000000"/>
-          <w:sz w:val="27"/>
-          <w:szCs w:val="27"/>
-        </w:rPr>
-        <w:t>Larth’s</w:t>
-      </w:r>
-      <w:proofErr w:type="spellEnd"/>
-      <w:r>
-        <w:rPr>
-          <w:rFonts w:eastAsia="Times New Roman" w:cs="Times New Roman"/>
-          <w:color w:val="000000"/>
-          <w:sz w:val="27"/>
-          <w:szCs w:val="27"/>
-        </w:rPr>
-        <w:t xml:space="preserve"> greatest wish that he might live to see his own grandchildren. Not every man lived that long, but </w:t>
-      </w:r>
-      <w:proofErr w:type="spellStart"/>
-      <w:r>
-        <w:rPr>
-          <w:rFonts w:eastAsia="Times New Roman" w:cs="Times New Roman"/>
-          <w:color w:val="000000"/>
-          <w:sz w:val="27"/>
-          <w:szCs w:val="27"/>
-        </w:rPr>
-        <w:t>Larth</w:t>
-      </w:r>
-      <w:proofErr w:type="spellEnd"/>
-      <w:r>
-        <w:rPr>
-          <w:rFonts w:eastAsia="Times New Roman" w:cs="Times New Roman"/>
-          <w:color w:val="000000"/>
-          <w:sz w:val="27"/>
-          <w:szCs w:val="27"/>
-        </w:rPr>
-        <w:t xml:space="preserve"> was hopeful. He had been healthy all his life, partly, he believed, because he had always been careful to show respect to the numina he encountered on his journeys.</w:t>
+        <w:t>“Good girl!” said Larth, proud of his daughter’s memory and powers of observation. He was a strong, handsome man with flecks of gray in his black beard. His wife had borne several children, but all had died very young except Lara, the last, whom his wife had died bearing. Lara was very precious to him. Like her mother, she had golden hair. Now that she had reached the age of childbearing, Lara was beginning to display the fullness of a woman’s hips and breasts. It was Larth’s greatest wish that he might live to see his own grandchildren. Not every man lived that long, but Larth was hopeful. He had been healthy all his life, partly, he believed, because he had always been careful to show respect to the numina he encountered on his journeys.</w:t>
       </w:r>
     </w:p>
     <w:p>
@@ -1335,27 +1063,7 @@
           <w:szCs w:val="27"/>
         </w:rPr>
         <w:lastRenderedPageBreak/>
-        <w:t xml:space="preserve">fire that could roast a man like a rabbit on a spit, or worse, leave him alive but robbed of his senses. </w:t>
-      </w:r>
-      <w:proofErr w:type="spellStart"/>
-      <w:r>
-        <w:rPr>
-          <w:rFonts w:eastAsia="Times New Roman" w:cs="Times New Roman"/>
-          <w:color w:val="000000"/>
-          <w:sz w:val="27"/>
-          <w:szCs w:val="27"/>
-        </w:rPr>
-        <w:t>Larth</w:t>
-      </w:r>
-      <w:proofErr w:type="spellEnd"/>
-      <w:r>
-        <w:rPr>
-          <w:rFonts w:eastAsia="Times New Roman" w:cs="Times New Roman"/>
-          <w:color w:val="000000"/>
-          <w:sz w:val="27"/>
-          <w:szCs w:val="27"/>
-        </w:rPr>
-        <w:t xml:space="preserve"> had heard that the earth itself could open and swallow a man; though he had never actually seen such a thing, he nevertheless performed a ritual each morning, asking the earth’s permission before he went striding across it.</w:t>
+        <w:t>fire that could roast a man like a rabbit on a spit, or worse, leave him alive but robbed of his senses. Larth had heard that the earth itself could open and swallow a man; though he had never actually seen such a thing, he nevertheless performed a ritual each morning, asking the earth’s permission before he went striding across it.</w:t>
       </w:r>
     </w:p>
     <w:p>
@@ -1390,66 +1098,35 @@
           <w:szCs w:val="27"/>
         </w:rPr>
       </w:pPr>
-      <w:proofErr w:type="spellStart"/>
-      <w:r>
-        <w:rPr>
-          <w:rFonts w:eastAsia="Times New Roman" w:cs="Times New Roman"/>
-          <w:color w:val="000000"/>
-          <w:sz w:val="27"/>
-          <w:szCs w:val="27"/>
-        </w:rPr>
-        <w:t>Larth</w:t>
-      </w:r>
-      <w:proofErr w:type="spellEnd"/>
-      <w:r>
-        <w:rPr>
-          <w:rFonts w:eastAsia="Times New Roman" w:cs="Times New Roman"/>
-          <w:color w:val="000000"/>
-          <w:sz w:val="27"/>
-          <w:szCs w:val="27"/>
-        </w:rPr>
-        <w:t xml:space="preserve"> frowned. The question made no sense to him. A place was never made, it simply was. Small features might change over time. Uprooted by a storm, a tree might fall into the river. A boulder might decide to tumble down the hillside. The numina that animated all things went about reshaping the landscape from day to day, but the essential things never changed, and had always existed: the river, the hills, the sky, the sun, the sea, the salt beds at the mouth of the river.</w:t>
-      </w:r>
-    </w:p>
-    <w:p>
-      <w:pPr>
-        <w:spacing w:after="0" w:line="240" w:lineRule="auto"/>
-        <w:ind w:left="0"/>
-        <w:rPr>
-          <w:rFonts w:eastAsia="Times New Roman" w:cs="Times New Roman"/>
-          <w:color w:val="000000"/>
-          <w:sz w:val="27"/>
-          <w:szCs w:val="27"/>
-        </w:rPr>
-      </w:pPr>
-      <w:r>
-        <w:rPr>
-          <w:rFonts w:eastAsia="Times New Roman" w:cs="Times New Roman"/>
-          <w:color w:val="000000"/>
-          <w:sz w:val="27"/>
-          <w:szCs w:val="27"/>
-        </w:rPr>
-        <w:t xml:space="preserve">He was trying to think of some way to express these thoughts to Lara, when a deer, drinking at the river, was startled by their approach. The deer bolted up the brushy bank and onto the path. Instead of running to safety, the creature stood and stared at them. As clearly as if the animal had whispered aloud, </w:t>
-      </w:r>
-      <w:proofErr w:type="spellStart"/>
-      <w:r>
-        <w:rPr>
-          <w:rFonts w:eastAsia="Times New Roman" w:cs="Times New Roman"/>
-          <w:color w:val="000000"/>
-          <w:sz w:val="27"/>
-          <w:szCs w:val="27"/>
-        </w:rPr>
-        <w:t>Larth</w:t>
-      </w:r>
-      <w:proofErr w:type="spellEnd"/>
-      <w:r>
-        <w:rPr>
-          <w:rFonts w:eastAsia="Times New Roman" w:cs="Times New Roman"/>
-          <w:color w:val="000000"/>
-          <w:sz w:val="27"/>
-          <w:szCs w:val="27"/>
-        </w:rPr>
-        <w:t xml:space="preserve"> heard the words “Eat me.” The deer was offering herself.</w:t>
+      <w:r>
+        <w:rPr>
+          <w:rFonts w:eastAsia="Times New Roman" w:cs="Times New Roman"/>
+          <w:color w:val="000000"/>
+          <w:sz w:val="27"/>
+          <w:szCs w:val="27"/>
+        </w:rPr>
+        <w:t>Larth frowned. The question made no sense to him. A place was never made, it simply was. Small features might change over time. Uprooted by a storm, a tree might fall into the river. A boulder might decide to tumble down the hillside. The numina that animated all things went about reshaping the landscape from day to day, but the essential things never changed, and had always existed: the river, the hills, the sky, the sun, the sea, the salt beds at the mouth of the river.</w:t>
+      </w:r>
+    </w:p>
+    <w:p>
+      <w:pPr>
+        <w:spacing w:after="0" w:line="240" w:lineRule="auto"/>
+        <w:ind w:left="0"/>
+        <w:rPr>
+          <w:rFonts w:eastAsia="Times New Roman" w:cs="Times New Roman"/>
+          <w:color w:val="000000"/>
+          <w:sz w:val="27"/>
+          <w:szCs w:val="27"/>
+        </w:rPr>
+      </w:pPr>
+      <w:r>
+        <w:rPr>
+          <w:rFonts w:eastAsia="Times New Roman" w:cs="Times New Roman"/>
+          <w:color w:val="000000"/>
+          <w:sz w:val="27"/>
+          <w:szCs w:val="27"/>
+        </w:rPr>
+        <w:t>He was trying to think of some way to express these thoughts to Lara, when a deer, drinking at the river, was startled by their approach. The deer bolted up the brushy bank and onto the path. Instead of running to safety, the creature stood and stared at them. As clearly as if the animal had whispered aloud, Larth heard the words “Eat me.” The deer was offering herself.</w:t>
       </w:r>
     </w:p>
     <w:p>
@@ -1538,7 +1215,6 @@
         </w:rPr>
         <w:t xml:space="preserve">Lara had been back and forth along the river path many times in her short life. Her people had not created the path—it had always been there, like the river—but their deerskin-shod feet and the wooden wheels of their handcarts kept the path well worn. </w:t>
       </w:r>
-      <w:proofErr w:type="spellStart"/>
       <w:r>
         <w:rPr>
           <w:rFonts w:eastAsia="Times New Roman" w:cs="Times New Roman"/>
@@ -1555,17 +1231,7 @@
           <w:sz w:val="27"/>
           <w:szCs w:val="27"/>
         </w:rPr>
-        <w:t>Lara’s</w:t>
-      </w:r>
-      <w:proofErr w:type="spellEnd"/>
-      <w:r>
-        <w:rPr>
-          <w:rFonts w:eastAsia="Times New Roman" w:cs="Times New Roman"/>
-          <w:color w:val="000000"/>
-          <w:sz w:val="27"/>
-          <w:szCs w:val="27"/>
-        </w:rPr>
-        <w:t xml:space="preserve"> people were salt traders, and their livelihood took them on a continual journey.</w:t>
+        <w:t>Lara’s people were salt traders, and their livelihood took them on a continual journey.</w:t>
       </w:r>
     </w:p>
     <w:p>
@@ -1733,45 +1399,14 @@
           <w:szCs w:val="27"/>
         </w:rPr>
       </w:pPr>
-      <w:proofErr w:type="spellStart"/>
-      <w:r>
-        <w:rPr>
-          <w:rFonts w:eastAsia="Times New Roman" w:cs="Times New Roman"/>
-          <w:color w:val="000000"/>
-          <w:sz w:val="27"/>
-          <w:szCs w:val="27"/>
-        </w:rPr>
-        <w:t>Larth</w:t>
-      </w:r>
-      <w:proofErr w:type="spellEnd"/>
-      <w:r>
-        <w:rPr>
-          <w:rFonts w:eastAsia="Times New Roman" w:cs="Times New Roman"/>
-          <w:color w:val="000000"/>
-          <w:sz w:val="27"/>
-          <w:szCs w:val="27"/>
-        </w:rPr>
-        <w:t xml:space="preserve"> spoke like that all the time, conjuring images of giants and monsters in the landscape. He could perceive the spirits, called numina, that dwelled in rocks and trees. Sometimes he could speak to them and hear what they had to say. The river was his oldest friend and told him where the fishing would be best. From whispers in the wind he could foretell the next day’s weather. Because of such skills, </w:t>
-      </w:r>
-      <w:proofErr w:type="spellStart"/>
-      <w:r>
-        <w:rPr>
-          <w:rFonts w:eastAsia="Times New Roman" w:cs="Times New Roman"/>
-          <w:color w:val="000000"/>
-          <w:sz w:val="27"/>
-          <w:szCs w:val="27"/>
-        </w:rPr>
-        <w:t>Larth</w:t>
-      </w:r>
-      <w:proofErr w:type="spellEnd"/>
-      <w:r>
-        <w:rPr>
-          <w:rFonts w:eastAsia="Times New Roman" w:cs="Times New Roman"/>
-          <w:color w:val="000000"/>
-          <w:sz w:val="27"/>
-          <w:szCs w:val="27"/>
-        </w:rPr>
-        <w:t xml:space="preserve"> was the leader of the group.</w:t>
+      <w:r>
+        <w:rPr>
+          <w:rFonts w:eastAsia="Times New Roman" w:cs="Times New Roman"/>
+          <w:color w:val="000000"/>
+          <w:sz w:val="27"/>
+          <w:szCs w:val="27"/>
+        </w:rPr>
+        <w:t>Larth spoke like that all the time, conjuring images of giants and monsters in the landscape. He could perceive the spirits, called numina, that dwelled in rocks and trees. Sometimes he could speak to them and hear what they had to say. The river was his oldest friend and told him where the fishing would be best. From whispers in the wind he could foretell the next day’s weather. Because of such skills, Larth was the leader of the group.</w:t>
       </w:r>
     </w:p>
     <w:p>
@@ -1855,27 +1490,7 @@
           <w:sz w:val="27"/>
           <w:szCs w:val="27"/>
         </w:rPr>
-        <w:t xml:space="preserve">“Good girl!” said </w:t>
-      </w:r>
-      <w:proofErr w:type="spellStart"/>
-      <w:r>
-        <w:rPr>
-          <w:rFonts w:eastAsia="Times New Roman" w:cs="Times New Roman"/>
-          <w:color w:val="000000"/>
-          <w:sz w:val="27"/>
-          <w:szCs w:val="27"/>
-        </w:rPr>
-        <w:t>Larth</w:t>
-      </w:r>
-      <w:proofErr w:type="spellEnd"/>
-      <w:r>
-        <w:rPr>
-          <w:rFonts w:eastAsia="Times New Roman" w:cs="Times New Roman"/>
-          <w:color w:val="000000"/>
-          <w:sz w:val="27"/>
-          <w:szCs w:val="27"/>
-        </w:rPr>
-        <w:t xml:space="preserve">, proud of his daughter’s memory and powers of observation. He was a strong, handsome man with flecks of gray in his black beard. His wife had borne several children, but all had died very young except Lara, the last, whom his wife had died bearing. Lara was very precious to him. Like her mother, she had golden hair. Now that she had reached the age of childbearing, Lara was beginning to </w:t>
+        <w:t xml:space="preserve">“Good girl!” said Larth, proud of his daughter’s memory and powers of observation. He was a strong, handsome man with flecks of gray in his black beard. His wife had borne several children, but all had died very young except Lara, the last, whom his wife had died bearing. Lara was very precious to him. Like her mother, she had golden hair. Now that she had reached the age of childbearing, Lara was beginning to </w:t>
       </w:r>
       <w:r>
         <w:rPr>
@@ -1885,88 +1500,28 @@
           <w:szCs w:val="27"/>
         </w:rPr>
         <w:lastRenderedPageBreak/>
-        <w:t xml:space="preserve">display the fullness of a woman’s hips and breasts. It was </w:t>
-      </w:r>
-      <w:proofErr w:type="spellStart"/>
-      <w:r>
-        <w:rPr>
-          <w:rFonts w:eastAsia="Times New Roman" w:cs="Times New Roman"/>
-          <w:color w:val="000000"/>
-          <w:sz w:val="27"/>
-          <w:szCs w:val="27"/>
-        </w:rPr>
-        <w:t>Larth’s</w:t>
-      </w:r>
-      <w:proofErr w:type="spellEnd"/>
-      <w:r>
-        <w:rPr>
-          <w:rFonts w:eastAsia="Times New Roman" w:cs="Times New Roman"/>
-          <w:color w:val="000000"/>
-          <w:sz w:val="27"/>
-          <w:szCs w:val="27"/>
-        </w:rPr>
-        <w:t xml:space="preserve"> greatest wish that he might live to see his own grandchildren. Not every man lived that long, but </w:t>
-      </w:r>
-      <w:proofErr w:type="spellStart"/>
-      <w:r>
-        <w:rPr>
-          <w:rFonts w:eastAsia="Times New Roman" w:cs="Times New Roman"/>
-          <w:color w:val="000000"/>
-          <w:sz w:val="27"/>
-          <w:szCs w:val="27"/>
-        </w:rPr>
-        <w:t>Larth</w:t>
-      </w:r>
-      <w:proofErr w:type="spellEnd"/>
-      <w:r>
-        <w:rPr>
-          <w:rFonts w:eastAsia="Times New Roman" w:cs="Times New Roman"/>
-          <w:color w:val="000000"/>
-          <w:sz w:val="27"/>
-          <w:szCs w:val="27"/>
-        </w:rPr>
-        <w:t xml:space="preserve"> was hopeful. He had been healthy all his life, partly, he believed, because he had always been careful to show respect to the numina he encountered on his journeys.</w:t>
-      </w:r>
-    </w:p>
-    <w:p>
-      <w:pPr>
-        <w:spacing w:after="0" w:line="240" w:lineRule="auto"/>
-        <w:ind w:left="0"/>
-        <w:rPr>
-          <w:rFonts w:eastAsia="Times New Roman" w:cs="Times New Roman"/>
-          <w:color w:val="000000"/>
-          <w:sz w:val="27"/>
-          <w:szCs w:val="27"/>
-        </w:rPr>
-      </w:pPr>
-      <w:r>
-        <w:rPr>
-          <w:rFonts w:eastAsia="Times New Roman" w:cs="Times New Roman"/>
-          <w:color w:val="000000"/>
-          <w:sz w:val="27"/>
-          <w:szCs w:val="27"/>
-        </w:rPr>
-        <w:t xml:space="preserve">Respecting the numina was important. The numen of the river could suck a man under and drown him. The numen of a tree could trip a man with its roots, or drop a rotten branch on his head. Rocks could give way underfoot, chuckling with amusement at their own treachery. Even the sky, with a roar of fury, sometimes sent down fingers of fire that could roast a man like a rabbit on a spit, or worse, leave him alive but robbed of his senses. </w:t>
-      </w:r>
-      <w:proofErr w:type="spellStart"/>
-      <w:r>
-        <w:rPr>
-          <w:rFonts w:eastAsia="Times New Roman" w:cs="Times New Roman"/>
-          <w:color w:val="000000"/>
-          <w:sz w:val="27"/>
-          <w:szCs w:val="27"/>
-        </w:rPr>
-        <w:t>Larth</w:t>
-      </w:r>
-      <w:proofErr w:type="spellEnd"/>
-      <w:r>
-        <w:rPr>
-          <w:rFonts w:eastAsia="Times New Roman" w:cs="Times New Roman"/>
-          <w:color w:val="000000"/>
-          <w:sz w:val="27"/>
-          <w:szCs w:val="27"/>
-        </w:rPr>
-        <w:t xml:space="preserve"> had heard that the earth itself could open and swallow a man; though he had never actually seen such a thing, he nevertheless performed a ritual each morning, asking the earth’s permission before he went striding across it.</w:t>
+        <w:t>display the fullness of a woman’s hips and breasts. It was Larth’s greatest wish that he might live to see his own grandchildren. Not every man lived that long, but Larth was hopeful. He had been healthy all his life, partly, he believed, because he had always been careful to show respect to the numina he encountered on his journeys.</w:t>
+      </w:r>
+    </w:p>
+    <w:p>
+      <w:pPr>
+        <w:spacing w:after="0" w:line="240" w:lineRule="auto"/>
+        <w:ind w:left="0"/>
+        <w:rPr>
+          <w:rFonts w:eastAsia="Times New Roman" w:cs="Times New Roman"/>
+          <w:color w:val="000000"/>
+          <w:sz w:val="27"/>
+          <w:szCs w:val="27"/>
+        </w:rPr>
+      </w:pPr>
+      <w:r>
+        <w:rPr>
+          <w:rFonts w:eastAsia="Times New Roman" w:cs="Times New Roman"/>
+          <w:color w:val="000000"/>
+          <w:sz w:val="27"/>
+          <w:szCs w:val="27"/>
+        </w:rPr>
+        <w:t>Respecting the numina was important. The numen of the river could suck a man under and drown him. The numen of a tree could trip a man with its roots, or drop a rotten branch on his head. Rocks could give way underfoot, chuckling with amusement at their own treachery. Even the sky, with a roar of fury, sometimes sent down fingers of fire that could roast a man like a rabbit on a spit, or worse, leave him alive but robbed of his senses. Larth had heard that the earth itself could open and swallow a man; though he had never actually seen such a thing, he nevertheless performed a ritual each morning, asking the earth’s permission before he went striding across it.</w:t>
       </w:r>
     </w:p>
     <w:p>
@@ -2001,66 +1556,35 @@
           <w:szCs w:val="27"/>
         </w:rPr>
       </w:pPr>
-      <w:proofErr w:type="spellStart"/>
-      <w:r>
-        <w:rPr>
-          <w:rFonts w:eastAsia="Times New Roman" w:cs="Times New Roman"/>
-          <w:color w:val="000000"/>
-          <w:sz w:val="27"/>
-          <w:szCs w:val="27"/>
-        </w:rPr>
-        <w:t>Larth</w:t>
-      </w:r>
-      <w:proofErr w:type="spellEnd"/>
-      <w:r>
-        <w:rPr>
-          <w:rFonts w:eastAsia="Times New Roman" w:cs="Times New Roman"/>
-          <w:color w:val="000000"/>
-          <w:sz w:val="27"/>
-          <w:szCs w:val="27"/>
-        </w:rPr>
-        <w:t xml:space="preserve"> frowned. The question made no sense to him. A place was never made, it simply was. Small features might change over time. Uprooted by a storm, a tree might fall into the river. A boulder might decide to tumble down the hillside. The numina that animated all things went about reshaping the landscape from day to day, but the essential things never changed, and had always existed: the river, the hills, the sky, the sun, the sea, the salt beds at the mouth of the river.</w:t>
-      </w:r>
-    </w:p>
-    <w:p>
-      <w:pPr>
-        <w:spacing w:after="0" w:line="240" w:lineRule="auto"/>
-        <w:ind w:left="0"/>
-        <w:rPr>
-          <w:rFonts w:eastAsia="Times New Roman" w:cs="Times New Roman"/>
-          <w:color w:val="000000"/>
-          <w:sz w:val="27"/>
-          <w:szCs w:val="27"/>
-        </w:rPr>
-      </w:pPr>
-      <w:r>
-        <w:rPr>
-          <w:rFonts w:eastAsia="Times New Roman" w:cs="Times New Roman"/>
-          <w:color w:val="000000"/>
-          <w:sz w:val="27"/>
-          <w:szCs w:val="27"/>
-        </w:rPr>
-        <w:t xml:space="preserve">He was trying to think of some way to express these thoughts to Lara, when a deer, drinking at the river, was startled by their approach. The deer bolted up the brushy bank and onto the path. Instead of running to safety, the creature stood and stared at them. As clearly as if the animal had whispered aloud, </w:t>
-      </w:r>
-      <w:proofErr w:type="spellStart"/>
-      <w:r>
-        <w:rPr>
-          <w:rFonts w:eastAsia="Times New Roman" w:cs="Times New Roman"/>
-          <w:color w:val="000000"/>
-          <w:sz w:val="27"/>
-          <w:szCs w:val="27"/>
-        </w:rPr>
-        <w:t>Larth</w:t>
-      </w:r>
-      <w:proofErr w:type="spellEnd"/>
-      <w:r>
-        <w:rPr>
-          <w:rFonts w:eastAsia="Times New Roman" w:cs="Times New Roman"/>
-          <w:color w:val="000000"/>
-          <w:sz w:val="27"/>
-          <w:szCs w:val="27"/>
-        </w:rPr>
-        <w:t xml:space="preserve"> heard the words “Eat me.” The deer was offering herself.</w:t>
+      <w:r>
+        <w:rPr>
+          <w:rFonts w:eastAsia="Times New Roman" w:cs="Times New Roman"/>
+          <w:color w:val="000000"/>
+          <w:sz w:val="27"/>
+          <w:szCs w:val="27"/>
+        </w:rPr>
+        <w:t>Larth frowned. The question made no sense to him. A place was never made, it simply was. Small features might change over time. Uprooted by a storm, a tree might fall into the river. A boulder might decide to tumble down the hillside. The numina that animated all things went about reshaping the landscape from day to day, but the essential things never changed, and had always existed: the river, the hills, the sky, the sun, the sea, the salt beds at the mouth of the river.</w:t>
+      </w:r>
+    </w:p>
+    <w:p>
+      <w:pPr>
+        <w:spacing w:after="0" w:line="240" w:lineRule="auto"/>
+        <w:ind w:left="0"/>
+        <w:rPr>
+          <w:rFonts w:eastAsia="Times New Roman" w:cs="Times New Roman"/>
+          <w:color w:val="000000"/>
+          <w:sz w:val="27"/>
+          <w:szCs w:val="27"/>
+        </w:rPr>
+      </w:pPr>
+      <w:r>
+        <w:rPr>
+          <w:rFonts w:eastAsia="Times New Roman" w:cs="Times New Roman"/>
+          <w:color w:val="000000"/>
+          <w:sz w:val="27"/>
+          <w:szCs w:val="27"/>
+        </w:rPr>
+        <w:t>He was trying to think of some way to express these thoughts to Lara, when a deer, drinking at the river, was startled by their approach. The deer bolted up the brushy bank and onto the path. Instead of running to safety, the creature stood and stared at them. As clearly as if the animal had whispered aloud, Larth heard the words “Eat me.” The deer was offering herself.</w:t>
       </w:r>
     </w:p>
     <w:p>
@@ -2149,7 +1673,6 @@
         </w:rPr>
         <w:t xml:space="preserve">Lara had been back and forth along the river path many times in her short life. Her people had not created the path—it had always been there, like the river—but their deerskin-shod feet and the wooden wheels of their handcarts kept the path well worn. </w:t>
       </w:r>
-      <w:proofErr w:type="spellStart"/>
       <w:r>
         <w:rPr>
           <w:rFonts w:eastAsia="Times New Roman" w:cs="Times New Roman"/>
@@ -2166,17 +1689,7 @@
           <w:sz w:val="27"/>
           <w:szCs w:val="27"/>
         </w:rPr>
-        <w:t>Lara’s</w:t>
-      </w:r>
-      <w:proofErr w:type="spellEnd"/>
-      <w:r>
-        <w:rPr>
-          <w:rFonts w:eastAsia="Times New Roman" w:cs="Times New Roman"/>
-          <w:color w:val="000000"/>
-          <w:sz w:val="27"/>
-          <w:szCs w:val="27"/>
-        </w:rPr>
-        <w:t xml:space="preserve"> people were salt traders, and their livelihood took them on a continual journey.</w:t>
+        <w:t>Lara’s people were salt traders, and their livelihood took them on a continual journey.</w:t>
       </w:r>
     </w:p>
     <w:p>
@@ -2344,45 +1857,14 @@
           <w:szCs w:val="27"/>
         </w:rPr>
       </w:pPr>
-      <w:proofErr w:type="spellStart"/>
-      <w:r>
-        <w:rPr>
-          <w:rFonts w:eastAsia="Times New Roman" w:cs="Times New Roman"/>
-          <w:color w:val="000000"/>
-          <w:sz w:val="27"/>
-          <w:szCs w:val="27"/>
-        </w:rPr>
-        <w:t>Larth</w:t>
-      </w:r>
-      <w:proofErr w:type="spellEnd"/>
-      <w:r>
-        <w:rPr>
-          <w:rFonts w:eastAsia="Times New Roman" w:cs="Times New Roman"/>
-          <w:color w:val="000000"/>
-          <w:sz w:val="27"/>
-          <w:szCs w:val="27"/>
-        </w:rPr>
-        <w:t xml:space="preserve"> spoke like that all the time, conjuring images of giants and monsters in the landscape. He could perceive the spirits, called numina, that dwelled in rocks and trees. Sometimes he could speak to them and hear what they had to say. The river was his oldest friend and told him where the fishing would be best. From whispers in the wind he could foretell the next day’s weather. Because of such skills, </w:t>
-      </w:r>
-      <w:proofErr w:type="spellStart"/>
-      <w:r>
-        <w:rPr>
-          <w:rFonts w:eastAsia="Times New Roman" w:cs="Times New Roman"/>
-          <w:color w:val="000000"/>
-          <w:sz w:val="27"/>
-          <w:szCs w:val="27"/>
-        </w:rPr>
-        <w:t>Larth</w:t>
-      </w:r>
-      <w:proofErr w:type="spellEnd"/>
-      <w:r>
-        <w:rPr>
-          <w:rFonts w:eastAsia="Times New Roman" w:cs="Times New Roman"/>
-          <w:color w:val="000000"/>
-          <w:sz w:val="27"/>
-          <w:szCs w:val="27"/>
-        </w:rPr>
-        <w:t xml:space="preserve"> was the leader of the group.</w:t>
+      <w:r>
+        <w:rPr>
+          <w:rFonts w:eastAsia="Times New Roman" w:cs="Times New Roman"/>
+          <w:color w:val="000000"/>
+          <w:sz w:val="27"/>
+          <w:szCs w:val="27"/>
+        </w:rPr>
+        <w:t>Larth spoke like that all the time, conjuring images of giants and monsters in the landscape. He could perceive the spirits, called numina, that dwelled in rocks and trees. Sometimes he could speak to them and hear what they had to say. The river was his oldest friend and told him where the fishing would be best. From whispers in the wind he could foretell the next day’s weather. Because of such skills, Larth was the leader of the group.</w:t>
       </w:r>
     </w:p>
     <w:p>
@@ -2467,108 +1949,28 @@
           <w:sz w:val="27"/>
           <w:szCs w:val="27"/>
         </w:rPr>
-        <w:t xml:space="preserve">“Good girl!” said </w:t>
-      </w:r>
-      <w:proofErr w:type="spellStart"/>
-      <w:r>
-        <w:rPr>
-          <w:rFonts w:eastAsia="Times New Roman" w:cs="Times New Roman"/>
-          <w:color w:val="000000"/>
-          <w:sz w:val="27"/>
-          <w:szCs w:val="27"/>
-        </w:rPr>
-        <w:t>Larth</w:t>
-      </w:r>
-      <w:proofErr w:type="spellEnd"/>
-      <w:r>
-        <w:rPr>
-          <w:rFonts w:eastAsia="Times New Roman" w:cs="Times New Roman"/>
-          <w:color w:val="000000"/>
-          <w:sz w:val="27"/>
-          <w:szCs w:val="27"/>
-        </w:rPr>
-        <w:t xml:space="preserve">, proud of his daughter’s memory and powers of observation. He was a strong, handsome man with flecks of gray in his black beard. His wife had borne several children, but all had died very young except Lara, the last, whom his wife had died bearing. Lara was very precious to him. Like her mother, she had golden hair. Now that she had reached the age of childbearing, Lara was beginning to display the fullness of a woman’s hips and breasts. It was </w:t>
-      </w:r>
-      <w:proofErr w:type="spellStart"/>
-      <w:r>
-        <w:rPr>
-          <w:rFonts w:eastAsia="Times New Roman" w:cs="Times New Roman"/>
-          <w:color w:val="000000"/>
-          <w:sz w:val="27"/>
-          <w:szCs w:val="27"/>
-        </w:rPr>
-        <w:t>Larth’s</w:t>
-      </w:r>
-      <w:proofErr w:type="spellEnd"/>
-      <w:r>
-        <w:rPr>
-          <w:rFonts w:eastAsia="Times New Roman" w:cs="Times New Roman"/>
-          <w:color w:val="000000"/>
-          <w:sz w:val="27"/>
-          <w:szCs w:val="27"/>
-        </w:rPr>
-        <w:t xml:space="preserve"> greatest wish that he might live to see his own grandchildren. Not every man lived that long, but </w:t>
-      </w:r>
-      <w:proofErr w:type="spellStart"/>
-      <w:r>
-        <w:rPr>
-          <w:rFonts w:eastAsia="Times New Roman" w:cs="Times New Roman"/>
-          <w:color w:val="000000"/>
-          <w:sz w:val="27"/>
-          <w:szCs w:val="27"/>
-        </w:rPr>
-        <w:t>Larth</w:t>
-      </w:r>
-      <w:proofErr w:type="spellEnd"/>
-      <w:r>
-        <w:rPr>
-          <w:rFonts w:eastAsia="Times New Roman" w:cs="Times New Roman"/>
-          <w:color w:val="000000"/>
-          <w:sz w:val="27"/>
-          <w:szCs w:val="27"/>
-        </w:rPr>
-        <w:t xml:space="preserve"> was hopeful. He had been healthy all his life, partly, he believed, because he had always been careful to show respect to the numina he encountered on his journeys.</w:t>
-      </w:r>
-    </w:p>
-    <w:p>
-      <w:pPr>
-        <w:spacing w:after="0" w:line="240" w:lineRule="auto"/>
-        <w:ind w:left="0"/>
-        <w:rPr>
-          <w:rFonts w:eastAsia="Times New Roman" w:cs="Times New Roman"/>
-          <w:color w:val="000000"/>
-          <w:sz w:val="27"/>
-          <w:szCs w:val="27"/>
-        </w:rPr>
-      </w:pPr>
-      <w:r>
-        <w:rPr>
-          <w:rFonts w:eastAsia="Times New Roman" w:cs="Times New Roman"/>
-          <w:color w:val="000000"/>
-          <w:sz w:val="27"/>
-          <w:szCs w:val="27"/>
-        </w:rPr>
-        <w:t xml:space="preserve">Respecting the numina was important. The numen of the river could suck a man under and drown him. The numen of a tree could trip a man with its roots, or drop a rotten branch on his head. Rocks could give way underfoot, chuckling with amusement at their own treachery. Even the sky, with a roar of fury, sometimes sent down fingers of fire that could roast a man like a rabbit on a spit, or worse, leave him alive but robbed of his senses. </w:t>
-      </w:r>
-      <w:proofErr w:type="spellStart"/>
-      <w:r>
-        <w:rPr>
-          <w:rFonts w:eastAsia="Times New Roman" w:cs="Times New Roman"/>
-          <w:color w:val="000000"/>
-          <w:sz w:val="27"/>
-          <w:szCs w:val="27"/>
-        </w:rPr>
-        <w:t>Larth</w:t>
-      </w:r>
-      <w:proofErr w:type="spellEnd"/>
-      <w:r>
-        <w:rPr>
-          <w:rFonts w:eastAsia="Times New Roman" w:cs="Times New Roman"/>
-          <w:color w:val="000000"/>
-          <w:sz w:val="27"/>
-          <w:szCs w:val="27"/>
-        </w:rPr>
-        <w:t xml:space="preserve"> had heard that the earth itself could open and swallow a man; though he had never actually seen such a thing, he nevertheless performed a ritual each morning, asking the earth’s permission before he went striding across it.</w:t>
+        <w:t>“Good girl!” said Larth, proud of his daughter’s memory and powers of observation. He was a strong, handsome man with flecks of gray in his black beard. His wife had borne several children, but all had died very young except Lara, the last, whom his wife had died bearing. Lara was very precious to him. Like her mother, she had golden hair. Now that she had reached the age of childbearing, Lara was beginning to display the fullness of a woman’s hips and breasts. It was Larth’s greatest wish that he might live to see his own grandchildren. Not every man lived that long, but Larth was hopeful. He had been healthy all his life, partly, he believed, because he had always been careful to show respect to the numina he encountered on his journeys.</w:t>
+      </w:r>
+    </w:p>
+    <w:p>
+      <w:pPr>
+        <w:spacing w:after="0" w:line="240" w:lineRule="auto"/>
+        <w:ind w:left="0"/>
+        <w:rPr>
+          <w:rFonts w:eastAsia="Times New Roman" w:cs="Times New Roman"/>
+          <w:color w:val="000000"/>
+          <w:sz w:val="27"/>
+          <w:szCs w:val="27"/>
+        </w:rPr>
+      </w:pPr>
+      <w:r>
+        <w:rPr>
+          <w:rFonts w:eastAsia="Times New Roman" w:cs="Times New Roman"/>
+          <w:color w:val="000000"/>
+          <w:sz w:val="27"/>
+          <w:szCs w:val="27"/>
+        </w:rPr>
+        <w:t>Respecting the numina was important. The numen of the river could suck a man under and drown him. The numen of a tree could trip a man with its roots, or drop a rotten branch on his head. Rocks could give way underfoot, chuckling with amusement at their own treachery. Even the sky, with a roar of fury, sometimes sent down fingers of fire that could roast a man like a rabbit on a spit, or worse, leave him alive but robbed of his senses. Larth had heard that the earth itself could open and swallow a man; though he had never actually seen such a thing, he nevertheless performed a ritual each morning, asking the earth’s permission before he went striding across it.</w:t>
       </w:r>
     </w:p>
     <w:p>
@@ -2603,66 +2005,35 @@
           <w:szCs w:val="27"/>
         </w:rPr>
       </w:pPr>
-      <w:proofErr w:type="spellStart"/>
-      <w:r>
-        <w:rPr>
-          <w:rFonts w:eastAsia="Times New Roman" w:cs="Times New Roman"/>
-          <w:color w:val="000000"/>
-          <w:sz w:val="27"/>
-          <w:szCs w:val="27"/>
-        </w:rPr>
-        <w:t>Larth</w:t>
-      </w:r>
-      <w:proofErr w:type="spellEnd"/>
-      <w:r>
-        <w:rPr>
-          <w:rFonts w:eastAsia="Times New Roman" w:cs="Times New Roman"/>
-          <w:color w:val="000000"/>
-          <w:sz w:val="27"/>
-          <w:szCs w:val="27"/>
-        </w:rPr>
-        <w:t xml:space="preserve"> frowned. The question made no sense to him. A place was never made, it simply was. Small features might change over time. Uprooted by a storm, a tree might fall into the river. A boulder might decide to tumble down the hillside. The numina that animated all things went about reshaping the landscape from day to day, but the essential things never changed, and had always existed: the river, the hills, the sky, the sun, the sea, the salt beds at the mouth of the river.</w:t>
-      </w:r>
-    </w:p>
-    <w:p>
-      <w:pPr>
-        <w:spacing w:after="0" w:line="240" w:lineRule="auto"/>
-        <w:ind w:left="0"/>
-        <w:rPr>
-          <w:rFonts w:eastAsia="Times New Roman" w:cs="Times New Roman"/>
-          <w:color w:val="000000"/>
-          <w:sz w:val="27"/>
-          <w:szCs w:val="27"/>
-        </w:rPr>
-      </w:pPr>
-      <w:r>
-        <w:rPr>
-          <w:rFonts w:eastAsia="Times New Roman" w:cs="Times New Roman"/>
-          <w:color w:val="000000"/>
-          <w:sz w:val="27"/>
-          <w:szCs w:val="27"/>
-        </w:rPr>
-        <w:t xml:space="preserve">He was trying to think of some way to express these thoughts to Lara, when a deer, drinking at the river, was startled by their approach. The deer bolted up the brushy bank and onto the path. Instead of running to safety, the creature stood and stared at them. As clearly as if the animal had whispered aloud, </w:t>
-      </w:r>
-      <w:proofErr w:type="spellStart"/>
-      <w:r>
-        <w:rPr>
-          <w:rFonts w:eastAsia="Times New Roman" w:cs="Times New Roman"/>
-          <w:color w:val="000000"/>
-          <w:sz w:val="27"/>
-          <w:szCs w:val="27"/>
-        </w:rPr>
-        <w:t>Larth</w:t>
-      </w:r>
-      <w:proofErr w:type="spellEnd"/>
-      <w:r>
-        <w:rPr>
-          <w:rFonts w:eastAsia="Times New Roman" w:cs="Times New Roman"/>
-          <w:color w:val="000000"/>
-          <w:sz w:val="27"/>
-          <w:szCs w:val="27"/>
-        </w:rPr>
-        <w:t xml:space="preserve"> heard the words “Eat me.” The deer was offering herself.</w:t>
+      <w:r>
+        <w:rPr>
+          <w:rFonts w:eastAsia="Times New Roman" w:cs="Times New Roman"/>
+          <w:color w:val="000000"/>
+          <w:sz w:val="27"/>
+          <w:szCs w:val="27"/>
+        </w:rPr>
+        <w:t>Larth frowned. The question made no sense to him. A place was never made, it simply was. Small features might change over time. Uprooted by a storm, a tree might fall into the river. A boulder might decide to tumble down the hillside. The numina that animated all things went about reshaping the landscape from day to day, but the essential things never changed, and had always existed: the river, the hills, the sky, the sun, the sea, the salt beds at the mouth of the river.</w:t>
+      </w:r>
+    </w:p>
+    <w:p>
+      <w:pPr>
+        <w:spacing w:after="0" w:line="240" w:lineRule="auto"/>
+        <w:ind w:left="0"/>
+        <w:rPr>
+          <w:rFonts w:eastAsia="Times New Roman" w:cs="Times New Roman"/>
+          <w:color w:val="000000"/>
+          <w:sz w:val="27"/>
+          <w:szCs w:val="27"/>
+        </w:rPr>
+      </w:pPr>
+      <w:r>
+        <w:rPr>
+          <w:rFonts w:eastAsia="Times New Roman" w:cs="Times New Roman"/>
+          <w:color w:val="000000"/>
+          <w:sz w:val="27"/>
+          <w:szCs w:val="27"/>
+        </w:rPr>
+        <w:t>He was trying to think of some way to express these thoughts to Lara, when a deer, drinking at the river, was startled by their approach. The deer bolted up the brushy bank and onto the path. Instead of running to safety, the creature stood and stared at them. As clearly as if the animal had whispered aloud, Larth heard the words “Eat me.” The deer was offering herself.</w:t>
       </w:r>
     </w:p>
     <w:p>
@@ -2761,7 +2132,6 @@
         </w:rPr>
         <w:t xml:space="preserve">Lara had been back and forth along the river path many times in her short life. Her people had not created the path—it had always been there, like the river—but their deerskin-shod feet and the wooden wheels of their handcarts kept the path well worn. </w:t>
       </w:r>
-      <w:proofErr w:type="spellStart"/>
       <w:r>
         <w:rPr>
           <w:rFonts w:eastAsia="Times New Roman" w:cs="Times New Roman"/>
@@ -2778,17 +2148,7 @@
           <w:sz w:val="27"/>
           <w:szCs w:val="27"/>
         </w:rPr>
-        <w:t>Lara’s</w:t>
-      </w:r>
-      <w:proofErr w:type="spellEnd"/>
-      <w:r>
-        <w:rPr>
-          <w:rFonts w:eastAsia="Times New Roman" w:cs="Times New Roman"/>
-          <w:color w:val="000000"/>
-          <w:sz w:val="27"/>
-          <w:szCs w:val="27"/>
-        </w:rPr>
-        <w:t xml:space="preserve"> people were salt traders, and their livelihood took them on a continual journey.</w:t>
+        <w:t>Lara’s people were salt traders, and their livelihood took them on a continual journey.</w:t>
       </w:r>
     </w:p>
     <w:p>
@@ -2946,7 +2306,6 @@
           <w:szCs w:val="27"/>
         </w:rPr>
       </w:pPr>
-      <w:proofErr w:type="spellStart"/>
       <w:r>
         <w:rPr>
           <w:rFonts w:eastAsia="Times New Roman" w:cs="Times New Roman"/>
@@ -2955,37 +2314,7 @@
           <w:szCs w:val="27"/>
         </w:rPr>
         <w:lastRenderedPageBreak/>
-        <w:t>Larth</w:t>
-      </w:r>
-      <w:proofErr w:type="spellEnd"/>
-      <w:r>
-        <w:rPr>
-          <w:rFonts w:eastAsia="Times New Roman" w:cs="Times New Roman"/>
-          <w:color w:val="000000"/>
-          <w:sz w:val="27"/>
-          <w:szCs w:val="27"/>
-        </w:rPr>
-        <w:t xml:space="preserve"> spoke like that all the time, conjuring images of giants and monsters in the landscape. He could perceive the spirits, called numina, that dwelled in rocks and trees. Sometimes he could speak to them and hear what they had to say. The river was his oldest friend and told him where the fishing would be best. From whispers in the wind he could foretell the next day’s weather. Because of such skills, </w:t>
-      </w:r>
-      <w:proofErr w:type="spellStart"/>
-      <w:r>
-        <w:rPr>
-          <w:rFonts w:eastAsia="Times New Roman" w:cs="Times New Roman"/>
-          <w:color w:val="000000"/>
-          <w:sz w:val="27"/>
-          <w:szCs w:val="27"/>
-        </w:rPr>
-        <w:t>Larth</w:t>
-      </w:r>
-      <w:proofErr w:type="spellEnd"/>
-      <w:r>
-        <w:rPr>
-          <w:rFonts w:eastAsia="Times New Roman" w:cs="Times New Roman"/>
-          <w:color w:val="000000"/>
-          <w:sz w:val="27"/>
-          <w:szCs w:val="27"/>
-        </w:rPr>
-        <w:t xml:space="preserve"> was the leader of the group.</w:t>
+        <w:t>Larth spoke like that all the time, conjuring images of giants and monsters in the landscape. He could perceive the spirits, called numina, that dwelled in rocks and trees. Sometimes he could speak to them and hear what they had to say. The river was his oldest friend and told him where the fishing would be best. From whispers in the wind he could foretell the next day’s weather. Because of such skills, Larth was the leader of the group.</w:t>
       </w:r>
     </w:p>
     <w:p>
@@ -3069,108 +2398,28 @@
           <w:sz w:val="27"/>
           <w:szCs w:val="27"/>
         </w:rPr>
-        <w:t xml:space="preserve">“Good girl!” said </w:t>
-      </w:r>
-      <w:proofErr w:type="spellStart"/>
-      <w:r>
-        <w:rPr>
-          <w:rFonts w:eastAsia="Times New Roman" w:cs="Times New Roman"/>
-          <w:color w:val="000000"/>
-          <w:sz w:val="27"/>
-          <w:szCs w:val="27"/>
-        </w:rPr>
-        <w:t>Larth</w:t>
-      </w:r>
-      <w:proofErr w:type="spellEnd"/>
-      <w:r>
-        <w:rPr>
-          <w:rFonts w:eastAsia="Times New Roman" w:cs="Times New Roman"/>
-          <w:color w:val="000000"/>
-          <w:sz w:val="27"/>
-          <w:szCs w:val="27"/>
-        </w:rPr>
-        <w:t xml:space="preserve">, proud of his daughter’s memory and powers of observation. He was a strong, handsome man with flecks of gray in his black beard. His wife had borne several children, but all had died very young except Lara, the last, whom his wife had died bearing. Lara was very precious to him. Like her mother, she had golden hair. Now that she had reached the age of childbearing, Lara was beginning to display the fullness of a woman’s hips and breasts. It was </w:t>
-      </w:r>
-      <w:proofErr w:type="spellStart"/>
-      <w:r>
-        <w:rPr>
-          <w:rFonts w:eastAsia="Times New Roman" w:cs="Times New Roman"/>
-          <w:color w:val="000000"/>
-          <w:sz w:val="27"/>
-          <w:szCs w:val="27"/>
-        </w:rPr>
-        <w:t>Larth’s</w:t>
-      </w:r>
-      <w:proofErr w:type="spellEnd"/>
-      <w:r>
-        <w:rPr>
-          <w:rFonts w:eastAsia="Times New Roman" w:cs="Times New Roman"/>
-          <w:color w:val="000000"/>
-          <w:sz w:val="27"/>
-          <w:szCs w:val="27"/>
-        </w:rPr>
-        <w:t xml:space="preserve"> greatest wish that he might live to see his own grandchildren. Not every man lived that long, but </w:t>
-      </w:r>
-      <w:proofErr w:type="spellStart"/>
-      <w:r>
-        <w:rPr>
-          <w:rFonts w:eastAsia="Times New Roman" w:cs="Times New Roman"/>
-          <w:color w:val="000000"/>
-          <w:sz w:val="27"/>
-          <w:szCs w:val="27"/>
-        </w:rPr>
-        <w:t>Larth</w:t>
-      </w:r>
-      <w:proofErr w:type="spellEnd"/>
-      <w:r>
-        <w:rPr>
-          <w:rFonts w:eastAsia="Times New Roman" w:cs="Times New Roman"/>
-          <w:color w:val="000000"/>
-          <w:sz w:val="27"/>
-          <w:szCs w:val="27"/>
-        </w:rPr>
-        <w:t xml:space="preserve"> was hopeful. He had been healthy all his life, partly, he believed, because he had always been careful to show respect to the numina he encountered on his journeys.</w:t>
-      </w:r>
-    </w:p>
-    <w:p>
-      <w:pPr>
-        <w:spacing w:after="0" w:line="240" w:lineRule="auto"/>
-        <w:ind w:left="0"/>
-        <w:rPr>
-          <w:rFonts w:eastAsia="Times New Roman" w:cs="Times New Roman"/>
-          <w:color w:val="000000"/>
-          <w:sz w:val="27"/>
-          <w:szCs w:val="27"/>
-        </w:rPr>
-      </w:pPr>
-      <w:r>
-        <w:rPr>
-          <w:rFonts w:eastAsia="Times New Roman" w:cs="Times New Roman"/>
-          <w:color w:val="000000"/>
-          <w:sz w:val="27"/>
-          <w:szCs w:val="27"/>
-        </w:rPr>
-        <w:t xml:space="preserve">Respecting the numina was important. The numen of the river could suck a man under and drown him. The numen of a tree could trip a man with its roots, or drop a rotten branch on his head. Rocks could give way underfoot, chuckling with amusement at their own treachery. Even the sky, with a roar of fury, sometimes sent down fingers of fire that could roast a man like a rabbit on a spit, or worse, leave him alive but robbed of his senses. </w:t>
-      </w:r>
-      <w:proofErr w:type="spellStart"/>
-      <w:r>
-        <w:rPr>
-          <w:rFonts w:eastAsia="Times New Roman" w:cs="Times New Roman"/>
-          <w:color w:val="000000"/>
-          <w:sz w:val="27"/>
-          <w:szCs w:val="27"/>
-        </w:rPr>
-        <w:t>Larth</w:t>
-      </w:r>
-      <w:proofErr w:type="spellEnd"/>
-      <w:r>
-        <w:rPr>
-          <w:rFonts w:eastAsia="Times New Roman" w:cs="Times New Roman"/>
-          <w:color w:val="000000"/>
-          <w:sz w:val="27"/>
-          <w:szCs w:val="27"/>
-        </w:rPr>
-        <w:t xml:space="preserve"> had heard that the earth itself could open and swallow a man; though he had never actually seen such a thing, he nevertheless performed a ritual each morning, asking the earth’s permission before he went striding across it.</w:t>
+        <w:t>“Good girl!” said Larth, proud of his daughter’s memory and powers of observation. He was a strong, handsome man with flecks of gray in his black beard. His wife had borne several children, but all had died very young except Lara, the last, whom his wife had died bearing. Lara was very precious to him. Like her mother, she had golden hair. Now that she had reached the age of childbearing, Lara was beginning to display the fullness of a woman’s hips and breasts. It was Larth’s greatest wish that he might live to see his own grandchildren. Not every man lived that long, but Larth was hopeful. He had been healthy all his life, partly, he believed, because he had always been careful to show respect to the numina he encountered on his journeys.</w:t>
+      </w:r>
+    </w:p>
+    <w:p>
+      <w:pPr>
+        <w:spacing w:after="0" w:line="240" w:lineRule="auto"/>
+        <w:ind w:left="0"/>
+        <w:rPr>
+          <w:rFonts w:eastAsia="Times New Roman" w:cs="Times New Roman"/>
+          <w:color w:val="000000"/>
+          <w:sz w:val="27"/>
+          <w:szCs w:val="27"/>
+        </w:rPr>
+      </w:pPr>
+      <w:r>
+        <w:rPr>
+          <w:rFonts w:eastAsia="Times New Roman" w:cs="Times New Roman"/>
+          <w:color w:val="000000"/>
+          <w:sz w:val="27"/>
+          <w:szCs w:val="27"/>
+        </w:rPr>
+        <w:t>Respecting the numina was important. The numen of the river could suck a man under and drown him. The numen of a tree could trip a man with its roots, or drop a rotten branch on his head. Rocks could give way underfoot, chuckling with amusement at their own treachery. Even the sky, with a roar of fury, sometimes sent down fingers of fire that could roast a man like a rabbit on a spit, or worse, leave him alive but robbed of his senses. Larth had heard that the earth itself could open and swallow a man; though he had never actually seen such a thing, he nevertheless performed a ritual each morning, asking the earth’s permission before he went striding across it.</w:t>
       </w:r>
     </w:p>
     <w:p>
@@ -3205,25 +2454,14 @@
           <w:szCs w:val="27"/>
         </w:rPr>
       </w:pPr>
-      <w:proofErr w:type="spellStart"/>
-      <w:r>
-        <w:rPr>
-          <w:rFonts w:eastAsia="Times New Roman" w:cs="Times New Roman"/>
-          <w:color w:val="000000"/>
-          <w:sz w:val="27"/>
-          <w:szCs w:val="27"/>
-        </w:rPr>
-        <w:t>Larth</w:t>
-      </w:r>
-      <w:proofErr w:type="spellEnd"/>
-      <w:r>
-        <w:rPr>
-          <w:rFonts w:eastAsia="Times New Roman" w:cs="Times New Roman"/>
-          <w:color w:val="000000"/>
-          <w:sz w:val="27"/>
-          <w:szCs w:val="27"/>
-        </w:rPr>
-        <w:t xml:space="preserve"> frowned. The question made no sense to him. A place was never made, it simply was. Small features might change over time. Uprooted by a storm, a tree might fall into the river. A boulder might decide to tumble down the hillside. The numina that animated all things went about reshaping the landscape from day to day, but the essential things never changed, and had always existed: the river, the hills, the sky, the sun, the sea, the salt beds at the mouth of the river.</w:t>
+      <w:r>
+        <w:rPr>
+          <w:rFonts w:eastAsia="Times New Roman" w:cs="Times New Roman"/>
+          <w:color w:val="000000"/>
+          <w:sz w:val="27"/>
+          <w:szCs w:val="27"/>
+        </w:rPr>
+        <w:t>Larth frowned. The question made no sense to him. A place was never made, it simply was. Small features might change over time. Uprooted by a storm, a tree might fall into the river. A boulder might decide to tumble down the hillside. The numina that animated all things went about reshaping the landscape from day to day, but the essential things never changed, and had always existed: the river, the hills, the sky, the sun, the sea, the salt beds at the mouth of the river.</w:t>
       </w:r>
     </w:p>
     <w:p>
@@ -3254,27 +2492,7 @@
           <w:szCs w:val="27"/>
         </w:rPr>
         <w:lastRenderedPageBreak/>
-        <w:t xml:space="preserve">them. As clearly as if the animal had whispered aloud, </w:t>
-      </w:r>
-      <w:proofErr w:type="spellStart"/>
-      <w:r>
-        <w:rPr>
-          <w:rFonts w:eastAsia="Times New Roman" w:cs="Times New Roman"/>
-          <w:color w:val="000000"/>
-          <w:sz w:val="27"/>
-          <w:szCs w:val="27"/>
-        </w:rPr>
-        <w:t>Larth</w:t>
-      </w:r>
-      <w:proofErr w:type="spellEnd"/>
-      <w:r>
-        <w:rPr>
-          <w:rFonts w:eastAsia="Times New Roman" w:cs="Times New Roman"/>
-          <w:color w:val="000000"/>
-          <w:sz w:val="27"/>
-          <w:szCs w:val="27"/>
-        </w:rPr>
-        <w:t xml:space="preserve"> heard the words “Eat me.” The deer was offering herself.</w:t>
+        <w:t>them. As clearly as if the animal had whispered aloud, Larth heard the words “Eat me.” The deer was offering herself.</w:t>
       </w:r>
     </w:p>
     <w:p>
@@ -3363,7 +2581,6 @@
         </w:rPr>
         <w:t xml:space="preserve">Lara had been back and forth along the river path many times in her short life. Her people had not created the path—it had always been there, like the river—but their deerskin-shod feet and the wooden wheels of their handcarts kept the path well worn. </w:t>
       </w:r>
-      <w:proofErr w:type="spellStart"/>
       <w:r>
         <w:rPr>
           <w:rFonts w:eastAsia="Times New Roman" w:cs="Times New Roman"/>
@@ -3380,17 +2597,7 @@
           <w:sz w:val="27"/>
           <w:szCs w:val="27"/>
         </w:rPr>
-        <w:t>Lara’s</w:t>
-      </w:r>
-      <w:proofErr w:type="spellEnd"/>
-      <w:r>
-        <w:rPr>
-          <w:rFonts w:eastAsia="Times New Roman" w:cs="Times New Roman"/>
-          <w:color w:val="000000"/>
-          <w:sz w:val="27"/>
-          <w:szCs w:val="27"/>
-        </w:rPr>
-        <w:t xml:space="preserve"> people were salt traders, and their livelihood took them on a continual journey.</w:t>
+        <w:t>Lara’s people were salt traders, and their livelihood took them on a continual journey.</w:t>
       </w:r>
     </w:p>
     <w:p>
@@ -3549,45 +2756,14 @@
           <w:szCs w:val="27"/>
         </w:rPr>
       </w:pPr>
-      <w:proofErr w:type="spellStart"/>
-      <w:r>
-        <w:rPr>
-          <w:rFonts w:eastAsia="Times New Roman" w:cs="Times New Roman"/>
-          <w:color w:val="000000"/>
-          <w:sz w:val="27"/>
-          <w:szCs w:val="27"/>
-        </w:rPr>
-        <w:t>Larth</w:t>
-      </w:r>
-      <w:proofErr w:type="spellEnd"/>
-      <w:r>
-        <w:rPr>
-          <w:rFonts w:eastAsia="Times New Roman" w:cs="Times New Roman"/>
-          <w:color w:val="000000"/>
-          <w:sz w:val="27"/>
-          <w:szCs w:val="27"/>
-        </w:rPr>
-        <w:t xml:space="preserve"> spoke like that all the time, conjuring images of giants and monsters in the landscape. He could perceive the spirits, called numina, that dwelled in rocks and trees. Sometimes he could speak to them and hear what they had to say. The river was his oldest friend and told him where the fishing would be best. From whispers in the wind he could foretell the next day’s weather. Because of such skills, </w:t>
-      </w:r>
-      <w:proofErr w:type="spellStart"/>
-      <w:r>
-        <w:rPr>
-          <w:rFonts w:eastAsia="Times New Roman" w:cs="Times New Roman"/>
-          <w:color w:val="000000"/>
-          <w:sz w:val="27"/>
-          <w:szCs w:val="27"/>
-        </w:rPr>
-        <w:t>Larth</w:t>
-      </w:r>
-      <w:proofErr w:type="spellEnd"/>
-      <w:r>
-        <w:rPr>
-          <w:rFonts w:eastAsia="Times New Roman" w:cs="Times New Roman"/>
-          <w:color w:val="000000"/>
-          <w:sz w:val="27"/>
-          <w:szCs w:val="27"/>
-        </w:rPr>
-        <w:t xml:space="preserve"> was the leader of the group.</w:t>
+      <w:r>
+        <w:rPr>
+          <w:rFonts w:eastAsia="Times New Roman" w:cs="Times New Roman"/>
+          <w:color w:val="000000"/>
+          <w:sz w:val="27"/>
+          <w:szCs w:val="27"/>
+        </w:rPr>
+        <w:t>Larth spoke like that all the time, conjuring images of giants and monsters in the landscape. He could perceive the spirits, called numina, that dwelled in rocks and trees. Sometimes he could speak to them and hear what they had to say. The river was his oldest friend and told him where the fishing would be best. From whispers in the wind he could foretell the next day’s weather. Because of such skills, Larth was the leader of the group.</w:t>
       </w:r>
     </w:p>
     <w:p>
@@ -3671,108 +2847,28 @@
           <w:sz w:val="27"/>
           <w:szCs w:val="27"/>
         </w:rPr>
-        <w:t xml:space="preserve">“Good girl!” said </w:t>
-      </w:r>
-      <w:proofErr w:type="spellStart"/>
-      <w:r>
-        <w:rPr>
-          <w:rFonts w:eastAsia="Times New Roman" w:cs="Times New Roman"/>
-          <w:color w:val="000000"/>
-          <w:sz w:val="27"/>
-          <w:szCs w:val="27"/>
-        </w:rPr>
-        <w:t>Larth</w:t>
-      </w:r>
-      <w:proofErr w:type="spellEnd"/>
-      <w:r>
-        <w:rPr>
-          <w:rFonts w:eastAsia="Times New Roman" w:cs="Times New Roman"/>
-          <w:color w:val="000000"/>
-          <w:sz w:val="27"/>
-          <w:szCs w:val="27"/>
-        </w:rPr>
-        <w:t xml:space="preserve">, proud of his daughter’s memory and powers of observation. He was a strong, handsome man with flecks of gray in his black beard. His wife had borne several children, but all had died very young except Lara, the last, whom his wife had died bearing. Lara was very precious to him. Like her mother, she had golden hair. Now that she had reached the age of childbearing, Lara was beginning to display the fullness of a woman’s hips and breasts. It was </w:t>
-      </w:r>
-      <w:proofErr w:type="spellStart"/>
-      <w:r>
-        <w:rPr>
-          <w:rFonts w:eastAsia="Times New Roman" w:cs="Times New Roman"/>
-          <w:color w:val="000000"/>
-          <w:sz w:val="27"/>
-          <w:szCs w:val="27"/>
-        </w:rPr>
-        <w:t>Larth’s</w:t>
-      </w:r>
-      <w:proofErr w:type="spellEnd"/>
-      <w:r>
-        <w:rPr>
-          <w:rFonts w:eastAsia="Times New Roman" w:cs="Times New Roman"/>
-          <w:color w:val="000000"/>
-          <w:sz w:val="27"/>
-          <w:szCs w:val="27"/>
-        </w:rPr>
-        <w:t xml:space="preserve"> greatest wish that he might live to see his own grandchildren. Not every man lived that long, but </w:t>
-      </w:r>
-      <w:proofErr w:type="spellStart"/>
-      <w:r>
-        <w:rPr>
-          <w:rFonts w:eastAsia="Times New Roman" w:cs="Times New Roman"/>
-          <w:color w:val="000000"/>
-          <w:sz w:val="27"/>
-          <w:szCs w:val="27"/>
-        </w:rPr>
-        <w:t>Larth</w:t>
-      </w:r>
-      <w:proofErr w:type="spellEnd"/>
-      <w:r>
-        <w:rPr>
-          <w:rFonts w:eastAsia="Times New Roman" w:cs="Times New Roman"/>
-          <w:color w:val="000000"/>
-          <w:sz w:val="27"/>
-          <w:szCs w:val="27"/>
-        </w:rPr>
-        <w:t xml:space="preserve"> was hopeful. He had been healthy all his life, partly, he believed, because he had always been careful to show respect to the numina he encountered on his journeys.</w:t>
-      </w:r>
-    </w:p>
-    <w:p>
-      <w:pPr>
-        <w:spacing w:after="0" w:line="240" w:lineRule="auto"/>
-        <w:ind w:left="0"/>
-        <w:rPr>
-          <w:rFonts w:eastAsia="Times New Roman" w:cs="Times New Roman"/>
-          <w:color w:val="000000"/>
-          <w:sz w:val="27"/>
-          <w:szCs w:val="27"/>
-        </w:rPr>
-      </w:pPr>
-      <w:r>
-        <w:rPr>
-          <w:rFonts w:eastAsia="Times New Roman" w:cs="Times New Roman"/>
-          <w:color w:val="000000"/>
-          <w:sz w:val="27"/>
-          <w:szCs w:val="27"/>
-        </w:rPr>
-        <w:t xml:space="preserve">Respecting the numina was important. The numen of the river could suck a man under and drown him. The numen of a tree could trip a man with its roots, or drop a rotten branch on his head. Rocks could give way underfoot, chuckling with amusement at their own treachery. Even the sky, with a roar of fury, sometimes sent down fingers of fire that could roast a man like a rabbit on a spit, or worse, leave him alive but robbed of his senses. </w:t>
-      </w:r>
-      <w:proofErr w:type="spellStart"/>
-      <w:r>
-        <w:rPr>
-          <w:rFonts w:eastAsia="Times New Roman" w:cs="Times New Roman"/>
-          <w:color w:val="000000"/>
-          <w:sz w:val="27"/>
-          <w:szCs w:val="27"/>
-        </w:rPr>
-        <w:t>Larth</w:t>
-      </w:r>
-      <w:proofErr w:type="spellEnd"/>
-      <w:r>
-        <w:rPr>
-          <w:rFonts w:eastAsia="Times New Roman" w:cs="Times New Roman"/>
-          <w:color w:val="000000"/>
-          <w:sz w:val="27"/>
-          <w:szCs w:val="27"/>
-        </w:rPr>
-        <w:t xml:space="preserve"> had heard that the earth itself could open and swallow a man; though he had never actually seen such a thing, he nevertheless performed a ritual each morning, asking the earth’s permission before he went striding across it.</w:t>
+        <w:t>“Good girl!” said Larth, proud of his daughter’s memory and powers of observation. He was a strong, handsome man with flecks of gray in his black beard. His wife had borne several children, but all had died very young except Lara, the last, whom his wife had died bearing. Lara was very precious to him. Like her mother, she had golden hair. Now that she had reached the age of childbearing, Lara was beginning to display the fullness of a woman’s hips and breasts. It was Larth’s greatest wish that he might live to see his own grandchildren. Not every man lived that long, but Larth was hopeful. He had been healthy all his life, partly, he believed, because he had always been careful to show respect to the numina he encountered on his journeys.</w:t>
+      </w:r>
+    </w:p>
+    <w:p>
+      <w:pPr>
+        <w:spacing w:after="0" w:line="240" w:lineRule="auto"/>
+        <w:ind w:left="0"/>
+        <w:rPr>
+          <w:rFonts w:eastAsia="Times New Roman" w:cs="Times New Roman"/>
+          <w:color w:val="000000"/>
+          <w:sz w:val="27"/>
+          <w:szCs w:val="27"/>
+        </w:rPr>
+      </w:pPr>
+      <w:r>
+        <w:rPr>
+          <w:rFonts w:eastAsia="Times New Roman" w:cs="Times New Roman"/>
+          <w:color w:val="000000"/>
+          <w:sz w:val="27"/>
+          <w:szCs w:val="27"/>
+        </w:rPr>
+        <w:t>Respecting the numina was important. The numen of the river could suck a man under and drown him. The numen of a tree could trip a man with its roots, or drop a rotten branch on his head. Rocks could give way underfoot, chuckling with amusement at their own treachery. Even the sky, with a roar of fury, sometimes sent down fingers of fire that could roast a man like a rabbit on a spit, or worse, leave him alive but robbed of his senses. Larth had heard that the earth itself could open and swallow a man; though he had never actually seen such a thing, he nevertheless performed a ritual each morning, asking the earth’s permission before he went striding across it.</w:t>
       </w:r>
     </w:p>
     <w:p>
@@ -3807,7 +2903,6 @@
           <w:szCs w:val="27"/>
         </w:rPr>
       </w:pPr>
-      <w:proofErr w:type="spellStart"/>
       <w:r>
         <w:rPr>
           <w:rFonts w:eastAsia="Times New Roman" w:cs="Times New Roman"/>
@@ -3816,58 +2911,28 @@
           <w:szCs w:val="27"/>
         </w:rPr>
         <w:lastRenderedPageBreak/>
-        <w:t>Larth</w:t>
-      </w:r>
-      <w:proofErr w:type="spellEnd"/>
-      <w:r>
-        <w:rPr>
-          <w:rFonts w:eastAsia="Times New Roman" w:cs="Times New Roman"/>
-          <w:color w:val="000000"/>
-          <w:sz w:val="27"/>
-          <w:szCs w:val="27"/>
-        </w:rPr>
-        <w:t xml:space="preserve"> frowned. The question made no sense to him. A place was never made, it simply was. Small features might change over time. Uprooted by a storm, a tree might fall into the river. A boulder might decide to tumble down the hillside. The numina that animated all things went about reshaping the landscape from day to day, but the essential things never changed, and had always existed: the river, the hills, the sky, the sun, the sea, the salt beds at the mouth of the river.</w:t>
-      </w:r>
-    </w:p>
-    <w:p>
-      <w:pPr>
-        <w:spacing w:after="0" w:line="240" w:lineRule="auto"/>
-        <w:ind w:left="0"/>
-        <w:rPr>
-          <w:rFonts w:eastAsia="Times New Roman" w:cs="Times New Roman"/>
-          <w:color w:val="000000"/>
-          <w:sz w:val="27"/>
-          <w:szCs w:val="27"/>
-        </w:rPr>
-      </w:pPr>
-      <w:r>
-        <w:rPr>
-          <w:rFonts w:eastAsia="Times New Roman" w:cs="Times New Roman"/>
-          <w:color w:val="000000"/>
-          <w:sz w:val="27"/>
-          <w:szCs w:val="27"/>
-        </w:rPr>
-        <w:t xml:space="preserve">He was trying to think of some way to express these thoughts to Lara, when a deer, drinking at the river, was startled by their approach. The deer bolted up the brushy bank and onto the path. Instead of running to safety, the creature stood and stared at them. As clearly as if the animal had whispered aloud, </w:t>
-      </w:r>
-      <w:proofErr w:type="spellStart"/>
-      <w:r>
-        <w:rPr>
-          <w:rFonts w:eastAsia="Times New Roman" w:cs="Times New Roman"/>
-          <w:color w:val="000000"/>
-          <w:sz w:val="27"/>
-          <w:szCs w:val="27"/>
-        </w:rPr>
-        <w:t>Larth</w:t>
-      </w:r>
-      <w:proofErr w:type="spellEnd"/>
-      <w:r>
-        <w:rPr>
-          <w:rFonts w:eastAsia="Times New Roman" w:cs="Times New Roman"/>
-          <w:color w:val="000000"/>
-          <w:sz w:val="27"/>
-          <w:szCs w:val="27"/>
-        </w:rPr>
-        <w:t xml:space="preserve"> heard the words “Eat me.” The deer was offering herself.</w:t>
+        <w:t>Larth frowned. The question made no sense to him. A place was never made, it simply was. Small features might change over time. Uprooted by a storm, a tree might fall into the river. A boulder might decide to tumble down the hillside. The numina that animated all things went about reshaping the landscape from day to day, but the essential things never changed, and had always existed: the river, the hills, the sky, the sun, the sea, the salt beds at the mouth of the river.</w:t>
+      </w:r>
+    </w:p>
+    <w:p>
+      <w:pPr>
+        <w:spacing w:after="0" w:line="240" w:lineRule="auto"/>
+        <w:ind w:left="0"/>
+        <w:rPr>
+          <w:rFonts w:eastAsia="Times New Roman" w:cs="Times New Roman"/>
+          <w:color w:val="000000"/>
+          <w:sz w:val="27"/>
+          <w:szCs w:val="27"/>
+        </w:rPr>
+      </w:pPr>
+      <w:r>
+        <w:rPr>
+          <w:rFonts w:eastAsia="Times New Roman" w:cs="Times New Roman"/>
+          <w:color w:val="000000"/>
+          <w:sz w:val="27"/>
+          <w:szCs w:val="27"/>
+        </w:rPr>
+        <w:t>He was trying to think of some way to express these thoughts to Lara, when a deer, drinking at the river, was startled by their approach. The deer bolted up the brushy bank and onto the path. Instead of running to safety, the creature stood and stared at them. As clearly as if the animal had whispered aloud, Larth heard the words “Eat me.” The deer was offering herself.</w:t>
       </w:r>
     </w:p>
     <w:p>
@@ -3956,7 +3021,6 @@
         </w:rPr>
         <w:t xml:space="preserve">Lara had been back and forth along the river path many times in her short life. Her people had not created the path—it had always been there, like the river—but their deerskin-shod feet and the wooden wheels of their handcarts kept the path well worn. </w:t>
       </w:r>
-      <w:proofErr w:type="spellStart"/>
       <w:r>
         <w:rPr>
           <w:rFonts w:eastAsia="Times New Roman" w:cs="Times New Roman"/>
@@ -3973,17 +3037,7 @@
           <w:sz w:val="27"/>
           <w:szCs w:val="27"/>
         </w:rPr>
-        <w:t>Lara’s</w:t>
-      </w:r>
-      <w:proofErr w:type="spellEnd"/>
-      <w:r>
-        <w:rPr>
-          <w:rFonts w:eastAsia="Times New Roman" w:cs="Times New Roman"/>
-          <w:color w:val="000000"/>
-          <w:sz w:val="27"/>
-          <w:szCs w:val="27"/>
-        </w:rPr>
-        <w:t xml:space="preserve"> people were salt traders, and their livelihood took them on a continual journey.</w:t>
+        <w:t>Lara’s people were salt traders, and their livelihood took them on a continual journey.</w:t>
       </w:r>
     </w:p>
     <w:p>
@@ -4151,45 +3205,14 @@
           <w:szCs w:val="27"/>
         </w:rPr>
       </w:pPr>
-      <w:proofErr w:type="spellStart"/>
-      <w:r>
-        <w:rPr>
-          <w:rFonts w:eastAsia="Times New Roman" w:cs="Times New Roman"/>
-          <w:color w:val="000000"/>
-          <w:sz w:val="27"/>
-          <w:szCs w:val="27"/>
-        </w:rPr>
-        <w:t>Larth</w:t>
-      </w:r>
-      <w:proofErr w:type="spellEnd"/>
-      <w:r>
-        <w:rPr>
-          <w:rFonts w:eastAsia="Times New Roman" w:cs="Times New Roman"/>
-          <w:color w:val="000000"/>
-          <w:sz w:val="27"/>
-          <w:szCs w:val="27"/>
-        </w:rPr>
-        <w:t xml:space="preserve"> spoke like that all the time, conjuring images of giants and monsters in the landscape. He could perceive the spirits, called numina, that dwelled in rocks and trees. Sometimes he could speak to them and hear what they had to say. The river was his oldest friend and told him where the fishing would be best. From whispers in the wind he could foretell the next day’s weather. Because of such skills, </w:t>
-      </w:r>
-      <w:proofErr w:type="spellStart"/>
-      <w:r>
-        <w:rPr>
-          <w:rFonts w:eastAsia="Times New Roman" w:cs="Times New Roman"/>
-          <w:color w:val="000000"/>
-          <w:sz w:val="27"/>
-          <w:szCs w:val="27"/>
-        </w:rPr>
-        <w:t>Larth</w:t>
-      </w:r>
-      <w:proofErr w:type="spellEnd"/>
-      <w:r>
-        <w:rPr>
-          <w:rFonts w:eastAsia="Times New Roman" w:cs="Times New Roman"/>
-          <w:color w:val="000000"/>
-          <w:sz w:val="27"/>
-          <w:szCs w:val="27"/>
-        </w:rPr>
-        <w:t xml:space="preserve"> was the leader of the group.</w:t>
+      <w:r>
+        <w:rPr>
+          <w:rFonts w:eastAsia="Times New Roman" w:cs="Times New Roman"/>
+          <w:color w:val="000000"/>
+          <w:sz w:val="27"/>
+          <w:szCs w:val="27"/>
+        </w:rPr>
+        <w:t>Larth spoke like that all the time, conjuring images of giants and monsters in the landscape. He could perceive the spirits, called numina, that dwelled in rocks and trees. Sometimes he could speak to them and hear what they had to say. The river was his oldest friend and told him where the fishing would be best. From whispers in the wind he could foretell the next day’s weather. Because of such skills, Larth was the leader of the group.</w:t>
       </w:r>
     </w:p>
     <w:p>
@@ -4273,67 +3296,7 @@
           <w:sz w:val="27"/>
           <w:szCs w:val="27"/>
         </w:rPr>
-        <w:t xml:space="preserve">“Good girl!” said </w:t>
-      </w:r>
-      <w:proofErr w:type="spellStart"/>
-      <w:r>
-        <w:rPr>
-          <w:rFonts w:eastAsia="Times New Roman" w:cs="Times New Roman"/>
-          <w:color w:val="000000"/>
-          <w:sz w:val="27"/>
-          <w:szCs w:val="27"/>
-        </w:rPr>
-        <w:t>Larth</w:t>
-      </w:r>
-      <w:proofErr w:type="spellEnd"/>
-      <w:r>
-        <w:rPr>
-          <w:rFonts w:eastAsia="Times New Roman" w:cs="Times New Roman"/>
-          <w:color w:val="000000"/>
-          <w:sz w:val="27"/>
-          <w:szCs w:val="27"/>
-        </w:rPr>
-        <w:t xml:space="preserve">, proud of his daughter’s memory and powers of observation. He was a strong, handsome man with flecks of gray in his black beard. His wife had borne several children, but all had died very young except Lara, the last, whom his wife had died bearing. Lara was very precious to him. Like her mother, she had golden hair. Now that she had reached the age of childbearing, Lara was beginning to display the fullness of a woman’s hips and breasts. It was </w:t>
-      </w:r>
-      <w:proofErr w:type="spellStart"/>
-      <w:r>
-        <w:rPr>
-          <w:rFonts w:eastAsia="Times New Roman" w:cs="Times New Roman"/>
-          <w:color w:val="000000"/>
-          <w:sz w:val="27"/>
-          <w:szCs w:val="27"/>
-        </w:rPr>
-        <w:t>Larth’s</w:t>
-      </w:r>
-      <w:proofErr w:type="spellEnd"/>
-      <w:r>
-        <w:rPr>
-          <w:rFonts w:eastAsia="Times New Roman" w:cs="Times New Roman"/>
-          <w:color w:val="000000"/>
-          <w:sz w:val="27"/>
-          <w:szCs w:val="27"/>
-        </w:rPr>
-        <w:t xml:space="preserve"> greatest wish that he might live to see his own grandchildren. Not every man lived that long, but </w:t>
-      </w:r>
-      <w:proofErr w:type="spellStart"/>
-      <w:r>
-        <w:rPr>
-          <w:rFonts w:eastAsia="Times New Roman" w:cs="Times New Roman"/>
-          <w:color w:val="000000"/>
-          <w:sz w:val="27"/>
-          <w:szCs w:val="27"/>
-        </w:rPr>
-        <w:t>Larth</w:t>
-      </w:r>
-      <w:proofErr w:type="spellEnd"/>
-      <w:r>
-        <w:rPr>
-          <w:rFonts w:eastAsia="Times New Roman" w:cs="Times New Roman"/>
-          <w:color w:val="000000"/>
-          <w:sz w:val="27"/>
-          <w:szCs w:val="27"/>
-        </w:rPr>
-        <w:t xml:space="preserve"> was hopeful. He had been healthy all his life, partly, he believed, because he had always been careful to show respect to the numina he encountered on his journeys.</w:t>
+        <w:t>“Good girl!” said Larth, proud of his daughter’s memory and powers of observation. He was a strong, handsome man with flecks of gray in his black beard. His wife had borne several children, but all had died very young except Lara, the last, whom his wife had died bearing. Lara was very precious to him. Like her mother, she had golden hair. Now that she had reached the age of childbearing, Lara was beginning to display the fullness of a woman’s hips and breasts. It was Larth’s greatest wish that he might live to see his own grandchildren. Not every man lived that long, but Larth was hopeful. He had been healthy all his life, partly, he believed, because he had always been careful to show respect to the numina he encountered on his journeys.</w:t>
       </w:r>
     </w:p>
     <w:p>
@@ -4364,27 +3327,7 @@
           <w:szCs w:val="27"/>
         </w:rPr>
         <w:lastRenderedPageBreak/>
-        <w:t xml:space="preserve">fire that could roast a man like a rabbit on a spit, or worse, leave him alive but robbed of his senses. </w:t>
-      </w:r>
-      <w:proofErr w:type="spellStart"/>
-      <w:r>
-        <w:rPr>
-          <w:rFonts w:eastAsia="Times New Roman" w:cs="Times New Roman"/>
-          <w:color w:val="000000"/>
-          <w:sz w:val="27"/>
-          <w:szCs w:val="27"/>
-        </w:rPr>
-        <w:t>Larth</w:t>
-      </w:r>
-      <w:proofErr w:type="spellEnd"/>
-      <w:r>
-        <w:rPr>
-          <w:rFonts w:eastAsia="Times New Roman" w:cs="Times New Roman"/>
-          <w:color w:val="000000"/>
-          <w:sz w:val="27"/>
-          <w:szCs w:val="27"/>
-        </w:rPr>
-        <w:t xml:space="preserve"> had heard that the earth itself could open and swallow a man; though he had never actually seen such a thing, he nevertheless performed a ritual each morning, asking the earth’s permission before he went striding across it.</w:t>
+        <w:t>fire that could roast a man like a rabbit on a spit, or worse, leave him alive but robbed of his senses. Larth had heard that the earth itself could open and swallow a man; though he had never actually seen such a thing, he nevertheless performed a ritual each morning, asking the earth’s permission before he went striding across it.</w:t>
       </w:r>
     </w:p>
     <w:p>
@@ -4419,66 +3362,35 @@
           <w:szCs w:val="27"/>
         </w:rPr>
       </w:pPr>
-      <w:proofErr w:type="spellStart"/>
-      <w:r>
-        <w:rPr>
-          <w:rFonts w:eastAsia="Times New Roman" w:cs="Times New Roman"/>
-          <w:color w:val="000000"/>
-          <w:sz w:val="27"/>
-          <w:szCs w:val="27"/>
-        </w:rPr>
-        <w:t>Larth</w:t>
-      </w:r>
-      <w:proofErr w:type="spellEnd"/>
-      <w:r>
-        <w:rPr>
-          <w:rFonts w:eastAsia="Times New Roman" w:cs="Times New Roman"/>
-          <w:color w:val="000000"/>
-          <w:sz w:val="27"/>
-          <w:szCs w:val="27"/>
-        </w:rPr>
-        <w:t xml:space="preserve"> frowned. The question made no sense to him. A place was never made, it simply was. Small features might change over time. Uprooted by a storm, a tree might fall into the river. A boulder might decide to tumble down the hillside. The numina that animated all things went about reshaping the landscape from day to day, but the essential things never changed, and had always existed: the river, the hills, the sky, the sun, the sea, the salt beds at the mouth of the river.</w:t>
-      </w:r>
-    </w:p>
-    <w:p>
-      <w:pPr>
-        <w:spacing w:after="0" w:line="240" w:lineRule="auto"/>
-        <w:ind w:left="0"/>
-        <w:rPr>
-          <w:rFonts w:eastAsia="Times New Roman" w:cs="Times New Roman"/>
-          <w:color w:val="000000"/>
-          <w:sz w:val="27"/>
-          <w:szCs w:val="27"/>
-        </w:rPr>
-      </w:pPr>
-      <w:r>
-        <w:rPr>
-          <w:rFonts w:eastAsia="Times New Roman" w:cs="Times New Roman"/>
-          <w:color w:val="000000"/>
-          <w:sz w:val="27"/>
-          <w:szCs w:val="27"/>
-        </w:rPr>
-        <w:t xml:space="preserve">He was trying to think of some way to express these thoughts to Lara, when a deer, drinking at the river, was startled by their approach. The deer bolted up the brushy bank and onto the path. Instead of running to safety, the creature stood and stared at them. As clearly as if the animal had whispered aloud, </w:t>
-      </w:r>
-      <w:proofErr w:type="spellStart"/>
-      <w:r>
-        <w:rPr>
-          <w:rFonts w:eastAsia="Times New Roman" w:cs="Times New Roman"/>
-          <w:color w:val="000000"/>
-          <w:sz w:val="27"/>
-          <w:szCs w:val="27"/>
-        </w:rPr>
-        <w:t>Larth</w:t>
-      </w:r>
-      <w:proofErr w:type="spellEnd"/>
-      <w:r>
-        <w:rPr>
-          <w:rFonts w:eastAsia="Times New Roman" w:cs="Times New Roman"/>
-          <w:color w:val="000000"/>
-          <w:sz w:val="27"/>
-          <w:szCs w:val="27"/>
-        </w:rPr>
-        <w:t xml:space="preserve"> heard the words “Eat me.” The deer was offering herself.</w:t>
+      <w:r>
+        <w:rPr>
+          <w:rFonts w:eastAsia="Times New Roman" w:cs="Times New Roman"/>
+          <w:color w:val="000000"/>
+          <w:sz w:val="27"/>
+          <w:szCs w:val="27"/>
+        </w:rPr>
+        <w:t>Larth frowned. The question made no sense to him. A place was never made, it simply was. Small features might change over time. Uprooted by a storm, a tree might fall into the river. A boulder might decide to tumble down the hillside. The numina that animated all things went about reshaping the landscape from day to day, but the essential things never changed, and had always existed: the river, the hills, the sky, the sun, the sea, the salt beds at the mouth of the river.</w:t>
+      </w:r>
+    </w:p>
+    <w:p>
+      <w:pPr>
+        <w:spacing w:after="0" w:line="240" w:lineRule="auto"/>
+        <w:ind w:left="0"/>
+        <w:rPr>
+          <w:rFonts w:eastAsia="Times New Roman" w:cs="Times New Roman"/>
+          <w:color w:val="000000"/>
+          <w:sz w:val="27"/>
+          <w:szCs w:val="27"/>
+        </w:rPr>
+      </w:pPr>
+      <w:r>
+        <w:rPr>
+          <w:rFonts w:eastAsia="Times New Roman" w:cs="Times New Roman"/>
+          <w:color w:val="000000"/>
+          <w:sz w:val="27"/>
+          <w:szCs w:val="27"/>
+        </w:rPr>
+        <w:t>He was trying to think of some way to express these thoughts to Lara, when a deer, drinking at the river, was startled by their approach. The deer bolted up the brushy bank and onto the path. Instead of running to safety, the creature stood and stared at them. As clearly as if the animal had whispered aloud, Larth heard the words “Eat me.” The deer was offering herself.</w:t>
       </w:r>
     </w:p>
     <w:p>
@@ -4567,7 +3479,6 @@
         </w:rPr>
         <w:t xml:space="preserve">Lara had been back and forth along the river path many times in her short life. Her people had not created the path—it had always been there, like the river—but their deerskin-shod feet and the wooden wheels of their handcarts kept the path well worn. </w:t>
       </w:r>
-      <w:proofErr w:type="spellStart"/>
       <w:r>
         <w:rPr>
           <w:rFonts w:eastAsia="Times New Roman" w:cs="Times New Roman"/>
@@ -4584,17 +3495,7 @@
           <w:sz w:val="27"/>
           <w:szCs w:val="27"/>
         </w:rPr>
-        <w:t>Lara’s</w:t>
-      </w:r>
-      <w:proofErr w:type="spellEnd"/>
-      <w:r>
-        <w:rPr>
-          <w:rFonts w:eastAsia="Times New Roman" w:cs="Times New Roman"/>
-          <w:color w:val="000000"/>
-          <w:sz w:val="27"/>
-          <w:szCs w:val="27"/>
-        </w:rPr>
-        <w:t xml:space="preserve"> people were salt traders, and their livelihood took them on a continual journey.</w:t>
+        <w:t>Lara’s people were salt traders, and their livelihood took them on a continual journey.</w:t>
       </w:r>
     </w:p>
     <w:p>
@@ -4762,45 +3663,14 @@
           <w:szCs w:val="27"/>
         </w:rPr>
       </w:pPr>
-      <w:proofErr w:type="spellStart"/>
-      <w:r>
-        <w:rPr>
-          <w:rFonts w:eastAsia="Times New Roman" w:cs="Times New Roman"/>
-          <w:color w:val="000000"/>
-          <w:sz w:val="27"/>
-          <w:szCs w:val="27"/>
-        </w:rPr>
-        <w:t>Larth</w:t>
-      </w:r>
-      <w:proofErr w:type="spellEnd"/>
-      <w:r>
-        <w:rPr>
-          <w:rFonts w:eastAsia="Times New Roman" w:cs="Times New Roman"/>
-          <w:color w:val="000000"/>
-          <w:sz w:val="27"/>
-          <w:szCs w:val="27"/>
-        </w:rPr>
-        <w:t xml:space="preserve"> spoke like that all the time, conjuring images of giants and monsters in the landscape. He could perceive the spirits, called numina, that dwelled in rocks and trees. Sometimes he could speak to them and hear what they had to say. The river was his oldest friend and told him where the fishing would be best. From whispers in the wind he could foretell the next day’s weather. Because of such skills, </w:t>
-      </w:r>
-      <w:proofErr w:type="spellStart"/>
-      <w:r>
-        <w:rPr>
-          <w:rFonts w:eastAsia="Times New Roman" w:cs="Times New Roman"/>
-          <w:color w:val="000000"/>
-          <w:sz w:val="27"/>
-          <w:szCs w:val="27"/>
-        </w:rPr>
-        <w:t>Larth</w:t>
-      </w:r>
-      <w:proofErr w:type="spellEnd"/>
-      <w:r>
-        <w:rPr>
-          <w:rFonts w:eastAsia="Times New Roman" w:cs="Times New Roman"/>
-          <w:color w:val="000000"/>
-          <w:sz w:val="27"/>
-          <w:szCs w:val="27"/>
-        </w:rPr>
-        <w:t xml:space="preserve"> was the leader of the group.</w:t>
+      <w:r>
+        <w:rPr>
+          <w:rFonts w:eastAsia="Times New Roman" w:cs="Times New Roman"/>
+          <w:color w:val="000000"/>
+          <w:sz w:val="27"/>
+          <w:szCs w:val="27"/>
+        </w:rPr>
+        <w:t>Larth spoke like that all the time, conjuring images of giants and monsters in the landscape. He could perceive the spirits, called numina, that dwelled in rocks and trees. Sometimes he could speak to them and hear what they had to say. The river was his oldest friend and told him where the fishing would be best. From whispers in the wind he could foretell the next day’s weather. Because of such skills, Larth was the leader of the group.</w:t>
       </w:r>
     </w:p>
     <w:p>
@@ -4884,27 +3754,7 @@
           <w:sz w:val="27"/>
           <w:szCs w:val="27"/>
         </w:rPr>
-        <w:t xml:space="preserve">“Good girl!” said </w:t>
-      </w:r>
-      <w:proofErr w:type="spellStart"/>
-      <w:r>
-        <w:rPr>
-          <w:rFonts w:eastAsia="Times New Roman" w:cs="Times New Roman"/>
-          <w:color w:val="000000"/>
-          <w:sz w:val="27"/>
-          <w:szCs w:val="27"/>
-        </w:rPr>
-        <w:t>Larth</w:t>
-      </w:r>
-      <w:proofErr w:type="spellEnd"/>
-      <w:r>
-        <w:rPr>
-          <w:rFonts w:eastAsia="Times New Roman" w:cs="Times New Roman"/>
-          <w:color w:val="000000"/>
-          <w:sz w:val="27"/>
-          <w:szCs w:val="27"/>
-        </w:rPr>
-        <w:t xml:space="preserve">, proud of his daughter’s memory and powers of observation. He was a strong, handsome man with flecks of gray in his black beard. His wife had borne several children, but all had died very young except Lara, the last, whom his wife had died bearing. Lara was very precious to him. Like her mother, she had golden hair. Now that she had reached the age of childbearing, Lara was beginning to </w:t>
+        <w:t xml:space="preserve">“Good girl!” said Larth, proud of his daughter’s memory and powers of observation. He was a strong, handsome man with flecks of gray in his black beard. His wife had borne several children, but all had died very young except Lara, the last, whom his wife had died bearing. Lara was very precious to him. Like her mother, she had golden hair. Now that she had reached the age of childbearing, Lara was beginning to </w:t>
       </w:r>
       <w:r>
         <w:rPr>
@@ -4914,88 +3764,28 @@
           <w:szCs w:val="27"/>
         </w:rPr>
         <w:lastRenderedPageBreak/>
-        <w:t xml:space="preserve">display the fullness of a woman’s hips and breasts. It was </w:t>
-      </w:r>
-      <w:proofErr w:type="spellStart"/>
-      <w:r>
-        <w:rPr>
-          <w:rFonts w:eastAsia="Times New Roman" w:cs="Times New Roman"/>
-          <w:color w:val="000000"/>
-          <w:sz w:val="27"/>
-          <w:szCs w:val="27"/>
-        </w:rPr>
-        <w:t>Larth’s</w:t>
-      </w:r>
-      <w:proofErr w:type="spellEnd"/>
-      <w:r>
-        <w:rPr>
-          <w:rFonts w:eastAsia="Times New Roman" w:cs="Times New Roman"/>
-          <w:color w:val="000000"/>
-          <w:sz w:val="27"/>
-          <w:szCs w:val="27"/>
-        </w:rPr>
-        <w:t xml:space="preserve"> greatest wish that he might live to see his own grandchildren. Not every man lived that long, but </w:t>
-      </w:r>
-      <w:proofErr w:type="spellStart"/>
-      <w:r>
-        <w:rPr>
-          <w:rFonts w:eastAsia="Times New Roman" w:cs="Times New Roman"/>
-          <w:color w:val="000000"/>
-          <w:sz w:val="27"/>
-          <w:szCs w:val="27"/>
-        </w:rPr>
-        <w:t>Larth</w:t>
-      </w:r>
-      <w:proofErr w:type="spellEnd"/>
-      <w:r>
-        <w:rPr>
-          <w:rFonts w:eastAsia="Times New Roman" w:cs="Times New Roman"/>
-          <w:color w:val="000000"/>
-          <w:sz w:val="27"/>
-          <w:szCs w:val="27"/>
-        </w:rPr>
-        <w:t xml:space="preserve"> was hopeful. He had been healthy all his life, partly, he believed, because he had always been careful to show respect to the numina he encountered on his journeys.</w:t>
-      </w:r>
-    </w:p>
-    <w:p>
-      <w:pPr>
-        <w:spacing w:after="0" w:line="240" w:lineRule="auto"/>
-        <w:ind w:left="0"/>
-        <w:rPr>
-          <w:rFonts w:eastAsia="Times New Roman" w:cs="Times New Roman"/>
-          <w:color w:val="000000"/>
-          <w:sz w:val="27"/>
-          <w:szCs w:val="27"/>
-        </w:rPr>
-      </w:pPr>
-      <w:r>
-        <w:rPr>
-          <w:rFonts w:eastAsia="Times New Roman" w:cs="Times New Roman"/>
-          <w:color w:val="000000"/>
-          <w:sz w:val="27"/>
-          <w:szCs w:val="27"/>
-        </w:rPr>
-        <w:t xml:space="preserve">Respecting the numina was important. The numen of the river could suck a man under and drown him. The numen of a tree could trip a man with its roots, or drop a rotten branch on his head. Rocks could give way underfoot, chuckling with amusement at their own treachery. Even the sky, with a roar of fury, sometimes sent down fingers of fire that could roast a man like a rabbit on a spit, or worse, leave him alive but robbed of his senses. </w:t>
-      </w:r>
-      <w:proofErr w:type="spellStart"/>
-      <w:r>
-        <w:rPr>
-          <w:rFonts w:eastAsia="Times New Roman" w:cs="Times New Roman"/>
-          <w:color w:val="000000"/>
-          <w:sz w:val="27"/>
-          <w:szCs w:val="27"/>
-        </w:rPr>
-        <w:t>Larth</w:t>
-      </w:r>
-      <w:proofErr w:type="spellEnd"/>
-      <w:r>
-        <w:rPr>
-          <w:rFonts w:eastAsia="Times New Roman" w:cs="Times New Roman"/>
-          <w:color w:val="000000"/>
-          <w:sz w:val="27"/>
-          <w:szCs w:val="27"/>
-        </w:rPr>
-        <w:t xml:space="preserve"> had heard that the earth itself could open and swallow a man; though he had never actually seen such a thing, he nevertheless performed a ritual each morning, asking the earth’s permission before he went striding across it.</w:t>
+        <w:t>display the fullness of a woman’s hips and breasts. It was Larth’s greatest wish that he might live to see his own grandchildren. Not every man lived that long, but Larth was hopeful. He had been healthy all his life, partly, he believed, because he had always been careful to show respect to the numina he encountered on his journeys.</w:t>
+      </w:r>
+    </w:p>
+    <w:p>
+      <w:pPr>
+        <w:spacing w:after="0" w:line="240" w:lineRule="auto"/>
+        <w:ind w:left="0"/>
+        <w:rPr>
+          <w:rFonts w:eastAsia="Times New Roman" w:cs="Times New Roman"/>
+          <w:color w:val="000000"/>
+          <w:sz w:val="27"/>
+          <w:szCs w:val="27"/>
+        </w:rPr>
+      </w:pPr>
+      <w:r>
+        <w:rPr>
+          <w:rFonts w:eastAsia="Times New Roman" w:cs="Times New Roman"/>
+          <w:color w:val="000000"/>
+          <w:sz w:val="27"/>
+          <w:szCs w:val="27"/>
+        </w:rPr>
+        <w:t>Respecting the numina was important. The numen of the river could suck a man under and drown him. The numen of a tree could trip a man with its roots, or drop a rotten branch on his head. Rocks could give way underfoot, chuckling with amusement at their own treachery. Even the sky, with a roar of fury, sometimes sent down fingers of fire that could roast a man like a rabbit on a spit, or worse, leave him alive but robbed of his senses. Larth had heard that the earth itself could open and swallow a man; though he had never actually seen such a thing, he nevertheless performed a ritual each morning, asking the earth’s permission before he went striding across it.</w:t>
       </w:r>
     </w:p>
     <w:p>
@@ -5030,66 +3820,35 @@
           <w:szCs w:val="27"/>
         </w:rPr>
       </w:pPr>
-      <w:proofErr w:type="spellStart"/>
-      <w:r>
-        <w:rPr>
-          <w:rFonts w:eastAsia="Times New Roman" w:cs="Times New Roman"/>
-          <w:color w:val="000000"/>
-          <w:sz w:val="27"/>
-          <w:szCs w:val="27"/>
-        </w:rPr>
-        <w:t>Larth</w:t>
-      </w:r>
-      <w:proofErr w:type="spellEnd"/>
-      <w:r>
-        <w:rPr>
-          <w:rFonts w:eastAsia="Times New Roman" w:cs="Times New Roman"/>
-          <w:color w:val="000000"/>
-          <w:sz w:val="27"/>
-          <w:szCs w:val="27"/>
-        </w:rPr>
-        <w:t xml:space="preserve"> frowned. The question made no sense to him. A place was never made, it simply was. Small features might change over time. Uprooted by a storm, a tree might fall into the river. A boulder might decide to tumble down the hillside. The numina that animated all things went about reshaping the landscape from day to day, but the essential things never changed, and had always existed: the river, the hills, the sky, the sun, the sea, the salt beds at the mouth of the river.</w:t>
-      </w:r>
-    </w:p>
-    <w:p>
-      <w:pPr>
-        <w:spacing w:after="0" w:line="240" w:lineRule="auto"/>
-        <w:ind w:left="0"/>
-        <w:rPr>
-          <w:rFonts w:eastAsia="Times New Roman" w:cs="Times New Roman"/>
-          <w:color w:val="000000"/>
-          <w:sz w:val="27"/>
-          <w:szCs w:val="27"/>
-        </w:rPr>
-      </w:pPr>
-      <w:r>
-        <w:rPr>
-          <w:rFonts w:eastAsia="Times New Roman" w:cs="Times New Roman"/>
-          <w:color w:val="000000"/>
-          <w:sz w:val="27"/>
-          <w:szCs w:val="27"/>
-        </w:rPr>
-        <w:t xml:space="preserve">He was trying to think of some way to express these thoughts to Lara, when a deer, drinking at the river, was startled by their approach. The deer bolted up the brushy bank and onto the path. Instead of running to safety, the creature stood and stared at them. As clearly as if the animal had whispered aloud, </w:t>
-      </w:r>
-      <w:proofErr w:type="spellStart"/>
-      <w:r>
-        <w:rPr>
-          <w:rFonts w:eastAsia="Times New Roman" w:cs="Times New Roman"/>
-          <w:color w:val="000000"/>
-          <w:sz w:val="27"/>
-          <w:szCs w:val="27"/>
-        </w:rPr>
-        <w:t>Larth</w:t>
-      </w:r>
-      <w:proofErr w:type="spellEnd"/>
-      <w:r>
-        <w:rPr>
-          <w:rFonts w:eastAsia="Times New Roman" w:cs="Times New Roman"/>
-          <w:color w:val="000000"/>
-          <w:sz w:val="27"/>
-          <w:szCs w:val="27"/>
-        </w:rPr>
-        <w:t xml:space="preserve"> heard the words “Eat me.” The deer was offering herself.</w:t>
+      <w:r>
+        <w:rPr>
+          <w:rFonts w:eastAsia="Times New Roman" w:cs="Times New Roman"/>
+          <w:color w:val="000000"/>
+          <w:sz w:val="27"/>
+          <w:szCs w:val="27"/>
+        </w:rPr>
+        <w:t>Larth frowned. The question made no sense to him. A place was never made, it simply was. Small features might change over time. Uprooted by a storm, a tree might fall into the river. A boulder might decide to tumble down the hillside. The numina that animated all things went about reshaping the landscape from day to day, but the essential things never changed, and had always existed: the river, the hills, the sky, the sun, the sea, the salt beds at the mouth of the river.</w:t>
+      </w:r>
+    </w:p>
+    <w:p>
+      <w:pPr>
+        <w:spacing w:after="0" w:line="240" w:lineRule="auto"/>
+        <w:ind w:left="0"/>
+        <w:rPr>
+          <w:rFonts w:eastAsia="Times New Roman" w:cs="Times New Roman"/>
+          <w:color w:val="000000"/>
+          <w:sz w:val="27"/>
+          <w:szCs w:val="27"/>
+        </w:rPr>
+      </w:pPr>
+      <w:r>
+        <w:rPr>
+          <w:rFonts w:eastAsia="Times New Roman" w:cs="Times New Roman"/>
+          <w:color w:val="000000"/>
+          <w:sz w:val="27"/>
+          <w:szCs w:val="27"/>
+        </w:rPr>
+        <w:t>He was trying to think of some way to express these thoughts to Lara, when a deer, drinking at the river, was startled by their approach. The deer bolted up the brushy bank and onto the path. Instead of running to safety, the creature stood and stared at them. As clearly as if the animal had whispered aloud, Larth heard the words “Eat me.” The deer was offering herself.</w:t>
       </w:r>
     </w:p>
     <w:p>
@@ -5178,7 +3937,6 @@
         </w:rPr>
         <w:t xml:space="preserve">Lara had been back and forth along the river path many times in her short life. Her people had not created the path—it had always been there, like the river—but their deerskin-shod feet and the wooden wheels of their handcarts kept the path well worn. </w:t>
       </w:r>
-      <w:proofErr w:type="spellStart"/>
       <w:r>
         <w:rPr>
           <w:rFonts w:eastAsia="Times New Roman" w:cs="Times New Roman"/>
@@ -5195,17 +3953,7 @@
           <w:sz w:val="27"/>
           <w:szCs w:val="27"/>
         </w:rPr>
-        <w:t>Lara’s</w:t>
-      </w:r>
-      <w:proofErr w:type="spellEnd"/>
-      <w:r>
-        <w:rPr>
-          <w:rFonts w:eastAsia="Times New Roman" w:cs="Times New Roman"/>
-          <w:color w:val="000000"/>
-          <w:sz w:val="27"/>
-          <w:szCs w:val="27"/>
-        </w:rPr>
-        <w:t xml:space="preserve"> people were salt traders, and their livelihood took them on a continual journey.</w:t>
+        <w:t>Lara’s people were salt traders, and their livelihood took them on a continual journey.</w:t>
       </w:r>
     </w:p>
     <w:p>
@@ -5373,45 +4121,14 @@
           <w:szCs w:val="27"/>
         </w:rPr>
       </w:pPr>
-      <w:proofErr w:type="spellStart"/>
-      <w:r>
-        <w:rPr>
-          <w:rFonts w:eastAsia="Times New Roman" w:cs="Times New Roman"/>
-          <w:color w:val="000000"/>
-          <w:sz w:val="27"/>
-          <w:szCs w:val="27"/>
-        </w:rPr>
-        <w:t>Larth</w:t>
-      </w:r>
-      <w:proofErr w:type="spellEnd"/>
-      <w:r>
-        <w:rPr>
-          <w:rFonts w:eastAsia="Times New Roman" w:cs="Times New Roman"/>
-          <w:color w:val="000000"/>
-          <w:sz w:val="27"/>
-          <w:szCs w:val="27"/>
-        </w:rPr>
-        <w:t xml:space="preserve"> spoke like that all the time, conjuring images of giants and monsters in the landscape. He could perceive the spirits, called numina, that dwelled in rocks and trees. Sometimes he could speak to them and hear what they had to say. The river was his oldest friend and told him where the fishing would be best. From whispers in the wind he could foretell the next day’s weather. Because of such skills, </w:t>
-      </w:r>
-      <w:proofErr w:type="spellStart"/>
-      <w:r>
-        <w:rPr>
-          <w:rFonts w:eastAsia="Times New Roman" w:cs="Times New Roman"/>
-          <w:color w:val="000000"/>
-          <w:sz w:val="27"/>
-          <w:szCs w:val="27"/>
-        </w:rPr>
-        <w:t>Larth</w:t>
-      </w:r>
-      <w:proofErr w:type="spellEnd"/>
-      <w:r>
-        <w:rPr>
-          <w:rFonts w:eastAsia="Times New Roman" w:cs="Times New Roman"/>
-          <w:color w:val="000000"/>
-          <w:sz w:val="27"/>
-          <w:szCs w:val="27"/>
-        </w:rPr>
-        <w:t xml:space="preserve"> was the leader of the group.</w:t>
+      <w:r>
+        <w:rPr>
+          <w:rFonts w:eastAsia="Times New Roman" w:cs="Times New Roman"/>
+          <w:color w:val="000000"/>
+          <w:sz w:val="27"/>
+          <w:szCs w:val="27"/>
+        </w:rPr>
+        <w:t>Larth spoke like that all the time, conjuring images of giants and monsters in the landscape. He could perceive the spirits, called numina, that dwelled in rocks and trees. Sometimes he could speak to them and hear what they had to say. The river was his oldest friend and told him where the fishing would be best. From whispers in the wind he could foretell the next day’s weather. Because of such skills, Larth was the leader of the group.</w:t>
       </w:r>
     </w:p>
     <w:p>
@@ -5496,108 +4213,28 @@
           <w:sz w:val="27"/>
           <w:szCs w:val="27"/>
         </w:rPr>
-        <w:t xml:space="preserve">“Good girl!” said </w:t>
-      </w:r>
-      <w:proofErr w:type="spellStart"/>
-      <w:r>
-        <w:rPr>
-          <w:rFonts w:eastAsia="Times New Roman" w:cs="Times New Roman"/>
-          <w:color w:val="000000"/>
-          <w:sz w:val="27"/>
-          <w:szCs w:val="27"/>
-        </w:rPr>
-        <w:t>Larth</w:t>
-      </w:r>
-      <w:proofErr w:type="spellEnd"/>
-      <w:r>
-        <w:rPr>
-          <w:rFonts w:eastAsia="Times New Roman" w:cs="Times New Roman"/>
-          <w:color w:val="000000"/>
-          <w:sz w:val="27"/>
-          <w:szCs w:val="27"/>
-        </w:rPr>
-        <w:t xml:space="preserve">, proud of his daughter’s memory and powers of observation. He was a strong, handsome man with flecks of gray in his black beard. His wife had borne several children, but all had died very young except Lara, the last, whom his wife had died bearing. Lara was very precious to him. Like her mother, she had golden hair. Now that she had reached the age of childbearing, Lara was beginning to display the fullness of a woman’s hips and breasts. It was </w:t>
-      </w:r>
-      <w:proofErr w:type="spellStart"/>
-      <w:r>
-        <w:rPr>
-          <w:rFonts w:eastAsia="Times New Roman" w:cs="Times New Roman"/>
-          <w:color w:val="000000"/>
-          <w:sz w:val="27"/>
-          <w:szCs w:val="27"/>
-        </w:rPr>
-        <w:t>Larth’s</w:t>
-      </w:r>
-      <w:proofErr w:type="spellEnd"/>
-      <w:r>
-        <w:rPr>
-          <w:rFonts w:eastAsia="Times New Roman" w:cs="Times New Roman"/>
-          <w:color w:val="000000"/>
-          <w:sz w:val="27"/>
-          <w:szCs w:val="27"/>
-        </w:rPr>
-        <w:t xml:space="preserve"> greatest wish that he might live to see his own grandchildren. Not every man lived that long, but </w:t>
-      </w:r>
-      <w:proofErr w:type="spellStart"/>
-      <w:r>
-        <w:rPr>
-          <w:rFonts w:eastAsia="Times New Roman" w:cs="Times New Roman"/>
-          <w:color w:val="000000"/>
-          <w:sz w:val="27"/>
-          <w:szCs w:val="27"/>
-        </w:rPr>
-        <w:t>Larth</w:t>
-      </w:r>
-      <w:proofErr w:type="spellEnd"/>
-      <w:r>
-        <w:rPr>
-          <w:rFonts w:eastAsia="Times New Roman" w:cs="Times New Roman"/>
-          <w:color w:val="000000"/>
-          <w:sz w:val="27"/>
-          <w:szCs w:val="27"/>
-        </w:rPr>
-        <w:t xml:space="preserve"> was hopeful. He had been healthy all his life, partly, he believed, because he had always been careful to show respect to the numina he encountered on his journeys.</w:t>
-      </w:r>
-    </w:p>
-    <w:p>
-      <w:pPr>
-        <w:spacing w:after="0" w:line="240" w:lineRule="auto"/>
-        <w:ind w:left="0"/>
-        <w:rPr>
-          <w:rFonts w:eastAsia="Times New Roman" w:cs="Times New Roman"/>
-          <w:color w:val="000000"/>
-          <w:sz w:val="27"/>
-          <w:szCs w:val="27"/>
-        </w:rPr>
-      </w:pPr>
-      <w:r>
-        <w:rPr>
-          <w:rFonts w:eastAsia="Times New Roman" w:cs="Times New Roman"/>
-          <w:color w:val="000000"/>
-          <w:sz w:val="27"/>
-          <w:szCs w:val="27"/>
-        </w:rPr>
-        <w:t xml:space="preserve">Respecting the numina was important. The numen of the river could suck a man under and drown him. The numen of a tree could trip a man with its roots, or drop a rotten branch on his head. Rocks could give way underfoot, chuckling with amusement at their own treachery. Even the sky, with a roar of fury, sometimes sent down fingers of fire that could roast a man like a rabbit on a spit, or worse, leave him alive but robbed of his senses. </w:t>
-      </w:r>
-      <w:proofErr w:type="spellStart"/>
-      <w:r>
-        <w:rPr>
-          <w:rFonts w:eastAsia="Times New Roman" w:cs="Times New Roman"/>
-          <w:color w:val="000000"/>
-          <w:sz w:val="27"/>
-          <w:szCs w:val="27"/>
-        </w:rPr>
-        <w:t>Larth</w:t>
-      </w:r>
-      <w:proofErr w:type="spellEnd"/>
-      <w:r>
-        <w:rPr>
-          <w:rFonts w:eastAsia="Times New Roman" w:cs="Times New Roman"/>
-          <w:color w:val="000000"/>
-          <w:sz w:val="27"/>
-          <w:szCs w:val="27"/>
-        </w:rPr>
-        <w:t xml:space="preserve"> had heard that the earth itself could open and swallow a man; though he had never actually seen such a thing, he nevertheless performed a ritual each morning, asking the earth’s permission before he went striding across it.</w:t>
+        <w:t>“Good girl!” said Larth, proud of his daughter’s memory and powers of observation. He was a strong, handsome man with flecks of gray in his black beard. His wife had borne several children, but all had died very young except Lara, the last, whom his wife had died bearing. Lara was very precious to him. Like her mother, she had golden hair. Now that she had reached the age of childbearing, Lara was beginning to display the fullness of a woman’s hips and breasts. It was Larth’s greatest wish that he might live to see his own grandchildren. Not every man lived that long, but Larth was hopeful. He had been healthy all his life, partly, he believed, because he had always been careful to show respect to the numina he encountered on his journeys.</w:t>
+      </w:r>
+    </w:p>
+    <w:p>
+      <w:pPr>
+        <w:spacing w:after="0" w:line="240" w:lineRule="auto"/>
+        <w:ind w:left="0"/>
+        <w:rPr>
+          <w:rFonts w:eastAsia="Times New Roman" w:cs="Times New Roman"/>
+          <w:color w:val="000000"/>
+          <w:sz w:val="27"/>
+          <w:szCs w:val="27"/>
+        </w:rPr>
+      </w:pPr>
+      <w:r>
+        <w:rPr>
+          <w:rFonts w:eastAsia="Times New Roman" w:cs="Times New Roman"/>
+          <w:color w:val="000000"/>
+          <w:sz w:val="27"/>
+          <w:szCs w:val="27"/>
+        </w:rPr>
+        <w:t>Respecting the numina was important. The numen of the river could suck a man under and drown him. The numen of a tree could trip a man with its roots, or drop a rotten branch on his head. Rocks could give way underfoot, chuckling with amusement at their own treachery. Even the sky, with a roar of fury, sometimes sent down fingers of fire that could roast a man like a rabbit on a spit, or worse, leave him alive but robbed of his senses. Larth had heard that the earth itself could open and swallow a man; though he had never actually seen such a thing, he nevertheless performed a ritual each morning, asking the earth’s permission before he went striding across it.</w:t>
       </w:r>
     </w:p>
     <w:p>
@@ -5632,66 +4269,35 @@
           <w:szCs w:val="27"/>
         </w:rPr>
       </w:pPr>
-      <w:proofErr w:type="spellStart"/>
-      <w:r>
-        <w:rPr>
-          <w:rFonts w:eastAsia="Times New Roman" w:cs="Times New Roman"/>
-          <w:color w:val="000000"/>
-          <w:sz w:val="27"/>
-          <w:szCs w:val="27"/>
-        </w:rPr>
-        <w:t>Larth</w:t>
-      </w:r>
-      <w:proofErr w:type="spellEnd"/>
-      <w:r>
-        <w:rPr>
-          <w:rFonts w:eastAsia="Times New Roman" w:cs="Times New Roman"/>
-          <w:color w:val="000000"/>
-          <w:sz w:val="27"/>
-          <w:szCs w:val="27"/>
-        </w:rPr>
-        <w:t xml:space="preserve"> frowned. The question made no sense to him. A place was never made, it simply was. Small features might change over time. Uprooted by a storm, a tree might fall into the river. A boulder might decide to tumble down the hillside. The numina that animated all things went about reshaping the landscape from day to day, but the essential things never changed, and had always existed: the river, the hills, the sky, the sun, the sea, the salt beds at the mouth of the river.</w:t>
-      </w:r>
-    </w:p>
-    <w:p>
-      <w:pPr>
-        <w:spacing w:after="0" w:line="240" w:lineRule="auto"/>
-        <w:ind w:left="0"/>
-        <w:rPr>
-          <w:rFonts w:eastAsia="Times New Roman" w:cs="Times New Roman"/>
-          <w:color w:val="000000"/>
-          <w:sz w:val="27"/>
-          <w:szCs w:val="27"/>
-        </w:rPr>
-      </w:pPr>
-      <w:r>
-        <w:rPr>
-          <w:rFonts w:eastAsia="Times New Roman" w:cs="Times New Roman"/>
-          <w:color w:val="000000"/>
-          <w:sz w:val="27"/>
-          <w:szCs w:val="27"/>
-        </w:rPr>
-        <w:t xml:space="preserve">He was trying to think of some way to express these thoughts to Lara, when a deer, drinking at the river, was startled by their approach. The deer bolted up the brushy bank and onto the path. Instead of running to safety, the creature stood and stared at them. As clearly as if the animal had whispered aloud, </w:t>
-      </w:r>
-      <w:proofErr w:type="spellStart"/>
-      <w:r>
-        <w:rPr>
-          <w:rFonts w:eastAsia="Times New Roman" w:cs="Times New Roman"/>
-          <w:color w:val="000000"/>
-          <w:sz w:val="27"/>
-          <w:szCs w:val="27"/>
-        </w:rPr>
-        <w:t>Larth</w:t>
-      </w:r>
-      <w:proofErr w:type="spellEnd"/>
-      <w:r>
-        <w:rPr>
-          <w:rFonts w:eastAsia="Times New Roman" w:cs="Times New Roman"/>
-          <w:color w:val="000000"/>
-          <w:sz w:val="27"/>
-          <w:szCs w:val="27"/>
-        </w:rPr>
-        <w:t xml:space="preserve"> heard the words “Eat me.” The deer was offering herself.</w:t>
+      <w:r>
+        <w:rPr>
+          <w:rFonts w:eastAsia="Times New Roman" w:cs="Times New Roman"/>
+          <w:color w:val="000000"/>
+          <w:sz w:val="27"/>
+          <w:szCs w:val="27"/>
+        </w:rPr>
+        <w:t>Larth frowned. The question made no sense to him. A place was never made, it simply was. Small features might change over time. Uprooted by a storm, a tree might fall into the river. A boulder might decide to tumble down the hillside. The numina that animated all things went about reshaping the landscape from day to day, but the essential things never changed, and had always existed: the river, the hills, the sky, the sun, the sea, the salt beds at the mouth of the river.</w:t>
+      </w:r>
+    </w:p>
+    <w:p>
+      <w:pPr>
+        <w:spacing w:after="0" w:line="240" w:lineRule="auto"/>
+        <w:ind w:left="0"/>
+        <w:rPr>
+          <w:rFonts w:eastAsia="Times New Roman" w:cs="Times New Roman"/>
+          <w:color w:val="000000"/>
+          <w:sz w:val="27"/>
+          <w:szCs w:val="27"/>
+        </w:rPr>
+      </w:pPr>
+      <w:r>
+        <w:rPr>
+          <w:rFonts w:eastAsia="Times New Roman" w:cs="Times New Roman"/>
+          <w:color w:val="000000"/>
+          <w:sz w:val="27"/>
+          <w:szCs w:val="27"/>
+        </w:rPr>
+        <w:t>He was trying to think of some way to express these thoughts to Lara, when a deer, drinking at the river, was startled by their approach. The deer bolted up the brushy bank and onto the path. Instead of running to safety, the creature stood and stared at them. As clearly as if the animal had whispered aloud, Larth heard the words “Eat me.” The deer was offering herself.</w:t>
       </w:r>
     </w:p>
     <w:p>
@@ -5790,7 +4396,6 @@
         </w:rPr>
         <w:t xml:space="preserve">Lara had been back and forth along the river path many times in her short life. Her people had not created the path—it had always been there, like the river—but their deerskin-shod feet and the wooden wheels of their handcarts kept the path well worn. </w:t>
       </w:r>
-      <w:proofErr w:type="spellStart"/>
       <w:r>
         <w:rPr>
           <w:rFonts w:eastAsia="Times New Roman" w:cs="Times New Roman"/>
@@ -5807,17 +4412,7 @@
           <w:sz w:val="27"/>
           <w:szCs w:val="27"/>
         </w:rPr>
-        <w:t>Lara’s</w:t>
-      </w:r>
-      <w:proofErr w:type="spellEnd"/>
-      <w:r>
-        <w:rPr>
-          <w:rFonts w:eastAsia="Times New Roman" w:cs="Times New Roman"/>
-          <w:color w:val="000000"/>
-          <w:sz w:val="27"/>
-          <w:szCs w:val="27"/>
-        </w:rPr>
-        <w:t xml:space="preserve"> people were salt traders, and their livelihood took them on a continual journey.</w:t>
+        <w:t>Lara’s people were salt traders, and their livelihood took them on a continual journey.</w:t>
       </w:r>
     </w:p>
     <w:p>
@@ -5975,7 +4570,6 @@
           <w:szCs w:val="27"/>
         </w:rPr>
       </w:pPr>
-      <w:proofErr w:type="spellStart"/>
       <w:r>
         <w:rPr>
           <w:rFonts w:eastAsia="Times New Roman" w:cs="Times New Roman"/>
@@ -5984,37 +4578,7 @@
           <w:szCs w:val="27"/>
         </w:rPr>
         <w:lastRenderedPageBreak/>
-        <w:t>Larth</w:t>
-      </w:r>
-      <w:proofErr w:type="spellEnd"/>
-      <w:r>
-        <w:rPr>
-          <w:rFonts w:eastAsia="Times New Roman" w:cs="Times New Roman"/>
-          <w:color w:val="000000"/>
-          <w:sz w:val="27"/>
-          <w:szCs w:val="27"/>
-        </w:rPr>
-        <w:t xml:space="preserve"> spoke like that all the time, conjuring images of giants and monsters in the landscape. He could perceive the spirits, called numina, that dwelled in rocks and trees. Sometimes he could speak to them and hear what they had to say. The river was his oldest friend and told him where the fishing would be best. From whispers in the wind he could foretell the next day’s weather. Because of such skills, </w:t>
-      </w:r>
-      <w:proofErr w:type="spellStart"/>
-      <w:r>
-        <w:rPr>
-          <w:rFonts w:eastAsia="Times New Roman" w:cs="Times New Roman"/>
-          <w:color w:val="000000"/>
-          <w:sz w:val="27"/>
-          <w:szCs w:val="27"/>
-        </w:rPr>
-        <w:t>Larth</w:t>
-      </w:r>
-      <w:proofErr w:type="spellEnd"/>
-      <w:r>
-        <w:rPr>
-          <w:rFonts w:eastAsia="Times New Roman" w:cs="Times New Roman"/>
-          <w:color w:val="000000"/>
-          <w:sz w:val="27"/>
-          <w:szCs w:val="27"/>
-        </w:rPr>
-        <w:t xml:space="preserve"> was the leader of the group.</w:t>
+        <w:t>Larth spoke like that all the time, conjuring images of giants and monsters in the landscape. He could perceive the spirits, called numina, that dwelled in rocks and trees. Sometimes he could speak to them and hear what they had to say. The river was his oldest friend and told him where the fishing would be best. From whispers in the wind he could foretell the next day’s weather. Because of such skills, Larth was the leader of the group.</w:t>
       </w:r>
     </w:p>
     <w:p>
@@ -6098,108 +4662,28 @@
           <w:sz w:val="27"/>
           <w:szCs w:val="27"/>
         </w:rPr>
-        <w:t xml:space="preserve">“Good girl!” said </w:t>
-      </w:r>
-      <w:proofErr w:type="spellStart"/>
-      <w:r>
-        <w:rPr>
-          <w:rFonts w:eastAsia="Times New Roman" w:cs="Times New Roman"/>
-          <w:color w:val="000000"/>
-          <w:sz w:val="27"/>
-          <w:szCs w:val="27"/>
-        </w:rPr>
-        <w:t>Larth</w:t>
-      </w:r>
-      <w:proofErr w:type="spellEnd"/>
-      <w:r>
-        <w:rPr>
-          <w:rFonts w:eastAsia="Times New Roman" w:cs="Times New Roman"/>
-          <w:color w:val="000000"/>
-          <w:sz w:val="27"/>
-          <w:szCs w:val="27"/>
-        </w:rPr>
-        <w:t xml:space="preserve">, proud of his daughter’s memory and powers of observation. He was a strong, handsome man with flecks of gray in his black beard. His wife had borne several children, but all had died very young except Lara, the last, whom his wife had died bearing. Lara was very precious to him. Like her mother, she had golden hair. Now that she had reached the age of childbearing, Lara was beginning to display the fullness of a woman’s hips and breasts. It was </w:t>
-      </w:r>
-      <w:proofErr w:type="spellStart"/>
-      <w:r>
-        <w:rPr>
-          <w:rFonts w:eastAsia="Times New Roman" w:cs="Times New Roman"/>
-          <w:color w:val="000000"/>
-          <w:sz w:val="27"/>
-          <w:szCs w:val="27"/>
-        </w:rPr>
-        <w:t>Larth’s</w:t>
-      </w:r>
-      <w:proofErr w:type="spellEnd"/>
-      <w:r>
-        <w:rPr>
-          <w:rFonts w:eastAsia="Times New Roman" w:cs="Times New Roman"/>
-          <w:color w:val="000000"/>
-          <w:sz w:val="27"/>
-          <w:szCs w:val="27"/>
-        </w:rPr>
-        <w:t xml:space="preserve"> greatest wish that he might live to see his own grandchildren. Not every man lived that long, but </w:t>
-      </w:r>
-      <w:proofErr w:type="spellStart"/>
-      <w:r>
-        <w:rPr>
-          <w:rFonts w:eastAsia="Times New Roman" w:cs="Times New Roman"/>
-          <w:color w:val="000000"/>
-          <w:sz w:val="27"/>
-          <w:szCs w:val="27"/>
-        </w:rPr>
-        <w:t>Larth</w:t>
-      </w:r>
-      <w:proofErr w:type="spellEnd"/>
-      <w:r>
-        <w:rPr>
-          <w:rFonts w:eastAsia="Times New Roman" w:cs="Times New Roman"/>
-          <w:color w:val="000000"/>
-          <w:sz w:val="27"/>
-          <w:szCs w:val="27"/>
-        </w:rPr>
-        <w:t xml:space="preserve"> was hopeful. He had been healthy all his life, partly, he believed, because he had always been careful to show respect to the numina he encountered on his journeys.</w:t>
-      </w:r>
-    </w:p>
-    <w:p>
-      <w:pPr>
-        <w:spacing w:after="0" w:line="240" w:lineRule="auto"/>
-        <w:ind w:left="0"/>
-        <w:rPr>
-          <w:rFonts w:eastAsia="Times New Roman" w:cs="Times New Roman"/>
-          <w:color w:val="000000"/>
-          <w:sz w:val="27"/>
-          <w:szCs w:val="27"/>
-        </w:rPr>
-      </w:pPr>
-      <w:r>
-        <w:rPr>
-          <w:rFonts w:eastAsia="Times New Roman" w:cs="Times New Roman"/>
-          <w:color w:val="000000"/>
-          <w:sz w:val="27"/>
-          <w:szCs w:val="27"/>
-        </w:rPr>
-        <w:t xml:space="preserve">Respecting the numina was important. The numen of the river could suck a man under and drown him. The numen of a tree could trip a man with its roots, or drop a rotten branch on his head. Rocks could give way underfoot, chuckling with amusement at their own treachery. Even the sky, with a roar of fury, sometimes sent down fingers of fire that could roast a man like a rabbit on a spit, or worse, leave him alive but robbed of his senses. </w:t>
-      </w:r>
-      <w:proofErr w:type="spellStart"/>
-      <w:r>
-        <w:rPr>
-          <w:rFonts w:eastAsia="Times New Roman" w:cs="Times New Roman"/>
-          <w:color w:val="000000"/>
-          <w:sz w:val="27"/>
-          <w:szCs w:val="27"/>
-        </w:rPr>
-        <w:t>Larth</w:t>
-      </w:r>
-      <w:proofErr w:type="spellEnd"/>
-      <w:r>
-        <w:rPr>
-          <w:rFonts w:eastAsia="Times New Roman" w:cs="Times New Roman"/>
-          <w:color w:val="000000"/>
-          <w:sz w:val="27"/>
-          <w:szCs w:val="27"/>
-        </w:rPr>
-        <w:t xml:space="preserve"> had heard that the earth itself could open and swallow a man; though he had never actually seen such a thing, he nevertheless performed a ritual each morning, asking the earth’s permission before he went striding across it.</w:t>
+        <w:t>“Good girl!” said Larth, proud of his daughter’s memory and powers of observation. He was a strong, handsome man with flecks of gray in his black beard. His wife had borne several children, but all had died very young except Lara, the last, whom his wife had died bearing. Lara was very precious to him. Like her mother, she had golden hair. Now that she had reached the age of childbearing, Lara was beginning to display the fullness of a woman’s hips and breasts. It was Larth’s greatest wish that he might live to see his own grandchildren. Not every man lived that long, but Larth was hopeful. He had been healthy all his life, partly, he believed, because he had always been careful to show respect to the numina he encountered on his journeys.</w:t>
+      </w:r>
+    </w:p>
+    <w:p>
+      <w:pPr>
+        <w:spacing w:after="0" w:line="240" w:lineRule="auto"/>
+        <w:ind w:left="0"/>
+        <w:rPr>
+          <w:rFonts w:eastAsia="Times New Roman" w:cs="Times New Roman"/>
+          <w:color w:val="000000"/>
+          <w:sz w:val="27"/>
+          <w:szCs w:val="27"/>
+        </w:rPr>
+      </w:pPr>
+      <w:r>
+        <w:rPr>
+          <w:rFonts w:eastAsia="Times New Roman" w:cs="Times New Roman"/>
+          <w:color w:val="000000"/>
+          <w:sz w:val="27"/>
+          <w:szCs w:val="27"/>
+        </w:rPr>
+        <w:t>Respecting the numina was important. The numen of the river could suck a man under and drown him. The numen of a tree could trip a man with its roots, or drop a rotten branch on his head. Rocks could give way underfoot, chuckling with amusement at their own treachery. Even the sky, with a roar of fury, sometimes sent down fingers of fire that could roast a man like a rabbit on a spit, or worse, leave him alive but robbed of his senses. Larth had heard that the earth itself could open and swallow a man; though he had never actually seen such a thing, he nevertheless performed a ritual each morning, asking the earth’s permission before he went striding across it.</w:t>
       </w:r>
     </w:p>
     <w:p>
@@ -6234,25 +4718,14 @@
           <w:szCs w:val="27"/>
         </w:rPr>
       </w:pPr>
-      <w:proofErr w:type="spellStart"/>
-      <w:r>
-        <w:rPr>
-          <w:rFonts w:eastAsia="Times New Roman" w:cs="Times New Roman"/>
-          <w:color w:val="000000"/>
-          <w:sz w:val="27"/>
-          <w:szCs w:val="27"/>
-        </w:rPr>
-        <w:t>Larth</w:t>
-      </w:r>
-      <w:proofErr w:type="spellEnd"/>
-      <w:r>
-        <w:rPr>
-          <w:rFonts w:eastAsia="Times New Roman" w:cs="Times New Roman"/>
-          <w:color w:val="000000"/>
-          <w:sz w:val="27"/>
-          <w:szCs w:val="27"/>
-        </w:rPr>
-        <w:t xml:space="preserve"> frowned. The question made no sense to him. A place was never made, it simply was. Small features might change over time. Uprooted by a storm, a tree might fall into the river. A boulder might decide to tumble down the hillside. The numina that animated all things went about reshaping the landscape from day to day, but the essential things never changed, and had always existed: the river, the hills, the sky, the sun, the sea, the salt beds at the mouth of the river.</w:t>
+      <w:r>
+        <w:rPr>
+          <w:rFonts w:eastAsia="Times New Roman" w:cs="Times New Roman"/>
+          <w:color w:val="000000"/>
+          <w:sz w:val="27"/>
+          <w:szCs w:val="27"/>
+        </w:rPr>
+        <w:t>Larth frowned. The question made no sense to him. A place was never made, it simply was. Small features might change over time. Uprooted by a storm, a tree might fall into the river. A boulder might decide to tumble down the hillside. The numina that animated all things went about reshaping the landscape from day to day, but the essential things never changed, and had always existed: the river, the hills, the sky, the sun, the sea, the salt beds at the mouth of the river.</w:t>
       </w:r>
     </w:p>
     <w:p>
@@ -6283,27 +4756,7 @@
           <w:szCs w:val="27"/>
         </w:rPr>
         <w:lastRenderedPageBreak/>
-        <w:t xml:space="preserve">them. As clearly as if the animal had whispered aloud, </w:t>
-      </w:r>
-      <w:proofErr w:type="spellStart"/>
-      <w:r>
-        <w:rPr>
-          <w:rFonts w:eastAsia="Times New Roman" w:cs="Times New Roman"/>
-          <w:color w:val="000000"/>
-          <w:sz w:val="27"/>
-          <w:szCs w:val="27"/>
-        </w:rPr>
-        <w:t>Larth</w:t>
-      </w:r>
-      <w:proofErr w:type="spellEnd"/>
-      <w:r>
-        <w:rPr>
-          <w:rFonts w:eastAsia="Times New Roman" w:cs="Times New Roman"/>
-          <w:color w:val="000000"/>
-          <w:sz w:val="27"/>
-          <w:szCs w:val="27"/>
-        </w:rPr>
-        <w:t xml:space="preserve"> heard the words “Eat me.” The deer was offering herself.</w:t>
+        <w:t>them. As clearly as if the animal had whispered aloud, Larth heard the words “Eat me.” The deer was offering herself.</w:t>
       </w:r>
     </w:p>
     <w:p>
@@ -6392,7 +4845,6 @@
         </w:rPr>
         <w:t xml:space="preserve">Lara had been back and forth along the river path many times in her short life. Her people had not created the path—it had always been there, like the river—but their deerskin-shod feet and the wooden wheels of their handcarts kept the path well worn. </w:t>
       </w:r>
-      <w:proofErr w:type="spellStart"/>
       <w:r>
         <w:rPr>
           <w:rFonts w:eastAsia="Times New Roman" w:cs="Times New Roman"/>
@@ -6409,17 +4861,7 @@
           <w:sz w:val="27"/>
           <w:szCs w:val="27"/>
         </w:rPr>
-        <w:t>Lara’s</w:t>
-      </w:r>
-      <w:proofErr w:type="spellEnd"/>
-      <w:r>
-        <w:rPr>
-          <w:rFonts w:eastAsia="Times New Roman" w:cs="Times New Roman"/>
-          <w:color w:val="000000"/>
-          <w:sz w:val="27"/>
-          <w:szCs w:val="27"/>
-        </w:rPr>
-        <w:t xml:space="preserve"> people were salt traders, and their livelihood took them on a continual journey.</w:t>
+        <w:t>Lara’s people were salt traders, and their livelihood took them on a continual journey.</w:t>
       </w:r>
     </w:p>
     <w:p>
@@ -6578,45 +5020,14 @@
           <w:szCs w:val="27"/>
         </w:rPr>
       </w:pPr>
-      <w:proofErr w:type="spellStart"/>
-      <w:r>
-        <w:rPr>
-          <w:rFonts w:eastAsia="Times New Roman" w:cs="Times New Roman"/>
-          <w:color w:val="000000"/>
-          <w:sz w:val="27"/>
-          <w:szCs w:val="27"/>
-        </w:rPr>
-        <w:t>Larth</w:t>
-      </w:r>
-      <w:proofErr w:type="spellEnd"/>
-      <w:r>
-        <w:rPr>
-          <w:rFonts w:eastAsia="Times New Roman" w:cs="Times New Roman"/>
-          <w:color w:val="000000"/>
-          <w:sz w:val="27"/>
-          <w:szCs w:val="27"/>
-        </w:rPr>
-        <w:t xml:space="preserve"> spoke like that all the time, conjuring images of giants and monsters in the landscape. He could perceive the spirits, called numina, that dwelled in rocks and trees. Sometimes he could speak to them and hear what they had to say. The river was his oldest friend and told him where the fishing would be best. From whispers in the wind he could foretell the next day’s weather. Because of such skills, </w:t>
-      </w:r>
-      <w:proofErr w:type="spellStart"/>
-      <w:r>
-        <w:rPr>
-          <w:rFonts w:eastAsia="Times New Roman" w:cs="Times New Roman"/>
-          <w:color w:val="000000"/>
-          <w:sz w:val="27"/>
-          <w:szCs w:val="27"/>
-        </w:rPr>
-        <w:t>Larth</w:t>
-      </w:r>
-      <w:proofErr w:type="spellEnd"/>
-      <w:r>
-        <w:rPr>
-          <w:rFonts w:eastAsia="Times New Roman" w:cs="Times New Roman"/>
-          <w:color w:val="000000"/>
-          <w:sz w:val="27"/>
-          <w:szCs w:val="27"/>
-        </w:rPr>
-        <w:t xml:space="preserve"> was the leader of the group.</w:t>
+      <w:r>
+        <w:rPr>
+          <w:rFonts w:eastAsia="Times New Roman" w:cs="Times New Roman"/>
+          <w:color w:val="000000"/>
+          <w:sz w:val="27"/>
+          <w:szCs w:val="27"/>
+        </w:rPr>
+        <w:t>Larth spoke like that all the time, conjuring images of giants and monsters in the landscape. He could perceive the spirits, called numina, that dwelled in rocks and trees. Sometimes he could speak to them and hear what they had to say. The river was his oldest friend and told him where the fishing would be best. From whispers in the wind he could foretell the next day’s weather. Because of such skills, Larth was the leader of the group.</w:t>
       </w:r>
     </w:p>
     <w:p>
@@ -6700,108 +5111,28 @@
           <w:sz w:val="27"/>
           <w:szCs w:val="27"/>
         </w:rPr>
-        <w:t xml:space="preserve">“Good girl!” said </w:t>
-      </w:r>
-      <w:proofErr w:type="spellStart"/>
-      <w:r>
-        <w:rPr>
-          <w:rFonts w:eastAsia="Times New Roman" w:cs="Times New Roman"/>
-          <w:color w:val="000000"/>
-          <w:sz w:val="27"/>
-          <w:szCs w:val="27"/>
-        </w:rPr>
-        <w:t>Larth</w:t>
-      </w:r>
-      <w:proofErr w:type="spellEnd"/>
-      <w:r>
-        <w:rPr>
-          <w:rFonts w:eastAsia="Times New Roman" w:cs="Times New Roman"/>
-          <w:color w:val="000000"/>
-          <w:sz w:val="27"/>
-          <w:szCs w:val="27"/>
-        </w:rPr>
-        <w:t xml:space="preserve">, proud of his daughter’s memory and powers of observation. He was a strong, handsome man with flecks of gray in his black beard. His wife had borne several children, but all had died very young except Lara, the last, whom his wife had died bearing. Lara was very precious to him. Like her mother, she had golden hair. Now that she had reached the age of childbearing, Lara was beginning to display the fullness of a woman’s hips and breasts. It was </w:t>
-      </w:r>
-      <w:proofErr w:type="spellStart"/>
-      <w:r>
-        <w:rPr>
-          <w:rFonts w:eastAsia="Times New Roman" w:cs="Times New Roman"/>
-          <w:color w:val="000000"/>
-          <w:sz w:val="27"/>
-          <w:szCs w:val="27"/>
-        </w:rPr>
-        <w:t>Larth’s</w:t>
-      </w:r>
-      <w:proofErr w:type="spellEnd"/>
-      <w:r>
-        <w:rPr>
-          <w:rFonts w:eastAsia="Times New Roman" w:cs="Times New Roman"/>
-          <w:color w:val="000000"/>
-          <w:sz w:val="27"/>
-          <w:szCs w:val="27"/>
-        </w:rPr>
-        <w:t xml:space="preserve"> greatest wish that he might live to see his own grandchildren. Not every man lived that long, but </w:t>
-      </w:r>
-      <w:proofErr w:type="spellStart"/>
-      <w:r>
-        <w:rPr>
-          <w:rFonts w:eastAsia="Times New Roman" w:cs="Times New Roman"/>
-          <w:color w:val="000000"/>
-          <w:sz w:val="27"/>
-          <w:szCs w:val="27"/>
-        </w:rPr>
-        <w:t>Larth</w:t>
-      </w:r>
-      <w:proofErr w:type="spellEnd"/>
-      <w:r>
-        <w:rPr>
-          <w:rFonts w:eastAsia="Times New Roman" w:cs="Times New Roman"/>
-          <w:color w:val="000000"/>
-          <w:sz w:val="27"/>
-          <w:szCs w:val="27"/>
-        </w:rPr>
-        <w:t xml:space="preserve"> was hopeful. He had been healthy all his life, partly, he believed, because he had always been careful to show respect to the numina he encountered on his journeys.</w:t>
-      </w:r>
-    </w:p>
-    <w:p>
-      <w:pPr>
-        <w:spacing w:after="0" w:line="240" w:lineRule="auto"/>
-        <w:ind w:left="0"/>
-        <w:rPr>
-          <w:rFonts w:eastAsia="Times New Roman" w:cs="Times New Roman"/>
-          <w:color w:val="000000"/>
-          <w:sz w:val="27"/>
-          <w:szCs w:val="27"/>
-        </w:rPr>
-      </w:pPr>
-      <w:r>
-        <w:rPr>
-          <w:rFonts w:eastAsia="Times New Roman" w:cs="Times New Roman"/>
-          <w:color w:val="000000"/>
-          <w:sz w:val="27"/>
-          <w:szCs w:val="27"/>
-        </w:rPr>
-        <w:t xml:space="preserve">Respecting the numina was important. The numen of the river could suck a man under and drown him. The numen of a tree could trip a man with its roots, or drop a rotten branch on his head. Rocks could give way underfoot, chuckling with amusement at their own treachery. Even the sky, with a roar of fury, sometimes sent down fingers of fire that could roast a man like a rabbit on a spit, or worse, leave him alive but robbed of his senses. </w:t>
-      </w:r>
-      <w:proofErr w:type="spellStart"/>
-      <w:r>
-        <w:rPr>
-          <w:rFonts w:eastAsia="Times New Roman" w:cs="Times New Roman"/>
-          <w:color w:val="000000"/>
-          <w:sz w:val="27"/>
-          <w:szCs w:val="27"/>
-        </w:rPr>
-        <w:t>Larth</w:t>
-      </w:r>
-      <w:proofErr w:type="spellEnd"/>
-      <w:r>
-        <w:rPr>
-          <w:rFonts w:eastAsia="Times New Roman" w:cs="Times New Roman"/>
-          <w:color w:val="000000"/>
-          <w:sz w:val="27"/>
-          <w:szCs w:val="27"/>
-        </w:rPr>
-        <w:t xml:space="preserve"> had heard that the earth itself could open and swallow a man; though he had never actually seen such a thing, he nevertheless performed a ritual each morning, asking the earth’s permission before he went striding across it.</w:t>
+        <w:t>“Good girl!” said Larth, proud of his daughter’s memory and powers of observation. He was a strong, handsome man with flecks of gray in his black beard. His wife had borne several children, but all had died very young except Lara, the last, whom his wife had died bearing. Lara was very precious to him. Like her mother, she had golden hair. Now that she had reached the age of childbearing, Lara was beginning to display the fullness of a woman’s hips and breasts. It was Larth’s greatest wish that he might live to see his own grandchildren. Not every man lived that long, but Larth was hopeful. He had been healthy all his life, partly, he believed, because he had always been careful to show respect to the numina he encountered on his journeys.</w:t>
+      </w:r>
+    </w:p>
+    <w:p>
+      <w:pPr>
+        <w:spacing w:after="0" w:line="240" w:lineRule="auto"/>
+        <w:ind w:left="0"/>
+        <w:rPr>
+          <w:rFonts w:eastAsia="Times New Roman" w:cs="Times New Roman"/>
+          <w:color w:val="000000"/>
+          <w:sz w:val="27"/>
+          <w:szCs w:val="27"/>
+        </w:rPr>
+      </w:pPr>
+      <w:r>
+        <w:rPr>
+          <w:rFonts w:eastAsia="Times New Roman" w:cs="Times New Roman"/>
+          <w:color w:val="000000"/>
+          <w:sz w:val="27"/>
+          <w:szCs w:val="27"/>
+        </w:rPr>
+        <w:t>Respecting the numina was important. The numen of the river could suck a man under and drown him. The numen of a tree could trip a man with its roots, or drop a rotten branch on his head. Rocks could give way underfoot, chuckling with amusement at their own treachery. Even the sky, with a roar of fury, sometimes sent down fingers of fire that could roast a man like a rabbit on a spit, or worse, leave him alive but robbed of his senses. Larth had heard that the earth itself could open and swallow a man; though he had never actually seen such a thing, he nevertheless performed a ritual each morning, asking the earth’s permission before he went striding across it.</w:t>
       </w:r>
     </w:p>
     <w:p>
@@ -6836,7 +5167,6 @@
           <w:szCs w:val="27"/>
         </w:rPr>
       </w:pPr>
-      <w:proofErr w:type="spellStart"/>
       <w:r>
         <w:rPr>
           <w:rFonts w:eastAsia="Times New Roman" w:cs="Times New Roman"/>
@@ -6845,58 +5175,28 @@
           <w:szCs w:val="27"/>
         </w:rPr>
         <w:lastRenderedPageBreak/>
-        <w:t>Larth</w:t>
-      </w:r>
-      <w:proofErr w:type="spellEnd"/>
-      <w:r>
-        <w:rPr>
-          <w:rFonts w:eastAsia="Times New Roman" w:cs="Times New Roman"/>
-          <w:color w:val="000000"/>
-          <w:sz w:val="27"/>
-          <w:szCs w:val="27"/>
-        </w:rPr>
-        <w:t xml:space="preserve"> frowned. The question made no sense to him. A place was never made, it simply was. Small features might change over time. Uprooted by a storm, a tree might fall into the river. A boulder might decide to tumble down the hillside. The numina that animated all things went about reshaping the landscape from day to day, but the essential things never changed, and had always existed: the river, the hills, the sky, the sun, the sea, the salt beds at the mouth of the river.</w:t>
-      </w:r>
-    </w:p>
-    <w:p>
-      <w:pPr>
-        <w:spacing w:after="0" w:line="240" w:lineRule="auto"/>
-        <w:ind w:left="0"/>
-        <w:rPr>
-          <w:rFonts w:eastAsia="Times New Roman" w:cs="Times New Roman"/>
-          <w:color w:val="000000"/>
-          <w:sz w:val="27"/>
-          <w:szCs w:val="27"/>
-        </w:rPr>
-      </w:pPr>
-      <w:r>
-        <w:rPr>
-          <w:rFonts w:eastAsia="Times New Roman" w:cs="Times New Roman"/>
-          <w:color w:val="000000"/>
-          <w:sz w:val="27"/>
-          <w:szCs w:val="27"/>
-        </w:rPr>
-        <w:t xml:space="preserve">He was trying to think of some way to express these thoughts to Lara, when a deer, drinking at the river, was startled by their approach. The deer bolted up the brushy bank and onto the path. Instead of running to safety, the creature stood and stared at them. As clearly as if the animal had whispered aloud, </w:t>
-      </w:r>
-      <w:proofErr w:type="spellStart"/>
-      <w:r>
-        <w:rPr>
-          <w:rFonts w:eastAsia="Times New Roman" w:cs="Times New Roman"/>
-          <w:color w:val="000000"/>
-          <w:sz w:val="27"/>
-          <w:szCs w:val="27"/>
-        </w:rPr>
-        <w:t>Larth</w:t>
-      </w:r>
-      <w:proofErr w:type="spellEnd"/>
-      <w:r>
-        <w:rPr>
-          <w:rFonts w:eastAsia="Times New Roman" w:cs="Times New Roman"/>
-          <w:color w:val="000000"/>
-          <w:sz w:val="27"/>
-          <w:szCs w:val="27"/>
-        </w:rPr>
-        <w:t xml:space="preserve"> heard the words “Eat me.” The deer was offering herself.</w:t>
+        <w:t>Larth frowned. The question made no sense to him. A place was never made, it simply was. Small features might change over time. Uprooted by a storm, a tree might fall into the river. A boulder might decide to tumble down the hillside. The numina that animated all things went about reshaping the landscape from day to day, but the essential things never changed, and had always existed: the river, the hills, the sky, the sun, the sea, the salt beds at the mouth of the river.</w:t>
+      </w:r>
+    </w:p>
+    <w:p>
+      <w:pPr>
+        <w:spacing w:after="0" w:line="240" w:lineRule="auto"/>
+        <w:ind w:left="0"/>
+        <w:rPr>
+          <w:rFonts w:eastAsia="Times New Roman" w:cs="Times New Roman"/>
+          <w:color w:val="000000"/>
+          <w:sz w:val="27"/>
+          <w:szCs w:val="27"/>
+        </w:rPr>
+      </w:pPr>
+      <w:r>
+        <w:rPr>
+          <w:rFonts w:eastAsia="Times New Roman" w:cs="Times New Roman"/>
+          <w:color w:val="000000"/>
+          <w:sz w:val="27"/>
+          <w:szCs w:val="27"/>
+        </w:rPr>
+        <w:t>He was trying to think of some way to express these thoughts to Lara, when a deer, drinking at the river, was startled by their approach. The deer bolted up the brushy bank and onto the path. Instead of running to safety, the creature stood and stared at them. As clearly as if the animal had whispered aloud, Larth heard the words “Eat me.” The deer was offering herself.</w:t>
       </w:r>
     </w:p>
     <w:p>
@@ -6985,7 +5285,6 @@
         </w:rPr>
         <w:t xml:space="preserve">Lara had been back and forth along the river path many times in her short life. Her people had not created the path—it had always been there, like the river—but their deerskin-shod feet and the wooden wheels of their handcarts kept the path well worn. </w:t>
       </w:r>
-      <w:proofErr w:type="spellStart"/>
       <w:r>
         <w:rPr>
           <w:rFonts w:eastAsia="Times New Roman" w:cs="Times New Roman"/>
@@ -7002,17 +5301,7 @@
           <w:sz w:val="27"/>
           <w:szCs w:val="27"/>
         </w:rPr>
-        <w:t>Lara’s</w:t>
-      </w:r>
-      <w:proofErr w:type="spellEnd"/>
-      <w:r>
-        <w:rPr>
-          <w:rFonts w:eastAsia="Times New Roman" w:cs="Times New Roman"/>
-          <w:color w:val="000000"/>
-          <w:sz w:val="27"/>
-          <w:szCs w:val="27"/>
-        </w:rPr>
-        <w:t xml:space="preserve"> people were salt traders, and their livelihood took them on a continual journey.</w:t>
+        <w:t>Lara’s people were salt traders, and their livelihood took them on a continual journey.</w:t>
       </w:r>
     </w:p>
     <w:p>
@@ -7180,45 +5469,14 @@
           <w:szCs w:val="27"/>
         </w:rPr>
       </w:pPr>
-      <w:proofErr w:type="spellStart"/>
-      <w:r>
-        <w:rPr>
-          <w:rFonts w:eastAsia="Times New Roman" w:cs="Times New Roman"/>
-          <w:color w:val="000000"/>
-          <w:sz w:val="27"/>
-          <w:szCs w:val="27"/>
-        </w:rPr>
-        <w:t>Larth</w:t>
-      </w:r>
-      <w:proofErr w:type="spellEnd"/>
-      <w:r>
-        <w:rPr>
-          <w:rFonts w:eastAsia="Times New Roman" w:cs="Times New Roman"/>
-          <w:color w:val="000000"/>
-          <w:sz w:val="27"/>
-          <w:szCs w:val="27"/>
-        </w:rPr>
-        <w:t xml:space="preserve"> spoke like that all the time, conjuring images of giants and monsters in the landscape. He could perceive the spirits, called numina, that dwelled in rocks and trees. Sometimes he could speak to them and hear what they had to say. The river was his oldest friend and told him where the fishing would be best. From whispers in the wind he could foretell the next day’s weather. Because of such skills, </w:t>
-      </w:r>
-      <w:proofErr w:type="spellStart"/>
-      <w:r>
-        <w:rPr>
-          <w:rFonts w:eastAsia="Times New Roman" w:cs="Times New Roman"/>
-          <w:color w:val="000000"/>
-          <w:sz w:val="27"/>
-          <w:szCs w:val="27"/>
-        </w:rPr>
-        <w:t>Larth</w:t>
-      </w:r>
-      <w:proofErr w:type="spellEnd"/>
-      <w:r>
-        <w:rPr>
-          <w:rFonts w:eastAsia="Times New Roman" w:cs="Times New Roman"/>
-          <w:color w:val="000000"/>
-          <w:sz w:val="27"/>
-          <w:szCs w:val="27"/>
-        </w:rPr>
-        <w:t xml:space="preserve"> was the leader of the group.</w:t>
+      <w:r>
+        <w:rPr>
+          <w:rFonts w:eastAsia="Times New Roman" w:cs="Times New Roman"/>
+          <w:color w:val="000000"/>
+          <w:sz w:val="27"/>
+          <w:szCs w:val="27"/>
+        </w:rPr>
+        <w:t>Larth spoke like that all the time, conjuring images of giants and monsters in the landscape. He could perceive the spirits, called numina, that dwelled in rocks and trees. Sometimes he could speak to them and hear what they had to say. The river was his oldest friend and told him where the fishing would be best. From whispers in the wind he could foretell the next day’s weather. Because of such skills, Larth was the leader of the group.</w:t>
       </w:r>
     </w:p>
     <w:p>
@@ -7302,67 +5560,7 @@
           <w:sz w:val="27"/>
           <w:szCs w:val="27"/>
         </w:rPr>
-        <w:t xml:space="preserve">“Good girl!” said </w:t>
-      </w:r>
-      <w:proofErr w:type="spellStart"/>
-      <w:r>
-        <w:rPr>
-          <w:rFonts w:eastAsia="Times New Roman" w:cs="Times New Roman"/>
-          <w:color w:val="000000"/>
-          <w:sz w:val="27"/>
-          <w:szCs w:val="27"/>
-        </w:rPr>
-        <w:t>Larth</w:t>
-      </w:r>
-      <w:proofErr w:type="spellEnd"/>
-      <w:r>
-        <w:rPr>
-          <w:rFonts w:eastAsia="Times New Roman" w:cs="Times New Roman"/>
-          <w:color w:val="000000"/>
-          <w:sz w:val="27"/>
-          <w:szCs w:val="27"/>
-        </w:rPr>
-        <w:t xml:space="preserve">, proud of his daughter’s memory and powers of observation. He was a strong, handsome man with flecks of gray in his black beard. His wife had borne several children, but all had died very young except Lara, the last, whom his wife had died bearing. Lara was very precious to him. Like her mother, she had golden hair. Now that she had reached the age of childbearing, Lara was beginning to display the fullness of a woman’s hips and breasts. It was </w:t>
-      </w:r>
-      <w:proofErr w:type="spellStart"/>
-      <w:r>
-        <w:rPr>
-          <w:rFonts w:eastAsia="Times New Roman" w:cs="Times New Roman"/>
-          <w:color w:val="000000"/>
-          <w:sz w:val="27"/>
-          <w:szCs w:val="27"/>
-        </w:rPr>
-        <w:t>Larth’s</w:t>
-      </w:r>
-      <w:proofErr w:type="spellEnd"/>
-      <w:r>
-        <w:rPr>
-          <w:rFonts w:eastAsia="Times New Roman" w:cs="Times New Roman"/>
-          <w:color w:val="000000"/>
-          <w:sz w:val="27"/>
-          <w:szCs w:val="27"/>
-        </w:rPr>
-        <w:t xml:space="preserve"> greatest wish that he might live to see his own grandchildren. Not every man lived that long, but </w:t>
-      </w:r>
-      <w:proofErr w:type="spellStart"/>
-      <w:r>
-        <w:rPr>
-          <w:rFonts w:eastAsia="Times New Roman" w:cs="Times New Roman"/>
-          <w:color w:val="000000"/>
-          <w:sz w:val="27"/>
-          <w:szCs w:val="27"/>
-        </w:rPr>
-        <w:t>Larth</w:t>
-      </w:r>
-      <w:proofErr w:type="spellEnd"/>
-      <w:r>
-        <w:rPr>
-          <w:rFonts w:eastAsia="Times New Roman" w:cs="Times New Roman"/>
-          <w:color w:val="000000"/>
-          <w:sz w:val="27"/>
-          <w:szCs w:val="27"/>
-        </w:rPr>
-        <w:t xml:space="preserve"> was hopeful. He had been healthy all his life, partly, he believed, because he had always been careful to show respect to the numina he encountered on his journeys.</w:t>
+        <w:t>“Good girl!” said Larth, proud of his daughter’s memory and powers of observation. He was a strong, handsome man with flecks of gray in his black beard. His wife had borne several children, but all had died very young except Lara, the last, whom his wife had died bearing. Lara was very precious to him. Like her mother, she had golden hair. Now that she had reached the age of childbearing, Lara was beginning to display the fullness of a woman’s hips and breasts. It was Larth’s greatest wish that he might live to see his own grandchildren. Not every man lived that long, but Larth was hopeful. He had been healthy all his life, partly, he believed, because he had always been careful to show respect to the numina he encountered on his journeys.</w:t>
       </w:r>
     </w:p>
     <w:p>
@@ -7393,27 +5591,7 @@
           <w:szCs w:val="27"/>
         </w:rPr>
         <w:lastRenderedPageBreak/>
-        <w:t xml:space="preserve">fire that could roast a man like a rabbit on a spit, or worse, leave him alive but robbed of his senses. </w:t>
-      </w:r>
-      <w:proofErr w:type="spellStart"/>
-      <w:r>
-        <w:rPr>
-          <w:rFonts w:eastAsia="Times New Roman" w:cs="Times New Roman"/>
-          <w:color w:val="000000"/>
-          <w:sz w:val="27"/>
-          <w:szCs w:val="27"/>
-        </w:rPr>
-        <w:t>Larth</w:t>
-      </w:r>
-      <w:proofErr w:type="spellEnd"/>
-      <w:r>
-        <w:rPr>
-          <w:rFonts w:eastAsia="Times New Roman" w:cs="Times New Roman"/>
-          <w:color w:val="000000"/>
-          <w:sz w:val="27"/>
-          <w:szCs w:val="27"/>
-        </w:rPr>
-        <w:t xml:space="preserve"> had heard that the earth itself could open and swallow a man; though he had never actually seen such a thing, he nevertheless performed a ritual each morning, asking the earth’s permission before he went striding across it.</w:t>
+        <w:t>fire that could roast a man like a rabbit on a spit, or worse, leave him alive but robbed of his senses. Larth had heard that the earth itself could open and swallow a man; though he had never actually seen such a thing, he nevertheless performed a ritual each morning, asking the earth’s permission before he went striding across it.</w:t>
       </w:r>
     </w:p>
     <w:p>
@@ -7448,66 +5626,35 @@
           <w:szCs w:val="27"/>
         </w:rPr>
       </w:pPr>
-      <w:proofErr w:type="spellStart"/>
-      <w:r>
-        <w:rPr>
-          <w:rFonts w:eastAsia="Times New Roman" w:cs="Times New Roman"/>
-          <w:color w:val="000000"/>
-          <w:sz w:val="27"/>
-          <w:szCs w:val="27"/>
-        </w:rPr>
-        <w:t>Larth</w:t>
-      </w:r>
-      <w:proofErr w:type="spellEnd"/>
-      <w:r>
-        <w:rPr>
-          <w:rFonts w:eastAsia="Times New Roman" w:cs="Times New Roman"/>
-          <w:color w:val="000000"/>
-          <w:sz w:val="27"/>
-          <w:szCs w:val="27"/>
-        </w:rPr>
-        <w:t xml:space="preserve"> frowned. The question made no sense to him. A place was never made, it simply was. Small features might change over time. Uprooted by a storm, a tree might fall into the river. A boulder might decide to tumble down the hillside. The numina that animated all things went about reshaping the landscape from day to day, but the essential things never changed, and had always existed: the river, the hills, the sky, the sun, the sea, the salt beds at the mouth of the river.</w:t>
-      </w:r>
-    </w:p>
-    <w:p>
-      <w:pPr>
-        <w:spacing w:after="0" w:line="240" w:lineRule="auto"/>
-        <w:ind w:left="0"/>
-        <w:rPr>
-          <w:rFonts w:eastAsia="Times New Roman" w:cs="Times New Roman"/>
-          <w:color w:val="000000"/>
-          <w:sz w:val="27"/>
-          <w:szCs w:val="27"/>
-        </w:rPr>
-      </w:pPr>
-      <w:r>
-        <w:rPr>
-          <w:rFonts w:eastAsia="Times New Roman" w:cs="Times New Roman"/>
-          <w:color w:val="000000"/>
-          <w:sz w:val="27"/>
-          <w:szCs w:val="27"/>
-        </w:rPr>
-        <w:t xml:space="preserve">He was trying to think of some way to express these thoughts to Lara, when a deer, drinking at the river, was startled by their approach. The deer bolted up the brushy bank and onto the path. Instead of running to safety, the creature stood and stared at them. As clearly as if the animal had whispered aloud, </w:t>
-      </w:r>
-      <w:proofErr w:type="spellStart"/>
-      <w:r>
-        <w:rPr>
-          <w:rFonts w:eastAsia="Times New Roman" w:cs="Times New Roman"/>
-          <w:color w:val="000000"/>
-          <w:sz w:val="27"/>
-          <w:szCs w:val="27"/>
-        </w:rPr>
-        <w:t>Larth</w:t>
-      </w:r>
-      <w:proofErr w:type="spellEnd"/>
-      <w:r>
-        <w:rPr>
-          <w:rFonts w:eastAsia="Times New Roman" w:cs="Times New Roman"/>
-          <w:color w:val="000000"/>
-          <w:sz w:val="27"/>
-          <w:szCs w:val="27"/>
-        </w:rPr>
-        <w:t xml:space="preserve"> heard the words “Eat me.” The deer was offering herself.</w:t>
+      <w:r>
+        <w:rPr>
+          <w:rFonts w:eastAsia="Times New Roman" w:cs="Times New Roman"/>
+          <w:color w:val="000000"/>
+          <w:sz w:val="27"/>
+          <w:szCs w:val="27"/>
+        </w:rPr>
+        <w:t>Larth frowned. The question made no sense to him. A place was never made, it simply was. Small features might change over time. Uprooted by a storm, a tree might fall into the river. A boulder might decide to tumble down the hillside. The numina that animated all things went about reshaping the landscape from day to day, but the essential things never changed, and had always existed: the river, the hills, the sky, the sun, the sea, the salt beds at the mouth of the river.</w:t>
+      </w:r>
+    </w:p>
+    <w:p>
+      <w:pPr>
+        <w:spacing w:after="0" w:line="240" w:lineRule="auto"/>
+        <w:ind w:left="0"/>
+        <w:rPr>
+          <w:rFonts w:eastAsia="Times New Roman" w:cs="Times New Roman"/>
+          <w:color w:val="000000"/>
+          <w:sz w:val="27"/>
+          <w:szCs w:val="27"/>
+        </w:rPr>
+      </w:pPr>
+      <w:r>
+        <w:rPr>
+          <w:rFonts w:eastAsia="Times New Roman" w:cs="Times New Roman"/>
+          <w:color w:val="000000"/>
+          <w:sz w:val="27"/>
+          <w:szCs w:val="27"/>
+        </w:rPr>
+        <w:t>He was trying to think of some way to express these thoughts to Lara, when a deer, drinking at the river, was startled by their approach. The deer bolted up the brushy bank and onto the path. Instead of running to safety, the creature stood and stared at them. As clearly as if the animal had whispered aloud, Larth heard the words “Eat me.” The deer was offering herself.</w:t>
       </w:r>
     </w:p>
     <w:p>
@@ -7596,7 +5743,6 @@
         </w:rPr>
         <w:t xml:space="preserve">Lara had been back and forth along the river path many times in her short life. Her people had not created the path—it had always been there, like the river—but their deerskin-shod feet and the wooden wheels of their handcarts kept the path well worn. </w:t>
       </w:r>
-      <w:proofErr w:type="spellStart"/>
       <w:r>
         <w:rPr>
           <w:rFonts w:eastAsia="Times New Roman" w:cs="Times New Roman"/>
@@ -7613,17 +5759,7 @@
           <w:sz w:val="27"/>
           <w:szCs w:val="27"/>
         </w:rPr>
-        <w:t>Lara’s</w:t>
-      </w:r>
-      <w:proofErr w:type="spellEnd"/>
-      <w:r>
-        <w:rPr>
-          <w:rFonts w:eastAsia="Times New Roman" w:cs="Times New Roman"/>
-          <w:color w:val="000000"/>
-          <w:sz w:val="27"/>
-          <w:szCs w:val="27"/>
-        </w:rPr>
-        <w:t xml:space="preserve"> people were salt traders, and their livelihood took them on a continual journey.</w:t>
+        <w:t>Lara’s people were salt traders, and their livelihood took them on a continual journey.</w:t>
       </w:r>
     </w:p>
     <w:p>
@@ -7791,45 +5927,14 @@
           <w:szCs w:val="27"/>
         </w:rPr>
       </w:pPr>
-      <w:proofErr w:type="spellStart"/>
-      <w:r>
-        <w:rPr>
-          <w:rFonts w:eastAsia="Times New Roman" w:cs="Times New Roman"/>
-          <w:color w:val="000000"/>
-          <w:sz w:val="27"/>
-          <w:szCs w:val="27"/>
-        </w:rPr>
-        <w:t>Larth</w:t>
-      </w:r>
-      <w:proofErr w:type="spellEnd"/>
-      <w:r>
-        <w:rPr>
-          <w:rFonts w:eastAsia="Times New Roman" w:cs="Times New Roman"/>
-          <w:color w:val="000000"/>
-          <w:sz w:val="27"/>
-          <w:szCs w:val="27"/>
-        </w:rPr>
-        <w:t xml:space="preserve"> spoke like that all the time, conjuring images of giants and monsters in the landscape. He could perceive the spirits, called numina, that dwelled in rocks and trees. Sometimes he could speak to them and hear what they had to say. The river was his oldest friend and told him where the fishing would be best. From whispers in the wind he could foretell the next day’s weather. Because of such skills, </w:t>
-      </w:r>
-      <w:proofErr w:type="spellStart"/>
-      <w:r>
-        <w:rPr>
-          <w:rFonts w:eastAsia="Times New Roman" w:cs="Times New Roman"/>
-          <w:color w:val="000000"/>
-          <w:sz w:val="27"/>
-          <w:szCs w:val="27"/>
-        </w:rPr>
-        <w:t>Larth</w:t>
-      </w:r>
-      <w:proofErr w:type="spellEnd"/>
-      <w:r>
-        <w:rPr>
-          <w:rFonts w:eastAsia="Times New Roman" w:cs="Times New Roman"/>
-          <w:color w:val="000000"/>
-          <w:sz w:val="27"/>
-          <w:szCs w:val="27"/>
-        </w:rPr>
-        <w:t xml:space="preserve"> was the leader of the group.</w:t>
+      <w:r>
+        <w:rPr>
+          <w:rFonts w:eastAsia="Times New Roman" w:cs="Times New Roman"/>
+          <w:color w:val="000000"/>
+          <w:sz w:val="27"/>
+          <w:szCs w:val="27"/>
+        </w:rPr>
+        <w:t>Larth spoke like that all the time, conjuring images of giants and monsters in the landscape. He could perceive the spirits, called numina, that dwelled in rocks and trees. Sometimes he could speak to them and hear what they had to say. The river was his oldest friend and told him where the fishing would be best. From whispers in the wind he could foretell the next day’s weather. Because of such skills, Larth was the leader of the group.</w:t>
       </w:r>
     </w:p>
     <w:p>
@@ -7913,27 +6018,7 @@
           <w:sz w:val="27"/>
           <w:szCs w:val="27"/>
         </w:rPr>
-        <w:t xml:space="preserve">“Good girl!” said </w:t>
-      </w:r>
-      <w:proofErr w:type="spellStart"/>
-      <w:r>
-        <w:rPr>
-          <w:rFonts w:eastAsia="Times New Roman" w:cs="Times New Roman"/>
-          <w:color w:val="000000"/>
-          <w:sz w:val="27"/>
-          <w:szCs w:val="27"/>
-        </w:rPr>
-        <w:t>Larth</w:t>
-      </w:r>
-      <w:proofErr w:type="spellEnd"/>
-      <w:r>
-        <w:rPr>
-          <w:rFonts w:eastAsia="Times New Roman" w:cs="Times New Roman"/>
-          <w:color w:val="000000"/>
-          <w:sz w:val="27"/>
-          <w:szCs w:val="27"/>
-        </w:rPr>
-        <w:t xml:space="preserve">, proud of his daughter’s memory and powers of observation. He was a strong, handsome man with flecks of gray in his black beard. His wife had borne several children, but all had died very young except Lara, the last, whom his wife had died bearing. Lara was very precious to him. Like her mother, she had golden hair. Now that she had reached the age of childbearing, Lara was beginning to </w:t>
+        <w:t xml:space="preserve">“Good girl!” said Larth, proud of his daughter’s memory and powers of observation. He was a strong, handsome man with flecks of gray in his black beard. His wife had borne several children, but all had died very young except Lara, the last, whom his wife had died bearing. Lara was very precious to him. Like her mother, she had golden hair. Now that she had reached the age of childbearing, Lara was beginning to </w:t>
       </w:r>
       <w:r>
         <w:rPr>
@@ -7943,88 +6028,28 @@
           <w:szCs w:val="27"/>
         </w:rPr>
         <w:lastRenderedPageBreak/>
-        <w:t xml:space="preserve">display the fullness of a woman’s hips and breasts. It was </w:t>
-      </w:r>
-      <w:proofErr w:type="spellStart"/>
-      <w:r>
-        <w:rPr>
-          <w:rFonts w:eastAsia="Times New Roman" w:cs="Times New Roman"/>
-          <w:color w:val="000000"/>
-          <w:sz w:val="27"/>
-          <w:szCs w:val="27"/>
-        </w:rPr>
-        <w:t>Larth’s</w:t>
-      </w:r>
-      <w:proofErr w:type="spellEnd"/>
-      <w:r>
-        <w:rPr>
-          <w:rFonts w:eastAsia="Times New Roman" w:cs="Times New Roman"/>
-          <w:color w:val="000000"/>
-          <w:sz w:val="27"/>
-          <w:szCs w:val="27"/>
-        </w:rPr>
-        <w:t xml:space="preserve"> greatest wish that he might live to see his own grandchildren. Not every man lived that long, but </w:t>
-      </w:r>
-      <w:proofErr w:type="spellStart"/>
-      <w:r>
-        <w:rPr>
-          <w:rFonts w:eastAsia="Times New Roman" w:cs="Times New Roman"/>
-          <w:color w:val="000000"/>
-          <w:sz w:val="27"/>
-          <w:szCs w:val="27"/>
-        </w:rPr>
-        <w:t>Larth</w:t>
-      </w:r>
-      <w:proofErr w:type="spellEnd"/>
-      <w:r>
-        <w:rPr>
-          <w:rFonts w:eastAsia="Times New Roman" w:cs="Times New Roman"/>
-          <w:color w:val="000000"/>
-          <w:sz w:val="27"/>
-          <w:szCs w:val="27"/>
-        </w:rPr>
-        <w:t xml:space="preserve"> was hopeful. He had been healthy all his life, partly, he believed, because he had always been careful to show respect to the numina he encountered on his journeys.</w:t>
-      </w:r>
-    </w:p>
-    <w:p>
-      <w:pPr>
-        <w:spacing w:after="0" w:line="240" w:lineRule="auto"/>
-        <w:ind w:left="0"/>
-        <w:rPr>
-          <w:rFonts w:eastAsia="Times New Roman" w:cs="Times New Roman"/>
-          <w:color w:val="000000"/>
-          <w:sz w:val="27"/>
-          <w:szCs w:val="27"/>
-        </w:rPr>
-      </w:pPr>
-      <w:r>
-        <w:rPr>
-          <w:rFonts w:eastAsia="Times New Roman" w:cs="Times New Roman"/>
-          <w:color w:val="000000"/>
-          <w:sz w:val="27"/>
-          <w:szCs w:val="27"/>
-        </w:rPr>
-        <w:t xml:space="preserve">Respecting the numina was important. The numen of the river could suck a man under and drown him. The numen of a tree could trip a man with its roots, or drop a rotten branch on his head. Rocks could give way underfoot, chuckling with amusement at their own treachery. Even the sky, with a roar of fury, sometimes sent down fingers of fire that could roast a man like a rabbit on a spit, or worse, leave him alive but robbed of his senses. </w:t>
-      </w:r>
-      <w:proofErr w:type="spellStart"/>
-      <w:r>
-        <w:rPr>
-          <w:rFonts w:eastAsia="Times New Roman" w:cs="Times New Roman"/>
-          <w:color w:val="000000"/>
-          <w:sz w:val="27"/>
-          <w:szCs w:val="27"/>
-        </w:rPr>
-        <w:t>Larth</w:t>
-      </w:r>
-      <w:proofErr w:type="spellEnd"/>
-      <w:r>
-        <w:rPr>
-          <w:rFonts w:eastAsia="Times New Roman" w:cs="Times New Roman"/>
-          <w:color w:val="000000"/>
-          <w:sz w:val="27"/>
-          <w:szCs w:val="27"/>
-        </w:rPr>
-        <w:t xml:space="preserve"> had heard that the earth itself could open and swallow a man; though he had never actually seen such a thing, he nevertheless performed a ritual each morning, asking the earth’s permission before he went striding across it.</w:t>
+        <w:t>display the fullness of a woman’s hips and breasts. It was Larth’s greatest wish that he might live to see his own grandchildren. Not every man lived that long, but Larth was hopeful. He had been healthy all his life, partly, he believed, because he had always been careful to show respect to the numina he encountered on his journeys.</w:t>
+      </w:r>
+    </w:p>
+    <w:p>
+      <w:pPr>
+        <w:spacing w:after="0" w:line="240" w:lineRule="auto"/>
+        <w:ind w:left="0"/>
+        <w:rPr>
+          <w:rFonts w:eastAsia="Times New Roman" w:cs="Times New Roman"/>
+          <w:color w:val="000000"/>
+          <w:sz w:val="27"/>
+          <w:szCs w:val="27"/>
+        </w:rPr>
+      </w:pPr>
+      <w:r>
+        <w:rPr>
+          <w:rFonts w:eastAsia="Times New Roman" w:cs="Times New Roman"/>
+          <w:color w:val="000000"/>
+          <w:sz w:val="27"/>
+          <w:szCs w:val="27"/>
+        </w:rPr>
+        <w:t>Respecting the numina was important. The numen of the river could suck a man under and drown him. The numen of a tree could trip a man with its roots, or drop a rotten branch on his head. Rocks could give way underfoot, chuckling with amusement at their own treachery. Even the sky, with a roar of fury, sometimes sent down fingers of fire that could roast a man like a rabbit on a spit, or worse, leave him alive but robbed of his senses. Larth had heard that the earth itself could open and swallow a man; though he had never actually seen such a thing, he nevertheless performed a ritual each morning, asking the earth’s permission before he went striding across it.</w:t>
       </w:r>
     </w:p>
     <w:p>
@@ -8059,66 +6084,35 @@
           <w:szCs w:val="27"/>
         </w:rPr>
       </w:pPr>
-      <w:proofErr w:type="spellStart"/>
-      <w:r>
-        <w:rPr>
-          <w:rFonts w:eastAsia="Times New Roman" w:cs="Times New Roman"/>
-          <w:color w:val="000000"/>
-          <w:sz w:val="27"/>
-          <w:szCs w:val="27"/>
-        </w:rPr>
-        <w:t>Larth</w:t>
-      </w:r>
-      <w:proofErr w:type="spellEnd"/>
-      <w:r>
-        <w:rPr>
-          <w:rFonts w:eastAsia="Times New Roman" w:cs="Times New Roman"/>
-          <w:color w:val="000000"/>
-          <w:sz w:val="27"/>
-          <w:szCs w:val="27"/>
-        </w:rPr>
-        <w:t xml:space="preserve"> frowned. The question made no sense to him. A place was never made, it simply was. Small features might change over time. Uprooted by a storm, a tree might fall into the river. A boulder might decide to tumble down the hillside. The numina that animated all things went about reshaping the landscape from day to day, but the essential things never changed, and had always existed: the river, the hills, the sky, the sun, the sea, the salt beds at the mouth of the river.</w:t>
-      </w:r>
-    </w:p>
-    <w:p>
-      <w:pPr>
-        <w:spacing w:after="0" w:line="240" w:lineRule="auto"/>
-        <w:ind w:left="0"/>
-        <w:rPr>
-          <w:rFonts w:eastAsia="Times New Roman" w:cs="Times New Roman"/>
-          <w:color w:val="000000"/>
-          <w:sz w:val="27"/>
-          <w:szCs w:val="27"/>
-        </w:rPr>
-      </w:pPr>
-      <w:r>
-        <w:rPr>
-          <w:rFonts w:eastAsia="Times New Roman" w:cs="Times New Roman"/>
-          <w:color w:val="000000"/>
-          <w:sz w:val="27"/>
-          <w:szCs w:val="27"/>
-        </w:rPr>
-        <w:t xml:space="preserve">He was trying to think of some way to express these thoughts to Lara, when a deer, drinking at the river, was startled by their approach. The deer bolted up the brushy bank and onto the path. Instead of running to safety, the creature stood and stared at them. As clearly as if the animal had whispered aloud, </w:t>
-      </w:r>
-      <w:proofErr w:type="spellStart"/>
-      <w:r>
-        <w:rPr>
-          <w:rFonts w:eastAsia="Times New Roman" w:cs="Times New Roman"/>
-          <w:color w:val="000000"/>
-          <w:sz w:val="27"/>
-          <w:szCs w:val="27"/>
-        </w:rPr>
-        <w:t>Larth</w:t>
-      </w:r>
-      <w:proofErr w:type="spellEnd"/>
-      <w:r>
-        <w:rPr>
-          <w:rFonts w:eastAsia="Times New Roman" w:cs="Times New Roman"/>
-          <w:color w:val="000000"/>
-          <w:sz w:val="27"/>
-          <w:szCs w:val="27"/>
-        </w:rPr>
-        <w:t xml:space="preserve"> heard the words “Eat me.” The deer was offering herself.</w:t>
+      <w:r>
+        <w:rPr>
+          <w:rFonts w:eastAsia="Times New Roman" w:cs="Times New Roman"/>
+          <w:color w:val="000000"/>
+          <w:sz w:val="27"/>
+          <w:szCs w:val="27"/>
+        </w:rPr>
+        <w:t>Larth frowned. The question made no sense to him. A place was never made, it simply was. Small features might change over time. Uprooted by a storm, a tree might fall into the river. A boulder might decide to tumble down the hillside. The numina that animated all things went about reshaping the landscape from day to day, but the essential things never changed, and had always existed: the river, the hills, the sky, the sun, the sea, the salt beds at the mouth of the river.</w:t>
+      </w:r>
+    </w:p>
+    <w:p>
+      <w:pPr>
+        <w:spacing w:after="0" w:line="240" w:lineRule="auto"/>
+        <w:ind w:left="0"/>
+        <w:rPr>
+          <w:rFonts w:eastAsia="Times New Roman" w:cs="Times New Roman"/>
+          <w:color w:val="000000"/>
+          <w:sz w:val="27"/>
+          <w:szCs w:val="27"/>
+        </w:rPr>
+      </w:pPr>
+      <w:r>
+        <w:rPr>
+          <w:rFonts w:eastAsia="Times New Roman" w:cs="Times New Roman"/>
+          <w:color w:val="000000"/>
+          <w:sz w:val="27"/>
+          <w:szCs w:val="27"/>
+        </w:rPr>
+        <w:t>He was trying to think of some way to express these thoughts to Lara, when a deer, drinking at the river, was startled by their approach. The deer bolted up the brushy bank and onto the path. Instead of running to safety, the creature stood and stared at them. As clearly as if the animal had whispered aloud, Larth heard the words “Eat me.” The deer was offering herself.</w:t>
       </w:r>
     </w:p>
     <w:p>
@@ -8207,7 +6201,6 @@
         </w:rPr>
         <w:t xml:space="preserve">Lara had been back and forth along the river path many times in her short life. Her people had not created the path—it had always been there, like the river—but their deerskin-shod feet and the wooden wheels of their handcarts kept the path well worn. </w:t>
       </w:r>
-      <w:proofErr w:type="spellStart"/>
       <w:r>
         <w:rPr>
           <w:rFonts w:eastAsia="Times New Roman" w:cs="Times New Roman"/>
@@ -8224,17 +6217,7 @@
           <w:sz w:val="27"/>
           <w:szCs w:val="27"/>
         </w:rPr>
-        <w:t>Lara’s</w:t>
-      </w:r>
-      <w:proofErr w:type="spellEnd"/>
-      <w:r>
-        <w:rPr>
-          <w:rFonts w:eastAsia="Times New Roman" w:cs="Times New Roman"/>
-          <w:color w:val="000000"/>
-          <w:sz w:val="27"/>
-          <w:szCs w:val="27"/>
-        </w:rPr>
-        <w:t xml:space="preserve"> people were salt traders, and their livelihood took them on a continual journey.</w:t>
+        <w:t>Lara’s people were salt traders, and their livelihood took them on a continual journey.</w:t>
       </w:r>
     </w:p>
     <w:p>
@@ -8402,45 +6385,14 @@
           <w:szCs w:val="27"/>
         </w:rPr>
       </w:pPr>
-      <w:proofErr w:type="spellStart"/>
-      <w:r>
-        <w:rPr>
-          <w:rFonts w:eastAsia="Times New Roman" w:cs="Times New Roman"/>
-          <w:color w:val="000000"/>
-          <w:sz w:val="27"/>
-          <w:szCs w:val="27"/>
-        </w:rPr>
-        <w:t>Larth</w:t>
-      </w:r>
-      <w:proofErr w:type="spellEnd"/>
-      <w:r>
-        <w:rPr>
-          <w:rFonts w:eastAsia="Times New Roman" w:cs="Times New Roman"/>
-          <w:color w:val="000000"/>
-          <w:sz w:val="27"/>
-          <w:szCs w:val="27"/>
-        </w:rPr>
-        <w:t xml:space="preserve"> spoke like that all the time, conjuring images of giants and monsters in the landscape. He could perceive the spirits, called numina, that dwelled in rocks and trees. Sometimes he could speak to them and hear what they had to say. The river was his oldest friend and told him where the fishing would be best. From whispers in the wind he could foretell the next day’s weather. Because of such skills, </w:t>
-      </w:r>
-      <w:proofErr w:type="spellStart"/>
-      <w:r>
-        <w:rPr>
-          <w:rFonts w:eastAsia="Times New Roman" w:cs="Times New Roman"/>
-          <w:color w:val="000000"/>
-          <w:sz w:val="27"/>
-          <w:szCs w:val="27"/>
-        </w:rPr>
-        <w:t>Larth</w:t>
-      </w:r>
-      <w:proofErr w:type="spellEnd"/>
-      <w:r>
-        <w:rPr>
-          <w:rFonts w:eastAsia="Times New Roman" w:cs="Times New Roman"/>
-          <w:color w:val="000000"/>
-          <w:sz w:val="27"/>
-          <w:szCs w:val="27"/>
-        </w:rPr>
-        <w:t xml:space="preserve"> was the leader of the group.</w:t>
+      <w:r>
+        <w:rPr>
+          <w:rFonts w:eastAsia="Times New Roman" w:cs="Times New Roman"/>
+          <w:color w:val="000000"/>
+          <w:sz w:val="27"/>
+          <w:szCs w:val="27"/>
+        </w:rPr>
+        <w:t>Larth spoke like that all the time, conjuring images of giants and monsters in the landscape. He could perceive the spirits, called numina, that dwelled in rocks and trees. Sometimes he could speak to them and hear what they had to say. The river was his oldest friend and told him where the fishing would be best. From whispers in the wind he could foretell the next day’s weather. Because of such skills, Larth was the leader of the group.</w:t>
       </w:r>
     </w:p>
     <w:p>
@@ -8525,108 +6477,28 @@
           <w:sz w:val="27"/>
           <w:szCs w:val="27"/>
         </w:rPr>
-        <w:t xml:space="preserve">“Good girl!” said </w:t>
-      </w:r>
-      <w:proofErr w:type="spellStart"/>
-      <w:r>
-        <w:rPr>
-          <w:rFonts w:eastAsia="Times New Roman" w:cs="Times New Roman"/>
-          <w:color w:val="000000"/>
-          <w:sz w:val="27"/>
-          <w:szCs w:val="27"/>
-        </w:rPr>
-        <w:t>Larth</w:t>
-      </w:r>
-      <w:proofErr w:type="spellEnd"/>
-      <w:r>
-        <w:rPr>
-          <w:rFonts w:eastAsia="Times New Roman" w:cs="Times New Roman"/>
-          <w:color w:val="000000"/>
-          <w:sz w:val="27"/>
-          <w:szCs w:val="27"/>
-        </w:rPr>
-        <w:t xml:space="preserve">, proud of his daughter’s memory and powers of observation. He was a strong, handsome man with flecks of gray in his black beard. His wife had borne several children, but all had died very young except Lara, the last, whom his wife had died bearing. Lara was very precious to him. Like her mother, she had golden hair. Now that she had reached the age of childbearing, Lara was beginning to display the fullness of a woman’s hips and breasts. It was </w:t>
-      </w:r>
-      <w:proofErr w:type="spellStart"/>
-      <w:r>
-        <w:rPr>
-          <w:rFonts w:eastAsia="Times New Roman" w:cs="Times New Roman"/>
-          <w:color w:val="000000"/>
-          <w:sz w:val="27"/>
-          <w:szCs w:val="27"/>
-        </w:rPr>
-        <w:t>Larth’s</w:t>
-      </w:r>
-      <w:proofErr w:type="spellEnd"/>
-      <w:r>
-        <w:rPr>
-          <w:rFonts w:eastAsia="Times New Roman" w:cs="Times New Roman"/>
-          <w:color w:val="000000"/>
-          <w:sz w:val="27"/>
-          <w:szCs w:val="27"/>
-        </w:rPr>
-        <w:t xml:space="preserve"> greatest wish that he might live to see his own grandchildren. Not every man lived that long, but </w:t>
-      </w:r>
-      <w:proofErr w:type="spellStart"/>
-      <w:r>
-        <w:rPr>
-          <w:rFonts w:eastAsia="Times New Roman" w:cs="Times New Roman"/>
-          <w:color w:val="000000"/>
-          <w:sz w:val="27"/>
-          <w:szCs w:val="27"/>
-        </w:rPr>
-        <w:t>Larth</w:t>
-      </w:r>
-      <w:proofErr w:type="spellEnd"/>
-      <w:r>
-        <w:rPr>
-          <w:rFonts w:eastAsia="Times New Roman" w:cs="Times New Roman"/>
-          <w:color w:val="000000"/>
-          <w:sz w:val="27"/>
-          <w:szCs w:val="27"/>
-        </w:rPr>
-        <w:t xml:space="preserve"> was hopeful. He had been healthy all his life, partly, he believed, because he had always been careful to show respect to the numina he encountered on his journeys.</w:t>
-      </w:r>
-    </w:p>
-    <w:p>
-      <w:pPr>
-        <w:spacing w:after="0" w:line="240" w:lineRule="auto"/>
-        <w:ind w:left="0"/>
-        <w:rPr>
-          <w:rFonts w:eastAsia="Times New Roman" w:cs="Times New Roman"/>
-          <w:color w:val="000000"/>
-          <w:sz w:val="27"/>
-          <w:szCs w:val="27"/>
-        </w:rPr>
-      </w:pPr>
-      <w:r>
-        <w:rPr>
-          <w:rFonts w:eastAsia="Times New Roman" w:cs="Times New Roman"/>
-          <w:color w:val="000000"/>
-          <w:sz w:val="27"/>
-          <w:szCs w:val="27"/>
-        </w:rPr>
-        <w:t xml:space="preserve">Respecting the numina was important. The numen of the river could suck a man under and drown him. The numen of a tree could trip a man with its roots, or drop a rotten branch on his head. Rocks could give way underfoot, chuckling with amusement at their own treachery. Even the sky, with a roar of fury, sometimes sent down fingers of fire that could roast a man like a rabbit on a spit, or worse, leave him alive but robbed of his senses. </w:t>
-      </w:r>
-      <w:proofErr w:type="spellStart"/>
-      <w:r>
-        <w:rPr>
-          <w:rFonts w:eastAsia="Times New Roman" w:cs="Times New Roman"/>
-          <w:color w:val="000000"/>
-          <w:sz w:val="27"/>
-          <w:szCs w:val="27"/>
-        </w:rPr>
-        <w:t>Larth</w:t>
-      </w:r>
-      <w:proofErr w:type="spellEnd"/>
-      <w:r>
-        <w:rPr>
-          <w:rFonts w:eastAsia="Times New Roman" w:cs="Times New Roman"/>
-          <w:color w:val="000000"/>
-          <w:sz w:val="27"/>
-          <w:szCs w:val="27"/>
-        </w:rPr>
-        <w:t xml:space="preserve"> had heard that the earth itself could open and swallow a man; though he had never actually seen such a thing, he nevertheless performed a ritual each morning, asking the earth’s permission before he went striding across it.</w:t>
+        <w:t>“Good girl!” said Larth, proud of his daughter’s memory and powers of observation. He was a strong, handsome man with flecks of gray in his black beard. His wife had borne several children, but all had died very young except Lara, the last, whom his wife had died bearing. Lara was very precious to him. Like her mother, she had golden hair. Now that she had reached the age of childbearing, Lara was beginning to display the fullness of a woman’s hips and breasts. It was Larth’s greatest wish that he might live to see his own grandchildren. Not every man lived that long, but Larth was hopeful. He had been healthy all his life, partly, he believed, because he had always been careful to show respect to the numina he encountered on his journeys.</w:t>
+      </w:r>
+    </w:p>
+    <w:p>
+      <w:pPr>
+        <w:spacing w:after="0" w:line="240" w:lineRule="auto"/>
+        <w:ind w:left="0"/>
+        <w:rPr>
+          <w:rFonts w:eastAsia="Times New Roman" w:cs="Times New Roman"/>
+          <w:color w:val="000000"/>
+          <w:sz w:val="27"/>
+          <w:szCs w:val="27"/>
+        </w:rPr>
+      </w:pPr>
+      <w:r>
+        <w:rPr>
+          <w:rFonts w:eastAsia="Times New Roman" w:cs="Times New Roman"/>
+          <w:color w:val="000000"/>
+          <w:sz w:val="27"/>
+          <w:szCs w:val="27"/>
+        </w:rPr>
+        <w:t>Respecting the numina was important. The numen of the river could suck a man under and drown him. The numen of a tree could trip a man with its roots, or drop a rotten branch on his head. Rocks could give way underfoot, chuckling with amusement at their own treachery. Even the sky, with a roar of fury, sometimes sent down fingers of fire that could roast a man like a rabbit on a spit, or worse, leave him alive but robbed of his senses. Larth had heard that the earth itself could open and swallow a man; though he had never actually seen such a thing, he nevertheless performed a ritual each morning, asking the earth’s permission before he went striding across it.</w:t>
       </w:r>
     </w:p>
     <w:p>
@@ -8661,66 +6533,35 @@
           <w:szCs w:val="27"/>
         </w:rPr>
       </w:pPr>
-      <w:proofErr w:type="spellStart"/>
-      <w:r>
-        <w:rPr>
-          <w:rFonts w:eastAsia="Times New Roman" w:cs="Times New Roman"/>
-          <w:color w:val="000000"/>
-          <w:sz w:val="27"/>
-          <w:szCs w:val="27"/>
-        </w:rPr>
-        <w:t>Larth</w:t>
-      </w:r>
-      <w:proofErr w:type="spellEnd"/>
-      <w:r>
-        <w:rPr>
-          <w:rFonts w:eastAsia="Times New Roman" w:cs="Times New Roman"/>
-          <w:color w:val="000000"/>
-          <w:sz w:val="27"/>
-          <w:szCs w:val="27"/>
-        </w:rPr>
-        <w:t xml:space="preserve"> frowned. The question made no sense to him. A place was never made, it simply was. Small features might change over time. Uprooted by a storm, a tree might fall into the river. A boulder might decide to tumble down the hillside. The numina that animated all things went about reshaping the landscape from day to day, but the essential things never changed, and had always existed: the river, the hills, the sky, the sun, the sea, the salt beds at the mouth of the river.</w:t>
-      </w:r>
-    </w:p>
-    <w:p>
-      <w:pPr>
-        <w:spacing w:after="0" w:line="240" w:lineRule="auto"/>
-        <w:ind w:left="0"/>
-        <w:rPr>
-          <w:rFonts w:eastAsia="Times New Roman" w:cs="Times New Roman"/>
-          <w:color w:val="000000"/>
-          <w:sz w:val="27"/>
-          <w:szCs w:val="27"/>
-        </w:rPr>
-      </w:pPr>
-      <w:r>
-        <w:rPr>
-          <w:rFonts w:eastAsia="Times New Roman" w:cs="Times New Roman"/>
-          <w:color w:val="000000"/>
-          <w:sz w:val="27"/>
-          <w:szCs w:val="27"/>
-        </w:rPr>
-        <w:t xml:space="preserve">He was trying to think of some way to express these thoughts to Lara, when a deer, drinking at the river, was startled by their approach. The deer bolted up the brushy bank and onto the path. Instead of running to safety, the creature stood and stared at them. As clearly as if the animal had whispered aloud, </w:t>
-      </w:r>
-      <w:proofErr w:type="spellStart"/>
-      <w:r>
-        <w:rPr>
-          <w:rFonts w:eastAsia="Times New Roman" w:cs="Times New Roman"/>
-          <w:color w:val="000000"/>
-          <w:sz w:val="27"/>
-          <w:szCs w:val="27"/>
-        </w:rPr>
-        <w:t>Larth</w:t>
-      </w:r>
-      <w:proofErr w:type="spellEnd"/>
-      <w:r>
-        <w:rPr>
-          <w:rFonts w:eastAsia="Times New Roman" w:cs="Times New Roman"/>
-          <w:color w:val="000000"/>
-          <w:sz w:val="27"/>
-          <w:szCs w:val="27"/>
-        </w:rPr>
-        <w:t xml:space="preserve"> heard the words “Eat me.” The deer was offering herself.</w:t>
+      <w:r>
+        <w:rPr>
+          <w:rFonts w:eastAsia="Times New Roman" w:cs="Times New Roman"/>
+          <w:color w:val="000000"/>
+          <w:sz w:val="27"/>
+          <w:szCs w:val="27"/>
+        </w:rPr>
+        <w:t>Larth frowned. The question made no sense to him. A place was never made, it simply was. Small features might change over time. Uprooted by a storm, a tree might fall into the river. A boulder might decide to tumble down the hillside. The numina that animated all things went about reshaping the landscape from day to day, but the essential things never changed, and had always existed: the river, the hills, the sky, the sun, the sea, the salt beds at the mouth of the river.</w:t>
+      </w:r>
+    </w:p>
+    <w:p>
+      <w:pPr>
+        <w:spacing w:after="0" w:line="240" w:lineRule="auto"/>
+        <w:ind w:left="0"/>
+        <w:rPr>
+          <w:rFonts w:eastAsia="Times New Roman" w:cs="Times New Roman"/>
+          <w:color w:val="000000"/>
+          <w:sz w:val="27"/>
+          <w:szCs w:val="27"/>
+        </w:rPr>
+      </w:pPr>
+      <w:r>
+        <w:rPr>
+          <w:rFonts w:eastAsia="Times New Roman" w:cs="Times New Roman"/>
+          <w:color w:val="000000"/>
+          <w:sz w:val="27"/>
+          <w:szCs w:val="27"/>
+        </w:rPr>
+        <w:t>He was trying to think of some way to express these thoughts to Lara, when a deer, drinking at the river, was startled by their approach. The deer bolted up the brushy bank and onto the path. Instead of running to safety, the creature stood and stared at them. As clearly as if the animal had whispered aloud, Larth heard the words “Eat me.” The deer was offering herself.</w:t>
       </w:r>
     </w:p>
     <w:p>
@@ -8819,7 +6660,6 @@
         </w:rPr>
         <w:t xml:space="preserve">Lara had been back and forth along the river path many times in her short life. Her people had not created the path—it had always been there, like the river—but their deerskin-shod feet and the wooden wheels of their handcarts kept the path well worn. </w:t>
       </w:r>
-      <w:proofErr w:type="spellStart"/>
       <w:r>
         <w:rPr>
           <w:rFonts w:eastAsia="Times New Roman" w:cs="Times New Roman"/>
@@ -8836,17 +6676,7 @@
           <w:sz w:val="27"/>
           <w:szCs w:val="27"/>
         </w:rPr>
-        <w:t>Lara’s</w:t>
-      </w:r>
-      <w:proofErr w:type="spellEnd"/>
-      <w:r>
-        <w:rPr>
-          <w:rFonts w:eastAsia="Times New Roman" w:cs="Times New Roman"/>
-          <w:color w:val="000000"/>
-          <w:sz w:val="27"/>
-          <w:szCs w:val="27"/>
-        </w:rPr>
-        <w:t xml:space="preserve"> people were salt traders, and their livelihood took them on a continual journey.</w:t>
+        <w:t>Lara’s people were salt traders, and their livelihood took them on a continual journey.</w:t>
       </w:r>
     </w:p>
     <w:p>
@@ -9004,7 +6834,6 @@
           <w:szCs w:val="27"/>
         </w:rPr>
       </w:pPr>
-      <w:proofErr w:type="spellStart"/>
       <w:r>
         <w:rPr>
           <w:rFonts w:eastAsia="Times New Roman" w:cs="Times New Roman"/>
@@ -9013,37 +6842,7 @@
           <w:szCs w:val="27"/>
         </w:rPr>
         <w:lastRenderedPageBreak/>
-        <w:t>Larth</w:t>
-      </w:r>
-      <w:proofErr w:type="spellEnd"/>
-      <w:r>
-        <w:rPr>
-          <w:rFonts w:eastAsia="Times New Roman" w:cs="Times New Roman"/>
-          <w:color w:val="000000"/>
-          <w:sz w:val="27"/>
-          <w:szCs w:val="27"/>
-        </w:rPr>
-        <w:t xml:space="preserve"> spoke like that all the time, conjuring images of giants and monsters in the landscape. He could perceive the spirits, called numina, that dwelled in rocks and trees. Sometimes he could speak to them and hear what they had to say. The river was his oldest friend and told him where the fishing would be best. From whispers in the wind he could foretell the next day’s weather. Because of such skills, </w:t>
-      </w:r>
-      <w:proofErr w:type="spellStart"/>
-      <w:r>
-        <w:rPr>
-          <w:rFonts w:eastAsia="Times New Roman" w:cs="Times New Roman"/>
-          <w:color w:val="000000"/>
-          <w:sz w:val="27"/>
-          <w:szCs w:val="27"/>
-        </w:rPr>
-        <w:t>Larth</w:t>
-      </w:r>
-      <w:proofErr w:type="spellEnd"/>
-      <w:r>
-        <w:rPr>
-          <w:rFonts w:eastAsia="Times New Roman" w:cs="Times New Roman"/>
-          <w:color w:val="000000"/>
-          <w:sz w:val="27"/>
-          <w:szCs w:val="27"/>
-        </w:rPr>
-        <w:t xml:space="preserve"> was the leader of the group.</w:t>
+        <w:t>Larth spoke like that all the time, conjuring images of giants and monsters in the landscape. He could perceive the spirits, called numina, that dwelled in rocks and trees. Sometimes he could speak to them and hear what they had to say. The river was his oldest friend and told him where the fishing would be best. From whispers in the wind he could foretell the next day’s weather. Because of such skills, Larth was the leader of the group.</w:t>
       </w:r>
     </w:p>
     <w:p>
@@ -9127,108 +6926,28 @@
           <w:sz w:val="27"/>
           <w:szCs w:val="27"/>
         </w:rPr>
-        <w:t xml:space="preserve">“Good girl!” said </w:t>
-      </w:r>
-      <w:proofErr w:type="spellStart"/>
-      <w:r>
-        <w:rPr>
-          <w:rFonts w:eastAsia="Times New Roman" w:cs="Times New Roman"/>
-          <w:color w:val="000000"/>
-          <w:sz w:val="27"/>
-          <w:szCs w:val="27"/>
-        </w:rPr>
-        <w:t>Larth</w:t>
-      </w:r>
-      <w:proofErr w:type="spellEnd"/>
-      <w:r>
-        <w:rPr>
-          <w:rFonts w:eastAsia="Times New Roman" w:cs="Times New Roman"/>
-          <w:color w:val="000000"/>
-          <w:sz w:val="27"/>
-          <w:szCs w:val="27"/>
-        </w:rPr>
-        <w:t xml:space="preserve">, proud of his daughter’s memory and powers of observation. He was a strong, handsome man with flecks of gray in his black beard. His wife had borne several children, but all had died very young except Lara, the last, whom his wife had died bearing. Lara was very precious to him. Like her mother, she had golden hair. Now that she had reached the age of childbearing, Lara was beginning to display the fullness of a woman’s hips and breasts. It was </w:t>
-      </w:r>
-      <w:proofErr w:type="spellStart"/>
-      <w:r>
-        <w:rPr>
-          <w:rFonts w:eastAsia="Times New Roman" w:cs="Times New Roman"/>
-          <w:color w:val="000000"/>
-          <w:sz w:val="27"/>
-          <w:szCs w:val="27"/>
-        </w:rPr>
-        <w:t>Larth’s</w:t>
-      </w:r>
-      <w:proofErr w:type="spellEnd"/>
-      <w:r>
-        <w:rPr>
-          <w:rFonts w:eastAsia="Times New Roman" w:cs="Times New Roman"/>
-          <w:color w:val="000000"/>
-          <w:sz w:val="27"/>
-          <w:szCs w:val="27"/>
-        </w:rPr>
-        <w:t xml:space="preserve"> greatest wish that he might live to see his own grandchildren. Not every man lived that long, but </w:t>
-      </w:r>
-      <w:proofErr w:type="spellStart"/>
-      <w:r>
-        <w:rPr>
-          <w:rFonts w:eastAsia="Times New Roman" w:cs="Times New Roman"/>
-          <w:color w:val="000000"/>
-          <w:sz w:val="27"/>
-          <w:szCs w:val="27"/>
-        </w:rPr>
-        <w:t>Larth</w:t>
-      </w:r>
-      <w:proofErr w:type="spellEnd"/>
-      <w:r>
-        <w:rPr>
-          <w:rFonts w:eastAsia="Times New Roman" w:cs="Times New Roman"/>
-          <w:color w:val="000000"/>
-          <w:sz w:val="27"/>
-          <w:szCs w:val="27"/>
-        </w:rPr>
-        <w:t xml:space="preserve"> was hopeful. He had been healthy all his life, partly, he believed, because he had always been careful to show respect to the numina he encountered on his journeys.</w:t>
-      </w:r>
-    </w:p>
-    <w:p>
-      <w:pPr>
-        <w:spacing w:after="0" w:line="240" w:lineRule="auto"/>
-        <w:ind w:left="0"/>
-        <w:rPr>
-          <w:rFonts w:eastAsia="Times New Roman" w:cs="Times New Roman"/>
-          <w:color w:val="000000"/>
-          <w:sz w:val="27"/>
-          <w:szCs w:val="27"/>
-        </w:rPr>
-      </w:pPr>
-      <w:r>
-        <w:rPr>
-          <w:rFonts w:eastAsia="Times New Roman" w:cs="Times New Roman"/>
-          <w:color w:val="000000"/>
-          <w:sz w:val="27"/>
-          <w:szCs w:val="27"/>
-        </w:rPr>
-        <w:t xml:space="preserve">Respecting the numina was important. The numen of the river could suck a man under and drown him. The numen of a tree could trip a man with its roots, or drop a rotten branch on his head. Rocks could give way underfoot, chuckling with amusement at their own treachery. Even the sky, with a roar of fury, sometimes sent down fingers of fire that could roast a man like a rabbit on a spit, or worse, leave him alive but robbed of his senses. </w:t>
-      </w:r>
-      <w:proofErr w:type="spellStart"/>
-      <w:r>
-        <w:rPr>
-          <w:rFonts w:eastAsia="Times New Roman" w:cs="Times New Roman"/>
-          <w:color w:val="000000"/>
-          <w:sz w:val="27"/>
-          <w:szCs w:val="27"/>
-        </w:rPr>
-        <w:t>Larth</w:t>
-      </w:r>
-      <w:proofErr w:type="spellEnd"/>
-      <w:r>
-        <w:rPr>
-          <w:rFonts w:eastAsia="Times New Roman" w:cs="Times New Roman"/>
-          <w:color w:val="000000"/>
-          <w:sz w:val="27"/>
-          <w:szCs w:val="27"/>
-        </w:rPr>
-        <w:t xml:space="preserve"> had heard that the earth itself could open and swallow a man; though he had never actually seen such a thing, he nevertheless performed a ritual each morning, asking the earth’s permission before he went striding across it.</w:t>
+        <w:t>“Good girl!” said Larth, proud of his daughter’s memory and powers of observation. He was a strong, handsome man with flecks of gray in his black beard. His wife had borne several children, but all had died very young except Lara, the last, whom his wife had died bearing. Lara was very precious to him. Like her mother, she had golden hair. Now that she had reached the age of childbearing, Lara was beginning to display the fullness of a woman’s hips and breasts. It was Larth’s greatest wish that he might live to see his own grandchildren. Not every man lived that long, but Larth was hopeful. He had been healthy all his life, partly, he believed, because he had always been careful to show respect to the numina he encountered on his journeys.</w:t>
+      </w:r>
+    </w:p>
+    <w:p>
+      <w:pPr>
+        <w:spacing w:after="0" w:line="240" w:lineRule="auto"/>
+        <w:ind w:left="0"/>
+        <w:rPr>
+          <w:rFonts w:eastAsia="Times New Roman" w:cs="Times New Roman"/>
+          <w:color w:val="000000"/>
+          <w:sz w:val="27"/>
+          <w:szCs w:val="27"/>
+        </w:rPr>
+      </w:pPr>
+      <w:r>
+        <w:rPr>
+          <w:rFonts w:eastAsia="Times New Roman" w:cs="Times New Roman"/>
+          <w:color w:val="000000"/>
+          <w:sz w:val="27"/>
+          <w:szCs w:val="27"/>
+        </w:rPr>
+        <w:t>Respecting the numina was important. The numen of the river could suck a man under and drown him. The numen of a tree could trip a man with its roots, or drop a rotten branch on his head. Rocks could give way underfoot, chuckling with amusement at their own treachery. Even the sky, with a roar of fury, sometimes sent down fingers of fire that could roast a man like a rabbit on a spit, or worse, leave him alive but robbed of his senses. Larth had heard that the earth itself could open and swallow a man; though he had never actually seen such a thing, he nevertheless performed a ritual each morning, asking the earth’s permission before he went striding across it.</w:t>
       </w:r>
     </w:p>
     <w:p>
@@ -9263,25 +6982,14 @@
           <w:szCs w:val="27"/>
         </w:rPr>
       </w:pPr>
-      <w:proofErr w:type="spellStart"/>
-      <w:r>
-        <w:rPr>
-          <w:rFonts w:eastAsia="Times New Roman" w:cs="Times New Roman"/>
-          <w:color w:val="000000"/>
-          <w:sz w:val="27"/>
-          <w:szCs w:val="27"/>
-        </w:rPr>
-        <w:t>Larth</w:t>
-      </w:r>
-      <w:proofErr w:type="spellEnd"/>
-      <w:r>
-        <w:rPr>
-          <w:rFonts w:eastAsia="Times New Roman" w:cs="Times New Roman"/>
-          <w:color w:val="000000"/>
-          <w:sz w:val="27"/>
-          <w:szCs w:val="27"/>
-        </w:rPr>
-        <w:t xml:space="preserve"> frowned. The question made no sense to him. A place was never made, it simply was. Small features might change over time. Uprooted by a storm, a tree might fall into the river. A boulder might decide to tumble down the hillside. The numina that animated all things went about reshaping the landscape from day to day, but the essential things never changed, and had always existed: the river, the hills, the sky, the sun, the sea, the salt beds at the mouth of the river.</w:t>
+      <w:r>
+        <w:rPr>
+          <w:rFonts w:eastAsia="Times New Roman" w:cs="Times New Roman"/>
+          <w:color w:val="000000"/>
+          <w:sz w:val="27"/>
+          <w:szCs w:val="27"/>
+        </w:rPr>
+        <w:t>Larth frowned. The question made no sense to him. A place was never made, it simply was. Small features might change over time. Uprooted by a storm, a tree might fall into the river. A boulder might decide to tumble down the hillside. The numina that animated all things went about reshaping the landscape from day to day, but the essential things never changed, and had always existed: the river, the hills, the sky, the sun, the sea, the salt beds at the mouth of the river.</w:t>
       </w:r>
     </w:p>
     <w:p>
@@ -9312,33 +7020,10 @@
           <w:szCs w:val="27"/>
         </w:rPr>
         <w:lastRenderedPageBreak/>
-        <w:t xml:space="preserve">them. As clearly as if the animal had whispered aloud, </w:t>
-      </w:r>
-      <w:proofErr w:type="spellStart"/>
-      <w:r>
-        <w:rPr>
-          <w:rFonts w:eastAsia="Times New Roman" w:cs="Times New Roman"/>
-          <w:color w:val="000000"/>
-          <w:sz w:val="27"/>
-          <w:szCs w:val="27"/>
-        </w:rPr>
-        <w:t>Larth</w:t>
-      </w:r>
-      <w:proofErr w:type="spellEnd"/>
-      <w:r>
-        <w:rPr>
-          <w:rFonts w:eastAsia="Times New Roman" w:cs="Times New Roman"/>
-          <w:color w:val="000000"/>
-          <w:sz w:val="27"/>
-          <w:szCs w:val="27"/>
-        </w:rPr>
-        <w:t xml:space="preserve"> heard the words “Eat me.” The deer was offering herself.</w:t>
-      </w:r>
-    </w:p>
-    <w:p>
-      <w:pPr>
-        <w:ind w:left="0"/>
-      </w:pPr>
+        <w:t>them. As clearly as if the animal had whispered aloud, Larth heard the words “Eat me.” The deer was offering herself.</w:t>
+      </w:r>
+      <w:bookmarkStart w:id="0" w:name="_GoBack"/>
+      <w:bookmarkEnd w:id="0"/>
     </w:p>
     <w:sectPr>
       <w:headerReference w:type="default" r:id="rId7"/>

</xml_diff>